<commit_message>
Improve display appearance, update nextion editor
</commit_message>
<xml_diff>
--- a/Nextion_Display_Layout/PICTURES/ICONS_MIT_RAHMEN.docx
+++ b/Nextion_Display_Layout/PICTURES/ICONS_MIT_RAHMEN.docx
@@ -1,6 +1,6 @@
 
 <file path=word/document.xml><?xml version="1.0" encoding="utf-8"?>
-<w:document xmlns:wpc="http://schemas.microsoft.com/office/word/2010/wordprocessingCanvas" xmlns:mc="http://schemas.openxmlformats.org/markup-compatibility/2006" xmlns:o="urn:schemas-microsoft-com:office:office" xmlns:r="http://schemas.openxmlformats.org/officeDocument/2006/relationships" xmlns:m="http://schemas.openxmlformats.org/officeDocument/2006/math" xmlns:v="urn:schemas-microsoft-com:vml" xmlns:wp14="http://schemas.microsoft.com/office/word/2010/wordprocessingDrawing" xmlns:wp="http://schemas.openxmlformats.org/drawingml/2006/wordprocessingDrawing" xmlns:w10="urn:schemas-microsoft-com:office:word" xmlns:w="http://schemas.openxmlformats.org/wordprocessingml/2006/main" xmlns:w14="http://schemas.microsoft.com/office/word/2010/wordml" xmlns:wpg="http://schemas.microsoft.com/office/word/2010/wordprocessingGroup" xmlns:wpi="http://schemas.microsoft.com/office/word/2010/wordprocessingInk" xmlns:wne="http://schemas.microsoft.com/office/word/2006/wordml" xmlns:wps="http://schemas.microsoft.com/office/word/2010/wordprocessingShape" mc:Ignorable="w14 wp14">
+<w:document xmlns:wpc="http://schemas.microsoft.com/office/word/2010/wordprocessingCanvas" xmlns:cx="http://schemas.microsoft.com/office/drawing/2014/chartex" xmlns:cx1="http://schemas.microsoft.com/office/drawing/2015/9/8/chartex" xmlns:cx2="http://schemas.microsoft.com/office/drawing/2015/10/21/chartex" xmlns:cx3="http://schemas.microsoft.com/office/drawing/2016/5/9/chartex" xmlns:cx4="http://schemas.microsoft.com/office/drawing/2016/5/10/chartex" xmlns:cx5="http://schemas.microsoft.com/office/drawing/2016/5/11/chartex" xmlns:cx6="http://schemas.microsoft.com/office/drawing/2016/5/12/chartex" xmlns:cx7="http://schemas.microsoft.com/office/drawing/2016/5/13/chartex" xmlns:cx8="http://schemas.microsoft.com/office/drawing/2016/5/14/chartex" xmlns:mc="http://schemas.openxmlformats.org/markup-compatibility/2006" xmlns:aink="http://schemas.microsoft.com/office/drawing/2016/ink" xmlns:am3d="http://schemas.microsoft.com/office/drawing/2017/model3d" xmlns:o="urn:schemas-microsoft-com:office:office" xmlns:r="http://schemas.openxmlformats.org/officeDocument/2006/relationships" xmlns:m="http://schemas.openxmlformats.org/officeDocument/2006/math" xmlns:v="urn:schemas-microsoft-com:vml" xmlns:wp14="http://schemas.microsoft.com/office/word/2010/wordprocessingDrawing" xmlns:wp="http://schemas.openxmlformats.org/drawingml/2006/wordprocessingDrawing" xmlns:w10="urn:schemas-microsoft-com:office:word" xmlns:w="http://schemas.openxmlformats.org/wordprocessingml/2006/main" xmlns:w14="http://schemas.microsoft.com/office/word/2010/wordml" xmlns:w15="http://schemas.microsoft.com/office/word/2012/wordml" xmlns:w16cid="http://schemas.microsoft.com/office/word/2016/wordml/cid" xmlns:w16se="http://schemas.microsoft.com/office/word/2015/wordml/symex" xmlns:wpg="http://schemas.microsoft.com/office/word/2010/wordprocessingGroup" xmlns:wpi="http://schemas.microsoft.com/office/word/2010/wordprocessingInk" xmlns:wne="http://schemas.microsoft.com/office/word/2006/wordml" xmlns:wps="http://schemas.microsoft.com/office/word/2010/wordprocessingShape" mc:Ignorable="w14 w15 w16se w16cid wp14">
   <w:body>
     <w:p>
       <w:pPr>
@@ -52,7 +52,7 @@
     </w:p>
     <w:p>
       <w:pPr>
-        <w:pStyle w:val="berschrift1"/>
+        <w:pStyle w:val="Heading1"/>
       </w:pPr>
       <w:r>
         <w:t>Workflow:</w:t>
@@ -67,7 +67,7 @@
     </w:p>
     <w:p>
       <w:pPr>
-        <w:pStyle w:val="Listenabsatz"/>
+        <w:pStyle w:val="ListParagraph"/>
         <w:numPr>
           <w:ilvl w:val="0"/>
           <w:numId w:val="17"/>
@@ -115,7 +115,7 @@
     </w:p>
     <w:p>
       <w:pPr>
-        <w:pStyle w:val="Listenabsatz"/>
+        <w:pStyle w:val="ListParagraph"/>
         <w:numPr>
           <w:ilvl w:val="0"/>
           <w:numId w:val="17"/>
@@ -139,7 +139,7 @@
     </w:p>
     <w:p>
       <w:pPr>
-        <w:pStyle w:val="Listenabsatz"/>
+        <w:pStyle w:val="ListParagraph"/>
         <w:numPr>
           <w:ilvl w:val="0"/>
           <w:numId w:val="17"/>
@@ -157,7 +157,7 @@
     </w:p>
     <w:p>
       <w:pPr>
-        <w:pStyle w:val="Listenabsatz"/>
+        <w:pStyle w:val="ListParagraph"/>
         <w:numPr>
           <w:ilvl w:val="0"/>
           <w:numId w:val="17"/>
@@ -175,7 +175,7 @@
     </w:p>
     <w:p>
       <w:pPr>
-        <w:pStyle w:val="Listenabsatz"/>
+        <w:pStyle w:val="ListParagraph"/>
         <w:numPr>
           <w:ilvl w:val="0"/>
           <w:numId w:val="17"/>
@@ -193,7 +193,7 @@
     </w:p>
     <w:p>
       <w:pPr>
-        <w:pStyle w:val="Listenabsatz"/>
+        <w:pStyle w:val="ListParagraph"/>
         <w:numPr>
           <w:ilvl w:val="0"/>
           <w:numId w:val="17"/>
@@ -211,7 +211,7 @@
     </w:p>
     <w:p>
       <w:pPr>
-        <w:pStyle w:val="Listenabsatz"/>
+        <w:pStyle w:val="ListParagraph"/>
         <w:numPr>
           <w:ilvl w:val="0"/>
           <w:numId w:val="17"/>
@@ -233,8 +233,6 @@
           <w:lang w:eastAsia="en-US"/>
         </w:rPr>
       </w:pPr>
-      <w:bookmarkStart w:id="0" w:name="_GoBack"/>
-      <w:bookmarkEnd w:id="0"/>
     </w:p>
     <w:p>
       <w:pPr>
@@ -275,10 +273,68 @@
         </w:rPr>
         <w:lastRenderedPageBreak/>
         <w:drawing>
-          <wp:inline distT="0" distB="0" distL="0" distR="0" wp14:anchorId="53B95F4A" wp14:editId="09897FA4">
+          <wp:inline distT="0" distB="0" distL="0" distR="0" wp14:anchorId="6E164669" wp14:editId="6E16466A">
             <wp:extent cx="5040000" cy="4114800"/>
             <wp:effectExtent l="57150" t="57150" r="46355" b="38100"/>
             <wp:docPr id="9" name="Grafik 9"/>
+            <wp:cNvGraphicFramePr>
+              <a:graphicFrameLocks xmlns:a="http://schemas.openxmlformats.org/drawingml/2006/main" noChangeAspect="1"/>
+            </wp:cNvGraphicFramePr>
+            <a:graphic xmlns:a="http://schemas.openxmlformats.org/drawingml/2006/main">
+              <a:graphicData uri="http://schemas.openxmlformats.org/drawingml/2006/picture">
+                <pic:pic xmlns:pic="http://schemas.openxmlformats.org/drawingml/2006/picture">
+                  <pic:nvPicPr>
+                    <pic:cNvPr id="0" name=""/>
+                    <pic:cNvPicPr/>
+                  </pic:nvPicPr>
+                  <pic:blipFill>
+                    <a:blip r:embed="rId8"/>
+                    <a:stretch>
+                      <a:fillRect/>
+                    </a:stretch>
+                  </pic:blipFill>
+                  <pic:spPr>
+                    <a:xfrm>
+                      <a:off x="0" y="0"/>
+                      <a:ext cx="5040000" cy="4114800"/>
+                    </a:xfrm>
+                    <a:prstGeom prst="rect">
+                      <a:avLst/>
+                    </a:prstGeom>
+                    <a:scene3d>
+                      <a:camera prst="orthographicFront"/>
+                      <a:lightRig rig="threePt" dir="t"/>
+                    </a:scene3d>
+                    <a:sp3d>
+                      <a:bevelT w="381000" h="381000"/>
+                    </a:sp3d>
+                  </pic:spPr>
+                </pic:pic>
+              </a:graphicData>
+            </a:graphic>
+          </wp:inline>
+        </w:drawing>
+      </w:r>
+    </w:p>
+    <w:p>
+      <w:pPr>
+        <w:jc w:val="center"/>
+      </w:pPr>
+    </w:p>
+    <w:p>
+      <w:pPr>
+        <w:jc w:val="center"/>
+      </w:pPr>
+      <w:r>
+        <w:rPr>
+          <w:noProof/>
+          <w:lang w:val="en-GB" w:eastAsia="en-GB"/>
+        </w:rPr>
+        <w:drawing>
+          <wp:inline distT="0" distB="0" distL="0" distR="0" wp14:anchorId="6E16466B" wp14:editId="6E16466C">
+            <wp:extent cx="5040000" cy="4114800"/>
+            <wp:effectExtent l="57150" t="57150" r="46355" b="38100"/>
+            <wp:docPr id="10" name="Grafik 10"/>
             <wp:cNvGraphicFramePr>
               <a:graphicFrameLocks xmlns:a="http://schemas.openxmlformats.org/drawingml/2006/main" noChangeAspect="1"/>
             </wp:cNvGraphicFramePr>
@@ -322,21 +378,20 @@
       <w:pPr>
         <w:jc w:val="center"/>
       </w:pPr>
-    </w:p>
-    <w:p>
-      <w:pPr>
-        <w:jc w:val="center"/>
-      </w:pPr>
+      <w:r>
+        <w:br w:type="page"/>
+      </w:r>
       <w:r>
         <w:rPr>
           <w:noProof/>
           <w:lang w:val="en-GB" w:eastAsia="en-GB"/>
         </w:rPr>
+        <w:lastRenderedPageBreak/>
         <w:drawing>
-          <wp:inline distT="0" distB="0" distL="0" distR="0" wp14:anchorId="7AF25D50" wp14:editId="3EF2C2BE">
+          <wp:inline distT="0" distB="0" distL="0" distR="0" wp14:anchorId="6E16466D" wp14:editId="6E16466E">
             <wp:extent cx="5040000" cy="4114800"/>
             <wp:effectExtent l="57150" t="57150" r="46355" b="38100"/>
-            <wp:docPr id="10" name="Grafik 10"/>
+            <wp:docPr id="11" name="Grafik 11"/>
             <wp:cNvGraphicFramePr>
               <a:graphicFrameLocks xmlns:a="http://schemas.openxmlformats.org/drawingml/2006/main" noChangeAspect="1"/>
             </wp:cNvGraphicFramePr>
@@ -379,21 +434,26 @@
     <w:p>
       <w:pPr>
         <w:jc w:val="center"/>
-      </w:pPr>
-      <w:r>
-        <w:br w:type="page"/>
-      </w:r>
+        <w:rPr>
+          <w:noProof/>
+          <w:lang w:val="en-GB" w:eastAsia="en-GB"/>
+        </w:rPr>
+      </w:pPr>
+    </w:p>
+    <w:p>
+      <w:pPr>
+        <w:jc w:val="center"/>
+      </w:pPr>
       <w:r>
         <w:rPr>
           <w:noProof/>
           <w:lang w:val="en-GB" w:eastAsia="en-GB"/>
         </w:rPr>
-        <w:lastRenderedPageBreak/>
         <w:drawing>
-          <wp:inline distT="0" distB="0" distL="0" distR="0" wp14:anchorId="0225D675" wp14:editId="00A0FB68">
+          <wp:inline distT="0" distB="0" distL="0" distR="0" wp14:anchorId="6E16466F" wp14:editId="6E164670">
             <wp:extent cx="5040000" cy="4114800"/>
             <wp:effectExtent l="57150" t="57150" r="46355" b="38100"/>
-            <wp:docPr id="11" name="Grafik 11"/>
+            <wp:docPr id="12" name="Grafik 12"/>
             <wp:cNvGraphicFramePr>
               <a:graphicFrameLocks xmlns:a="http://schemas.openxmlformats.org/drawingml/2006/main" noChangeAspect="1"/>
             </wp:cNvGraphicFramePr>
@@ -436,26 +496,18 @@
     <w:p>
       <w:pPr>
         <w:jc w:val="center"/>
-        <w:rPr>
-          <w:noProof/>
-          <w:lang w:val="en-GB" w:eastAsia="en-GB"/>
-        </w:rPr>
-      </w:pPr>
-    </w:p>
-    <w:p>
-      <w:pPr>
-        <w:jc w:val="center"/>
       </w:pPr>
       <w:r>
         <w:rPr>
           <w:noProof/>
           <w:lang w:val="en-GB" w:eastAsia="en-GB"/>
         </w:rPr>
+        <w:lastRenderedPageBreak/>
         <w:drawing>
-          <wp:inline distT="0" distB="0" distL="0" distR="0" wp14:anchorId="3AD98167" wp14:editId="454614DE">
+          <wp:inline distT="0" distB="0" distL="0" distR="0" wp14:anchorId="6E164671" wp14:editId="6E164672">
             <wp:extent cx="5040000" cy="4114800"/>
             <wp:effectExtent l="57150" t="57150" r="46355" b="38100"/>
-            <wp:docPr id="12" name="Grafik 12"/>
+            <wp:docPr id="19" name="Grafik 19"/>
             <wp:cNvGraphicFramePr>
               <a:graphicFrameLocks xmlns:a="http://schemas.openxmlformats.org/drawingml/2006/main" noChangeAspect="1"/>
             </wp:cNvGraphicFramePr>
@@ -499,17 +551,21 @@
       <w:pPr>
         <w:jc w:val="center"/>
       </w:pPr>
+    </w:p>
+    <w:p>
+      <w:pPr>
+        <w:jc w:val="center"/>
+      </w:pPr>
       <w:r>
         <w:rPr>
           <w:noProof/>
           <w:lang w:val="en-GB" w:eastAsia="en-GB"/>
         </w:rPr>
-        <w:lastRenderedPageBreak/>
         <w:drawing>
-          <wp:inline distT="0" distB="0" distL="0" distR="0" wp14:anchorId="2C9B682F" wp14:editId="60F89D40">
-            <wp:extent cx="5040000" cy="4114800"/>
-            <wp:effectExtent l="57150" t="57150" r="46355" b="38100"/>
-            <wp:docPr id="19" name="Grafik 19"/>
+          <wp:inline distT="0" distB="0" distL="0" distR="0" wp14:anchorId="6E164673" wp14:editId="6E164674">
+            <wp:extent cx="5040000" cy="4111200"/>
+            <wp:effectExtent l="57150" t="57150" r="46355" b="41910"/>
+            <wp:docPr id="20" name="Grafik 20"/>
             <wp:cNvGraphicFramePr>
               <a:graphicFrameLocks xmlns:a="http://schemas.openxmlformats.org/drawingml/2006/main" noChangeAspect="1"/>
             </wp:cNvGraphicFramePr>
@@ -522,6 +578,118 @@
                   </pic:nvPicPr>
                   <pic:blipFill>
                     <a:blip r:embed="rId13"/>
+                    <a:stretch>
+                      <a:fillRect/>
+                    </a:stretch>
+                  </pic:blipFill>
+                  <pic:spPr>
+                    <a:xfrm>
+                      <a:off x="0" y="0"/>
+                      <a:ext cx="5040000" cy="4111200"/>
+                    </a:xfrm>
+                    <a:prstGeom prst="rect">
+                      <a:avLst/>
+                    </a:prstGeom>
+                    <a:scene3d>
+                      <a:camera prst="orthographicFront"/>
+                      <a:lightRig rig="threePt" dir="t"/>
+                    </a:scene3d>
+                    <a:sp3d>
+                      <a:bevelT w="381000" h="381000"/>
+                    </a:sp3d>
+                  </pic:spPr>
+                </pic:pic>
+              </a:graphicData>
+            </a:graphic>
+          </wp:inline>
+        </w:drawing>
+      </w:r>
+    </w:p>
+    <w:p>
+      <w:pPr>
+        <w:jc w:val="center"/>
+      </w:pPr>
+      <w:r>
+        <w:rPr>
+          <w:noProof/>
+          <w:lang w:val="en-GB" w:eastAsia="en-GB"/>
+        </w:rPr>
+        <w:lastRenderedPageBreak/>
+        <w:drawing>
+          <wp:inline distT="0" distB="0" distL="0" distR="0" wp14:anchorId="6E164675" wp14:editId="6E164676">
+            <wp:extent cx="5040000" cy="4118400"/>
+            <wp:effectExtent l="57150" t="57150" r="46355" b="53975"/>
+            <wp:docPr id="21" name="Grafik 21"/>
+            <wp:cNvGraphicFramePr>
+              <a:graphicFrameLocks xmlns:a="http://schemas.openxmlformats.org/drawingml/2006/main" noChangeAspect="1"/>
+            </wp:cNvGraphicFramePr>
+            <a:graphic xmlns:a="http://schemas.openxmlformats.org/drawingml/2006/main">
+              <a:graphicData uri="http://schemas.openxmlformats.org/drawingml/2006/picture">
+                <pic:pic xmlns:pic="http://schemas.openxmlformats.org/drawingml/2006/picture">
+                  <pic:nvPicPr>
+                    <pic:cNvPr id="0" name=""/>
+                    <pic:cNvPicPr/>
+                  </pic:nvPicPr>
+                  <pic:blipFill>
+                    <a:blip r:embed="rId14"/>
+                    <a:stretch>
+                      <a:fillRect/>
+                    </a:stretch>
+                  </pic:blipFill>
+                  <pic:spPr>
+                    <a:xfrm>
+                      <a:off x="0" y="0"/>
+                      <a:ext cx="5040000" cy="4118400"/>
+                    </a:xfrm>
+                    <a:prstGeom prst="rect">
+                      <a:avLst/>
+                    </a:prstGeom>
+                    <a:scene3d>
+                      <a:camera prst="orthographicFront"/>
+                      <a:lightRig rig="threePt" dir="t"/>
+                    </a:scene3d>
+                    <a:sp3d>
+                      <a:bevelT w="381000" h="381000"/>
+                    </a:sp3d>
+                  </pic:spPr>
+                </pic:pic>
+              </a:graphicData>
+            </a:graphic>
+          </wp:inline>
+        </w:drawing>
+      </w:r>
+    </w:p>
+    <w:p>
+      <w:pPr>
+        <w:jc w:val="center"/>
+      </w:pPr>
+    </w:p>
+    <w:p>
+      <w:pPr>
+        <w:jc w:val="center"/>
+      </w:pPr>
+      <w:r>
+        <w:rPr>
+          <w:noProof/>
+          <w:lang w:val="en-GB" w:eastAsia="en-GB"/>
+        </w:rPr>
+        <w:drawing>
+          <wp:inline distT="0" distB="0" distL="0" distR="0" wp14:anchorId="6E164677" wp14:editId="6E164678">
+            <wp:extent cx="5040000" cy="4114800"/>
+            <wp:effectExtent l="57150" t="57150" r="46355" b="38100"/>
+            <wp:docPr id="22" name="Grafik 22"/>
+            <wp:cNvGraphicFramePr>
+              <a:graphicFrameLocks xmlns:a="http://schemas.openxmlformats.org/drawingml/2006/main" noChangeAspect="1"/>
+            </wp:cNvGraphicFramePr>
+            <a:graphic xmlns:a="http://schemas.openxmlformats.org/drawingml/2006/main">
+              <a:graphicData uri="http://schemas.openxmlformats.org/drawingml/2006/picture">
+                <pic:pic xmlns:pic="http://schemas.openxmlformats.org/drawingml/2006/picture">
+                  <pic:nvPicPr>
+                    <pic:cNvPr id="0" name=""/>
+                    <pic:cNvPicPr/>
+                  </pic:nvPicPr>
+                  <pic:blipFill>
+                    <a:blip r:embed="rId15"/>
                     <a:stretch>
                       <a:fillRect/>
                     </a:stretch>
@@ -563,123 +731,12 @@
           <w:noProof/>
           <w:lang w:val="en-GB" w:eastAsia="en-GB"/>
         </w:rPr>
-        <w:drawing>
-          <wp:inline distT="0" distB="0" distL="0" distR="0" wp14:anchorId="3CB599B6" wp14:editId="1DD69F74">
-            <wp:extent cx="5040000" cy="4111200"/>
-            <wp:effectExtent l="57150" t="57150" r="46355" b="41910"/>
-            <wp:docPr id="20" name="Grafik 20"/>
-            <wp:cNvGraphicFramePr>
-              <a:graphicFrameLocks xmlns:a="http://schemas.openxmlformats.org/drawingml/2006/main" noChangeAspect="1"/>
-            </wp:cNvGraphicFramePr>
-            <a:graphic xmlns:a="http://schemas.openxmlformats.org/drawingml/2006/main">
-              <a:graphicData uri="http://schemas.openxmlformats.org/drawingml/2006/picture">
-                <pic:pic xmlns:pic="http://schemas.openxmlformats.org/drawingml/2006/picture">
-                  <pic:nvPicPr>
-                    <pic:cNvPr id="0" name=""/>
-                    <pic:cNvPicPr/>
-                  </pic:nvPicPr>
-                  <pic:blipFill>
-                    <a:blip r:embed="rId14"/>
-                    <a:stretch>
-                      <a:fillRect/>
-                    </a:stretch>
-                  </pic:blipFill>
-                  <pic:spPr>
-                    <a:xfrm>
-                      <a:off x="0" y="0"/>
-                      <a:ext cx="5040000" cy="4111200"/>
-                    </a:xfrm>
-                    <a:prstGeom prst="rect">
-                      <a:avLst/>
-                    </a:prstGeom>
-                    <a:scene3d>
-                      <a:camera prst="orthographicFront"/>
-                      <a:lightRig rig="threePt" dir="t"/>
-                    </a:scene3d>
-                    <a:sp3d>
-                      <a:bevelT w="381000" h="381000"/>
-                    </a:sp3d>
-                  </pic:spPr>
-                </pic:pic>
-              </a:graphicData>
-            </a:graphic>
-          </wp:inline>
-        </w:drawing>
-      </w:r>
-    </w:p>
-    <w:p>
-      <w:pPr>
-        <w:jc w:val="center"/>
-      </w:pPr>
-      <w:r>
-        <w:rPr>
-          <w:noProof/>
-          <w:lang w:val="en-GB" w:eastAsia="en-GB"/>
-        </w:rPr>
         <w:lastRenderedPageBreak/>
         <w:drawing>
-          <wp:inline distT="0" distB="0" distL="0" distR="0" wp14:anchorId="4DAFF1CB" wp14:editId="71DBCB9D">
-            <wp:extent cx="5040000" cy="4118400"/>
-            <wp:effectExtent l="57150" t="57150" r="46355" b="53975"/>
-            <wp:docPr id="21" name="Grafik 21"/>
-            <wp:cNvGraphicFramePr>
-              <a:graphicFrameLocks xmlns:a="http://schemas.openxmlformats.org/drawingml/2006/main" noChangeAspect="1"/>
-            </wp:cNvGraphicFramePr>
-            <a:graphic xmlns:a="http://schemas.openxmlformats.org/drawingml/2006/main">
-              <a:graphicData uri="http://schemas.openxmlformats.org/drawingml/2006/picture">
-                <pic:pic xmlns:pic="http://schemas.openxmlformats.org/drawingml/2006/picture">
-                  <pic:nvPicPr>
-                    <pic:cNvPr id="0" name=""/>
-                    <pic:cNvPicPr/>
-                  </pic:nvPicPr>
-                  <pic:blipFill>
-                    <a:blip r:embed="rId15"/>
-                    <a:stretch>
-                      <a:fillRect/>
-                    </a:stretch>
-                  </pic:blipFill>
-                  <pic:spPr>
-                    <a:xfrm>
-                      <a:off x="0" y="0"/>
-                      <a:ext cx="5040000" cy="4118400"/>
-                    </a:xfrm>
-                    <a:prstGeom prst="rect">
-                      <a:avLst/>
-                    </a:prstGeom>
-                    <a:scene3d>
-                      <a:camera prst="orthographicFront"/>
-                      <a:lightRig rig="threePt" dir="t"/>
-                    </a:scene3d>
-                    <a:sp3d>
-                      <a:bevelT w="381000" h="381000"/>
-                    </a:sp3d>
-                  </pic:spPr>
-                </pic:pic>
-              </a:graphicData>
-            </a:graphic>
-          </wp:inline>
-        </w:drawing>
-      </w:r>
-    </w:p>
-    <w:p>
-      <w:pPr>
-        <w:jc w:val="center"/>
-      </w:pPr>
-    </w:p>
-    <w:p>
-      <w:pPr>
-        <w:jc w:val="center"/>
-      </w:pPr>
-      <w:r>
-        <w:rPr>
-          <w:noProof/>
-          <w:lang w:val="en-GB" w:eastAsia="en-GB"/>
-        </w:rPr>
-        <w:drawing>
-          <wp:inline distT="0" distB="0" distL="0" distR="0" wp14:anchorId="181F4232" wp14:editId="023B2AE5">
-            <wp:extent cx="5040000" cy="4114800"/>
-            <wp:effectExtent l="57150" t="57150" r="46355" b="38100"/>
-            <wp:docPr id="22" name="Grafik 22"/>
+          <wp:inline distT="0" distB="0" distL="0" distR="0" wp14:anchorId="6E164679" wp14:editId="3CF127F8">
+            <wp:extent cx="5040000" cy="3366000"/>
+            <wp:effectExtent l="57150" t="57150" r="46355" b="44450"/>
+            <wp:docPr id="14" name="Grafik 14"/>
             <wp:cNvGraphicFramePr>
               <a:graphicFrameLocks xmlns:a="http://schemas.openxmlformats.org/drawingml/2006/main" noChangeAspect="1"/>
             </wp:cNvGraphicFramePr>
@@ -699,7 +756,7 @@
                   <pic:spPr>
                     <a:xfrm>
                       <a:off x="0" y="0"/>
-                      <a:ext cx="5040000" cy="4114800"/>
+                      <a:ext cx="5040000" cy="3366000"/>
                     </a:xfrm>
                     <a:prstGeom prst="rect">
                       <a:avLst/>
@@ -709,7 +766,7 @@
                       <a:lightRig rig="threePt" dir="t"/>
                     </a:scene3d>
                     <a:sp3d>
-                      <a:bevelT w="381000" h="381000"/>
+                      <a:bevelT w="101600" h="101600"/>
                     </a:sp3d>
                   </pic:spPr>
                 </pic:pic>
@@ -718,6 +775,8 @@
           </wp:inline>
         </w:drawing>
       </w:r>
+      <w:bookmarkStart w:id="0" w:name="_GoBack"/>
+      <w:bookmarkEnd w:id="0"/>
     </w:p>
     <w:p>
       <w:pPr>
@@ -727,18 +786,20 @@
     <w:p>
       <w:pPr>
         <w:jc w:val="center"/>
+        <w:rPr>
+          <w14:props3d w14:extrusionH="0" w14:contourW="0" w14:prstMaterial="matte"/>
+        </w:rPr>
       </w:pPr>
       <w:r>
         <w:rPr>
           <w:noProof/>
           <w:lang w:val="en-GB" w:eastAsia="en-GB"/>
         </w:rPr>
-        <w:lastRenderedPageBreak/>
         <w:drawing>
-          <wp:inline distT="0" distB="0" distL="0" distR="0" wp14:anchorId="32E9458B" wp14:editId="3A1DC1BC">
-            <wp:extent cx="5040000" cy="3366000"/>
-            <wp:effectExtent l="57150" t="57150" r="46355" b="44450"/>
-            <wp:docPr id="14" name="Grafik 14"/>
+          <wp:inline distT="0" distB="0" distL="0" distR="0" wp14:anchorId="6E16467B" wp14:editId="66EA41BC">
+            <wp:extent cx="5040000" cy="3358800"/>
+            <wp:effectExtent l="38100" t="57150" r="46355" b="51435"/>
+            <wp:docPr id="15" name="Grafik 15"/>
             <wp:cNvGraphicFramePr>
               <a:graphicFrameLocks xmlns:a="http://schemas.openxmlformats.org/drawingml/2006/main" noChangeAspect="1"/>
             </wp:cNvGraphicFramePr>
@@ -758,7 +819,7 @@
                   <pic:spPr>
                     <a:xfrm>
                       <a:off x="0" y="0"/>
-                      <a:ext cx="5040000" cy="3366000"/>
+                      <a:ext cx="5040000" cy="3358800"/>
                     </a:xfrm>
                     <a:prstGeom prst="rect">
                       <a:avLst/>
@@ -768,7 +829,7 @@
                       <a:lightRig rig="threePt" dir="t"/>
                     </a:scene3d>
                     <a:sp3d>
-                      <a:bevelT w="152400" h="152400"/>
+                      <a:bevelT w="101600" h="101600"/>
                     </a:sp3d>
                   </pic:spPr>
                 </pic:pic>
@@ -787,72 +848,14 @@
       <w:pPr>
         <w:jc w:val="center"/>
       </w:pPr>
-      <w:r>
-        <w:rPr>
-          <w:noProof/>
-          <w:lang w:val="en-GB" w:eastAsia="en-GB"/>
-        </w:rPr>
-        <w:drawing>
-          <wp:inline distT="0" distB="0" distL="0" distR="0" wp14:anchorId="229E2AC8" wp14:editId="28DBFA32">
-            <wp:extent cx="5040000" cy="3358800"/>
-            <wp:effectExtent l="38100" t="38100" r="46355" b="51435"/>
-            <wp:docPr id="15" name="Grafik 15"/>
-            <wp:cNvGraphicFramePr>
-              <a:graphicFrameLocks xmlns:a="http://schemas.openxmlformats.org/drawingml/2006/main" noChangeAspect="1"/>
-            </wp:cNvGraphicFramePr>
-            <a:graphic xmlns:a="http://schemas.openxmlformats.org/drawingml/2006/main">
-              <a:graphicData uri="http://schemas.openxmlformats.org/drawingml/2006/picture">
-                <pic:pic xmlns:pic="http://schemas.openxmlformats.org/drawingml/2006/picture">
-                  <pic:nvPicPr>
-                    <pic:cNvPr id="0" name=""/>
-                    <pic:cNvPicPr/>
-                  </pic:nvPicPr>
-                  <pic:blipFill>
-                    <a:blip r:embed="rId18"/>
-                    <a:stretch>
-                      <a:fillRect/>
-                    </a:stretch>
-                  </pic:blipFill>
-                  <pic:spPr>
-                    <a:xfrm>
-                      <a:off x="0" y="0"/>
-                      <a:ext cx="5040000" cy="3358800"/>
-                    </a:xfrm>
-                    <a:prstGeom prst="rect">
-                      <a:avLst/>
-                    </a:prstGeom>
-                    <a:scene3d>
-                      <a:camera prst="orthographicFront"/>
-                      <a:lightRig rig="threePt" dir="t"/>
-                    </a:scene3d>
-                    <a:sp3d>
-                      <a:bevelT w="152400" h="152400"/>
-                    </a:sp3d>
-                  </pic:spPr>
-                </pic:pic>
-              </a:graphicData>
-            </a:graphic>
-          </wp:inline>
-        </w:drawing>
-      </w:r>
-    </w:p>
-    <w:p>
-      <w:pPr>
-        <w:jc w:val="center"/>
-      </w:pPr>
-    </w:p>
-    <w:p>
-      <w:pPr>
-        <w:jc w:val="center"/>
-      </w:pPr>
     </w:p>
     <w:sectPr>
-      <w:headerReference w:type="even" r:id="rId19"/>
-      <w:headerReference w:type="default" r:id="rId20"/>
-      <w:footerReference w:type="even" r:id="rId21"/>
-      <w:footerReference w:type="default" r:id="rId22"/>
-      <w:headerReference w:type="first" r:id="rId23"/>
-      <w:footerReference w:type="first" r:id="rId24"/>
+      <w:headerReference w:type="even" r:id="rId18"/>
+      <w:headerReference w:type="default" r:id="rId19"/>
+      <w:footerReference w:type="even" r:id="rId20"/>
+      <w:footerReference w:type="default" r:id="rId21"/>
+      <w:headerReference w:type="first" r:id="rId22"/>
+      <w:footerReference w:type="first" r:id="rId23"/>
       <w:pgSz w:w="11907" w:h="16839" w:code="9"/>
       <w:pgMar w:top="720" w:right="720" w:bottom="720" w:left="720" w:header="737" w:footer="284" w:gutter="0"/>
       <w:cols w:space="708"/>
@@ -863,7 +866,7 @@
 </file>
 
 <file path=word/endnotes.xml><?xml version="1.0" encoding="utf-8"?>
-<w:endnotes xmlns:wpc="http://schemas.microsoft.com/office/word/2010/wordprocessingCanvas" xmlns:mc="http://schemas.openxmlformats.org/markup-compatibility/2006" xmlns:o="urn:schemas-microsoft-com:office:office" xmlns:r="http://schemas.openxmlformats.org/officeDocument/2006/relationships" xmlns:m="http://schemas.openxmlformats.org/officeDocument/2006/math" xmlns:v="urn:schemas-microsoft-com:vml" xmlns:wp14="http://schemas.microsoft.com/office/word/2010/wordprocessingDrawing" xmlns:wp="http://schemas.openxmlformats.org/drawingml/2006/wordprocessingDrawing" xmlns:w10="urn:schemas-microsoft-com:office:word" xmlns:w="http://schemas.openxmlformats.org/wordprocessingml/2006/main" xmlns:w14="http://schemas.microsoft.com/office/word/2010/wordml" xmlns:wpg="http://schemas.microsoft.com/office/word/2010/wordprocessingGroup" xmlns:wpi="http://schemas.microsoft.com/office/word/2010/wordprocessingInk" xmlns:wne="http://schemas.microsoft.com/office/word/2006/wordml" xmlns:wps="http://schemas.microsoft.com/office/word/2010/wordprocessingShape" mc:Ignorable="w14 wp14">
+<w:endnotes xmlns:wpc="http://schemas.microsoft.com/office/word/2010/wordprocessingCanvas" xmlns:cx="http://schemas.microsoft.com/office/drawing/2014/chartex" xmlns:cx1="http://schemas.microsoft.com/office/drawing/2015/9/8/chartex" xmlns:cx2="http://schemas.microsoft.com/office/drawing/2015/10/21/chartex" xmlns:cx3="http://schemas.microsoft.com/office/drawing/2016/5/9/chartex" xmlns:cx4="http://schemas.microsoft.com/office/drawing/2016/5/10/chartex" xmlns:cx5="http://schemas.microsoft.com/office/drawing/2016/5/11/chartex" xmlns:cx6="http://schemas.microsoft.com/office/drawing/2016/5/12/chartex" xmlns:cx7="http://schemas.microsoft.com/office/drawing/2016/5/13/chartex" xmlns:cx8="http://schemas.microsoft.com/office/drawing/2016/5/14/chartex" xmlns:mc="http://schemas.openxmlformats.org/markup-compatibility/2006" xmlns:aink="http://schemas.microsoft.com/office/drawing/2016/ink" xmlns:am3d="http://schemas.microsoft.com/office/drawing/2017/model3d" xmlns:o="urn:schemas-microsoft-com:office:office" xmlns:r="http://schemas.openxmlformats.org/officeDocument/2006/relationships" xmlns:m="http://schemas.openxmlformats.org/officeDocument/2006/math" xmlns:v="urn:schemas-microsoft-com:vml" xmlns:wp14="http://schemas.microsoft.com/office/word/2010/wordprocessingDrawing" xmlns:wp="http://schemas.openxmlformats.org/drawingml/2006/wordprocessingDrawing" xmlns:w10="urn:schemas-microsoft-com:office:word" xmlns:w="http://schemas.openxmlformats.org/wordprocessingml/2006/main" xmlns:w14="http://schemas.microsoft.com/office/word/2010/wordml" xmlns:w15="http://schemas.microsoft.com/office/word/2012/wordml" xmlns:w16cid="http://schemas.microsoft.com/office/word/2016/wordml/cid" xmlns:w16se="http://schemas.microsoft.com/office/word/2015/wordml/symex" xmlns:wpg="http://schemas.microsoft.com/office/word/2010/wordprocessingGroup" xmlns:wpi="http://schemas.microsoft.com/office/word/2010/wordprocessingInk" xmlns:wne="http://schemas.microsoft.com/office/word/2006/wordml" xmlns:wps="http://schemas.microsoft.com/office/word/2010/wordprocessingShape" mc:Ignorable="w14 w15 w16se w16cid wp14">
   <w:endnote w:type="separator" w:id="-1">
     <w:p>
       <w:r>
@@ -882,20 +885,20 @@
 </file>
 
 <file path=word/footer1.xml><?xml version="1.0" encoding="utf-8"?>
-<w:ftr xmlns:wpc="http://schemas.microsoft.com/office/word/2010/wordprocessingCanvas" xmlns:mc="http://schemas.openxmlformats.org/markup-compatibility/2006" xmlns:o="urn:schemas-microsoft-com:office:office" xmlns:r="http://schemas.openxmlformats.org/officeDocument/2006/relationships" xmlns:m="http://schemas.openxmlformats.org/officeDocument/2006/math" xmlns:v="urn:schemas-microsoft-com:vml" xmlns:wp14="http://schemas.microsoft.com/office/word/2010/wordprocessingDrawing" xmlns:wp="http://schemas.openxmlformats.org/drawingml/2006/wordprocessingDrawing" xmlns:w10="urn:schemas-microsoft-com:office:word" xmlns:w="http://schemas.openxmlformats.org/wordprocessingml/2006/main" xmlns:w14="http://schemas.microsoft.com/office/word/2010/wordml" xmlns:wpg="http://schemas.microsoft.com/office/word/2010/wordprocessingGroup" xmlns:wpi="http://schemas.microsoft.com/office/word/2010/wordprocessingInk" xmlns:wne="http://schemas.microsoft.com/office/word/2006/wordml" xmlns:wps="http://schemas.microsoft.com/office/word/2010/wordprocessingShape" mc:Ignorable="w14 wp14">
+<w:ftr xmlns:wpc="http://schemas.microsoft.com/office/word/2010/wordprocessingCanvas" xmlns:cx="http://schemas.microsoft.com/office/drawing/2014/chartex" xmlns:cx1="http://schemas.microsoft.com/office/drawing/2015/9/8/chartex" xmlns:cx2="http://schemas.microsoft.com/office/drawing/2015/10/21/chartex" xmlns:cx3="http://schemas.microsoft.com/office/drawing/2016/5/9/chartex" xmlns:cx4="http://schemas.microsoft.com/office/drawing/2016/5/10/chartex" xmlns:cx5="http://schemas.microsoft.com/office/drawing/2016/5/11/chartex" xmlns:cx6="http://schemas.microsoft.com/office/drawing/2016/5/12/chartex" xmlns:cx7="http://schemas.microsoft.com/office/drawing/2016/5/13/chartex" xmlns:cx8="http://schemas.microsoft.com/office/drawing/2016/5/14/chartex" xmlns:mc="http://schemas.openxmlformats.org/markup-compatibility/2006" xmlns:aink="http://schemas.microsoft.com/office/drawing/2016/ink" xmlns:am3d="http://schemas.microsoft.com/office/drawing/2017/model3d" xmlns:o="urn:schemas-microsoft-com:office:office" xmlns:r="http://schemas.openxmlformats.org/officeDocument/2006/relationships" xmlns:m="http://schemas.openxmlformats.org/officeDocument/2006/math" xmlns:v="urn:schemas-microsoft-com:vml" xmlns:wp14="http://schemas.microsoft.com/office/word/2010/wordprocessingDrawing" xmlns:wp="http://schemas.openxmlformats.org/drawingml/2006/wordprocessingDrawing" xmlns:w10="urn:schemas-microsoft-com:office:word" xmlns:w="http://schemas.openxmlformats.org/wordprocessingml/2006/main" xmlns:w14="http://schemas.microsoft.com/office/word/2010/wordml" xmlns:w15="http://schemas.microsoft.com/office/word/2012/wordml" xmlns:w16cid="http://schemas.microsoft.com/office/word/2016/wordml/cid" xmlns:w16se="http://schemas.microsoft.com/office/word/2015/wordml/symex" xmlns:wpg="http://schemas.microsoft.com/office/word/2010/wordprocessingGroup" xmlns:wpi="http://schemas.microsoft.com/office/word/2010/wordprocessingInk" xmlns:wne="http://schemas.microsoft.com/office/word/2006/wordml" xmlns:wps="http://schemas.microsoft.com/office/word/2010/wordprocessingShape" mc:Ignorable="w14 w15 w16se w16cid wp14">
   <w:p>
     <w:pPr>
-      <w:pStyle w:val="Fuzeile"/>
+      <w:pStyle w:val="Footer"/>
     </w:pPr>
   </w:p>
 </w:ftr>
 </file>
 
 <file path=word/footer2.xml><?xml version="1.0" encoding="utf-8"?>
-<w:ftr xmlns:wpc="http://schemas.microsoft.com/office/word/2010/wordprocessingCanvas" xmlns:mc="http://schemas.openxmlformats.org/markup-compatibility/2006" xmlns:o="urn:schemas-microsoft-com:office:office" xmlns:r="http://schemas.openxmlformats.org/officeDocument/2006/relationships" xmlns:m="http://schemas.openxmlformats.org/officeDocument/2006/math" xmlns:v="urn:schemas-microsoft-com:vml" xmlns:wp14="http://schemas.microsoft.com/office/word/2010/wordprocessingDrawing" xmlns:wp="http://schemas.openxmlformats.org/drawingml/2006/wordprocessingDrawing" xmlns:w10="urn:schemas-microsoft-com:office:word" xmlns:w="http://schemas.openxmlformats.org/wordprocessingml/2006/main" xmlns:w14="http://schemas.microsoft.com/office/word/2010/wordml" xmlns:wpg="http://schemas.microsoft.com/office/word/2010/wordprocessingGroup" xmlns:wpi="http://schemas.microsoft.com/office/word/2010/wordprocessingInk" xmlns:wne="http://schemas.microsoft.com/office/word/2006/wordml" xmlns:wps="http://schemas.microsoft.com/office/word/2010/wordprocessingShape" mc:Ignorable="w14 wp14">
+<w:ftr xmlns:wpc="http://schemas.microsoft.com/office/word/2010/wordprocessingCanvas" xmlns:cx="http://schemas.microsoft.com/office/drawing/2014/chartex" xmlns:cx1="http://schemas.microsoft.com/office/drawing/2015/9/8/chartex" xmlns:cx2="http://schemas.microsoft.com/office/drawing/2015/10/21/chartex" xmlns:cx3="http://schemas.microsoft.com/office/drawing/2016/5/9/chartex" xmlns:cx4="http://schemas.microsoft.com/office/drawing/2016/5/10/chartex" xmlns:cx5="http://schemas.microsoft.com/office/drawing/2016/5/11/chartex" xmlns:cx6="http://schemas.microsoft.com/office/drawing/2016/5/12/chartex" xmlns:cx7="http://schemas.microsoft.com/office/drawing/2016/5/13/chartex" xmlns:cx8="http://schemas.microsoft.com/office/drawing/2016/5/14/chartex" xmlns:mc="http://schemas.openxmlformats.org/markup-compatibility/2006" xmlns:aink="http://schemas.microsoft.com/office/drawing/2016/ink" xmlns:am3d="http://schemas.microsoft.com/office/drawing/2017/model3d" xmlns:o="urn:schemas-microsoft-com:office:office" xmlns:r="http://schemas.openxmlformats.org/officeDocument/2006/relationships" xmlns:m="http://schemas.openxmlformats.org/officeDocument/2006/math" xmlns:v="urn:schemas-microsoft-com:vml" xmlns:wp14="http://schemas.microsoft.com/office/word/2010/wordprocessingDrawing" xmlns:wp="http://schemas.openxmlformats.org/drawingml/2006/wordprocessingDrawing" xmlns:w10="urn:schemas-microsoft-com:office:word" xmlns:w="http://schemas.openxmlformats.org/wordprocessingml/2006/main" xmlns:w14="http://schemas.microsoft.com/office/word/2010/wordml" xmlns:w15="http://schemas.microsoft.com/office/word/2012/wordml" xmlns:w16cid="http://schemas.microsoft.com/office/word/2016/wordml/cid" xmlns:w16se="http://schemas.microsoft.com/office/word/2015/wordml/symex" xmlns:wpg="http://schemas.microsoft.com/office/word/2010/wordprocessingGroup" xmlns:wpi="http://schemas.microsoft.com/office/word/2010/wordprocessingInk" xmlns:wne="http://schemas.microsoft.com/office/word/2006/wordml" xmlns:wps="http://schemas.microsoft.com/office/word/2010/wordprocessingShape" mc:Ignorable="w14 w15 w16se w16cid wp14">
   <w:p>
     <w:pPr>
-      <w:pStyle w:val="Fuzeile"/>
+      <w:pStyle w:val="Footer"/>
       <w:tabs>
         <w:tab w:val="clear" w:pos="9072"/>
         <w:tab w:val="left" w:pos="870"/>
@@ -917,10 +920,10 @@
 </file>
 
 <file path=word/footer3.xml><?xml version="1.0" encoding="utf-8"?>
-<w:ftr xmlns:wpc="http://schemas.microsoft.com/office/word/2010/wordprocessingCanvas" xmlns:mc="http://schemas.openxmlformats.org/markup-compatibility/2006" xmlns:o="urn:schemas-microsoft-com:office:office" xmlns:r="http://schemas.openxmlformats.org/officeDocument/2006/relationships" xmlns:m="http://schemas.openxmlformats.org/officeDocument/2006/math" xmlns:v="urn:schemas-microsoft-com:vml" xmlns:wp14="http://schemas.microsoft.com/office/word/2010/wordprocessingDrawing" xmlns:wp="http://schemas.openxmlformats.org/drawingml/2006/wordprocessingDrawing" xmlns:w10="urn:schemas-microsoft-com:office:word" xmlns:w="http://schemas.openxmlformats.org/wordprocessingml/2006/main" xmlns:w14="http://schemas.microsoft.com/office/word/2010/wordml" xmlns:wpg="http://schemas.microsoft.com/office/word/2010/wordprocessingGroup" xmlns:wpi="http://schemas.microsoft.com/office/word/2010/wordprocessingInk" xmlns:wne="http://schemas.microsoft.com/office/word/2006/wordml" xmlns:wps="http://schemas.microsoft.com/office/word/2010/wordprocessingShape" mc:Ignorable="w14 wp14">
+<w:ftr xmlns:wpc="http://schemas.microsoft.com/office/word/2010/wordprocessingCanvas" xmlns:cx="http://schemas.microsoft.com/office/drawing/2014/chartex" xmlns:cx1="http://schemas.microsoft.com/office/drawing/2015/9/8/chartex" xmlns:cx2="http://schemas.microsoft.com/office/drawing/2015/10/21/chartex" xmlns:cx3="http://schemas.microsoft.com/office/drawing/2016/5/9/chartex" xmlns:cx4="http://schemas.microsoft.com/office/drawing/2016/5/10/chartex" xmlns:cx5="http://schemas.microsoft.com/office/drawing/2016/5/11/chartex" xmlns:cx6="http://schemas.microsoft.com/office/drawing/2016/5/12/chartex" xmlns:cx7="http://schemas.microsoft.com/office/drawing/2016/5/13/chartex" xmlns:cx8="http://schemas.microsoft.com/office/drawing/2016/5/14/chartex" xmlns:mc="http://schemas.openxmlformats.org/markup-compatibility/2006" xmlns:aink="http://schemas.microsoft.com/office/drawing/2016/ink" xmlns:am3d="http://schemas.microsoft.com/office/drawing/2017/model3d" xmlns:o="urn:schemas-microsoft-com:office:office" xmlns:r="http://schemas.openxmlformats.org/officeDocument/2006/relationships" xmlns:m="http://schemas.openxmlformats.org/officeDocument/2006/math" xmlns:v="urn:schemas-microsoft-com:vml" xmlns:wp14="http://schemas.microsoft.com/office/word/2010/wordprocessingDrawing" xmlns:wp="http://schemas.openxmlformats.org/drawingml/2006/wordprocessingDrawing" xmlns:w10="urn:schemas-microsoft-com:office:word" xmlns:w="http://schemas.openxmlformats.org/wordprocessingml/2006/main" xmlns:w14="http://schemas.microsoft.com/office/word/2010/wordml" xmlns:w15="http://schemas.microsoft.com/office/word/2012/wordml" xmlns:w16cid="http://schemas.microsoft.com/office/word/2016/wordml/cid" xmlns:w16se="http://schemas.microsoft.com/office/word/2015/wordml/symex" xmlns:wpg="http://schemas.microsoft.com/office/word/2010/wordprocessingGroup" xmlns:wpi="http://schemas.microsoft.com/office/word/2010/wordprocessingInk" xmlns:wne="http://schemas.microsoft.com/office/word/2006/wordml" xmlns:wps="http://schemas.microsoft.com/office/word/2010/wordprocessingShape" mc:Ignorable="w14 w15 w16se w16cid wp14">
   <w:p>
     <w:pPr>
-      <w:pStyle w:val="Fuzeile"/>
+      <w:pStyle w:val="Footer"/>
       <w:tabs>
         <w:tab w:val="clear" w:pos="9072"/>
         <w:tab w:val="right" w:pos="9498"/>
@@ -1089,7 +1092,7 @@
 </file>
 
 <file path=word/footnotes.xml><?xml version="1.0" encoding="utf-8"?>
-<w:footnotes xmlns:wpc="http://schemas.microsoft.com/office/word/2010/wordprocessingCanvas" xmlns:mc="http://schemas.openxmlformats.org/markup-compatibility/2006" xmlns:o="urn:schemas-microsoft-com:office:office" xmlns:r="http://schemas.openxmlformats.org/officeDocument/2006/relationships" xmlns:m="http://schemas.openxmlformats.org/officeDocument/2006/math" xmlns:v="urn:schemas-microsoft-com:vml" xmlns:wp14="http://schemas.microsoft.com/office/word/2010/wordprocessingDrawing" xmlns:wp="http://schemas.openxmlformats.org/drawingml/2006/wordprocessingDrawing" xmlns:w10="urn:schemas-microsoft-com:office:word" xmlns:w="http://schemas.openxmlformats.org/wordprocessingml/2006/main" xmlns:w14="http://schemas.microsoft.com/office/word/2010/wordml" xmlns:wpg="http://schemas.microsoft.com/office/word/2010/wordprocessingGroup" xmlns:wpi="http://schemas.microsoft.com/office/word/2010/wordprocessingInk" xmlns:wne="http://schemas.microsoft.com/office/word/2006/wordml" xmlns:wps="http://schemas.microsoft.com/office/word/2010/wordprocessingShape" mc:Ignorable="w14 wp14">
+<w:footnotes xmlns:wpc="http://schemas.microsoft.com/office/word/2010/wordprocessingCanvas" xmlns:cx="http://schemas.microsoft.com/office/drawing/2014/chartex" xmlns:cx1="http://schemas.microsoft.com/office/drawing/2015/9/8/chartex" xmlns:cx2="http://schemas.microsoft.com/office/drawing/2015/10/21/chartex" xmlns:cx3="http://schemas.microsoft.com/office/drawing/2016/5/9/chartex" xmlns:cx4="http://schemas.microsoft.com/office/drawing/2016/5/10/chartex" xmlns:cx5="http://schemas.microsoft.com/office/drawing/2016/5/11/chartex" xmlns:cx6="http://schemas.microsoft.com/office/drawing/2016/5/12/chartex" xmlns:cx7="http://schemas.microsoft.com/office/drawing/2016/5/13/chartex" xmlns:cx8="http://schemas.microsoft.com/office/drawing/2016/5/14/chartex" xmlns:mc="http://schemas.openxmlformats.org/markup-compatibility/2006" xmlns:aink="http://schemas.microsoft.com/office/drawing/2016/ink" xmlns:am3d="http://schemas.microsoft.com/office/drawing/2017/model3d" xmlns:o="urn:schemas-microsoft-com:office:office" xmlns:r="http://schemas.openxmlformats.org/officeDocument/2006/relationships" xmlns:m="http://schemas.openxmlformats.org/officeDocument/2006/math" xmlns:v="urn:schemas-microsoft-com:vml" xmlns:wp14="http://schemas.microsoft.com/office/word/2010/wordprocessingDrawing" xmlns:wp="http://schemas.openxmlformats.org/drawingml/2006/wordprocessingDrawing" xmlns:w10="urn:schemas-microsoft-com:office:word" xmlns:w="http://schemas.openxmlformats.org/wordprocessingml/2006/main" xmlns:w14="http://schemas.microsoft.com/office/word/2010/wordml" xmlns:w15="http://schemas.microsoft.com/office/word/2012/wordml" xmlns:w16cid="http://schemas.microsoft.com/office/word/2016/wordml/cid" xmlns:w16se="http://schemas.microsoft.com/office/word/2015/wordml/symex" xmlns:wpg="http://schemas.microsoft.com/office/word/2010/wordprocessingGroup" xmlns:wpi="http://schemas.microsoft.com/office/word/2010/wordprocessingInk" xmlns:wne="http://schemas.microsoft.com/office/word/2006/wordml" xmlns:wps="http://schemas.microsoft.com/office/word/2010/wordprocessingShape" mc:Ignorable="w14 w15 w16se w16cid wp14">
   <w:footnote w:type="separator" w:id="-1">
     <w:p>
       <w:r>
@@ -1108,10 +1111,10 @@
 </file>
 
 <file path=word/header1.xml><?xml version="1.0" encoding="utf-8"?>
-<w:hdr xmlns:wpc="http://schemas.microsoft.com/office/word/2010/wordprocessingCanvas" xmlns:mc="http://schemas.openxmlformats.org/markup-compatibility/2006" xmlns:o="urn:schemas-microsoft-com:office:office" xmlns:r="http://schemas.openxmlformats.org/officeDocument/2006/relationships" xmlns:m="http://schemas.openxmlformats.org/officeDocument/2006/math" xmlns:v="urn:schemas-microsoft-com:vml" xmlns:wp14="http://schemas.microsoft.com/office/word/2010/wordprocessingDrawing" xmlns:wp="http://schemas.openxmlformats.org/drawingml/2006/wordprocessingDrawing" xmlns:w10="urn:schemas-microsoft-com:office:word" xmlns:w="http://schemas.openxmlformats.org/wordprocessingml/2006/main" xmlns:w14="http://schemas.microsoft.com/office/word/2010/wordml" xmlns:wpg="http://schemas.microsoft.com/office/word/2010/wordprocessingGroup" xmlns:wpi="http://schemas.microsoft.com/office/word/2010/wordprocessingInk" xmlns:wne="http://schemas.microsoft.com/office/word/2006/wordml" xmlns:wps="http://schemas.microsoft.com/office/word/2010/wordprocessingShape" mc:Ignorable="w14 wp14">
+<w:hdr xmlns:wpc="http://schemas.microsoft.com/office/word/2010/wordprocessingCanvas" xmlns:cx="http://schemas.microsoft.com/office/drawing/2014/chartex" xmlns:cx1="http://schemas.microsoft.com/office/drawing/2015/9/8/chartex" xmlns:cx2="http://schemas.microsoft.com/office/drawing/2015/10/21/chartex" xmlns:cx3="http://schemas.microsoft.com/office/drawing/2016/5/9/chartex" xmlns:cx4="http://schemas.microsoft.com/office/drawing/2016/5/10/chartex" xmlns:cx5="http://schemas.microsoft.com/office/drawing/2016/5/11/chartex" xmlns:cx6="http://schemas.microsoft.com/office/drawing/2016/5/12/chartex" xmlns:cx7="http://schemas.microsoft.com/office/drawing/2016/5/13/chartex" xmlns:cx8="http://schemas.microsoft.com/office/drawing/2016/5/14/chartex" xmlns:mc="http://schemas.openxmlformats.org/markup-compatibility/2006" xmlns:aink="http://schemas.microsoft.com/office/drawing/2016/ink" xmlns:am3d="http://schemas.microsoft.com/office/drawing/2017/model3d" xmlns:o="urn:schemas-microsoft-com:office:office" xmlns:r="http://schemas.openxmlformats.org/officeDocument/2006/relationships" xmlns:m="http://schemas.openxmlformats.org/officeDocument/2006/math" xmlns:v="urn:schemas-microsoft-com:vml" xmlns:wp14="http://schemas.microsoft.com/office/word/2010/wordprocessingDrawing" xmlns:wp="http://schemas.openxmlformats.org/drawingml/2006/wordprocessingDrawing" xmlns:w10="urn:schemas-microsoft-com:office:word" xmlns:w="http://schemas.openxmlformats.org/wordprocessingml/2006/main" xmlns:w14="http://schemas.microsoft.com/office/word/2010/wordml" xmlns:w15="http://schemas.microsoft.com/office/word/2012/wordml" xmlns:w16cid="http://schemas.microsoft.com/office/word/2016/wordml/cid" xmlns:w16se="http://schemas.microsoft.com/office/word/2015/wordml/symex" xmlns:wpg="http://schemas.microsoft.com/office/word/2010/wordprocessingGroup" xmlns:wpi="http://schemas.microsoft.com/office/word/2010/wordprocessingInk" xmlns:wne="http://schemas.microsoft.com/office/word/2006/wordml" xmlns:wps="http://schemas.microsoft.com/office/word/2010/wordprocessingShape" mc:Ignorable="w14 w15 w16se w16cid wp14">
   <w:tbl>
     <w:tblPr>
-      <w:tblStyle w:val="Tabellenraster"/>
+      <w:tblStyle w:val="TableGrid"/>
       <w:tblW w:w="10207" w:type="dxa"/>
       <w:tblInd w:w="-142" w:type="dxa"/>
       <w:tblBorders>
@@ -1142,7 +1145,7 @@
         </w:tcPr>
         <w:p>
           <w:pPr>
-            <w:pStyle w:val="Kopfzeile"/>
+            <w:pStyle w:val="Header"/>
           </w:pPr>
           <w:r>
             <w:rPr>
@@ -1151,7 +1154,7 @@
               <w:lang w:val="en-GB" w:eastAsia="en-GB"/>
             </w:rPr>
             <w:drawing>
-              <wp:anchor distT="0" distB="0" distL="114300" distR="114300" simplePos="0" relativeHeight="251667456" behindDoc="1" locked="0" layoutInCell="0" allowOverlap="1" wp14:anchorId="3D0C5D6D" wp14:editId="1E68E0E9">
+              <wp:anchor distT="0" distB="0" distL="114300" distR="114300" simplePos="0" relativeHeight="251667456" behindDoc="1" locked="0" layoutInCell="0" allowOverlap="1" wp14:anchorId="6E16468F" wp14:editId="6E164690">
                 <wp:simplePos x="0" y="0"/>
                 <wp:positionH relativeFrom="page">
                   <wp:posOffset>900430</wp:posOffset>
@@ -1245,6 +1248,7 @@
               <w:lang w:val="fr-CH"/>
             </w:rPr>
           </w:pPr>
+          <w:proofErr w:type="spellStart"/>
           <w:r>
             <w:rPr>
               <w:rFonts w:asciiTheme="majorHAnsi" w:hAnsiTheme="majorHAnsi" w:cstheme="majorHAnsi"/>
@@ -1252,33 +1256,34 @@
             </w:rPr>
             <w:t>Bereich</w:t>
           </w:r>
+          <w:proofErr w:type="spellEnd"/>
         </w:p>
       </w:tc>
     </w:tr>
   </w:tbl>
   <w:p>
     <w:pPr>
-      <w:pStyle w:val="Kopfzeile"/>
+      <w:pStyle w:val="Header"/>
     </w:pPr>
   </w:p>
 </w:hdr>
 </file>
 
 <file path=word/header2.xml><?xml version="1.0" encoding="utf-8"?>
-<w:hdr xmlns:wpc="http://schemas.microsoft.com/office/word/2010/wordprocessingCanvas" xmlns:mc="http://schemas.openxmlformats.org/markup-compatibility/2006" xmlns:o="urn:schemas-microsoft-com:office:office" xmlns:r="http://schemas.openxmlformats.org/officeDocument/2006/relationships" xmlns:m="http://schemas.openxmlformats.org/officeDocument/2006/math" xmlns:v="urn:schemas-microsoft-com:vml" xmlns:wp14="http://schemas.microsoft.com/office/word/2010/wordprocessingDrawing" xmlns:wp="http://schemas.openxmlformats.org/drawingml/2006/wordprocessingDrawing" xmlns:w10="urn:schemas-microsoft-com:office:word" xmlns:w="http://schemas.openxmlformats.org/wordprocessingml/2006/main" xmlns:w14="http://schemas.microsoft.com/office/word/2010/wordml" xmlns:wpg="http://schemas.microsoft.com/office/word/2010/wordprocessingGroup" xmlns:wpi="http://schemas.microsoft.com/office/word/2010/wordprocessingInk" xmlns:wne="http://schemas.microsoft.com/office/word/2006/wordml" xmlns:wps="http://schemas.microsoft.com/office/word/2010/wordprocessingShape" mc:Ignorable="w14 wp14">
+<w:hdr xmlns:wpc="http://schemas.microsoft.com/office/word/2010/wordprocessingCanvas" xmlns:cx="http://schemas.microsoft.com/office/drawing/2014/chartex" xmlns:cx1="http://schemas.microsoft.com/office/drawing/2015/9/8/chartex" xmlns:cx2="http://schemas.microsoft.com/office/drawing/2015/10/21/chartex" xmlns:cx3="http://schemas.microsoft.com/office/drawing/2016/5/9/chartex" xmlns:cx4="http://schemas.microsoft.com/office/drawing/2016/5/10/chartex" xmlns:cx5="http://schemas.microsoft.com/office/drawing/2016/5/11/chartex" xmlns:cx6="http://schemas.microsoft.com/office/drawing/2016/5/12/chartex" xmlns:cx7="http://schemas.microsoft.com/office/drawing/2016/5/13/chartex" xmlns:cx8="http://schemas.microsoft.com/office/drawing/2016/5/14/chartex" xmlns:mc="http://schemas.openxmlformats.org/markup-compatibility/2006" xmlns:aink="http://schemas.microsoft.com/office/drawing/2016/ink" xmlns:am3d="http://schemas.microsoft.com/office/drawing/2017/model3d" xmlns:o="urn:schemas-microsoft-com:office:office" xmlns:r="http://schemas.openxmlformats.org/officeDocument/2006/relationships" xmlns:m="http://schemas.openxmlformats.org/officeDocument/2006/math" xmlns:v="urn:schemas-microsoft-com:vml" xmlns:wp14="http://schemas.microsoft.com/office/word/2010/wordprocessingDrawing" xmlns:wp="http://schemas.openxmlformats.org/drawingml/2006/wordprocessingDrawing" xmlns:w10="urn:schemas-microsoft-com:office:word" xmlns:w="http://schemas.openxmlformats.org/wordprocessingml/2006/main" xmlns:w14="http://schemas.microsoft.com/office/word/2010/wordml" xmlns:w15="http://schemas.microsoft.com/office/word/2012/wordml" xmlns:w16cid="http://schemas.microsoft.com/office/word/2016/wordml/cid" xmlns:w16se="http://schemas.microsoft.com/office/word/2015/wordml/symex" xmlns:wpg="http://schemas.microsoft.com/office/word/2010/wordprocessingGroup" xmlns:wpi="http://schemas.microsoft.com/office/word/2010/wordprocessingInk" xmlns:wne="http://schemas.microsoft.com/office/word/2006/wordml" xmlns:wps="http://schemas.microsoft.com/office/word/2010/wordprocessingShape" mc:Ignorable="w14 w15 w16se w16cid wp14">
   <w:p>
     <w:pPr>
-      <w:pStyle w:val="Kopfzeile"/>
+      <w:pStyle w:val="Header"/>
     </w:pPr>
   </w:p>
 </w:hdr>
 </file>
 
 <file path=word/header3.xml><?xml version="1.0" encoding="utf-8"?>
-<w:hdr xmlns:wpc="http://schemas.microsoft.com/office/word/2010/wordprocessingCanvas" xmlns:mc="http://schemas.openxmlformats.org/markup-compatibility/2006" xmlns:o="urn:schemas-microsoft-com:office:office" xmlns:r="http://schemas.openxmlformats.org/officeDocument/2006/relationships" xmlns:m="http://schemas.openxmlformats.org/officeDocument/2006/math" xmlns:v="urn:schemas-microsoft-com:vml" xmlns:wp14="http://schemas.microsoft.com/office/word/2010/wordprocessingDrawing" xmlns:wp="http://schemas.openxmlformats.org/drawingml/2006/wordprocessingDrawing" xmlns:w10="urn:schemas-microsoft-com:office:word" xmlns:w="http://schemas.openxmlformats.org/wordprocessingml/2006/main" xmlns:w14="http://schemas.microsoft.com/office/word/2010/wordml" xmlns:wpg="http://schemas.microsoft.com/office/word/2010/wordprocessingGroup" xmlns:wpi="http://schemas.microsoft.com/office/word/2010/wordprocessingInk" xmlns:wne="http://schemas.microsoft.com/office/word/2006/wordml" xmlns:wps="http://schemas.microsoft.com/office/word/2010/wordprocessingShape" mc:Ignorable="w14 wp14">
+<w:hdr xmlns:wpc="http://schemas.microsoft.com/office/word/2010/wordprocessingCanvas" xmlns:cx="http://schemas.microsoft.com/office/drawing/2014/chartex" xmlns:cx1="http://schemas.microsoft.com/office/drawing/2015/9/8/chartex" xmlns:cx2="http://schemas.microsoft.com/office/drawing/2015/10/21/chartex" xmlns:cx3="http://schemas.microsoft.com/office/drawing/2016/5/9/chartex" xmlns:cx4="http://schemas.microsoft.com/office/drawing/2016/5/10/chartex" xmlns:cx5="http://schemas.microsoft.com/office/drawing/2016/5/11/chartex" xmlns:cx6="http://schemas.microsoft.com/office/drawing/2016/5/12/chartex" xmlns:cx7="http://schemas.microsoft.com/office/drawing/2016/5/13/chartex" xmlns:cx8="http://schemas.microsoft.com/office/drawing/2016/5/14/chartex" xmlns:mc="http://schemas.openxmlformats.org/markup-compatibility/2006" xmlns:aink="http://schemas.microsoft.com/office/drawing/2016/ink" xmlns:am3d="http://schemas.microsoft.com/office/drawing/2017/model3d" xmlns:o="urn:schemas-microsoft-com:office:office" xmlns:r="http://schemas.openxmlformats.org/officeDocument/2006/relationships" xmlns:m="http://schemas.openxmlformats.org/officeDocument/2006/math" xmlns:v="urn:schemas-microsoft-com:vml" xmlns:wp14="http://schemas.microsoft.com/office/word/2010/wordprocessingDrawing" xmlns:wp="http://schemas.openxmlformats.org/drawingml/2006/wordprocessingDrawing" xmlns:w10="urn:schemas-microsoft-com:office:word" xmlns:w="http://schemas.openxmlformats.org/wordprocessingml/2006/main" xmlns:w14="http://schemas.microsoft.com/office/word/2010/wordml" xmlns:w15="http://schemas.microsoft.com/office/word/2012/wordml" xmlns:w16cid="http://schemas.microsoft.com/office/word/2016/wordml/cid" xmlns:w16se="http://schemas.microsoft.com/office/word/2015/wordml/symex" xmlns:wpg="http://schemas.microsoft.com/office/word/2010/wordprocessingGroup" xmlns:wpi="http://schemas.microsoft.com/office/word/2010/wordprocessingInk" xmlns:wne="http://schemas.microsoft.com/office/word/2006/wordml" xmlns:wps="http://schemas.microsoft.com/office/word/2010/wordprocessingShape" mc:Ignorable="w14 w15 w16se w16cid wp14">
   <w:tbl>
     <w:tblPr>
-      <w:tblStyle w:val="Tabellenraster"/>
+      <w:tblStyle w:val="TableGrid"/>
       <w:tblW w:w="10207" w:type="dxa"/>
       <w:tblInd w:w="-142" w:type="dxa"/>
       <w:tblBorders>
@@ -1309,7 +1314,7 @@
         </w:tcPr>
         <w:p>
           <w:pPr>
-            <w:pStyle w:val="Kopfzeile"/>
+            <w:pStyle w:val="Header"/>
           </w:pPr>
           <w:r>
             <w:rPr>
@@ -1318,7 +1323,7 @@
               <w:lang w:val="en-GB" w:eastAsia="en-GB"/>
             </w:rPr>
             <w:drawing>
-              <wp:anchor distT="0" distB="0" distL="114300" distR="114300" simplePos="0" relativeHeight="251665408" behindDoc="1" locked="0" layoutInCell="0" allowOverlap="1" wp14:anchorId="38891AF8" wp14:editId="7EDC6B24">
+              <wp:anchor distT="0" distB="0" distL="114300" distR="114300" simplePos="0" relativeHeight="251665408" behindDoc="1" locked="0" layoutInCell="0" allowOverlap="1" wp14:anchorId="6E164691" wp14:editId="6E164692">
                 <wp:simplePos x="0" y="0"/>
                 <wp:positionH relativeFrom="page">
                   <wp:posOffset>900430</wp:posOffset>
@@ -1412,6 +1417,7 @@
               <w:lang w:val="fr-CH"/>
             </w:rPr>
           </w:pPr>
+          <w:proofErr w:type="spellStart"/>
           <w:r>
             <w:rPr>
               <w:rFonts w:asciiTheme="majorHAnsi" w:hAnsiTheme="majorHAnsi" w:cstheme="majorHAnsi"/>
@@ -1419,13 +1425,14 @@
             </w:rPr>
             <w:t>Bereich</w:t>
           </w:r>
+          <w:proofErr w:type="spellEnd"/>
         </w:p>
       </w:tc>
     </w:tr>
   </w:tbl>
   <w:p>
     <w:pPr>
-      <w:pStyle w:val="Kopfzeile"/>
+      <w:pStyle w:val="Header"/>
       <w:rPr>
         <w:sz w:val="24"/>
         <w:szCs w:val="24"/>
@@ -1437,8 +1444,8 @@
 </file>
 
 <file path=word/numbering.xml><?xml version="1.0" encoding="utf-8"?>
-<w:numbering xmlns:wpc="http://schemas.microsoft.com/office/word/2010/wordprocessingCanvas" xmlns:mc="http://schemas.openxmlformats.org/markup-compatibility/2006" xmlns:o="urn:schemas-microsoft-com:office:office" xmlns:r="http://schemas.openxmlformats.org/officeDocument/2006/relationships" xmlns:m="http://schemas.openxmlformats.org/officeDocument/2006/math" xmlns:v="urn:schemas-microsoft-com:vml" xmlns:wp14="http://schemas.microsoft.com/office/word/2010/wordprocessingDrawing" xmlns:wp="http://schemas.openxmlformats.org/drawingml/2006/wordprocessingDrawing" xmlns:w10="urn:schemas-microsoft-com:office:word" xmlns:w="http://schemas.openxmlformats.org/wordprocessingml/2006/main" xmlns:w14="http://schemas.microsoft.com/office/word/2010/wordml" xmlns:wpg="http://schemas.microsoft.com/office/word/2010/wordprocessingGroup" xmlns:wpi="http://schemas.microsoft.com/office/word/2010/wordprocessingInk" xmlns:wne="http://schemas.microsoft.com/office/word/2006/wordml" xmlns:wps="http://schemas.microsoft.com/office/word/2010/wordprocessingShape" mc:Ignorable="w14 wp14">
-  <w:abstractNum w:abstractNumId="0">
+<w:numbering xmlns:wpc="http://schemas.microsoft.com/office/word/2010/wordprocessingCanvas" xmlns:cx="http://schemas.microsoft.com/office/drawing/2014/chartex" xmlns:cx1="http://schemas.microsoft.com/office/drawing/2015/9/8/chartex" xmlns:cx2="http://schemas.microsoft.com/office/drawing/2015/10/21/chartex" xmlns:cx3="http://schemas.microsoft.com/office/drawing/2016/5/9/chartex" xmlns:cx4="http://schemas.microsoft.com/office/drawing/2016/5/10/chartex" xmlns:cx5="http://schemas.microsoft.com/office/drawing/2016/5/11/chartex" xmlns:cx6="http://schemas.microsoft.com/office/drawing/2016/5/12/chartex" xmlns:cx7="http://schemas.microsoft.com/office/drawing/2016/5/13/chartex" xmlns:cx8="http://schemas.microsoft.com/office/drawing/2016/5/14/chartex" xmlns:mc="http://schemas.openxmlformats.org/markup-compatibility/2006" xmlns:aink="http://schemas.microsoft.com/office/drawing/2016/ink" xmlns:am3d="http://schemas.microsoft.com/office/drawing/2017/model3d" xmlns:o="urn:schemas-microsoft-com:office:office" xmlns:r="http://schemas.openxmlformats.org/officeDocument/2006/relationships" xmlns:m="http://schemas.openxmlformats.org/officeDocument/2006/math" xmlns:v="urn:schemas-microsoft-com:vml" xmlns:wp14="http://schemas.microsoft.com/office/word/2010/wordprocessingDrawing" xmlns:wp="http://schemas.openxmlformats.org/drawingml/2006/wordprocessingDrawing" xmlns:w10="urn:schemas-microsoft-com:office:word" xmlns:w="http://schemas.openxmlformats.org/wordprocessingml/2006/main" xmlns:w14="http://schemas.microsoft.com/office/word/2010/wordml" xmlns:w15="http://schemas.microsoft.com/office/word/2012/wordml" xmlns:w16cid="http://schemas.microsoft.com/office/word/2016/wordml/cid" xmlns:w16se="http://schemas.microsoft.com/office/word/2015/wordml/symex" xmlns:wpg="http://schemas.microsoft.com/office/word/2010/wordprocessingGroup" xmlns:wpi="http://schemas.microsoft.com/office/word/2010/wordprocessingInk" xmlns:wne="http://schemas.microsoft.com/office/word/2006/wordml" xmlns:wps="http://schemas.microsoft.com/office/word/2010/wordprocessingShape" mc:Ignorable="w14 w15 w16se w16cid wp14">
+  <w:abstractNum w:abstractNumId="0" w15:restartNumberingAfterBreak="0">
     <w:nsid w:val="052472D8"/>
     <w:multiLevelType w:val="hybridMultilevel"/>
     <w:tmpl w:val="36442EA0"/>
@@ -1551,7 +1558,7 @@
       </w:rPr>
     </w:lvl>
   </w:abstractNum>
-  <w:abstractNum w:abstractNumId="1">
+  <w:abstractNum w:abstractNumId="1" w15:restartNumberingAfterBreak="0">
     <w:nsid w:val="078A5AB4"/>
     <w:multiLevelType w:val="multilevel"/>
     <w:tmpl w:val="C94C03CA"/>
@@ -1700,7 +1707,7 @@
       </w:rPr>
     </w:lvl>
   </w:abstractNum>
-  <w:abstractNum w:abstractNumId="2">
+  <w:abstractNum w:abstractNumId="2" w15:restartNumberingAfterBreak="0">
     <w:nsid w:val="10E67D30"/>
     <w:multiLevelType w:val="multilevel"/>
     <w:tmpl w:val="D766DF40"/>
@@ -1849,7 +1856,7 @@
       </w:rPr>
     </w:lvl>
   </w:abstractNum>
-  <w:abstractNum w:abstractNumId="3">
+  <w:abstractNum w:abstractNumId="3" w15:restartNumberingAfterBreak="0">
     <w:nsid w:val="14BD5943"/>
     <w:multiLevelType w:val="multilevel"/>
     <w:tmpl w:val="634A814E"/>
@@ -1998,7 +2005,7 @@
       </w:rPr>
     </w:lvl>
   </w:abstractNum>
-  <w:abstractNum w:abstractNumId="4">
+  <w:abstractNum w:abstractNumId="4" w15:restartNumberingAfterBreak="0">
     <w:nsid w:val="21091095"/>
     <w:multiLevelType w:val="hybridMultilevel"/>
     <w:tmpl w:val="976A4D22"/>
@@ -2112,7 +2119,7 @@
       </w:rPr>
     </w:lvl>
   </w:abstractNum>
-  <w:abstractNum w:abstractNumId="5">
+  <w:abstractNum w:abstractNumId="5" w15:restartNumberingAfterBreak="0">
     <w:nsid w:val="2BEC416C"/>
     <w:multiLevelType w:val="multilevel"/>
     <w:tmpl w:val="1DBE474C"/>
@@ -2261,7 +2268,7 @@
       </w:rPr>
     </w:lvl>
   </w:abstractNum>
-  <w:abstractNum w:abstractNumId="6">
+  <w:abstractNum w:abstractNumId="6" w15:restartNumberingAfterBreak="0">
     <w:nsid w:val="423F3AD7"/>
     <w:multiLevelType w:val="hybridMultilevel"/>
     <w:tmpl w:val="21FC1BF0"/>
@@ -2374,7 +2381,7 @@
       </w:rPr>
     </w:lvl>
   </w:abstractNum>
-  <w:abstractNum w:abstractNumId="7">
+  <w:abstractNum w:abstractNumId="7" w15:restartNumberingAfterBreak="0">
     <w:nsid w:val="42405BC5"/>
     <w:multiLevelType w:val="multilevel"/>
     <w:tmpl w:val="CBAC3882"/>
@@ -2523,7 +2530,7 @@
       </w:rPr>
     </w:lvl>
   </w:abstractNum>
-  <w:abstractNum w:abstractNumId="8">
+  <w:abstractNum w:abstractNumId="8" w15:restartNumberingAfterBreak="0">
     <w:nsid w:val="42ED359A"/>
     <w:multiLevelType w:val="multilevel"/>
     <w:tmpl w:val="41F00490"/>
@@ -2672,7 +2679,7 @@
       </w:rPr>
     </w:lvl>
   </w:abstractNum>
-  <w:abstractNum w:abstractNumId="9">
+  <w:abstractNum w:abstractNumId="9" w15:restartNumberingAfterBreak="0">
     <w:nsid w:val="4CF353CC"/>
     <w:multiLevelType w:val="multilevel"/>
     <w:tmpl w:val="EB14FDF6"/>
@@ -2821,7 +2828,7 @@
       </w:rPr>
     </w:lvl>
   </w:abstractNum>
-  <w:abstractNum w:abstractNumId="10">
+  <w:abstractNum w:abstractNumId="10" w15:restartNumberingAfterBreak="0">
     <w:nsid w:val="5FA467D6"/>
     <w:multiLevelType w:val="hybridMultilevel"/>
     <w:tmpl w:val="43DCDB7C"/>
@@ -2935,7 +2942,7 @@
       </w:rPr>
     </w:lvl>
   </w:abstractNum>
-  <w:abstractNum w:abstractNumId="11">
+  <w:abstractNum w:abstractNumId="11" w15:restartNumberingAfterBreak="0">
     <w:nsid w:val="60DC2523"/>
     <w:multiLevelType w:val="hybridMultilevel"/>
     <w:tmpl w:val="CA40949C"/>
@@ -3048,7 +3055,7 @@
       </w:rPr>
     </w:lvl>
   </w:abstractNum>
-  <w:abstractNum w:abstractNumId="12">
+  <w:abstractNum w:abstractNumId="12" w15:restartNumberingAfterBreak="0">
     <w:nsid w:val="64B6751A"/>
     <w:multiLevelType w:val="multilevel"/>
     <w:tmpl w:val="4B124E14"/>
@@ -3197,14 +3204,14 @@
       </w:rPr>
     </w:lvl>
   </w:abstractNum>
-  <w:abstractNum w:abstractNumId="13">
+  <w:abstractNum w:abstractNumId="13" w15:restartNumberingAfterBreak="0">
     <w:nsid w:val="66A6391F"/>
     <w:multiLevelType w:val="hybridMultilevel"/>
     <w:tmpl w:val="044420F0"/>
     <w:lvl w:ilvl="0" w:tplc="10AAA352">
       <w:start w:val="1"/>
       <w:numFmt w:val="bullet"/>
-      <w:pStyle w:val="Listenabsatz"/>
+      <w:pStyle w:val="ListParagraph"/>
       <w:lvlText w:val=""/>
       <w:lvlJc w:val="left"/>
       <w:pPr>
@@ -3311,7 +3318,7 @@
       </w:rPr>
     </w:lvl>
   </w:abstractNum>
-  <w:abstractNum w:abstractNumId="14">
+  <w:abstractNum w:abstractNumId="14" w15:restartNumberingAfterBreak="0">
     <w:nsid w:val="75E054D9"/>
     <w:multiLevelType w:val="multilevel"/>
     <w:tmpl w:val="B46663A0"/>
@@ -3460,7 +3467,7 @@
       </w:rPr>
     </w:lvl>
   </w:abstractNum>
-  <w:abstractNum w:abstractNumId="15">
+  <w:abstractNum w:abstractNumId="15" w15:restartNumberingAfterBreak="0">
     <w:nsid w:val="78AE1086"/>
     <w:multiLevelType w:val="multilevel"/>
     <w:tmpl w:val="39FE1068"/>
@@ -3664,7 +3671,7 @@
 </file>
 
 <file path=word/styles.xml><?xml version="1.0" encoding="utf-8"?>
-<w:styles xmlns:mc="http://schemas.openxmlformats.org/markup-compatibility/2006" xmlns:r="http://schemas.openxmlformats.org/officeDocument/2006/relationships" xmlns:w="http://schemas.openxmlformats.org/wordprocessingml/2006/main" xmlns:w14="http://schemas.microsoft.com/office/word/2010/wordml" mc:Ignorable="w14">
+<w:styles xmlns:mc="http://schemas.openxmlformats.org/markup-compatibility/2006" xmlns:r="http://schemas.openxmlformats.org/officeDocument/2006/relationships" xmlns:w="http://schemas.openxmlformats.org/wordprocessingml/2006/main" xmlns:w14="http://schemas.microsoft.com/office/word/2010/wordml" xmlns:w15="http://schemas.microsoft.com/office/word/2012/wordml" xmlns:w16cid="http://schemas.microsoft.com/office/word/2016/wordml/cid" xmlns:w16se="http://schemas.microsoft.com/office/word/2015/wordml/symex" mc:Ignorable="w14 w15 w16se w16cid">
   <w:docDefaults>
     <w:rPrDefault>
       <w:rPr>
@@ -3676,147 +3683,386 @@
     </w:rPrDefault>
     <w:pPrDefault/>
   </w:docDefaults>
-  <w:latentStyles w:defLockedState="0" w:defUIPriority="99" w:defSemiHidden="1" w:defUnhideWhenUsed="1" w:defQFormat="0" w:count="267">
-    <w:lsdException w:name="Normal" w:semiHidden="0" w:uiPriority="0" w:unhideWhenUsed="0" w:qFormat="1"/>
-    <w:lsdException w:name="heading 1" w:semiHidden="0" w:uiPriority="9" w:unhideWhenUsed="0" w:qFormat="1"/>
-    <w:lsdException w:name="heading 2" w:uiPriority="9" w:qFormat="1"/>
-    <w:lsdException w:name="heading 3" w:uiPriority="9" w:qFormat="1"/>
-    <w:lsdException w:name="heading 4" w:uiPriority="9" w:qFormat="1"/>
-    <w:lsdException w:name="heading 5" w:uiPriority="9" w:qFormat="1"/>
-    <w:lsdException w:name="heading 6" w:uiPriority="9" w:qFormat="1"/>
-    <w:lsdException w:name="heading 7" w:uiPriority="9" w:qFormat="1"/>
-    <w:lsdException w:name="heading 8" w:uiPriority="9" w:qFormat="1"/>
-    <w:lsdException w:name="heading 9" w:uiPriority="9" w:qFormat="1"/>
-    <w:lsdException w:name="toc 1" w:uiPriority="39"/>
-    <w:lsdException w:name="toc 2" w:uiPriority="39"/>
-    <w:lsdException w:name="toc 3" w:uiPriority="39"/>
-    <w:lsdException w:name="toc 4" w:uiPriority="39"/>
-    <w:lsdException w:name="toc 5" w:uiPriority="39"/>
-    <w:lsdException w:name="toc 6" w:uiPriority="39"/>
-    <w:lsdException w:name="toc 7" w:uiPriority="39"/>
-    <w:lsdException w:name="toc 8" w:uiPriority="39"/>
-    <w:lsdException w:name="toc 9" w:uiPriority="39"/>
-    <w:lsdException w:name="header" w:uiPriority="0"/>
-    <w:lsdException w:name="caption" w:uiPriority="35" w:qFormat="1"/>
-    <w:lsdException w:name="Title" w:semiHidden="0" w:uiPriority="10" w:unhideWhenUsed="0" w:qFormat="1"/>
-    <w:lsdException w:name="Default Paragraph Font" w:uiPriority="1"/>
-    <w:lsdException w:name="Subtitle" w:semiHidden="0" w:uiPriority="11" w:unhideWhenUsed="0" w:qFormat="1"/>
-    <w:lsdException w:name="Strong" w:semiHidden="0" w:uiPriority="22" w:unhideWhenUsed="0" w:qFormat="1"/>
-    <w:lsdException w:name="Emphasis" w:semiHidden="0" w:uiPriority="20" w:unhideWhenUsed="0" w:qFormat="1"/>
-    <w:lsdException w:name="Table Grid" w:semiHidden="0" w:uiPriority="59" w:unhideWhenUsed="0"/>
-    <w:lsdException w:name="Placeholder Text" w:unhideWhenUsed="0"/>
-    <w:lsdException w:name="No Spacing" w:semiHidden="0" w:uiPriority="1" w:unhideWhenUsed="0" w:qFormat="1"/>
-    <w:lsdException w:name="Light Shading" w:semiHidden="0" w:uiPriority="60" w:unhideWhenUsed="0"/>
-    <w:lsdException w:name="Light List" w:semiHidden="0" w:uiPriority="61" w:unhideWhenUsed="0"/>
-    <w:lsdException w:name="Light Grid" w:semiHidden="0" w:uiPriority="62" w:unhideWhenUsed="0"/>
-    <w:lsdException w:name="Medium Shading 1" w:semiHidden="0" w:uiPriority="63" w:unhideWhenUsed="0"/>
-    <w:lsdException w:name="Medium Shading 2" w:semiHidden="0" w:uiPriority="64" w:unhideWhenUsed="0"/>
-    <w:lsdException w:name="Medium List 1" w:semiHidden="0" w:uiPriority="65" w:unhideWhenUsed="0"/>
-    <w:lsdException w:name="Medium List 2" w:semiHidden="0" w:uiPriority="66" w:unhideWhenUsed="0"/>
-    <w:lsdException w:name="Medium Grid 1" w:semiHidden="0" w:uiPriority="67" w:unhideWhenUsed="0"/>
-    <w:lsdException w:name="Medium Grid 2" w:semiHidden="0" w:uiPriority="68" w:unhideWhenUsed="0"/>
-    <w:lsdException w:name="Medium Grid 3" w:semiHidden="0" w:uiPriority="69" w:unhideWhenUsed="0"/>
-    <w:lsdException w:name="Dark List" w:semiHidden="0" w:uiPriority="70" w:unhideWhenUsed="0"/>
-    <w:lsdException w:name="Colorful Shading" w:semiHidden="0" w:uiPriority="71" w:unhideWhenUsed="0"/>
-    <w:lsdException w:name="Colorful List" w:semiHidden="0" w:uiPriority="72" w:unhideWhenUsed="0"/>
-    <w:lsdException w:name="Colorful Grid" w:semiHidden="0" w:uiPriority="73" w:unhideWhenUsed="0"/>
-    <w:lsdException w:name="Light Shading Accent 1" w:semiHidden="0" w:uiPriority="60" w:unhideWhenUsed="0"/>
-    <w:lsdException w:name="Light List Accent 1" w:semiHidden="0" w:uiPriority="61" w:unhideWhenUsed="0"/>
-    <w:lsdException w:name="Light Grid Accent 1" w:semiHidden="0" w:uiPriority="62" w:unhideWhenUsed="0"/>
-    <w:lsdException w:name="Medium Shading 1 Accent 1" w:semiHidden="0" w:uiPriority="63" w:unhideWhenUsed="0"/>
-    <w:lsdException w:name="Medium Shading 2 Accent 1" w:semiHidden="0" w:uiPriority="64" w:unhideWhenUsed="0"/>
-    <w:lsdException w:name="Medium List 1 Accent 1" w:semiHidden="0" w:uiPriority="65" w:unhideWhenUsed="0"/>
-    <w:lsdException w:name="Revision" w:unhideWhenUsed="0"/>
-    <w:lsdException w:name="List Paragraph" w:semiHidden="0" w:uiPriority="34" w:unhideWhenUsed="0" w:qFormat="1"/>
-    <w:lsdException w:name="Quote" w:semiHidden="0" w:uiPriority="29" w:unhideWhenUsed="0" w:qFormat="1"/>
-    <w:lsdException w:name="Intense Quote" w:semiHidden="0" w:uiPriority="30" w:unhideWhenUsed="0" w:qFormat="1"/>
-    <w:lsdException w:name="Medium List 2 Accent 1" w:semiHidden="0" w:uiPriority="66" w:unhideWhenUsed="0"/>
-    <w:lsdException w:name="Medium Grid 1 Accent 1" w:semiHidden="0" w:uiPriority="67" w:unhideWhenUsed="0"/>
-    <w:lsdException w:name="Medium Grid 2 Accent 1" w:semiHidden="0" w:uiPriority="68" w:unhideWhenUsed="0"/>
-    <w:lsdException w:name="Medium Grid 3 Accent 1" w:semiHidden="0" w:uiPriority="69" w:unhideWhenUsed="0"/>
-    <w:lsdException w:name="Dark List Accent 1" w:semiHidden="0" w:uiPriority="70" w:unhideWhenUsed="0"/>
-    <w:lsdException w:name="Colorful Shading Accent 1" w:semiHidden="0" w:uiPriority="71" w:unhideWhenUsed="0"/>
-    <w:lsdException w:name="Colorful List Accent 1" w:semiHidden="0" w:uiPriority="72" w:unhideWhenUsed="0"/>
-    <w:lsdException w:name="Colorful Grid Accent 1" w:semiHidden="0" w:uiPriority="73" w:unhideWhenUsed="0"/>
-    <w:lsdException w:name="Light Shading Accent 2" w:semiHidden="0" w:uiPriority="60" w:unhideWhenUsed="0"/>
-    <w:lsdException w:name="Light List Accent 2" w:semiHidden="0" w:uiPriority="61" w:unhideWhenUsed="0"/>
-    <w:lsdException w:name="Light Grid Accent 2" w:semiHidden="0" w:uiPriority="62" w:unhideWhenUsed="0"/>
-    <w:lsdException w:name="Medium Shading 1 Accent 2" w:semiHidden="0" w:uiPriority="63" w:unhideWhenUsed="0"/>
-    <w:lsdException w:name="Medium Shading 2 Accent 2" w:semiHidden="0" w:uiPriority="64" w:unhideWhenUsed="0"/>
-    <w:lsdException w:name="Medium List 1 Accent 2" w:semiHidden="0" w:uiPriority="65" w:unhideWhenUsed="0"/>
-    <w:lsdException w:name="Medium List 2 Accent 2" w:semiHidden="0" w:uiPriority="66" w:unhideWhenUsed="0"/>
-    <w:lsdException w:name="Medium Grid 1 Accent 2" w:semiHidden="0" w:uiPriority="67" w:unhideWhenUsed="0"/>
-    <w:lsdException w:name="Medium Grid 2 Accent 2" w:semiHidden="0" w:uiPriority="68" w:unhideWhenUsed="0"/>
-    <w:lsdException w:name="Medium Grid 3 Accent 2" w:semiHidden="0" w:uiPriority="69" w:unhideWhenUsed="0"/>
-    <w:lsdException w:name="Dark List Accent 2" w:semiHidden="0" w:uiPriority="70" w:unhideWhenUsed="0"/>
-    <w:lsdException w:name="Colorful Shading Accent 2" w:semiHidden="0" w:uiPriority="71" w:unhideWhenUsed="0"/>
-    <w:lsdException w:name="Colorful List Accent 2" w:semiHidden="0" w:uiPriority="72" w:unhideWhenUsed="0"/>
-    <w:lsdException w:name="Colorful Grid Accent 2" w:semiHidden="0" w:uiPriority="73" w:unhideWhenUsed="0"/>
-    <w:lsdException w:name="Light Shading Accent 3" w:semiHidden="0" w:uiPriority="60" w:unhideWhenUsed="0"/>
-    <w:lsdException w:name="Light List Accent 3" w:semiHidden="0" w:uiPriority="61" w:unhideWhenUsed="0"/>
-    <w:lsdException w:name="Light Grid Accent 3" w:semiHidden="0" w:uiPriority="62" w:unhideWhenUsed="0"/>
-    <w:lsdException w:name="Medium Shading 1 Accent 3" w:semiHidden="0" w:uiPriority="63" w:unhideWhenUsed="0"/>
-    <w:lsdException w:name="Medium Shading 2 Accent 3" w:semiHidden="0" w:uiPriority="64" w:unhideWhenUsed="0"/>
-    <w:lsdException w:name="Medium List 1 Accent 3" w:semiHidden="0" w:uiPriority="65" w:unhideWhenUsed="0"/>
-    <w:lsdException w:name="Medium List 2 Accent 3" w:semiHidden="0" w:uiPriority="66" w:unhideWhenUsed="0"/>
-    <w:lsdException w:name="Medium Grid 1 Accent 3" w:semiHidden="0" w:uiPriority="67" w:unhideWhenUsed="0"/>
-    <w:lsdException w:name="Medium Grid 2 Accent 3" w:semiHidden="0" w:uiPriority="68" w:unhideWhenUsed="0"/>
-    <w:lsdException w:name="Medium Grid 3 Accent 3" w:semiHidden="0" w:uiPriority="69" w:unhideWhenUsed="0"/>
-    <w:lsdException w:name="Dark List Accent 3" w:semiHidden="0" w:uiPriority="70" w:unhideWhenUsed="0"/>
-    <w:lsdException w:name="Colorful Shading Accent 3" w:semiHidden="0" w:uiPriority="71" w:unhideWhenUsed="0"/>
-    <w:lsdException w:name="Colorful List Accent 3" w:semiHidden="0" w:uiPriority="72" w:unhideWhenUsed="0"/>
-    <w:lsdException w:name="Colorful Grid Accent 3" w:semiHidden="0" w:uiPriority="73" w:unhideWhenUsed="0"/>
-    <w:lsdException w:name="Light Shading Accent 4" w:semiHidden="0" w:uiPriority="60" w:unhideWhenUsed="0"/>
-    <w:lsdException w:name="Light List Accent 4" w:semiHidden="0" w:uiPriority="61" w:unhideWhenUsed="0"/>
-    <w:lsdException w:name="Light Grid Accent 4" w:semiHidden="0" w:uiPriority="62" w:unhideWhenUsed="0"/>
-    <w:lsdException w:name="Medium Shading 1 Accent 4" w:semiHidden="0" w:uiPriority="63" w:unhideWhenUsed="0"/>
-    <w:lsdException w:name="Medium Shading 2 Accent 4" w:semiHidden="0" w:uiPriority="64" w:unhideWhenUsed="0"/>
-    <w:lsdException w:name="Medium List 1 Accent 4" w:semiHidden="0" w:uiPriority="65" w:unhideWhenUsed="0"/>
-    <w:lsdException w:name="Medium List 2 Accent 4" w:semiHidden="0" w:uiPriority="66" w:unhideWhenUsed="0"/>
-    <w:lsdException w:name="Medium Grid 1 Accent 4" w:semiHidden="0" w:uiPriority="67" w:unhideWhenUsed="0"/>
-    <w:lsdException w:name="Medium Grid 2 Accent 4" w:semiHidden="0" w:uiPriority="68" w:unhideWhenUsed="0"/>
-    <w:lsdException w:name="Medium Grid 3 Accent 4" w:semiHidden="0" w:uiPriority="69" w:unhideWhenUsed="0"/>
-    <w:lsdException w:name="Dark List Accent 4" w:semiHidden="0" w:uiPriority="70" w:unhideWhenUsed="0"/>
-    <w:lsdException w:name="Colorful Shading Accent 4" w:semiHidden="0" w:uiPriority="71" w:unhideWhenUsed="0"/>
-    <w:lsdException w:name="Colorful List Accent 4" w:semiHidden="0" w:uiPriority="72" w:unhideWhenUsed="0"/>
-    <w:lsdException w:name="Colorful Grid Accent 4" w:semiHidden="0" w:uiPriority="73" w:unhideWhenUsed="0"/>
-    <w:lsdException w:name="Light Shading Accent 5" w:semiHidden="0" w:uiPriority="60" w:unhideWhenUsed="0"/>
-    <w:lsdException w:name="Light List Accent 5" w:semiHidden="0" w:uiPriority="61" w:unhideWhenUsed="0"/>
-    <w:lsdException w:name="Light Grid Accent 5" w:semiHidden="0" w:uiPriority="62" w:unhideWhenUsed="0"/>
-    <w:lsdException w:name="Medium Shading 1 Accent 5" w:semiHidden="0" w:uiPriority="63" w:unhideWhenUsed="0"/>
-    <w:lsdException w:name="Medium Shading 2 Accent 5" w:semiHidden="0" w:uiPriority="64" w:unhideWhenUsed="0"/>
-    <w:lsdException w:name="Medium List 1 Accent 5" w:semiHidden="0" w:uiPriority="65" w:unhideWhenUsed="0"/>
-    <w:lsdException w:name="Medium List 2 Accent 5" w:semiHidden="0" w:uiPriority="66" w:unhideWhenUsed="0"/>
-    <w:lsdException w:name="Medium Grid 1 Accent 5" w:semiHidden="0" w:uiPriority="67" w:unhideWhenUsed="0"/>
-    <w:lsdException w:name="Medium Grid 2 Accent 5" w:semiHidden="0" w:uiPriority="68" w:unhideWhenUsed="0"/>
-    <w:lsdException w:name="Medium Grid 3 Accent 5" w:semiHidden="0" w:uiPriority="69" w:unhideWhenUsed="0"/>
-    <w:lsdException w:name="Dark List Accent 5" w:semiHidden="0" w:uiPriority="70" w:unhideWhenUsed="0"/>
-    <w:lsdException w:name="Colorful Shading Accent 5" w:semiHidden="0" w:uiPriority="71" w:unhideWhenUsed="0"/>
-    <w:lsdException w:name="Colorful List Accent 5" w:semiHidden="0" w:uiPriority="72" w:unhideWhenUsed="0"/>
-    <w:lsdException w:name="Colorful Grid Accent 5" w:semiHidden="0" w:uiPriority="73" w:unhideWhenUsed="0"/>
-    <w:lsdException w:name="Light Shading Accent 6" w:semiHidden="0" w:uiPriority="60" w:unhideWhenUsed="0"/>
-    <w:lsdException w:name="Light List Accent 6" w:semiHidden="0" w:uiPriority="61" w:unhideWhenUsed="0"/>
-    <w:lsdException w:name="Light Grid Accent 6" w:semiHidden="0" w:uiPriority="62" w:unhideWhenUsed="0"/>
-    <w:lsdException w:name="Medium Shading 1 Accent 6" w:semiHidden="0" w:uiPriority="63" w:unhideWhenUsed="0"/>
-    <w:lsdException w:name="Medium Shading 2 Accent 6" w:semiHidden="0" w:uiPriority="64" w:unhideWhenUsed="0"/>
-    <w:lsdException w:name="Medium List 1 Accent 6" w:semiHidden="0" w:uiPriority="65" w:unhideWhenUsed="0"/>
-    <w:lsdException w:name="Medium List 2 Accent 6" w:semiHidden="0" w:uiPriority="66" w:unhideWhenUsed="0"/>
-    <w:lsdException w:name="Medium Grid 1 Accent 6" w:semiHidden="0" w:uiPriority="67" w:unhideWhenUsed="0"/>
-    <w:lsdException w:name="Medium Grid 2 Accent 6" w:semiHidden="0" w:uiPriority="68" w:unhideWhenUsed="0"/>
-    <w:lsdException w:name="Medium Grid 3 Accent 6" w:semiHidden="0" w:uiPriority="69" w:unhideWhenUsed="0"/>
-    <w:lsdException w:name="Dark List Accent 6" w:semiHidden="0" w:uiPriority="70" w:unhideWhenUsed="0"/>
-    <w:lsdException w:name="Colorful Shading Accent 6" w:semiHidden="0" w:uiPriority="71" w:unhideWhenUsed="0"/>
-    <w:lsdException w:name="Colorful List Accent 6" w:semiHidden="0" w:uiPriority="72" w:unhideWhenUsed="0"/>
-    <w:lsdException w:name="Colorful Grid Accent 6" w:semiHidden="0" w:uiPriority="73" w:unhideWhenUsed="0"/>
-    <w:lsdException w:name="Subtle Emphasis" w:semiHidden="0" w:uiPriority="19" w:unhideWhenUsed="0" w:qFormat="1"/>
-    <w:lsdException w:name="Intense Emphasis" w:semiHidden="0" w:uiPriority="21" w:unhideWhenUsed="0" w:qFormat="1"/>
-    <w:lsdException w:name="Subtle Reference" w:semiHidden="0" w:uiPriority="31" w:unhideWhenUsed="0" w:qFormat="1"/>
-    <w:lsdException w:name="Intense Reference" w:semiHidden="0" w:uiPriority="32" w:unhideWhenUsed="0" w:qFormat="1"/>
-    <w:lsdException w:name="Book Title" w:semiHidden="0" w:uiPriority="33" w:unhideWhenUsed="0" w:qFormat="1"/>
-    <w:lsdException w:name="Bibliography" w:uiPriority="37"/>
-    <w:lsdException w:name="TOC Heading" w:uiPriority="39" w:qFormat="1"/>
+  <w:latentStyles w:defLockedState="0" w:defUIPriority="99" w:defSemiHidden="0" w:defUnhideWhenUsed="0" w:defQFormat="0" w:count="377">
+    <w:lsdException w:name="Normal" w:uiPriority="0" w:qFormat="1"/>
+    <w:lsdException w:name="heading 1" w:uiPriority="9" w:qFormat="1"/>
+    <w:lsdException w:name="heading 2" w:semiHidden="1" w:uiPriority="9" w:unhideWhenUsed="1" w:qFormat="1"/>
+    <w:lsdException w:name="heading 3" w:semiHidden="1" w:uiPriority="9" w:unhideWhenUsed="1" w:qFormat="1"/>
+    <w:lsdException w:name="heading 4" w:semiHidden="1" w:uiPriority="9" w:unhideWhenUsed="1" w:qFormat="1"/>
+    <w:lsdException w:name="heading 5" w:semiHidden="1" w:uiPriority="9" w:unhideWhenUsed="1" w:qFormat="1"/>
+    <w:lsdException w:name="heading 6" w:semiHidden="1" w:uiPriority="9" w:unhideWhenUsed="1" w:qFormat="1"/>
+    <w:lsdException w:name="heading 7" w:semiHidden="1" w:uiPriority="9" w:unhideWhenUsed="1" w:qFormat="1"/>
+    <w:lsdException w:name="heading 8" w:semiHidden="1" w:uiPriority="9" w:unhideWhenUsed="1" w:qFormat="1"/>
+    <w:lsdException w:name="heading 9" w:semiHidden="1" w:uiPriority="9" w:unhideWhenUsed="1" w:qFormat="1"/>
+    <w:lsdException w:name="index 1" w:semiHidden="1" w:unhideWhenUsed="1"/>
+    <w:lsdException w:name="index 2" w:semiHidden="1" w:unhideWhenUsed="1"/>
+    <w:lsdException w:name="index 3" w:semiHidden="1" w:unhideWhenUsed="1"/>
+    <w:lsdException w:name="index 4" w:semiHidden="1" w:unhideWhenUsed="1"/>
+    <w:lsdException w:name="index 5" w:semiHidden="1" w:unhideWhenUsed="1"/>
+    <w:lsdException w:name="index 6" w:semiHidden="1" w:unhideWhenUsed="1"/>
+    <w:lsdException w:name="index 7" w:semiHidden="1" w:unhideWhenUsed="1"/>
+    <w:lsdException w:name="index 8" w:semiHidden="1" w:unhideWhenUsed="1"/>
+    <w:lsdException w:name="index 9" w:semiHidden="1" w:unhideWhenUsed="1"/>
+    <w:lsdException w:name="toc 1" w:semiHidden="1" w:uiPriority="39" w:unhideWhenUsed="1"/>
+    <w:lsdException w:name="toc 2" w:semiHidden="1" w:uiPriority="39" w:unhideWhenUsed="1"/>
+    <w:lsdException w:name="toc 3" w:semiHidden="1" w:uiPriority="39" w:unhideWhenUsed="1"/>
+    <w:lsdException w:name="toc 4" w:semiHidden="1" w:uiPriority="39" w:unhideWhenUsed="1"/>
+    <w:lsdException w:name="toc 5" w:semiHidden="1" w:uiPriority="39" w:unhideWhenUsed="1"/>
+    <w:lsdException w:name="toc 6" w:semiHidden="1" w:uiPriority="39" w:unhideWhenUsed="1"/>
+    <w:lsdException w:name="toc 7" w:semiHidden="1" w:uiPriority="39" w:unhideWhenUsed="1"/>
+    <w:lsdException w:name="toc 8" w:semiHidden="1" w:uiPriority="39" w:unhideWhenUsed="1"/>
+    <w:lsdException w:name="toc 9" w:semiHidden="1" w:uiPriority="39" w:unhideWhenUsed="1"/>
+    <w:lsdException w:name="Normal Indent" w:semiHidden="1" w:unhideWhenUsed="1"/>
+    <w:lsdException w:name="footnote text" w:semiHidden="1" w:unhideWhenUsed="1"/>
+    <w:lsdException w:name="annotation text" w:semiHidden="1" w:unhideWhenUsed="1"/>
+    <w:lsdException w:name="header" w:semiHidden="1" w:uiPriority="0" w:unhideWhenUsed="1"/>
+    <w:lsdException w:name="footer" w:semiHidden="1" w:unhideWhenUsed="1"/>
+    <w:lsdException w:name="index heading" w:semiHidden="1" w:unhideWhenUsed="1"/>
+    <w:lsdException w:name="caption" w:semiHidden="1" w:uiPriority="35" w:unhideWhenUsed="1" w:qFormat="1"/>
+    <w:lsdException w:name="table of figures" w:semiHidden="1" w:unhideWhenUsed="1"/>
+    <w:lsdException w:name="envelope address" w:semiHidden="1" w:unhideWhenUsed="1"/>
+    <w:lsdException w:name="envelope return" w:semiHidden="1" w:unhideWhenUsed="1"/>
+    <w:lsdException w:name="footnote reference" w:semiHidden="1" w:unhideWhenUsed="1"/>
+    <w:lsdException w:name="annotation reference" w:semiHidden="1" w:unhideWhenUsed="1"/>
+    <w:lsdException w:name="line number" w:semiHidden="1" w:unhideWhenUsed="1"/>
+    <w:lsdException w:name="page number" w:semiHidden="1" w:unhideWhenUsed="1"/>
+    <w:lsdException w:name="endnote reference" w:semiHidden="1" w:unhideWhenUsed="1"/>
+    <w:lsdException w:name="endnote text" w:semiHidden="1" w:unhideWhenUsed="1"/>
+    <w:lsdException w:name="table of authorities" w:semiHidden="1" w:unhideWhenUsed="1"/>
+    <w:lsdException w:name="macro" w:semiHidden="1" w:unhideWhenUsed="1"/>
+    <w:lsdException w:name="toa heading" w:semiHidden="1" w:unhideWhenUsed="1"/>
+    <w:lsdException w:name="List" w:semiHidden="1" w:unhideWhenUsed="1"/>
+    <w:lsdException w:name="List Bullet" w:semiHidden="1" w:unhideWhenUsed="1"/>
+    <w:lsdException w:name="List Number" w:semiHidden="1" w:unhideWhenUsed="1"/>
+    <w:lsdException w:name="List 2" w:semiHidden="1" w:unhideWhenUsed="1"/>
+    <w:lsdException w:name="List 3" w:semiHidden="1" w:unhideWhenUsed="1"/>
+    <w:lsdException w:name="List 4" w:semiHidden="1" w:unhideWhenUsed="1"/>
+    <w:lsdException w:name="List 5" w:semiHidden="1" w:unhideWhenUsed="1"/>
+    <w:lsdException w:name="List Bullet 2" w:semiHidden="1" w:unhideWhenUsed="1"/>
+    <w:lsdException w:name="List Bullet 3" w:semiHidden="1" w:unhideWhenUsed="1"/>
+    <w:lsdException w:name="List Bullet 4" w:semiHidden="1" w:unhideWhenUsed="1"/>
+    <w:lsdException w:name="List Bullet 5" w:semiHidden="1" w:unhideWhenUsed="1"/>
+    <w:lsdException w:name="List Number 2" w:semiHidden="1" w:unhideWhenUsed="1"/>
+    <w:lsdException w:name="List Number 3" w:semiHidden="1" w:unhideWhenUsed="1"/>
+    <w:lsdException w:name="List Number 4" w:semiHidden="1" w:unhideWhenUsed="1"/>
+    <w:lsdException w:name="List Number 5" w:semiHidden="1" w:unhideWhenUsed="1"/>
+    <w:lsdException w:name="Title" w:uiPriority="10" w:qFormat="1"/>
+    <w:lsdException w:name="Closing" w:semiHidden="1" w:unhideWhenUsed="1"/>
+    <w:lsdException w:name="Signature" w:semiHidden="1" w:unhideWhenUsed="1"/>
+    <w:lsdException w:name="Default Paragraph Font" w:semiHidden="1" w:uiPriority="1" w:unhideWhenUsed="1"/>
+    <w:lsdException w:name="Body Text" w:semiHidden="1" w:unhideWhenUsed="1"/>
+    <w:lsdException w:name="Body Text Indent" w:semiHidden="1" w:unhideWhenUsed="1"/>
+    <w:lsdException w:name="List Continue" w:semiHidden="1" w:unhideWhenUsed="1"/>
+    <w:lsdException w:name="List Continue 2" w:semiHidden="1" w:unhideWhenUsed="1"/>
+    <w:lsdException w:name="List Continue 3" w:semiHidden="1" w:unhideWhenUsed="1"/>
+    <w:lsdException w:name="List Continue 4" w:semiHidden="1" w:unhideWhenUsed="1"/>
+    <w:lsdException w:name="List Continue 5" w:semiHidden="1" w:unhideWhenUsed="1"/>
+    <w:lsdException w:name="Message Header" w:semiHidden="1" w:unhideWhenUsed="1"/>
+    <w:lsdException w:name="Subtitle" w:uiPriority="11" w:qFormat="1"/>
+    <w:lsdException w:name="Salutation" w:semiHidden="1" w:unhideWhenUsed="1"/>
+    <w:lsdException w:name="Date" w:semiHidden="1" w:unhideWhenUsed="1"/>
+    <w:lsdException w:name="Body Text First Indent" w:semiHidden="1" w:unhideWhenUsed="1"/>
+    <w:lsdException w:name="Body Text First Indent 2" w:semiHidden="1" w:unhideWhenUsed="1"/>
+    <w:lsdException w:name="Note Heading" w:semiHidden="1" w:unhideWhenUsed="1"/>
+    <w:lsdException w:name="Body Text 2" w:semiHidden="1" w:unhideWhenUsed="1"/>
+    <w:lsdException w:name="Body Text 3" w:semiHidden="1" w:unhideWhenUsed="1"/>
+    <w:lsdException w:name="Body Text Indent 2" w:semiHidden="1" w:unhideWhenUsed="1"/>
+    <w:lsdException w:name="Body Text Indent 3" w:semiHidden="1" w:unhideWhenUsed="1"/>
+    <w:lsdException w:name="Block Text" w:semiHidden="1" w:unhideWhenUsed="1"/>
+    <w:lsdException w:name="Hyperlink" w:semiHidden="1" w:unhideWhenUsed="1"/>
+    <w:lsdException w:name="FollowedHyperlink" w:semiHidden="1" w:unhideWhenUsed="1"/>
+    <w:lsdException w:name="Strong" w:uiPriority="22" w:qFormat="1"/>
+    <w:lsdException w:name="Emphasis" w:uiPriority="20" w:qFormat="1"/>
+    <w:lsdException w:name="Document Map" w:semiHidden="1" w:unhideWhenUsed="1"/>
+    <w:lsdException w:name="Plain Text" w:semiHidden="1" w:unhideWhenUsed="1"/>
+    <w:lsdException w:name="E-mail Signature" w:semiHidden="1" w:unhideWhenUsed="1"/>
+    <w:lsdException w:name="HTML Top of Form" w:semiHidden="1" w:unhideWhenUsed="1"/>
+    <w:lsdException w:name="HTML Bottom of Form" w:semiHidden="1" w:unhideWhenUsed="1"/>
+    <w:lsdException w:name="Normal (Web)" w:semiHidden="1" w:unhideWhenUsed="1"/>
+    <w:lsdException w:name="HTML Acronym" w:semiHidden="1" w:unhideWhenUsed="1"/>
+    <w:lsdException w:name="HTML Address" w:semiHidden="1" w:unhideWhenUsed="1"/>
+    <w:lsdException w:name="HTML Cite" w:semiHidden="1" w:unhideWhenUsed="1"/>
+    <w:lsdException w:name="HTML Code" w:semiHidden="1" w:unhideWhenUsed="1"/>
+    <w:lsdException w:name="HTML Definition" w:semiHidden="1" w:unhideWhenUsed="1"/>
+    <w:lsdException w:name="HTML Keyboard" w:semiHidden="1" w:unhideWhenUsed="1"/>
+    <w:lsdException w:name="HTML Preformatted" w:semiHidden="1" w:unhideWhenUsed="1"/>
+    <w:lsdException w:name="HTML Sample" w:semiHidden="1" w:unhideWhenUsed="1"/>
+    <w:lsdException w:name="HTML Typewriter" w:semiHidden="1" w:unhideWhenUsed="1"/>
+    <w:lsdException w:name="HTML Variable" w:semiHidden="1" w:unhideWhenUsed="1"/>
+    <w:lsdException w:name="Normal Table" w:semiHidden="1" w:unhideWhenUsed="1"/>
+    <w:lsdException w:name="annotation subject" w:semiHidden="1" w:unhideWhenUsed="1"/>
+    <w:lsdException w:name="No List" w:semiHidden="1" w:unhideWhenUsed="1"/>
+    <w:lsdException w:name="Outline List 1" w:semiHidden="1" w:unhideWhenUsed="1"/>
+    <w:lsdException w:name="Outline List 2" w:semiHidden="1" w:unhideWhenUsed="1"/>
+    <w:lsdException w:name="Outline List 3" w:semiHidden="1" w:unhideWhenUsed="1"/>
+    <w:lsdException w:name="Table Simple 1" w:semiHidden="1" w:unhideWhenUsed="1"/>
+    <w:lsdException w:name="Table Simple 2" w:semiHidden="1" w:unhideWhenUsed="1"/>
+    <w:lsdException w:name="Table Simple 3" w:semiHidden="1" w:unhideWhenUsed="1"/>
+    <w:lsdException w:name="Table Classic 1" w:semiHidden="1" w:unhideWhenUsed="1"/>
+    <w:lsdException w:name="Table Classic 2" w:semiHidden="1" w:unhideWhenUsed="1"/>
+    <w:lsdException w:name="Table Classic 3" w:semiHidden="1" w:unhideWhenUsed="1"/>
+    <w:lsdException w:name="Table Classic 4" w:semiHidden="1" w:unhideWhenUsed="1"/>
+    <w:lsdException w:name="Table Colorful 1" w:semiHidden="1" w:unhideWhenUsed="1"/>
+    <w:lsdException w:name="Table Colorful 2" w:semiHidden="1" w:unhideWhenUsed="1"/>
+    <w:lsdException w:name="Table Colorful 3" w:semiHidden="1" w:unhideWhenUsed="1"/>
+    <w:lsdException w:name="Table Columns 1" w:semiHidden="1" w:unhideWhenUsed="1"/>
+    <w:lsdException w:name="Table Columns 2" w:semiHidden="1" w:unhideWhenUsed="1"/>
+    <w:lsdException w:name="Table Columns 3" w:semiHidden="1" w:unhideWhenUsed="1"/>
+    <w:lsdException w:name="Table Columns 4" w:semiHidden="1" w:unhideWhenUsed="1"/>
+    <w:lsdException w:name="Table Columns 5" w:semiHidden="1" w:unhideWhenUsed="1"/>
+    <w:lsdException w:name="Table Grid 1" w:semiHidden="1" w:unhideWhenUsed="1"/>
+    <w:lsdException w:name="Table Grid 2" w:semiHidden="1" w:unhideWhenUsed="1"/>
+    <w:lsdException w:name="Table Grid 3" w:semiHidden="1" w:unhideWhenUsed="1"/>
+    <w:lsdException w:name="Table Grid 4" w:semiHidden="1" w:unhideWhenUsed="1"/>
+    <w:lsdException w:name="Table Grid 5" w:semiHidden="1" w:unhideWhenUsed="1"/>
+    <w:lsdException w:name="Table Grid 6" w:semiHidden="1" w:unhideWhenUsed="1"/>
+    <w:lsdException w:name="Table Grid 7" w:semiHidden="1" w:unhideWhenUsed="1"/>
+    <w:lsdException w:name="Table Grid 8" w:semiHidden="1" w:unhideWhenUsed="1"/>
+    <w:lsdException w:name="Table List 1" w:semiHidden="1" w:unhideWhenUsed="1"/>
+    <w:lsdException w:name="Table List 2" w:semiHidden="1" w:unhideWhenUsed="1"/>
+    <w:lsdException w:name="Table List 3" w:semiHidden="1" w:unhideWhenUsed="1"/>
+    <w:lsdException w:name="Table List 4" w:semiHidden="1" w:unhideWhenUsed="1"/>
+    <w:lsdException w:name="Table List 5" w:semiHidden="1" w:unhideWhenUsed="1"/>
+    <w:lsdException w:name="Table List 6" w:semiHidden="1" w:unhideWhenUsed="1"/>
+    <w:lsdException w:name="Table List 7" w:semiHidden="1" w:unhideWhenUsed="1"/>
+    <w:lsdException w:name="Table List 8" w:semiHidden="1" w:unhideWhenUsed="1"/>
+    <w:lsdException w:name="Table 3D effects 1" w:semiHidden="1" w:unhideWhenUsed="1"/>
+    <w:lsdException w:name="Table 3D effects 2" w:semiHidden="1" w:unhideWhenUsed="1"/>
+    <w:lsdException w:name="Table 3D effects 3" w:semiHidden="1" w:unhideWhenUsed="1"/>
+    <w:lsdException w:name="Table Contemporary" w:semiHidden="1" w:unhideWhenUsed="1"/>
+    <w:lsdException w:name="Table Elegant" w:semiHidden="1" w:unhideWhenUsed="1"/>
+    <w:lsdException w:name="Table Professional" w:semiHidden="1" w:unhideWhenUsed="1"/>
+    <w:lsdException w:name="Table Subtle 1" w:semiHidden="1" w:unhideWhenUsed="1"/>
+    <w:lsdException w:name="Table Subtle 2" w:semiHidden="1" w:unhideWhenUsed="1"/>
+    <w:lsdException w:name="Table Web 1" w:semiHidden="1" w:unhideWhenUsed="1"/>
+    <w:lsdException w:name="Table Web 2" w:semiHidden="1" w:unhideWhenUsed="1"/>
+    <w:lsdException w:name="Table Web 3" w:semiHidden="1" w:unhideWhenUsed="1"/>
+    <w:lsdException w:name="Balloon Text" w:semiHidden="1" w:unhideWhenUsed="1"/>
+    <w:lsdException w:name="Table Grid" w:semiHidden="1" w:uiPriority="59" w:unhideWhenUsed="1"/>
+    <w:lsdException w:name="Table Theme" w:semiHidden="1" w:unhideWhenUsed="1"/>
+    <w:lsdException w:name="Placeholder Text" w:semiHidden="1"/>
+    <w:lsdException w:name="No Spacing" w:uiPriority="1" w:qFormat="1"/>
+    <w:lsdException w:name="Light Shading" w:uiPriority="60"/>
+    <w:lsdException w:name="Light List" w:uiPriority="61"/>
+    <w:lsdException w:name="Light Grid" w:uiPriority="62"/>
+    <w:lsdException w:name="Medium Shading 1" w:uiPriority="63"/>
+    <w:lsdException w:name="Medium Shading 2" w:uiPriority="64"/>
+    <w:lsdException w:name="Medium List 1" w:uiPriority="65"/>
+    <w:lsdException w:name="Medium List 2" w:uiPriority="66"/>
+    <w:lsdException w:name="Medium Grid 1" w:uiPriority="67"/>
+    <w:lsdException w:name="Medium Grid 2" w:uiPriority="68"/>
+    <w:lsdException w:name="Medium Grid 3" w:uiPriority="69"/>
+    <w:lsdException w:name="Dark List" w:uiPriority="70"/>
+    <w:lsdException w:name="Colorful Shading" w:uiPriority="71"/>
+    <w:lsdException w:name="Colorful List" w:uiPriority="72"/>
+    <w:lsdException w:name="Colorful Grid" w:uiPriority="73"/>
+    <w:lsdException w:name="Light Shading Accent 1" w:uiPriority="60"/>
+    <w:lsdException w:name="Light List Accent 1" w:uiPriority="61"/>
+    <w:lsdException w:name="Light Grid Accent 1" w:uiPriority="62"/>
+    <w:lsdException w:name="Medium Shading 1 Accent 1" w:uiPriority="63"/>
+    <w:lsdException w:name="Medium Shading 2 Accent 1" w:uiPriority="64"/>
+    <w:lsdException w:name="Medium List 1 Accent 1" w:uiPriority="65"/>
+    <w:lsdException w:name="Revision" w:semiHidden="1"/>
+    <w:lsdException w:name="List Paragraph" w:uiPriority="34" w:qFormat="1"/>
+    <w:lsdException w:name="Quote" w:uiPriority="29" w:qFormat="1"/>
+    <w:lsdException w:name="Intense Quote" w:uiPriority="30" w:qFormat="1"/>
+    <w:lsdException w:name="Medium List 2 Accent 1" w:uiPriority="66"/>
+    <w:lsdException w:name="Medium Grid 1 Accent 1" w:uiPriority="67"/>
+    <w:lsdException w:name="Medium Grid 2 Accent 1" w:uiPriority="68"/>
+    <w:lsdException w:name="Medium Grid 3 Accent 1" w:uiPriority="69"/>
+    <w:lsdException w:name="Dark List Accent 1" w:uiPriority="70"/>
+    <w:lsdException w:name="Colorful Shading Accent 1" w:uiPriority="71"/>
+    <w:lsdException w:name="Colorful List Accent 1" w:uiPriority="72"/>
+    <w:lsdException w:name="Colorful Grid Accent 1" w:uiPriority="73"/>
+    <w:lsdException w:name="Light Shading Accent 2" w:uiPriority="60"/>
+    <w:lsdException w:name="Light List Accent 2" w:uiPriority="61"/>
+    <w:lsdException w:name="Light Grid Accent 2" w:uiPriority="62"/>
+    <w:lsdException w:name="Medium Shading 1 Accent 2" w:uiPriority="63"/>
+    <w:lsdException w:name="Medium Shading 2 Accent 2" w:uiPriority="64"/>
+    <w:lsdException w:name="Medium List 1 Accent 2" w:uiPriority="65"/>
+    <w:lsdException w:name="Medium List 2 Accent 2" w:uiPriority="66"/>
+    <w:lsdException w:name="Medium Grid 1 Accent 2" w:uiPriority="67"/>
+    <w:lsdException w:name="Medium Grid 2 Accent 2" w:uiPriority="68"/>
+    <w:lsdException w:name="Medium Grid 3 Accent 2" w:uiPriority="69"/>
+    <w:lsdException w:name="Dark List Accent 2" w:uiPriority="70"/>
+    <w:lsdException w:name="Colorful Shading Accent 2" w:uiPriority="71"/>
+    <w:lsdException w:name="Colorful List Accent 2" w:uiPriority="72"/>
+    <w:lsdException w:name="Colorful Grid Accent 2" w:uiPriority="73"/>
+    <w:lsdException w:name="Light Shading Accent 3" w:uiPriority="60"/>
+    <w:lsdException w:name="Light List Accent 3" w:uiPriority="61"/>
+    <w:lsdException w:name="Light Grid Accent 3" w:uiPriority="62"/>
+    <w:lsdException w:name="Medium Shading 1 Accent 3" w:uiPriority="63"/>
+    <w:lsdException w:name="Medium Shading 2 Accent 3" w:uiPriority="64"/>
+    <w:lsdException w:name="Medium List 1 Accent 3" w:uiPriority="65"/>
+    <w:lsdException w:name="Medium List 2 Accent 3" w:uiPriority="66"/>
+    <w:lsdException w:name="Medium Grid 1 Accent 3" w:uiPriority="67"/>
+    <w:lsdException w:name="Medium Grid 2 Accent 3" w:uiPriority="68"/>
+    <w:lsdException w:name="Medium Grid 3 Accent 3" w:uiPriority="69"/>
+    <w:lsdException w:name="Dark List Accent 3" w:uiPriority="70"/>
+    <w:lsdException w:name="Colorful Shading Accent 3" w:uiPriority="71"/>
+    <w:lsdException w:name="Colorful List Accent 3" w:uiPriority="72"/>
+    <w:lsdException w:name="Colorful Grid Accent 3" w:uiPriority="73"/>
+    <w:lsdException w:name="Light Shading Accent 4" w:uiPriority="60"/>
+    <w:lsdException w:name="Light List Accent 4" w:uiPriority="61"/>
+    <w:lsdException w:name="Light Grid Accent 4" w:uiPriority="62"/>
+    <w:lsdException w:name="Medium Shading 1 Accent 4" w:uiPriority="63"/>
+    <w:lsdException w:name="Medium Shading 2 Accent 4" w:uiPriority="64"/>
+    <w:lsdException w:name="Medium List 1 Accent 4" w:uiPriority="65"/>
+    <w:lsdException w:name="Medium List 2 Accent 4" w:uiPriority="66"/>
+    <w:lsdException w:name="Medium Grid 1 Accent 4" w:uiPriority="67"/>
+    <w:lsdException w:name="Medium Grid 2 Accent 4" w:uiPriority="68"/>
+    <w:lsdException w:name="Medium Grid 3 Accent 4" w:uiPriority="69"/>
+    <w:lsdException w:name="Dark List Accent 4" w:uiPriority="70"/>
+    <w:lsdException w:name="Colorful Shading Accent 4" w:uiPriority="71"/>
+    <w:lsdException w:name="Colorful List Accent 4" w:uiPriority="72"/>
+    <w:lsdException w:name="Colorful Grid Accent 4" w:uiPriority="73"/>
+    <w:lsdException w:name="Light Shading Accent 5" w:uiPriority="60"/>
+    <w:lsdException w:name="Light List Accent 5" w:uiPriority="61"/>
+    <w:lsdException w:name="Light Grid Accent 5" w:uiPriority="62"/>
+    <w:lsdException w:name="Medium Shading 1 Accent 5" w:uiPriority="63"/>
+    <w:lsdException w:name="Medium Shading 2 Accent 5" w:uiPriority="64"/>
+    <w:lsdException w:name="Medium List 1 Accent 5" w:uiPriority="65"/>
+    <w:lsdException w:name="Medium List 2 Accent 5" w:uiPriority="66"/>
+    <w:lsdException w:name="Medium Grid 1 Accent 5" w:uiPriority="67"/>
+    <w:lsdException w:name="Medium Grid 2 Accent 5" w:uiPriority="68"/>
+    <w:lsdException w:name="Medium Grid 3 Accent 5" w:uiPriority="69"/>
+    <w:lsdException w:name="Dark List Accent 5" w:uiPriority="70"/>
+    <w:lsdException w:name="Colorful Shading Accent 5" w:uiPriority="71"/>
+    <w:lsdException w:name="Colorful List Accent 5" w:uiPriority="72"/>
+    <w:lsdException w:name="Colorful Grid Accent 5" w:uiPriority="73"/>
+    <w:lsdException w:name="Light Shading Accent 6" w:uiPriority="60"/>
+    <w:lsdException w:name="Light List Accent 6" w:uiPriority="61"/>
+    <w:lsdException w:name="Light Grid Accent 6" w:uiPriority="62"/>
+    <w:lsdException w:name="Medium Shading 1 Accent 6" w:uiPriority="63"/>
+    <w:lsdException w:name="Medium Shading 2 Accent 6" w:uiPriority="64"/>
+    <w:lsdException w:name="Medium List 1 Accent 6" w:uiPriority="65"/>
+    <w:lsdException w:name="Medium List 2 Accent 6" w:uiPriority="66"/>
+    <w:lsdException w:name="Medium Grid 1 Accent 6" w:uiPriority="67"/>
+    <w:lsdException w:name="Medium Grid 2 Accent 6" w:uiPriority="68"/>
+    <w:lsdException w:name="Medium Grid 3 Accent 6" w:uiPriority="69"/>
+    <w:lsdException w:name="Dark List Accent 6" w:uiPriority="70"/>
+    <w:lsdException w:name="Colorful Shading Accent 6" w:uiPriority="71"/>
+    <w:lsdException w:name="Colorful List Accent 6" w:uiPriority="72"/>
+    <w:lsdException w:name="Colorful Grid Accent 6" w:uiPriority="73"/>
+    <w:lsdException w:name="Subtle Emphasis" w:uiPriority="19" w:qFormat="1"/>
+    <w:lsdException w:name="Intense Emphasis" w:uiPriority="21" w:qFormat="1"/>
+    <w:lsdException w:name="Subtle Reference" w:uiPriority="31" w:qFormat="1"/>
+    <w:lsdException w:name="Intense Reference" w:uiPriority="32" w:qFormat="1"/>
+    <w:lsdException w:name="Book Title" w:uiPriority="33" w:qFormat="1"/>
+    <w:lsdException w:name="Bibliography" w:semiHidden="1" w:uiPriority="37" w:unhideWhenUsed="1"/>
+    <w:lsdException w:name="TOC Heading" w:semiHidden="1" w:uiPriority="39" w:unhideWhenUsed="1" w:qFormat="1"/>
+    <w:lsdException w:name="Plain Table 1" w:uiPriority="41"/>
+    <w:lsdException w:name="Plain Table 2" w:uiPriority="42"/>
+    <w:lsdException w:name="Plain Table 3" w:uiPriority="43"/>
+    <w:lsdException w:name="Plain Table 4" w:uiPriority="44"/>
+    <w:lsdException w:name="Plain Table 5" w:uiPriority="45"/>
+    <w:lsdException w:name="Grid Table Light" w:uiPriority="40"/>
+    <w:lsdException w:name="Grid Table 1 Light" w:uiPriority="46"/>
+    <w:lsdException w:name="Grid Table 2" w:uiPriority="47"/>
+    <w:lsdException w:name="Grid Table 3" w:uiPriority="48"/>
+    <w:lsdException w:name="Grid Table 4" w:uiPriority="49"/>
+    <w:lsdException w:name="Grid Table 5 Dark" w:uiPriority="50"/>
+    <w:lsdException w:name="Grid Table 6 Colorful" w:uiPriority="51"/>
+    <w:lsdException w:name="Grid Table 7 Colorful" w:uiPriority="52"/>
+    <w:lsdException w:name="Grid Table 1 Light Accent 1" w:uiPriority="46"/>
+    <w:lsdException w:name="Grid Table 2 Accent 1" w:uiPriority="47"/>
+    <w:lsdException w:name="Grid Table 3 Accent 1" w:uiPriority="48"/>
+    <w:lsdException w:name="Grid Table 4 Accent 1" w:uiPriority="49"/>
+    <w:lsdException w:name="Grid Table 5 Dark Accent 1" w:uiPriority="50"/>
+    <w:lsdException w:name="Grid Table 6 Colorful Accent 1" w:uiPriority="51"/>
+    <w:lsdException w:name="Grid Table 7 Colorful Accent 1" w:uiPriority="52"/>
+    <w:lsdException w:name="Grid Table 1 Light Accent 2" w:uiPriority="46"/>
+    <w:lsdException w:name="Grid Table 2 Accent 2" w:uiPriority="47"/>
+    <w:lsdException w:name="Grid Table 3 Accent 2" w:uiPriority="48"/>
+    <w:lsdException w:name="Grid Table 4 Accent 2" w:uiPriority="49"/>
+    <w:lsdException w:name="Grid Table 5 Dark Accent 2" w:uiPriority="50"/>
+    <w:lsdException w:name="Grid Table 6 Colorful Accent 2" w:uiPriority="51"/>
+    <w:lsdException w:name="Grid Table 7 Colorful Accent 2" w:uiPriority="52"/>
+    <w:lsdException w:name="Grid Table 1 Light Accent 3" w:uiPriority="46"/>
+    <w:lsdException w:name="Grid Table 2 Accent 3" w:uiPriority="47"/>
+    <w:lsdException w:name="Grid Table 3 Accent 3" w:uiPriority="48"/>
+    <w:lsdException w:name="Grid Table 4 Accent 3" w:uiPriority="49"/>
+    <w:lsdException w:name="Grid Table 5 Dark Accent 3" w:uiPriority="50"/>
+    <w:lsdException w:name="Grid Table 6 Colorful Accent 3" w:uiPriority="51"/>
+    <w:lsdException w:name="Grid Table 7 Colorful Accent 3" w:uiPriority="52"/>
+    <w:lsdException w:name="Grid Table 1 Light Accent 4" w:uiPriority="46"/>
+    <w:lsdException w:name="Grid Table 2 Accent 4" w:uiPriority="47"/>
+    <w:lsdException w:name="Grid Table 3 Accent 4" w:uiPriority="48"/>
+    <w:lsdException w:name="Grid Table 4 Accent 4" w:uiPriority="49"/>
+    <w:lsdException w:name="Grid Table 5 Dark Accent 4" w:uiPriority="50"/>
+    <w:lsdException w:name="Grid Table 6 Colorful Accent 4" w:uiPriority="51"/>
+    <w:lsdException w:name="Grid Table 7 Colorful Accent 4" w:uiPriority="52"/>
+    <w:lsdException w:name="Grid Table 1 Light Accent 5" w:uiPriority="46"/>
+    <w:lsdException w:name="Grid Table 2 Accent 5" w:uiPriority="47"/>
+    <w:lsdException w:name="Grid Table 3 Accent 5" w:uiPriority="48"/>
+    <w:lsdException w:name="Grid Table 4 Accent 5" w:uiPriority="49"/>
+    <w:lsdException w:name="Grid Table 5 Dark Accent 5" w:uiPriority="50"/>
+    <w:lsdException w:name="Grid Table 6 Colorful Accent 5" w:uiPriority="51"/>
+    <w:lsdException w:name="Grid Table 7 Colorful Accent 5" w:uiPriority="52"/>
+    <w:lsdException w:name="Grid Table 1 Light Accent 6" w:uiPriority="46"/>
+    <w:lsdException w:name="Grid Table 2 Accent 6" w:uiPriority="47"/>
+    <w:lsdException w:name="Grid Table 3 Accent 6" w:uiPriority="48"/>
+    <w:lsdException w:name="Grid Table 4 Accent 6" w:uiPriority="49"/>
+    <w:lsdException w:name="Grid Table 5 Dark Accent 6" w:uiPriority="50"/>
+    <w:lsdException w:name="Grid Table 6 Colorful Accent 6" w:uiPriority="51"/>
+    <w:lsdException w:name="Grid Table 7 Colorful Accent 6" w:uiPriority="52"/>
+    <w:lsdException w:name="List Table 1 Light" w:uiPriority="46"/>
+    <w:lsdException w:name="List Table 2" w:uiPriority="47"/>
+    <w:lsdException w:name="List Table 3" w:uiPriority="48"/>
+    <w:lsdException w:name="List Table 4" w:uiPriority="49"/>
+    <w:lsdException w:name="List Table 5 Dark" w:uiPriority="50"/>
+    <w:lsdException w:name="List Table 6 Colorful" w:uiPriority="51"/>
+    <w:lsdException w:name="List Table 7 Colorful" w:uiPriority="52"/>
+    <w:lsdException w:name="List Table 1 Light Accent 1" w:uiPriority="46"/>
+    <w:lsdException w:name="List Table 2 Accent 1" w:uiPriority="47"/>
+    <w:lsdException w:name="List Table 3 Accent 1" w:uiPriority="48"/>
+    <w:lsdException w:name="List Table 4 Accent 1" w:uiPriority="49"/>
+    <w:lsdException w:name="List Table 5 Dark Accent 1" w:uiPriority="50"/>
+    <w:lsdException w:name="List Table 6 Colorful Accent 1" w:uiPriority="51"/>
+    <w:lsdException w:name="List Table 7 Colorful Accent 1" w:uiPriority="52"/>
+    <w:lsdException w:name="List Table 1 Light Accent 2" w:uiPriority="46"/>
+    <w:lsdException w:name="List Table 2 Accent 2" w:uiPriority="47"/>
+    <w:lsdException w:name="List Table 3 Accent 2" w:uiPriority="48"/>
+    <w:lsdException w:name="List Table 4 Accent 2" w:uiPriority="49"/>
+    <w:lsdException w:name="List Table 5 Dark Accent 2" w:uiPriority="50"/>
+    <w:lsdException w:name="List Table 6 Colorful Accent 2" w:uiPriority="51"/>
+    <w:lsdException w:name="List Table 7 Colorful Accent 2" w:uiPriority="52"/>
+    <w:lsdException w:name="List Table 1 Light Accent 3" w:uiPriority="46"/>
+    <w:lsdException w:name="List Table 2 Accent 3" w:uiPriority="47"/>
+    <w:lsdException w:name="List Table 3 Accent 3" w:uiPriority="48"/>
+    <w:lsdException w:name="List Table 4 Accent 3" w:uiPriority="49"/>
+    <w:lsdException w:name="List Table 5 Dark Accent 3" w:uiPriority="50"/>
+    <w:lsdException w:name="List Table 6 Colorful Accent 3" w:uiPriority="51"/>
+    <w:lsdException w:name="List Table 7 Colorful Accent 3" w:uiPriority="52"/>
+    <w:lsdException w:name="List Table 1 Light Accent 4" w:uiPriority="46"/>
+    <w:lsdException w:name="List Table 2 Accent 4" w:uiPriority="47"/>
+    <w:lsdException w:name="List Table 3 Accent 4" w:uiPriority="48"/>
+    <w:lsdException w:name="List Table 4 Accent 4" w:uiPriority="49"/>
+    <w:lsdException w:name="List Table 5 Dark Accent 4" w:uiPriority="50"/>
+    <w:lsdException w:name="List Table 6 Colorful Accent 4" w:uiPriority="51"/>
+    <w:lsdException w:name="List Table 7 Colorful Accent 4" w:uiPriority="52"/>
+    <w:lsdException w:name="List Table 1 Light Accent 5" w:uiPriority="46"/>
+    <w:lsdException w:name="List Table 2 Accent 5" w:uiPriority="47"/>
+    <w:lsdException w:name="List Table 3 Accent 5" w:uiPriority="48"/>
+    <w:lsdException w:name="List Table 4 Accent 5" w:uiPriority="49"/>
+    <w:lsdException w:name="List Table 5 Dark Accent 5" w:uiPriority="50"/>
+    <w:lsdException w:name="List Table 6 Colorful Accent 5" w:uiPriority="51"/>
+    <w:lsdException w:name="List Table 7 Colorful Accent 5" w:uiPriority="52"/>
+    <w:lsdException w:name="List Table 1 Light Accent 6" w:uiPriority="46"/>
+    <w:lsdException w:name="List Table 2 Accent 6" w:uiPriority="47"/>
+    <w:lsdException w:name="List Table 3 Accent 6" w:uiPriority="48"/>
+    <w:lsdException w:name="List Table 4 Accent 6" w:uiPriority="49"/>
+    <w:lsdException w:name="List Table 5 Dark Accent 6" w:uiPriority="50"/>
+    <w:lsdException w:name="List Table 6 Colorful Accent 6" w:uiPriority="51"/>
+    <w:lsdException w:name="List Table 7 Colorful Accent 6" w:uiPriority="52"/>
+    <w:lsdException w:name="Mention" w:semiHidden="1" w:unhideWhenUsed="1"/>
+    <w:lsdException w:name="Smart Hyperlink" w:semiHidden="1" w:unhideWhenUsed="1"/>
+    <w:lsdException w:name="Hashtag" w:semiHidden="1" w:unhideWhenUsed="1"/>
+    <w:lsdException w:name="Unresolved Mention" w:semiHidden="1" w:unhideWhenUsed="1"/>
+    <w:lsdException w:name="Smart Link" w:semiHidden="1" w:unhideWhenUsed="1"/>
+    <w:lsdException w:name="Smart Link Error" w:semiHidden="1" w:unhideWhenUsed="1"/>
   </w:latentStyles>
-  <w:style w:type="paragraph" w:default="1" w:styleId="Standard">
+  <w:style w:type="paragraph" w:default="1" w:styleId="Normal">
     <w:name w:val="Normal"/>
     <w:qFormat/>
     <w:rsid w:val="00782FAF"/>
@@ -3826,11 +4072,11 @@
       <w:lang w:eastAsia="de-DE"/>
     </w:rPr>
   </w:style>
-  <w:style w:type="paragraph" w:styleId="berschrift1">
+  <w:style w:type="paragraph" w:styleId="Heading1">
     <w:name w:val="heading 1"/>
-    <w:basedOn w:val="Standard"/>
-    <w:next w:val="Standard"/>
-    <w:link w:val="berschrift1Zchn"/>
+    <w:basedOn w:val="Normal"/>
+    <w:next w:val="Normal"/>
+    <w:link w:val="Heading1Char"/>
     <w:uiPriority w:val="9"/>
     <w:qFormat/>
     <w:rsid w:val="0034371C"/>
@@ -3850,10 +4096,10 @@
       <w:lang w:val="en-GB" w:eastAsia="en-US"/>
     </w:rPr>
   </w:style>
-  <w:style w:type="paragraph" w:styleId="berschrift2">
+  <w:style w:type="paragraph" w:styleId="Heading2">
     <w:name w:val="heading 2"/>
-    <w:basedOn w:val="Standard"/>
-    <w:link w:val="berschrift2Zchn"/>
+    <w:basedOn w:val="Normal"/>
+    <w:link w:val="Heading2Char"/>
     <w:uiPriority w:val="9"/>
     <w:qFormat/>
     <w:rsid w:val="00EC70EE"/>
@@ -3870,10 +4116,10 @@
       <w:lang w:eastAsia="de-CH"/>
     </w:rPr>
   </w:style>
-  <w:style w:type="paragraph" w:styleId="berschrift3">
+  <w:style w:type="paragraph" w:styleId="Heading3">
     <w:name w:val="heading 3"/>
-    <w:basedOn w:val="Standard"/>
-    <w:link w:val="berschrift3Zchn"/>
+    <w:basedOn w:val="Normal"/>
+    <w:link w:val="Heading3Char"/>
     <w:uiPriority w:val="9"/>
     <w:qFormat/>
     <w:rsid w:val="00EC70EE"/>
@@ -3890,10 +4136,10 @@
       <w:lang w:eastAsia="de-CH"/>
     </w:rPr>
   </w:style>
-  <w:style w:type="paragraph" w:styleId="berschrift4">
+  <w:style w:type="paragraph" w:styleId="Heading4">
     <w:name w:val="heading 4"/>
-    <w:basedOn w:val="Standard"/>
-    <w:link w:val="berschrift4Zchn"/>
+    <w:basedOn w:val="Normal"/>
+    <w:link w:val="Heading4Char"/>
     <w:uiPriority w:val="9"/>
     <w:qFormat/>
     <w:rsid w:val="00EC70EE"/>
@@ -3910,13 +4156,13 @@
       <w:lang w:eastAsia="de-CH"/>
     </w:rPr>
   </w:style>
-  <w:style w:type="character" w:default="1" w:styleId="Absatz-Standardschriftart">
+  <w:style w:type="character" w:default="1" w:styleId="DefaultParagraphFont">
     <w:name w:val="Default Paragraph Font"/>
     <w:uiPriority w:val="1"/>
     <w:semiHidden/>
     <w:unhideWhenUsed/>
   </w:style>
-  <w:style w:type="table" w:default="1" w:styleId="NormaleTabelle">
+  <w:style w:type="table" w:default="1" w:styleId="TableNormal">
     <w:name w:val="Normal Table"/>
     <w:uiPriority w:val="99"/>
     <w:semiHidden/>
@@ -3931,16 +4177,16 @@
       </w:tblCellMar>
     </w:tblPr>
   </w:style>
-  <w:style w:type="numbering" w:default="1" w:styleId="KeineListe">
+  <w:style w:type="numbering" w:default="1" w:styleId="NoList">
     <w:name w:val="No List"/>
     <w:uiPriority w:val="99"/>
     <w:semiHidden/>
     <w:unhideWhenUsed/>
   </w:style>
-  <w:style w:type="character" w:customStyle="1" w:styleId="berschrift1Zchn">
-    <w:name w:val="Überschrift 1 Zchn"/>
-    <w:basedOn w:val="Absatz-Standardschriftart"/>
-    <w:link w:val="berschrift1"/>
+  <w:style w:type="character" w:customStyle="1" w:styleId="Heading1Char">
+    <w:name w:val="Heading 1 Char"/>
+    <w:basedOn w:val="DefaultParagraphFont"/>
+    <w:link w:val="Heading1"/>
     <w:uiPriority w:val="9"/>
     <w:rsid w:val="0034371C"/>
     <w:rPr>
@@ -3953,11 +4199,11 @@
       <w:lang w:val="en-GB"/>
     </w:rPr>
   </w:style>
-  <w:style w:type="paragraph" w:styleId="Titel">
+  <w:style w:type="paragraph" w:styleId="Title">
     <w:name w:val="Title"/>
-    <w:basedOn w:val="Standard"/>
-    <w:next w:val="Standard"/>
-    <w:link w:val="TitelZchn"/>
+    <w:basedOn w:val="Normal"/>
+    <w:next w:val="Normal"/>
+    <w:link w:val="TitleChar"/>
     <w:uiPriority w:val="10"/>
     <w:qFormat/>
     <w:rsid w:val="002E7188"/>
@@ -3978,10 +4224,10 @@
       <w:lang w:eastAsia="en-US"/>
     </w:rPr>
   </w:style>
-  <w:style w:type="character" w:customStyle="1" w:styleId="TitelZchn">
-    <w:name w:val="Titel Zchn"/>
-    <w:basedOn w:val="Absatz-Standardschriftart"/>
-    <w:link w:val="Titel"/>
+  <w:style w:type="character" w:customStyle="1" w:styleId="TitleChar">
+    <w:name w:val="Title Char"/>
+    <w:basedOn w:val="DefaultParagraphFont"/>
+    <w:link w:val="Title"/>
     <w:uiPriority w:val="10"/>
     <w:rsid w:val="002E7188"/>
     <w:rPr>
@@ -3993,16 +4239,16 @@
       <w:szCs w:val="52"/>
     </w:rPr>
   </w:style>
-  <w:style w:type="paragraph" w:styleId="KeinLeerraum">
+  <w:style w:type="paragraph" w:styleId="NoSpacing">
     <w:name w:val="No Spacing"/>
     <w:uiPriority w:val="1"/>
     <w:qFormat/>
     <w:rsid w:val="002E7188"/>
   </w:style>
-  <w:style w:type="paragraph" w:styleId="Kopfzeile">
+  <w:style w:type="paragraph" w:styleId="Header">
     <w:name w:val="header"/>
-    <w:basedOn w:val="Standard"/>
-    <w:link w:val="KopfzeileZchn"/>
+    <w:basedOn w:val="Normal"/>
+    <w:link w:val="HeaderChar"/>
     <w:unhideWhenUsed/>
     <w:rsid w:val="00C3254E"/>
     <w:pPr>
@@ -4017,17 +4263,17 @@
       <w:lang w:eastAsia="en-US"/>
     </w:rPr>
   </w:style>
-  <w:style w:type="character" w:customStyle="1" w:styleId="KopfzeileZchn">
-    <w:name w:val="Kopfzeile Zchn"/>
-    <w:basedOn w:val="Absatz-Standardschriftart"/>
-    <w:link w:val="Kopfzeile"/>
+  <w:style w:type="character" w:customStyle="1" w:styleId="HeaderChar">
+    <w:name w:val="Header Char"/>
+    <w:basedOn w:val="DefaultParagraphFont"/>
+    <w:link w:val="Header"/>
     <w:uiPriority w:val="99"/>
     <w:rsid w:val="00C3254E"/>
   </w:style>
-  <w:style w:type="paragraph" w:styleId="Fuzeile">
+  <w:style w:type="paragraph" w:styleId="Footer">
     <w:name w:val="footer"/>
-    <w:basedOn w:val="Standard"/>
-    <w:link w:val="FuzeileZchn"/>
+    <w:basedOn w:val="Normal"/>
+    <w:link w:val="FooterChar"/>
     <w:uiPriority w:val="99"/>
     <w:unhideWhenUsed/>
     <w:rsid w:val="00C3254E"/>
@@ -4043,17 +4289,17 @@
       <w:lang w:eastAsia="en-US"/>
     </w:rPr>
   </w:style>
-  <w:style w:type="character" w:customStyle="1" w:styleId="FuzeileZchn">
-    <w:name w:val="Fußzeile Zchn"/>
-    <w:basedOn w:val="Absatz-Standardschriftart"/>
-    <w:link w:val="Fuzeile"/>
+  <w:style w:type="character" w:customStyle="1" w:styleId="FooterChar">
+    <w:name w:val="Footer Char"/>
+    <w:basedOn w:val="DefaultParagraphFont"/>
+    <w:link w:val="Footer"/>
     <w:uiPriority w:val="99"/>
     <w:rsid w:val="00C3254E"/>
   </w:style>
-  <w:style w:type="paragraph" w:styleId="Sprechblasentext">
+  <w:style w:type="paragraph" w:styleId="BalloonText">
     <w:name w:val="Balloon Text"/>
-    <w:basedOn w:val="Standard"/>
-    <w:link w:val="SprechblasentextZchn"/>
+    <w:basedOn w:val="Normal"/>
+    <w:link w:val="BalloonTextChar"/>
     <w:uiPriority w:val="99"/>
     <w:semiHidden/>
     <w:unhideWhenUsed/>
@@ -4065,10 +4311,10 @@
       <w:lang w:eastAsia="en-US"/>
     </w:rPr>
   </w:style>
-  <w:style w:type="character" w:customStyle="1" w:styleId="SprechblasentextZchn">
-    <w:name w:val="Sprechblasentext Zchn"/>
-    <w:basedOn w:val="Absatz-Standardschriftart"/>
-    <w:link w:val="Sprechblasentext"/>
+  <w:style w:type="character" w:customStyle="1" w:styleId="BalloonTextChar">
+    <w:name w:val="Balloon Text Char"/>
+    <w:basedOn w:val="DefaultParagraphFont"/>
+    <w:link w:val="BalloonText"/>
     <w:uiPriority w:val="99"/>
     <w:semiHidden/>
     <w:rsid w:val="00C932DA"/>
@@ -4080,7 +4326,7 @@
   </w:style>
   <w:style w:type="paragraph" w:customStyle="1" w:styleId="EinfAbs">
     <w:name w:val="[Einf. Abs.]"/>
-    <w:basedOn w:val="Standard"/>
+    <w:basedOn w:val="Normal"/>
     <w:uiPriority w:val="99"/>
     <w:rsid w:val="006A7102"/>
     <w:pPr>
@@ -4098,9 +4344,9 @@
       <w:lang w:val="de-DE" w:eastAsia="en-US"/>
     </w:rPr>
   </w:style>
-  <w:style w:type="table" w:styleId="Tabellenraster">
+  <w:style w:type="table" w:styleId="TableGrid">
     <w:name w:val="Table Grid"/>
-    <w:basedOn w:val="NormaleTabelle"/>
+    <w:basedOn w:val="TableNormal"/>
     <w:uiPriority w:val="59"/>
     <w:rsid w:val="00430174"/>
     <w:tblPr>
@@ -4116,7 +4362,7 @@
   </w:style>
   <w:style w:type="character" w:styleId="Hyperlink">
     <w:name w:val="Hyperlink"/>
-    <w:basedOn w:val="Absatz-Standardschriftart"/>
+    <w:basedOn w:val="DefaultParagraphFont"/>
     <w:uiPriority w:val="99"/>
     <w:unhideWhenUsed/>
     <w:rsid w:val="00130C28"/>
@@ -4125,10 +4371,10 @@
       <w:u w:val="single"/>
     </w:rPr>
   </w:style>
-  <w:style w:type="character" w:customStyle="1" w:styleId="berschrift2Zchn">
-    <w:name w:val="Überschrift 2 Zchn"/>
-    <w:basedOn w:val="Absatz-Standardschriftart"/>
-    <w:link w:val="berschrift2"/>
+  <w:style w:type="character" w:customStyle="1" w:styleId="Heading2Char">
+    <w:name w:val="Heading 2 Char"/>
+    <w:basedOn w:val="DefaultParagraphFont"/>
+    <w:link w:val="Heading2"/>
     <w:uiPriority w:val="9"/>
     <w:rsid w:val="00EC70EE"/>
     <w:rPr>
@@ -4140,10 +4386,10 @@
       <w:lang w:eastAsia="de-CH"/>
     </w:rPr>
   </w:style>
-  <w:style w:type="character" w:customStyle="1" w:styleId="berschrift3Zchn">
-    <w:name w:val="Überschrift 3 Zchn"/>
-    <w:basedOn w:val="Absatz-Standardschriftart"/>
-    <w:link w:val="berschrift3"/>
+  <w:style w:type="character" w:customStyle="1" w:styleId="Heading3Char">
+    <w:name w:val="Heading 3 Char"/>
+    <w:basedOn w:val="DefaultParagraphFont"/>
+    <w:link w:val="Heading3"/>
     <w:uiPriority w:val="9"/>
     <w:rsid w:val="00EC70EE"/>
     <w:rPr>
@@ -4155,10 +4401,10 @@
       <w:lang w:eastAsia="de-CH"/>
     </w:rPr>
   </w:style>
-  <w:style w:type="character" w:customStyle="1" w:styleId="berschrift4Zchn">
-    <w:name w:val="Überschrift 4 Zchn"/>
-    <w:basedOn w:val="Absatz-Standardschriftart"/>
-    <w:link w:val="berschrift4"/>
+  <w:style w:type="character" w:customStyle="1" w:styleId="Heading4Char">
+    <w:name w:val="Heading 4 Char"/>
+    <w:basedOn w:val="DefaultParagraphFont"/>
+    <w:link w:val="Heading4"/>
     <w:uiPriority w:val="9"/>
     <w:rsid w:val="00EC70EE"/>
     <w:rPr>
@@ -4172,17 +4418,17 @@
   </w:style>
   <w:style w:type="character" w:customStyle="1" w:styleId="u-hidden-text">
     <w:name w:val="u-hidden-text"/>
-    <w:basedOn w:val="Absatz-Standardschriftart"/>
+    <w:basedOn w:val="DefaultParagraphFont"/>
     <w:rsid w:val="00EC70EE"/>
   </w:style>
   <w:style w:type="character" w:customStyle="1" w:styleId="Titel1">
     <w:name w:val="Titel1"/>
-    <w:basedOn w:val="Absatz-Standardschriftart"/>
+    <w:basedOn w:val="DefaultParagraphFont"/>
     <w:rsid w:val="00EC70EE"/>
   </w:style>
-  <w:style w:type="character" w:styleId="Fett">
+  <w:style w:type="character" w:styleId="Strong">
     <w:name w:val="Strong"/>
-    <w:basedOn w:val="Absatz-Standardschriftart"/>
+    <w:basedOn w:val="DefaultParagraphFont"/>
     <w:uiPriority w:val="22"/>
     <w:qFormat/>
     <w:rsid w:val="00EC70EE"/>
@@ -4193,22 +4439,22 @@
   </w:style>
   <w:style w:type="character" w:customStyle="1" w:styleId="foundation-hide-phone">
     <w:name w:val="foundation-hide-phone"/>
-    <w:basedOn w:val="Absatz-Standardschriftart"/>
+    <w:basedOn w:val="DefaultParagraphFont"/>
     <w:rsid w:val="00EC70EE"/>
   </w:style>
   <w:style w:type="character" w:customStyle="1" w:styleId="languages-levelname">
     <w:name w:val="languages-levelname"/>
-    <w:basedOn w:val="Absatz-Standardschriftart"/>
+    <w:basedOn w:val="DefaultParagraphFont"/>
     <w:rsid w:val="00EC70EE"/>
   </w:style>
   <w:style w:type="character" w:customStyle="1" w:styleId="foundation-show-tablet">
     <w:name w:val="foundation-show-tablet"/>
-    <w:basedOn w:val="Absatz-Standardschriftart"/>
+    <w:basedOn w:val="DefaultParagraphFont"/>
     <w:rsid w:val="00EC70EE"/>
   </w:style>
   <w:style w:type="paragraph" w:customStyle="1" w:styleId="profilesbenefits-text">
     <w:name w:val="profilesbenefits-text"/>
-    <w:basedOn w:val="Standard"/>
+    <w:basedOn w:val="Normal"/>
     <w:rsid w:val="00EC70EE"/>
     <w:pPr>
       <w:spacing w:before="100" w:beforeAutospacing="1" w:after="100" w:afterAutospacing="1"/>
@@ -4220,11 +4466,11 @@
       <w:lang w:eastAsia="de-CH"/>
     </w:rPr>
   </w:style>
-  <w:style w:type="paragraph" w:styleId="z-Formularbeginn">
+  <w:style w:type="paragraph" w:styleId="z-TopofForm">
     <w:name w:val="HTML Top of Form"/>
-    <w:basedOn w:val="Standard"/>
-    <w:next w:val="Standard"/>
-    <w:link w:val="z-FormularbeginnZchn"/>
+    <w:basedOn w:val="Normal"/>
+    <w:next w:val="Normal"/>
+    <w:link w:val="z-TopofFormChar"/>
     <w:hidden/>
     <w:uiPriority w:val="99"/>
     <w:semiHidden/>
@@ -4244,10 +4490,10 @@
       <w:lang w:eastAsia="de-CH"/>
     </w:rPr>
   </w:style>
-  <w:style w:type="character" w:customStyle="1" w:styleId="z-FormularbeginnZchn">
-    <w:name w:val="z-Formularbeginn Zchn"/>
-    <w:basedOn w:val="Absatz-Standardschriftart"/>
-    <w:link w:val="z-Formularbeginn"/>
+  <w:style w:type="character" w:customStyle="1" w:styleId="z-TopofFormChar">
+    <w:name w:val="z-Top of Form Char"/>
+    <w:basedOn w:val="DefaultParagraphFont"/>
+    <w:link w:val="z-TopofForm"/>
     <w:uiPriority w:val="99"/>
     <w:semiHidden/>
     <w:rsid w:val="00EC70EE"/>
@@ -4259,11 +4505,11 @@
       <w:lang w:eastAsia="de-CH"/>
     </w:rPr>
   </w:style>
-  <w:style w:type="paragraph" w:styleId="z-Formularende">
+  <w:style w:type="paragraph" w:styleId="z-BottomofForm">
     <w:name w:val="HTML Bottom of Form"/>
-    <w:basedOn w:val="Standard"/>
-    <w:next w:val="Standard"/>
-    <w:link w:val="z-FormularendeZchn"/>
+    <w:basedOn w:val="Normal"/>
+    <w:next w:val="Normal"/>
+    <w:link w:val="z-BottomofFormChar"/>
     <w:hidden/>
     <w:uiPriority w:val="99"/>
     <w:semiHidden/>
@@ -4283,10 +4529,10 @@
       <w:lang w:eastAsia="de-CH"/>
     </w:rPr>
   </w:style>
-  <w:style w:type="character" w:customStyle="1" w:styleId="z-FormularendeZchn">
-    <w:name w:val="z-Formularende Zchn"/>
-    <w:basedOn w:val="Absatz-Standardschriftart"/>
-    <w:link w:val="z-Formularende"/>
+  <w:style w:type="character" w:customStyle="1" w:styleId="z-BottomofFormChar">
+    <w:name w:val="z-Bottom of Form Char"/>
+    <w:basedOn w:val="DefaultParagraphFont"/>
+    <w:link w:val="z-BottomofForm"/>
     <w:uiPriority w:val="99"/>
     <w:semiHidden/>
     <w:rsid w:val="00EC70EE"/>
@@ -4300,32 +4546,32 @@
   </w:style>
   <w:style w:type="character" w:customStyle="1" w:styleId="author-name">
     <w:name w:val="author-name"/>
-    <w:basedOn w:val="Absatz-Standardschriftart"/>
+    <w:basedOn w:val="DefaultParagraphFont"/>
     <w:rsid w:val="0034371C"/>
   </w:style>
   <w:style w:type="character" w:customStyle="1" w:styleId="author-date">
     <w:name w:val="author-date"/>
-    <w:basedOn w:val="Absatz-Standardschriftart"/>
+    <w:basedOn w:val="DefaultParagraphFont"/>
     <w:rsid w:val="0034371C"/>
   </w:style>
   <w:style w:type="character" w:customStyle="1" w:styleId="portal-name">
     <w:name w:val="portal-name"/>
-    <w:basedOn w:val="Absatz-Standardschriftart"/>
+    <w:basedOn w:val="DefaultParagraphFont"/>
     <w:rsid w:val="0034371C"/>
   </w:style>
   <w:style w:type="character" w:customStyle="1" w:styleId="ng-binding">
     <w:name w:val="ng-binding"/>
-    <w:basedOn w:val="Absatz-Standardschriftart"/>
+    <w:basedOn w:val="DefaultParagraphFont"/>
     <w:rsid w:val="0034371C"/>
   </w:style>
   <w:style w:type="character" w:customStyle="1" w:styleId="action-label">
     <w:name w:val="action-label"/>
-    <w:basedOn w:val="Absatz-Standardschriftart"/>
+    <w:basedOn w:val="DefaultParagraphFont"/>
     <w:rsid w:val="0034371C"/>
   </w:style>
   <w:style w:type="paragraph" w:customStyle="1" w:styleId="ng-isolate-scope">
     <w:name w:val="ng-isolate-scope"/>
-    <w:basedOn w:val="Standard"/>
+    <w:basedOn w:val="Normal"/>
     <w:rsid w:val="0034371C"/>
     <w:pPr>
       <w:spacing w:before="100" w:beforeAutospacing="1" w:after="100" w:afterAutospacing="1"/>
@@ -4339,17 +4585,17 @@
   </w:style>
   <w:style w:type="character" w:customStyle="1" w:styleId="comment-after">
     <w:name w:val="comment-after"/>
-    <w:basedOn w:val="Absatz-Standardschriftart"/>
+    <w:basedOn w:val="DefaultParagraphFont"/>
     <w:rsid w:val="0034371C"/>
   </w:style>
   <w:style w:type="character" w:customStyle="1" w:styleId="save-title">
     <w:name w:val="save-title"/>
-    <w:basedOn w:val="Absatz-Standardschriftart"/>
+    <w:basedOn w:val="DefaultParagraphFont"/>
     <w:rsid w:val="0034371C"/>
   </w:style>
-  <w:style w:type="paragraph" w:styleId="StandardWeb">
+  <w:style w:type="paragraph" w:styleId="NormalWeb">
     <w:name w:val="Normal (Web)"/>
-    <w:basedOn w:val="Standard"/>
+    <w:basedOn w:val="Normal"/>
     <w:uiPriority w:val="99"/>
     <w:semiHidden/>
     <w:unhideWhenUsed/>
@@ -4364,9 +4610,9 @@
       <w:lang w:eastAsia="de-CH"/>
     </w:rPr>
   </w:style>
-  <w:style w:type="character" w:styleId="Hervorhebung">
+  <w:style w:type="character" w:styleId="Emphasis">
     <w:name w:val="Emphasis"/>
-    <w:basedOn w:val="Absatz-Standardschriftart"/>
+    <w:basedOn w:val="DefaultParagraphFont"/>
     <w:uiPriority w:val="20"/>
     <w:qFormat/>
     <w:rsid w:val="0034371C"/>
@@ -4377,7 +4623,7 @@
   </w:style>
   <w:style w:type="paragraph" w:customStyle="1" w:styleId="Zitat1">
     <w:name w:val="Zitat1"/>
-    <w:basedOn w:val="Standard"/>
+    <w:basedOn w:val="Normal"/>
     <w:rsid w:val="0034371C"/>
     <w:pPr>
       <w:spacing w:before="100" w:beforeAutospacing="1" w:after="100" w:afterAutospacing="1"/>
@@ -4389,9 +4635,9 @@
       <w:lang w:eastAsia="de-CH"/>
     </w:rPr>
   </w:style>
-  <w:style w:type="paragraph" w:styleId="Listenabsatz">
+  <w:style w:type="paragraph" w:styleId="ListParagraph">
     <w:name w:val="List Paragraph"/>
-    <w:basedOn w:val="Standard"/>
+    <w:basedOn w:val="Normal"/>
     <w:uiPriority w:val="34"/>
     <w:qFormat/>
     <w:rsid w:val="00DF1796"/>
@@ -4404,7 +4650,7 @@
   </w:style>
   <w:style w:type="character" w:styleId="HTMLCode">
     <w:name w:val="HTML Code"/>
-    <w:basedOn w:val="Absatz-Standardschriftart"/>
+    <w:basedOn w:val="DefaultParagraphFont"/>
     <w:uiPriority w:val="99"/>
     <w:semiHidden/>
     <w:unhideWhenUsed/>
@@ -4415,10 +4661,10 @@
       <w:szCs w:val="20"/>
     </w:rPr>
   </w:style>
-  <w:style w:type="paragraph" w:styleId="HTMLVorformatiert">
+  <w:style w:type="paragraph" w:styleId="HTMLPreformatted">
     <w:name w:val="HTML Preformatted"/>
-    <w:basedOn w:val="Standard"/>
-    <w:link w:val="HTMLVorformatiertZchn"/>
+    <w:basedOn w:val="Normal"/>
+    <w:link w:val="HTMLPreformattedChar"/>
     <w:uiPriority w:val="99"/>
     <w:semiHidden/>
     <w:unhideWhenUsed/>
@@ -4449,813 +4695,10 @@
       <w:lang w:eastAsia="de-CH"/>
     </w:rPr>
   </w:style>
-  <w:style w:type="character" w:customStyle="1" w:styleId="HTMLVorformatiertZchn">
-    <w:name w:val="HTML Vorformatiert Zchn"/>
-    <w:basedOn w:val="Absatz-Standardschriftart"/>
-    <w:link w:val="HTMLVorformatiert"/>
-    <w:uiPriority w:val="99"/>
-    <w:semiHidden/>
-    <w:rsid w:val="003D2442"/>
-    <w:rPr>
-      <w:rFonts w:ascii="Courier New" w:hAnsi="Courier New" w:cs="Courier New"/>
-      <w:sz w:val="20"/>
-      <w:szCs w:val="20"/>
-      <w:lang w:eastAsia="de-CH"/>
-    </w:rPr>
-  </w:style>
-</w:styles>
-</file>
-
-<file path=word/stylesWithEffects.xml><?xml version="1.0" encoding="utf-8"?>
-<w:styles xmlns:wpc="http://schemas.microsoft.com/office/word/2010/wordprocessingCanvas" xmlns:mc="http://schemas.openxmlformats.org/markup-compatibility/2006" xmlns:o="urn:schemas-microsoft-com:office:office" xmlns:r="http://schemas.openxmlformats.org/officeDocument/2006/relationships" xmlns:m="http://schemas.openxmlformats.org/officeDocument/2006/math" xmlns:v="urn:schemas-microsoft-com:vml" xmlns:wp14="http://schemas.microsoft.com/office/word/2010/wordprocessingDrawing" xmlns:wp="http://schemas.openxmlformats.org/drawingml/2006/wordprocessingDrawing" xmlns:w10="urn:schemas-microsoft-com:office:word" xmlns:w="http://schemas.openxmlformats.org/wordprocessingml/2006/main" xmlns:w14="http://schemas.microsoft.com/office/word/2010/wordml" xmlns:wpg="http://schemas.microsoft.com/office/word/2010/wordprocessingGroup" xmlns:wpi="http://schemas.microsoft.com/office/word/2010/wordprocessingInk" xmlns:wne="http://schemas.microsoft.com/office/word/2006/wordml" xmlns:wps="http://schemas.microsoft.com/office/word/2010/wordprocessingShape" mc:Ignorable="w14 wp14">
-  <w:docDefaults>
-    <w:rPrDefault>
-      <w:rPr>
-        <w:rFonts w:asciiTheme="minorHAnsi" w:eastAsia="Times New Roman" w:hAnsiTheme="minorHAnsi" w:cstheme="minorBidi"/>
-        <w:sz w:val="22"/>
-        <w:szCs w:val="22"/>
-        <w:lang w:val="de-CH" w:eastAsia="en-US" w:bidi="ar-SA"/>
-      </w:rPr>
-    </w:rPrDefault>
-    <w:pPrDefault/>
-  </w:docDefaults>
-  <w:latentStyles w:defLockedState="0" w:defUIPriority="99" w:defSemiHidden="1" w:defUnhideWhenUsed="1" w:defQFormat="0" w:count="267">
-    <w:lsdException w:name="Normal" w:semiHidden="0" w:uiPriority="0" w:unhideWhenUsed="0" w:qFormat="1"/>
-    <w:lsdException w:name="heading 1" w:semiHidden="0" w:uiPriority="9" w:unhideWhenUsed="0" w:qFormat="1"/>
-    <w:lsdException w:name="heading 2" w:uiPriority="9" w:qFormat="1"/>
-    <w:lsdException w:name="heading 3" w:uiPriority="9" w:qFormat="1"/>
-    <w:lsdException w:name="heading 4" w:uiPriority="9" w:qFormat="1"/>
-    <w:lsdException w:name="heading 5" w:uiPriority="9" w:qFormat="1"/>
-    <w:lsdException w:name="heading 6" w:uiPriority="9" w:qFormat="1"/>
-    <w:lsdException w:name="heading 7" w:uiPriority="9" w:qFormat="1"/>
-    <w:lsdException w:name="heading 8" w:uiPriority="9" w:qFormat="1"/>
-    <w:lsdException w:name="heading 9" w:uiPriority="9" w:qFormat="1"/>
-    <w:lsdException w:name="toc 1" w:uiPriority="39"/>
-    <w:lsdException w:name="toc 2" w:uiPriority="39"/>
-    <w:lsdException w:name="toc 3" w:uiPriority="39"/>
-    <w:lsdException w:name="toc 4" w:uiPriority="39"/>
-    <w:lsdException w:name="toc 5" w:uiPriority="39"/>
-    <w:lsdException w:name="toc 6" w:uiPriority="39"/>
-    <w:lsdException w:name="toc 7" w:uiPriority="39"/>
-    <w:lsdException w:name="toc 8" w:uiPriority="39"/>
-    <w:lsdException w:name="toc 9" w:uiPriority="39"/>
-    <w:lsdException w:name="header" w:uiPriority="0"/>
-    <w:lsdException w:name="caption" w:uiPriority="35" w:qFormat="1"/>
-    <w:lsdException w:name="Title" w:semiHidden="0" w:uiPriority="10" w:unhideWhenUsed="0" w:qFormat="1"/>
-    <w:lsdException w:name="Default Paragraph Font" w:uiPriority="1"/>
-    <w:lsdException w:name="Subtitle" w:semiHidden="0" w:uiPriority="11" w:unhideWhenUsed="0" w:qFormat="1"/>
-    <w:lsdException w:name="Strong" w:semiHidden="0" w:uiPriority="22" w:unhideWhenUsed="0" w:qFormat="1"/>
-    <w:lsdException w:name="Emphasis" w:semiHidden="0" w:uiPriority="20" w:unhideWhenUsed="0" w:qFormat="1"/>
-    <w:lsdException w:name="Table Grid" w:semiHidden="0" w:uiPriority="59" w:unhideWhenUsed="0"/>
-    <w:lsdException w:name="Placeholder Text" w:unhideWhenUsed="0"/>
-    <w:lsdException w:name="No Spacing" w:semiHidden="0" w:uiPriority="1" w:unhideWhenUsed="0" w:qFormat="1"/>
-    <w:lsdException w:name="Light Shading" w:semiHidden="0" w:uiPriority="60" w:unhideWhenUsed="0"/>
-    <w:lsdException w:name="Light List" w:semiHidden="0" w:uiPriority="61" w:unhideWhenUsed="0"/>
-    <w:lsdException w:name="Light Grid" w:semiHidden="0" w:uiPriority="62" w:unhideWhenUsed="0"/>
-    <w:lsdException w:name="Medium Shading 1" w:semiHidden="0" w:uiPriority="63" w:unhideWhenUsed="0"/>
-    <w:lsdException w:name="Medium Shading 2" w:semiHidden="0" w:uiPriority="64" w:unhideWhenUsed="0"/>
-    <w:lsdException w:name="Medium List 1" w:semiHidden="0" w:uiPriority="65" w:unhideWhenUsed="0"/>
-    <w:lsdException w:name="Medium List 2" w:semiHidden="0" w:uiPriority="66" w:unhideWhenUsed="0"/>
-    <w:lsdException w:name="Medium Grid 1" w:semiHidden="0" w:uiPriority="67" w:unhideWhenUsed="0"/>
-    <w:lsdException w:name="Medium Grid 2" w:semiHidden="0" w:uiPriority="68" w:unhideWhenUsed="0"/>
-    <w:lsdException w:name="Medium Grid 3" w:semiHidden="0" w:uiPriority="69" w:unhideWhenUsed="0"/>
-    <w:lsdException w:name="Dark List" w:semiHidden="0" w:uiPriority="70" w:unhideWhenUsed="0"/>
-    <w:lsdException w:name="Colorful Shading" w:semiHidden="0" w:uiPriority="71" w:unhideWhenUsed="0"/>
-    <w:lsdException w:name="Colorful List" w:semiHidden="0" w:uiPriority="72" w:unhideWhenUsed="0"/>
-    <w:lsdException w:name="Colorful Grid" w:semiHidden="0" w:uiPriority="73" w:unhideWhenUsed="0"/>
-    <w:lsdException w:name="Light Shading Accent 1" w:semiHidden="0" w:uiPriority="60" w:unhideWhenUsed="0"/>
-    <w:lsdException w:name="Light List Accent 1" w:semiHidden="0" w:uiPriority="61" w:unhideWhenUsed="0"/>
-    <w:lsdException w:name="Light Grid Accent 1" w:semiHidden="0" w:uiPriority="62" w:unhideWhenUsed="0"/>
-    <w:lsdException w:name="Medium Shading 1 Accent 1" w:semiHidden="0" w:uiPriority="63" w:unhideWhenUsed="0"/>
-    <w:lsdException w:name="Medium Shading 2 Accent 1" w:semiHidden="0" w:uiPriority="64" w:unhideWhenUsed="0"/>
-    <w:lsdException w:name="Medium List 1 Accent 1" w:semiHidden="0" w:uiPriority="65" w:unhideWhenUsed="0"/>
-    <w:lsdException w:name="Revision" w:unhideWhenUsed="0"/>
-    <w:lsdException w:name="List Paragraph" w:semiHidden="0" w:uiPriority="34" w:unhideWhenUsed="0" w:qFormat="1"/>
-    <w:lsdException w:name="Quote" w:semiHidden="0" w:uiPriority="29" w:unhideWhenUsed="0" w:qFormat="1"/>
-    <w:lsdException w:name="Intense Quote" w:semiHidden="0" w:uiPriority="30" w:unhideWhenUsed="0" w:qFormat="1"/>
-    <w:lsdException w:name="Medium List 2 Accent 1" w:semiHidden="0" w:uiPriority="66" w:unhideWhenUsed="0"/>
-    <w:lsdException w:name="Medium Grid 1 Accent 1" w:semiHidden="0" w:uiPriority="67" w:unhideWhenUsed="0"/>
-    <w:lsdException w:name="Medium Grid 2 Accent 1" w:semiHidden="0" w:uiPriority="68" w:unhideWhenUsed="0"/>
-    <w:lsdException w:name="Medium Grid 3 Accent 1" w:semiHidden="0" w:uiPriority="69" w:unhideWhenUsed="0"/>
-    <w:lsdException w:name="Dark List Accent 1" w:semiHidden="0" w:uiPriority="70" w:unhideWhenUsed="0"/>
-    <w:lsdException w:name="Colorful Shading Accent 1" w:semiHidden="0" w:uiPriority="71" w:unhideWhenUsed="0"/>
-    <w:lsdException w:name="Colorful List Accent 1" w:semiHidden="0" w:uiPriority="72" w:unhideWhenUsed="0"/>
-    <w:lsdException w:name="Colorful Grid Accent 1" w:semiHidden="0" w:uiPriority="73" w:unhideWhenUsed="0"/>
-    <w:lsdException w:name="Light Shading Accent 2" w:semiHidden="0" w:uiPriority="60" w:unhideWhenUsed="0"/>
-    <w:lsdException w:name="Light List Accent 2" w:semiHidden="0" w:uiPriority="61" w:unhideWhenUsed="0"/>
-    <w:lsdException w:name="Light Grid Accent 2" w:semiHidden="0" w:uiPriority="62" w:unhideWhenUsed="0"/>
-    <w:lsdException w:name="Medium Shading 1 Accent 2" w:semiHidden="0" w:uiPriority="63" w:unhideWhenUsed="0"/>
-    <w:lsdException w:name="Medium Shading 2 Accent 2" w:semiHidden="0" w:uiPriority="64" w:unhideWhenUsed="0"/>
-    <w:lsdException w:name="Medium List 1 Accent 2" w:semiHidden="0" w:uiPriority="65" w:unhideWhenUsed="0"/>
-    <w:lsdException w:name="Medium List 2 Accent 2" w:semiHidden="0" w:uiPriority="66" w:unhideWhenUsed="0"/>
-    <w:lsdException w:name="Medium Grid 1 Accent 2" w:semiHidden="0" w:uiPriority="67" w:unhideWhenUsed="0"/>
-    <w:lsdException w:name="Medium Grid 2 Accent 2" w:semiHidden="0" w:uiPriority="68" w:unhideWhenUsed="0"/>
-    <w:lsdException w:name="Medium Grid 3 Accent 2" w:semiHidden="0" w:uiPriority="69" w:unhideWhenUsed="0"/>
-    <w:lsdException w:name="Dark List Accent 2" w:semiHidden="0" w:uiPriority="70" w:unhideWhenUsed="0"/>
-    <w:lsdException w:name="Colorful Shading Accent 2" w:semiHidden="0" w:uiPriority="71" w:unhideWhenUsed="0"/>
-    <w:lsdException w:name="Colorful List Accent 2" w:semiHidden="0" w:uiPriority="72" w:unhideWhenUsed="0"/>
-    <w:lsdException w:name="Colorful Grid Accent 2" w:semiHidden="0" w:uiPriority="73" w:unhideWhenUsed="0"/>
-    <w:lsdException w:name="Light Shading Accent 3" w:semiHidden="0" w:uiPriority="60" w:unhideWhenUsed="0"/>
-    <w:lsdException w:name="Light List Accent 3" w:semiHidden="0" w:uiPriority="61" w:unhideWhenUsed="0"/>
-    <w:lsdException w:name="Light Grid Accent 3" w:semiHidden="0" w:uiPriority="62" w:unhideWhenUsed="0"/>
-    <w:lsdException w:name="Medium Shading 1 Accent 3" w:semiHidden="0" w:uiPriority="63" w:unhideWhenUsed="0"/>
-    <w:lsdException w:name="Medium Shading 2 Accent 3" w:semiHidden="0" w:uiPriority="64" w:unhideWhenUsed="0"/>
-    <w:lsdException w:name="Medium List 1 Accent 3" w:semiHidden="0" w:uiPriority="65" w:unhideWhenUsed="0"/>
-    <w:lsdException w:name="Medium List 2 Accent 3" w:semiHidden="0" w:uiPriority="66" w:unhideWhenUsed="0"/>
-    <w:lsdException w:name="Medium Grid 1 Accent 3" w:semiHidden="0" w:uiPriority="67" w:unhideWhenUsed="0"/>
-    <w:lsdException w:name="Medium Grid 2 Accent 3" w:semiHidden="0" w:uiPriority="68" w:unhideWhenUsed="0"/>
-    <w:lsdException w:name="Medium Grid 3 Accent 3" w:semiHidden="0" w:uiPriority="69" w:unhideWhenUsed="0"/>
-    <w:lsdException w:name="Dark List Accent 3" w:semiHidden="0" w:uiPriority="70" w:unhideWhenUsed="0"/>
-    <w:lsdException w:name="Colorful Shading Accent 3" w:semiHidden="0" w:uiPriority="71" w:unhideWhenUsed="0"/>
-    <w:lsdException w:name="Colorful List Accent 3" w:semiHidden="0" w:uiPriority="72" w:unhideWhenUsed="0"/>
-    <w:lsdException w:name="Colorful Grid Accent 3" w:semiHidden="0" w:uiPriority="73" w:unhideWhenUsed="0"/>
-    <w:lsdException w:name="Light Shading Accent 4" w:semiHidden="0" w:uiPriority="60" w:unhideWhenUsed="0"/>
-    <w:lsdException w:name="Light List Accent 4" w:semiHidden="0" w:uiPriority="61" w:unhideWhenUsed="0"/>
-    <w:lsdException w:name="Light Grid Accent 4" w:semiHidden="0" w:uiPriority="62" w:unhideWhenUsed="0"/>
-    <w:lsdException w:name="Medium Shading 1 Accent 4" w:semiHidden="0" w:uiPriority="63" w:unhideWhenUsed="0"/>
-    <w:lsdException w:name="Medium Shading 2 Accent 4" w:semiHidden="0" w:uiPriority="64" w:unhideWhenUsed="0"/>
-    <w:lsdException w:name="Medium List 1 Accent 4" w:semiHidden="0" w:uiPriority="65" w:unhideWhenUsed="0"/>
-    <w:lsdException w:name="Medium List 2 Accent 4" w:semiHidden="0" w:uiPriority="66" w:unhideWhenUsed="0"/>
-    <w:lsdException w:name="Medium Grid 1 Accent 4" w:semiHidden="0" w:uiPriority="67" w:unhideWhenUsed="0"/>
-    <w:lsdException w:name="Medium Grid 2 Accent 4" w:semiHidden="0" w:uiPriority="68" w:unhideWhenUsed="0"/>
-    <w:lsdException w:name="Medium Grid 3 Accent 4" w:semiHidden="0" w:uiPriority="69" w:unhideWhenUsed="0"/>
-    <w:lsdException w:name="Dark List Accent 4" w:semiHidden="0" w:uiPriority="70" w:unhideWhenUsed="0"/>
-    <w:lsdException w:name="Colorful Shading Accent 4" w:semiHidden="0" w:uiPriority="71" w:unhideWhenUsed="0"/>
-    <w:lsdException w:name="Colorful List Accent 4" w:semiHidden="0" w:uiPriority="72" w:unhideWhenUsed="0"/>
-    <w:lsdException w:name="Colorful Grid Accent 4" w:semiHidden="0" w:uiPriority="73" w:unhideWhenUsed="0"/>
-    <w:lsdException w:name="Light Shading Accent 5" w:semiHidden="0" w:uiPriority="60" w:unhideWhenUsed="0"/>
-    <w:lsdException w:name="Light List Accent 5" w:semiHidden="0" w:uiPriority="61" w:unhideWhenUsed="0"/>
-    <w:lsdException w:name="Light Grid Accent 5" w:semiHidden="0" w:uiPriority="62" w:unhideWhenUsed="0"/>
-    <w:lsdException w:name="Medium Shading 1 Accent 5" w:semiHidden="0" w:uiPriority="63" w:unhideWhenUsed="0"/>
-    <w:lsdException w:name="Medium Shading 2 Accent 5" w:semiHidden="0" w:uiPriority="64" w:unhideWhenUsed="0"/>
-    <w:lsdException w:name="Medium List 1 Accent 5" w:semiHidden="0" w:uiPriority="65" w:unhideWhenUsed="0"/>
-    <w:lsdException w:name="Medium List 2 Accent 5" w:semiHidden="0" w:uiPriority="66" w:unhideWhenUsed="0"/>
-    <w:lsdException w:name="Medium Grid 1 Accent 5" w:semiHidden="0" w:uiPriority="67" w:unhideWhenUsed="0"/>
-    <w:lsdException w:name="Medium Grid 2 Accent 5" w:semiHidden="0" w:uiPriority="68" w:unhideWhenUsed="0"/>
-    <w:lsdException w:name="Medium Grid 3 Accent 5" w:semiHidden="0" w:uiPriority="69" w:unhideWhenUsed="0"/>
-    <w:lsdException w:name="Dark List Accent 5" w:semiHidden="0" w:uiPriority="70" w:unhideWhenUsed="0"/>
-    <w:lsdException w:name="Colorful Shading Accent 5" w:semiHidden="0" w:uiPriority="71" w:unhideWhenUsed="0"/>
-    <w:lsdException w:name="Colorful List Accent 5" w:semiHidden="0" w:uiPriority="72" w:unhideWhenUsed="0"/>
-    <w:lsdException w:name="Colorful Grid Accent 5" w:semiHidden="0" w:uiPriority="73" w:unhideWhenUsed="0"/>
-    <w:lsdException w:name="Light Shading Accent 6" w:semiHidden="0" w:uiPriority="60" w:unhideWhenUsed="0"/>
-    <w:lsdException w:name="Light List Accent 6" w:semiHidden="0" w:uiPriority="61" w:unhideWhenUsed="0"/>
-    <w:lsdException w:name="Light Grid Accent 6" w:semiHidden="0" w:uiPriority="62" w:unhideWhenUsed="0"/>
-    <w:lsdException w:name="Medium Shading 1 Accent 6" w:semiHidden="0" w:uiPriority="63" w:unhideWhenUsed="0"/>
-    <w:lsdException w:name="Medium Shading 2 Accent 6" w:semiHidden="0" w:uiPriority="64" w:unhideWhenUsed="0"/>
-    <w:lsdException w:name="Medium List 1 Accent 6" w:semiHidden="0" w:uiPriority="65" w:unhideWhenUsed="0"/>
-    <w:lsdException w:name="Medium List 2 Accent 6" w:semiHidden="0" w:uiPriority="66" w:unhideWhenUsed="0"/>
-    <w:lsdException w:name="Medium Grid 1 Accent 6" w:semiHidden="0" w:uiPriority="67" w:unhideWhenUsed="0"/>
-    <w:lsdException w:name="Medium Grid 2 Accent 6" w:semiHidden="0" w:uiPriority="68" w:unhideWhenUsed="0"/>
-    <w:lsdException w:name="Medium Grid 3 Accent 6" w:semiHidden="0" w:uiPriority="69" w:unhideWhenUsed="0"/>
-    <w:lsdException w:name="Dark List Accent 6" w:semiHidden="0" w:uiPriority="70" w:unhideWhenUsed="0"/>
-    <w:lsdException w:name="Colorful Shading Accent 6" w:semiHidden="0" w:uiPriority="71" w:unhideWhenUsed="0"/>
-    <w:lsdException w:name="Colorful List Accent 6" w:semiHidden="0" w:uiPriority="72" w:unhideWhenUsed="0"/>
-    <w:lsdException w:name="Colorful Grid Accent 6" w:semiHidden="0" w:uiPriority="73" w:unhideWhenUsed="0"/>
-    <w:lsdException w:name="Subtle Emphasis" w:semiHidden="0" w:uiPriority="19" w:unhideWhenUsed="0" w:qFormat="1"/>
-    <w:lsdException w:name="Intense Emphasis" w:semiHidden="0" w:uiPriority="21" w:unhideWhenUsed="0" w:qFormat="1"/>
-    <w:lsdException w:name="Subtle Reference" w:semiHidden="0" w:uiPriority="31" w:unhideWhenUsed="0" w:qFormat="1"/>
-    <w:lsdException w:name="Intense Reference" w:semiHidden="0" w:uiPriority="32" w:unhideWhenUsed="0" w:qFormat="1"/>
-    <w:lsdException w:name="Book Title" w:semiHidden="0" w:uiPriority="33" w:unhideWhenUsed="0" w:qFormat="1"/>
-    <w:lsdException w:name="Bibliography" w:uiPriority="37"/>
-    <w:lsdException w:name="TOC Heading" w:uiPriority="39" w:qFormat="1"/>
-  </w:latentStyles>
-  <w:style w:type="paragraph" w:default="1" w:styleId="Standard">
-    <w:name w:val="Normal"/>
-    <w:qFormat/>
-    <w:rsid w:val="00782FAF"/>
-    <w:rPr>
-      <w:rFonts w:ascii="Arial" w:hAnsi="Arial" w:cs="Times New Roman"/>
-      <w:szCs w:val="20"/>
-      <w:lang w:eastAsia="de-DE"/>
-    </w:rPr>
-  </w:style>
-  <w:style w:type="paragraph" w:styleId="berschrift1">
-    <w:name w:val="heading 1"/>
-    <w:basedOn w:val="Standard"/>
-    <w:next w:val="Standard"/>
-    <w:link w:val="berschrift1Zchn"/>
-    <w:uiPriority w:val="9"/>
-    <w:qFormat/>
-    <w:rsid w:val="0034371C"/>
-    <w:pPr>
-      <w:keepNext/>
-      <w:keepLines/>
-      <w:spacing w:before="480"/>
-      <w:outlineLvl w:val="0"/>
-    </w:pPr>
-    <w:rPr>
-      <w:rFonts w:asciiTheme="majorHAnsi" w:eastAsiaTheme="majorEastAsia" w:hAnsiTheme="majorHAnsi" w:cstheme="majorBidi"/>
-      <w:b/>
-      <w:bCs/>
-      <w:color w:val="2B2B2B" w:themeColor="text1" w:themeShade="80"/>
-      <w:sz w:val="40"/>
-      <w:szCs w:val="28"/>
-      <w:lang w:val="en-GB" w:eastAsia="en-US"/>
-    </w:rPr>
-  </w:style>
-  <w:style w:type="paragraph" w:styleId="berschrift2">
-    <w:name w:val="heading 2"/>
-    <w:basedOn w:val="Standard"/>
-    <w:link w:val="berschrift2Zchn"/>
-    <w:uiPriority w:val="9"/>
-    <w:qFormat/>
-    <w:rsid w:val="00EC70EE"/>
-    <w:pPr>
-      <w:spacing w:before="100" w:beforeAutospacing="1" w:after="100" w:afterAutospacing="1"/>
-      <w:outlineLvl w:val="1"/>
-    </w:pPr>
-    <w:rPr>
-      <w:rFonts w:ascii="Times New Roman" w:hAnsi="Times New Roman"/>
-      <w:b/>
-      <w:bCs/>
-      <w:sz w:val="36"/>
-      <w:szCs w:val="36"/>
-      <w:lang w:eastAsia="de-CH"/>
-    </w:rPr>
-  </w:style>
-  <w:style w:type="paragraph" w:styleId="berschrift3">
-    <w:name w:val="heading 3"/>
-    <w:basedOn w:val="Standard"/>
-    <w:link w:val="berschrift3Zchn"/>
-    <w:uiPriority w:val="9"/>
-    <w:qFormat/>
-    <w:rsid w:val="00EC70EE"/>
-    <w:pPr>
-      <w:spacing w:before="100" w:beforeAutospacing="1" w:after="100" w:afterAutospacing="1"/>
-      <w:outlineLvl w:val="2"/>
-    </w:pPr>
-    <w:rPr>
-      <w:rFonts w:ascii="Times New Roman" w:hAnsi="Times New Roman"/>
-      <w:b/>
-      <w:bCs/>
-      <w:sz w:val="27"/>
-      <w:szCs w:val="27"/>
-      <w:lang w:eastAsia="de-CH"/>
-    </w:rPr>
-  </w:style>
-  <w:style w:type="paragraph" w:styleId="berschrift4">
-    <w:name w:val="heading 4"/>
-    <w:basedOn w:val="Standard"/>
-    <w:link w:val="berschrift4Zchn"/>
-    <w:uiPriority w:val="9"/>
-    <w:qFormat/>
-    <w:rsid w:val="00EC70EE"/>
-    <w:pPr>
-      <w:spacing w:before="100" w:beforeAutospacing="1" w:after="100" w:afterAutospacing="1"/>
-      <w:outlineLvl w:val="3"/>
-    </w:pPr>
-    <w:rPr>
-      <w:rFonts w:ascii="Times New Roman" w:hAnsi="Times New Roman"/>
-      <w:b/>
-      <w:bCs/>
-      <w:sz w:val="24"/>
-      <w:szCs w:val="24"/>
-      <w:lang w:eastAsia="de-CH"/>
-    </w:rPr>
-  </w:style>
-  <w:style w:type="character" w:default="1" w:styleId="Absatz-Standardschriftart">
-    <w:name w:val="Default Paragraph Font"/>
-    <w:uiPriority w:val="1"/>
-    <w:semiHidden/>
-    <w:unhideWhenUsed/>
-  </w:style>
-  <w:style w:type="table" w:default="1" w:styleId="NormaleTabelle">
-    <w:name w:val="Normal Table"/>
-    <w:uiPriority w:val="99"/>
-    <w:semiHidden/>
-    <w:unhideWhenUsed/>
-    <w:tblPr>
-      <w:tblInd w:w="0" w:type="dxa"/>
-      <w:tblCellMar>
-        <w:top w:w="0" w:type="dxa"/>
-        <w:left w:w="108" w:type="dxa"/>
-        <w:bottom w:w="0" w:type="dxa"/>
-        <w:right w:w="108" w:type="dxa"/>
-      </w:tblCellMar>
-    </w:tblPr>
-  </w:style>
-  <w:style w:type="numbering" w:default="1" w:styleId="KeineListe">
-    <w:name w:val="No List"/>
-    <w:uiPriority w:val="99"/>
-    <w:semiHidden/>
-    <w:unhideWhenUsed/>
-  </w:style>
-  <w:style w:type="character" w:customStyle="1" w:styleId="berschrift1Zchn">
-    <w:name w:val="Überschrift 1 Zchn"/>
-    <w:basedOn w:val="Absatz-Standardschriftart"/>
-    <w:link w:val="berschrift1"/>
-    <w:uiPriority w:val="9"/>
-    <w:rsid w:val="0034371C"/>
-    <w:rPr>
-      <w:rFonts w:asciiTheme="majorHAnsi" w:eastAsiaTheme="majorEastAsia" w:hAnsiTheme="majorHAnsi" w:cstheme="majorBidi"/>
-      <w:b/>
-      <w:bCs/>
-      <w:color w:val="2B2B2B" w:themeColor="text1" w:themeShade="80"/>
-      <w:sz w:val="40"/>
-      <w:szCs w:val="28"/>
-      <w:lang w:val="en-GB"/>
-    </w:rPr>
-  </w:style>
-  <w:style w:type="paragraph" w:styleId="Titel">
-    <w:name w:val="Title"/>
-    <w:basedOn w:val="Standard"/>
-    <w:next w:val="Standard"/>
-    <w:link w:val="TitelZchn"/>
-    <w:uiPriority w:val="10"/>
-    <w:qFormat/>
-    <w:rsid w:val="002E7188"/>
-    <w:pPr>
-      <w:pBdr>
-        <w:bottom w:val="single" w:sz="8" w:space="4" w:color="E8E8E8" w:themeColor="accent1"/>
-      </w:pBdr>
-      <w:spacing w:after="300"/>
-      <w:contextualSpacing/>
-    </w:pPr>
-    <w:rPr>
-      <w:rFonts w:asciiTheme="majorHAnsi" w:eastAsiaTheme="majorEastAsia" w:hAnsiTheme="majorHAnsi" w:cstheme="majorBidi"/>
-      <w:color w:val="666969" w:themeColor="text2" w:themeShade="BF"/>
-      <w:spacing w:val="5"/>
-      <w:kern w:val="28"/>
-      <w:sz w:val="52"/>
-      <w:szCs w:val="52"/>
-      <w:lang w:eastAsia="en-US"/>
-    </w:rPr>
-  </w:style>
-  <w:style w:type="character" w:customStyle="1" w:styleId="TitelZchn">
-    <w:name w:val="Titel Zchn"/>
-    <w:basedOn w:val="Absatz-Standardschriftart"/>
-    <w:link w:val="Titel"/>
-    <w:uiPriority w:val="10"/>
-    <w:rsid w:val="002E7188"/>
-    <w:rPr>
-      <w:rFonts w:asciiTheme="majorHAnsi" w:eastAsiaTheme="majorEastAsia" w:hAnsiTheme="majorHAnsi" w:cstheme="majorBidi"/>
-      <w:color w:val="666969" w:themeColor="text2" w:themeShade="BF"/>
-      <w:spacing w:val="5"/>
-      <w:kern w:val="28"/>
-      <w:sz w:val="52"/>
-      <w:szCs w:val="52"/>
-    </w:rPr>
-  </w:style>
-  <w:style w:type="paragraph" w:styleId="KeinLeerraum">
-    <w:name w:val="No Spacing"/>
-    <w:uiPriority w:val="1"/>
-    <w:qFormat/>
-    <w:rsid w:val="002E7188"/>
-  </w:style>
-  <w:style w:type="paragraph" w:styleId="Kopfzeile">
-    <w:name w:val="header"/>
-    <w:basedOn w:val="Standard"/>
-    <w:link w:val="KopfzeileZchn"/>
-    <w:unhideWhenUsed/>
-    <w:rsid w:val="00C3254E"/>
-    <w:pPr>
-      <w:tabs>
-        <w:tab w:val="center" w:pos="4536"/>
-        <w:tab w:val="right" w:pos="9072"/>
-      </w:tabs>
-    </w:pPr>
-    <w:rPr>
-      <w:rFonts w:asciiTheme="minorHAnsi" w:hAnsiTheme="minorHAnsi" w:cstheme="minorBidi"/>
-      <w:szCs w:val="22"/>
-      <w:lang w:eastAsia="en-US"/>
-    </w:rPr>
-  </w:style>
-  <w:style w:type="character" w:customStyle="1" w:styleId="KopfzeileZchn">
-    <w:name w:val="Kopfzeile Zchn"/>
-    <w:basedOn w:val="Absatz-Standardschriftart"/>
-    <w:link w:val="Kopfzeile"/>
-    <w:uiPriority w:val="99"/>
-    <w:rsid w:val="00C3254E"/>
-  </w:style>
-  <w:style w:type="paragraph" w:styleId="Fuzeile">
-    <w:name w:val="footer"/>
-    <w:basedOn w:val="Standard"/>
-    <w:link w:val="FuzeileZchn"/>
-    <w:uiPriority w:val="99"/>
-    <w:unhideWhenUsed/>
-    <w:rsid w:val="00C3254E"/>
-    <w:pPr>
-      <w:tabs>
-        <w:tab w:val="center" w:pos="4536"/>
-        <w:tab w:val="right" w:pos="9072"/>
-      </w:tabs>
-    </w:pPr>
-    <w:rPr>
-      <w:rFonts w:asciiTheme="minorHAnsi" w:hAnsiTheme="minorHAnsi" w:cstheme="minorBidi"/>
-      <w:szCs w:val="22"/>
-      <w:lang w:eastAsia="en-US"/>
-    </w:rPr>
-  </w:style>
-  <w:style w:type="character" w:customStyle="1" w:styleId="FuzeileZchn">
-    <w:name w:val="Fußzeile Zchn"/>
-    <w:basedOn w:val="Absatz-Standardschriftart"/>
-    <w:link w:val="Fuzeile"/>
-    <w:uiPriority w:val="99"/>
-    <w:rsid w:val="00C3254E"/>
-  </w:style>
-  <w:style w:type="paragraph" w:styleId="Sprechblasentext">
-    <w:name w:val="Balloon Text"/>
-    <w:basedOn w:val="Standard"/>
-    <w:link w:val="SprechblasentextZchn"/>
-    <w:uiPriority w:val="99"/>
-    <w:semiHidden/>
-    <w:unhideWhenUsed/>
-    <w:rsid w:val="00C932DA"/>
-    <w:rPr>
-      <w:rFonts w:ascii="Tahoma" w:eastAsiaTheme="minorHAnsi" w:hAnsi="Tahoma" w:cs="Tahoma"/>
-      <w:sz w:val="16"/>
-      <w:szCs w:val="16"/>
-      <w:lang w:eastAsia="en-US"/>
-    </w:rPr>
-  </w:style>
-  <w:style w:type="character" w:customStyle="1" w:styleId="SprechblasentextZchn">
-    <w:name w:val="Sprechblasentext Zchn"/>
-    <w:basedOn w:val="Absatz-Standardschriftart"/>
-    <w:link w:val="Sprechblasentext"/>
-    <w:uiPriority w:val="99"/>
-    <w:semiHidden/>
-    <w:rsid w:val="00C932DA"/>
-    <w:rPr>
-      <w:rFonts w:ascii="Tahoma" w:hAnsi="Tahoma" w:cs="Tahoma"/>
-      <w:sz w:val="16"/>
-      <w:szCs w:val="16"/>
-    </w:rPr>
-  </w:style>
-  <w:style w:type="paragraph" w:customStyle="1" w:styleId="EinfAbs">
-    <w:name w:val="[Einf. Abs.]"/>
-    <w:basedOn w:val="Standard"/>
-    <w:uiPriority w:val="99"/>
-    <w:rsid w:val="006A7102"/>
-    <w:pPr>
-      <w:autoSpaceDE w:val="0"/>
-      <w:autoSpaceDN w:val="0"/>
-      <w:adjustRightInd w:val="0"/>
-      <w:spacing w:line="288" w:lineRule="auto"/>
-      <w:textAlignment w:val="center"/>
-    </w:pPr>
-    <w:rPr>
-      <w:rFonts w:ascii="Minion Pro" w:eastAsiaTheme="minorHAnsi" w:hAnsi="Minion Pro" w:cs="Minion Pro"/>
-      <w:color w:val="000000"/>
-      <w:sz w:val="24"/>
-      <w:szCs w:val="24"/>
-      <w:lang w:val="de-DE" w:eastAsia="en-US"/>
-    </w:rPr>
-  </w:style>
-  <w:style w:type="table" w:styleId="Tabellenraster">
-    <w:name w:val="Table Grid"/>
-    <w:basedOn w:val="NormaleTabelle"/>
-    <w:uiPriority w:val="59"/>
-    <w:rsid w:val="00430174"/>
-    <w:tblPr>
-      <w:tblBorders>
-        <w:top w:val="single" w:sz="4" w:space="0" w:color="auto"/>
-        <w:left w:val="single" w:sz="4" w:space="0" w:color="auto"/>
-        <w:bottom w:val="single" w:sz="4" w:space="0" w:color="auto"/>
-        <w:right w:val="single" w:sz="4" w:space="0" w:color="auto"/>
-        <w:insideH w:val="single" w:sz="4" w:space="0" w:color="auto"/>
-        <w:insideV w:val="single" w:sz="4" w:space="0" w:color="auto"/>
-      </w:tblBorders>
-    </w:tblPr>
-  </w:style>
-  <w:style w:type="character" w:styleId="Hyperlink">
-    <w:name w:val="Hyperlink"/>
-    <w:basedOn w:val="Absatz-Standardschriftart"/>
-    <w:uiPriority w:val="99"/>
-    <w:unhideWhenUsed/>
-    <w:rsid w:val="00130C28"/>
-    <w:rPr>
-      <w:color w:val="575757" w:themeColor="hyperlink"/>
-      <w:u w:val="single"/>
-    </w:rPr>
-  </w:style>
-  <w:style w:type="character" w:customStyle="1" w:styleId="berschrift2Zchn">
-    <w:name w:val="Überschrift 2 Zchn"/>
-    <w:basedOn w:val="Absatz-Standardschriftart"/>
-    <w:link w:val="berschrift2"/>
-    <w:uiPriority w:val="9"/>
-    <w:rsid w:val="00EC70EE"/>
-    <w:rPr>
-      <w:rFonts w:ascii="Times New Roman" w:hAnsi="Times New Roman" w:cs="Times New Roman"/>
-      <w:b/>
-      <w:bCs/>
-      <w:sz w:val="36"/>
-      <w:szCs w:val="36"/>
-      <w:lang w:eastAsia="de-CH"/>
-    </w:rPr>
-  </w:style>
-  <w:style w:type="character" w:customStyle="1" w:styleId="berschrift3Zchn">
-    <w:name w:val="Überschrift 3 Zchn"/>
-    <w:basedOn w:val="Absatz-Standardschriftart"/>
-    <w:link w:val="berschrift3"/>
-    <w:uiPriority w:val="9"/>
-    <w:rsid w:val="00EC70EE"/>
-    <w:rPr>
-      <w:rFonts w:ascii="Times New Roman" w:hAnsi="Times New Roman" w:cs="Times New Roman"/>
-      <w:b/>
-      <w:bCs/>
-      <w:sz w:val="27"/>
-      <w:szCs w:val="27"/>
-      <w:lang w:eastAsia="de-CH"/>
-    </w:rPr>
-  </w:style>
-  <w:style w:type="character" w:customStyle="1" w:styleId="berschrift4Zchn">
-    <w:name w:val="Überschrift 4 Zchn"/>
-    <w:basedOn w:val="Absatz-Standardschriftart"/>
-    <w:link w:val="berschrift4"/>
-    <w:uiPriority w:val="9"/>
-    <w:rsid w:val="00EC70EE"/>
-    <w:rPr>
-      <w:rFonts w:ascii="Times New Roman" w:hAnsi="Times New Roman" w:cs="Times New Roman"/>
-      <w:b/>
-      <w:bCs/>
-      <w:sz w:val="24"/>
-      <w:szCs w:val="24"/>
-      <w:lang w:eastAsia="de-CH"/>
-    </w:rPr>
-  </w:style>
-  <w:style w:type="character" w:customStyle="1" w:styleId="u-hidden-text">
-    <w:name w:val="u-hidden-text"/>
-    <w:basedOn w:val="Absatz-Standardschriftart"/>
-    <w:rsid w:val="00EC70EE"/>
-  </w:style>
-  <w:style w:type="character" w:customStyle="1" w:styleId="Titel1">
-    <w:name w:val="Titel1"/>
-    <w:basedOn w:val="Absatz-Standardschriftart"/>
-    <w:rsid w:val="00EC70EE"/>
-  </w:style>
-  <w:style w:type="character" w:styleId="Fett">
-    <w:name w:val="Strong"/>
-    <w:basedOn w:val="Absatz-Standardschriftart"/>
-    <w:uiPriority w:val="22"/>
-    <w:qFormat/>
-    <w:rsid w:val="00EC70EE"/>
-    <w:rPr>
-      <w:b/>
-      <w:bCs/>
-    </w:rPr>
-  </w:style>
-  <w:style w:type="character" w:customStyle="1" w:styleId="foundation-hide-phone">
-    <w:name w:val="foundation-hide-phone"/>
-    <w:basedOn w:val="Absatz-Standardschriftart"/>
-    <w:rsid w:val="00EC70EE"/>
-  </w:style>
-  <w:style w:type="character" w:customStyle="1" w:styleId="languages-levelname">
-    <w:name w:val="languages-levelname"/>
-    <w:basedOn w:val="Absatz-Standardschriftart"/>
-    <w:rsid w:val="00EC70EE"/>
-  </w:style>
-  <w:style w:type="character" w:customStyle="1" w:styleId="foundation-show-tablet">
-    <w:name w:val="foundation-show-tablet"/>
-    <w:basedOn w:val="Absatz-Standardschriftart"/>
-    <w:rsid w:val="00EC70EE"/>
-  </w:style>
-  <w:style w:type="paragraph" w:customStyle="1" w:styleId="profilesbenefits-text">
-    <w:name w:val="profilesbenefits-text"/>
-    <w:basedOn w:val="Standard"/>
-    <w:rsid w:val="00EC70EE"/>
-    <w:pPr>
-      <w:spacing w:before="100" w:beforeAutospacing="1" w:after="100" w:afterAutospacing="1"/>
-    </w:pPr>
-    <w:rPr>
-      <w:rFonts w:ascii="Times New Roman" w:hAnsi="Times New Roman"/>
-      <w:sz w:val="24"/>
-      <w:szCs w:val="24"/>
-      <w:lang w:eastAsia="de-CH"/>
-    </w:rPr>
-  </w:style>
-  <w:style w:type="paragraph" w:styleId="z-Formularbeginn">
-    <w:name w:val="HTML Top of Form"/>
-    <w:basedOn w:val="Standard"/>
-    <w:next w:val="Standard"/>
-    <w:link w:val="z-FormularbeginnZchn"/>
-    <w:hidden/>
-    <w:uiPriority w:val="99"/>
-    <w:semiHidden/>
-    <w:unhideWhenUsed/>
-    <w:rsid w:val="00EC70EE"/>
-    <w:pPr>
-      <w:pBdr>
-        <w:bottom w:val="single" w:sz="6" w:space="1" w:color="auto"/>
-      </w:pBdr>
-      <w:jc w:val="center"/>
-    </w:pPr>
-    <w:rPr>
-      <w:rFonts w:cs="Arial"/>
-      <w:vanish/>
-      <w:sz w:val="16"/>
-      <w:szCs w:val="16"/>
-      <w:lang w:eastAsia="de-CH"/>
-    </w:rPr>
-  </w:style>
-  <w:style w:type="character" w:customStyle="1" w:styleId="z-FormularbeginnZchn">
-    <w:name w:val="z-Formularbeginn Zchn"/>
-    <w:basedOn w:val="Absatz-Standardschriftart"/>
-    <w:link w:val="z-Formularbeginn"/>
-    <w:uiPriority w:val="99"/>
-    <w:semiHidden/>
-    <w:rsid w:val="00EC70EE"/>
-    <w:rPr>
-      <w:rFonts w:ascii="Arial" w:hAnsi="Arial" w:cs="Arial"/>
-      <w:vanish/>
-      <w:sz w:val="16"/>
-      <w:szCs w:val="16"/>
-      <w:lang w:eastAsia="de-CH"/>
-    </w:rPr>
-  </w:style>
-  <w:style w:type="paragraph" w:styleId="z-Formularende">
-    <w:name w:val="HTML Bottom of Form"/>
-    <w:basedOn w:val="Standard"/>
-    <w:next w:val="Standard"/>
-    <w:link w:val="z-FormularendeZchn"/>
-    <w:hidden/>
-    <w:uiPriority w:val="99"/>
-    <w:semiHidden/>
-    <w:unhideWhenUsed/>
-    <w:rsid w:val="00EC70EE"/>
-    <w:pPr>
-      <w:pBdr>
-        <w:top w:val="single" w:sz="6" w:space="1" w:color="auto"/>
-      </w:pBdr>
-      <w:jc w:val="center"/>
-    </w:pPr>
-    <w:rPr>
-      <w:rFonts w:cs="Arial"/>
-      <w:vanish/>
-      <w:sz w:val="16"/>
-      <w:szCs w:val="16"/>
-      <w:lang w:eastAsia="de-CH"/>
-    </w:rPr>
-  </w:style>
-  <w:style w:type="character" w:customStyle="1" w:styleId="z-FormularendeZchn">
-    <w:name w:val="z-Formularende Zchn"/>
-    <w:basedOn w:val="Absatz-Standardschriftart"/>
-    <w:link w:val="z-Formularende"/>
-    <w:uiPriority w:val="99"/>
-    <w:semiHidden/>
-    <w:rsid w:val="00EC70EE"/>
-    <w:rPr>
-      <w:rFonts w:ascii="Arial" w:hAnsi="Arial" w:cs="Arial"/>
-      <w:vanish/>
-      <w:sz w:val="16"/>
-      <w:szCs w:val="16"/>
-      <w:lang w:eastAsia="de-CH"/>
-    </w:rPr>
-  </w:style>
-  <w:style w:type="character" w:customStyle="1" w:styleId="author-name">
-    <w:name w:val="author-name"/>
-    <w:basedOn w:val="Absatz-Standardschriftart"/>
-    <w:rsid w:val="0034371C"/>
-  </w:style>
-  <w:style w:type="character" w:customStyle="1" w:styleId="author-date">
-    <w:name w:val="author-date"/>
-    <w:basedOn w:val="Absatz-Standardschriftart"/>
-    <w:rsid w:val="0034371C"/>
-  </w:style>
-  <w:style w:type="character" w:customStyle="1" w:styleId="portal-name">
-    <w:name w:val="portal-name"/>
-    <w:basedOn w:val="Absatz-Standardschriftart"/>
-    <w:rsid w:val="0034371C"/>
-  </w:style>
-  <w:style w:type="character" w:customStyle="1" w:styleId="ng-binding">
-    <w:name w:val="ng-binding"/>
-    <w:basedOn w:val="Absatz-Standardschriftart"/>
-    <w:rsid w:val="0034371C"/>
-  </w:style>
-  <w:style w:type="character" w:customStyle="1" w:styleId="action-label">
-    <w:name w:val="action-label"/>
-    <w:basedOn w:val="Absatz-Standardschriftart"/>
-    <w:rsid w:val="0034371C"/>
-  </w:style>
-  <w:style w:type="paragraph" w:customStyle="1" w:styleId="ng-isolate-scope">
-    <w:name w:val="ng-isolate-scope"/>
-    <w:basedOn w:val="Standard"/>
-    <w:rsid w:val="0034371C"/>
-    <w:pPr>
-      <w:spacing w:before="100" w:beforeAutospacing="1" w:after="100" w:afterAutospacing="1"/>
-    </w:pPr>
-    <w:rPr>
-      <w:rFonts w:ascii="Times New Roman" w:hAnsi="Times New Roman"/>
-      <w:sz w:val="24"/>
-      <w:szCs w:val="24"/>
-      <w:lang w:eastAsia="de-CH"/>
-    </w:rPr>
-  </w:style>
-  <w:style w:type="character" w:customStyle="1" w:styleId="comment-after">
-    <w:name w:val="comment-after"/>
-    <w:basedOn w:val="Absatz-Standardschriftart"/>
-    <w:rsid w:val="0034371C"/>
-  </w:style>
-  <w:style w:type="character" w:customStyle="1" w:styleId="save-title">
-    <w:name w:val="save-title"/>
-    <w:basedOn w:val="Absatz-Standardschriftart"/>
-    <w:rsid w:val="0034371C"/>
-  </w:style>
-  <w:style w:type="paragraph" w:styleId="StandardWeb">
-    <w:name w:val="Normal (Web)"/>
-    <w:basedOn w:val="Standard"/>
-    <w:uiPriority w:val="99"/>
-    <w:semiHidden/>
-    <w:unhideWhenUsed/>
-    <w:rsid w:val="0034371C"/>
-    <w:pPr>
-      <w:spacing w:before="100" w:beforeAutospacing="1" w:after="100" w:afterAutospacing="1"/>
-    </w:pPr>
-    <w:rPr>
-      <w:rFonts w:ascii="Times New Roman" w:hAnsi="Times New Roman"/>
-      <w:sz w:val="24"/>
-      <w:szCs w:val="24"/>
-      <w:lang w:eastAsia="de-CH"/>
-    </w:rPr>
-  </w:style>
-  <w:style w:type="character" w:styleId="Hervorhebung">
-    <w:name w:val="Emphasis"/>
-    <w:basedOn w:val="Absatz-Standardschriftart"/>
-    <w:uiPriority w:val="20"/>
-    <w:qFormat/>
-    <w:rsid w:val="0034371C"/>
-    <w:rPr>
-      <w:i/>
-      <w:iCs/>
-    </w:rPr>
-  </w:style>
-  <w:style w:type="paragraph" w:customStyle="1" w:styleId="Zitat1">
-    <w:name w:val="Zitat1"/>
-    <w:basedOn w:val="Standard"/>
-    <w:rsid w:val="0034371C"/>
-    <w:pPr>
-      <w:spacing w:before="100" w:beforeAutospacing="1" w:after="100" w:afterAutospacing="1"/>
-    </w:pPr>
-    <w:rPr>
-      <w:rFonts w:ascii="Times New Roman" w:hAnsi="Times New Roman"/>
-      <w:sz w:val="24"/>
-      <w:szCs w:val="24"/>
-      <w:lang w:eastAsia="de-CH"/>
-    </w:rPr>
-  </w:style>
-  <w:style w:type="paragraph" w:styleId="Listenabsatz">
-    <w:name w:val="List Paragraph"/>
-    <w:basedOn w:val="Standard"/>
-    <w:uiPriority w:val="34"/>
-    <w:qFormat/>
-    <w:rsid w:val="00DF1796"/>
-    <w:pPr>
-      <w:numPr>
-        <w:numId w:val="10"/>
-      </w:numPr>
-      <w:contextualSpacing/>
-    </w:pPr>
-  </w:style>
-  <w:style w:type="character" w:styleId="HTMLCode">
-    <w:name w:val="HTML Code"/>
-    <w:basedOn w:val="Absatz-Standardschriftart"/>
-    <w:uiPriority w:val="99"/>
-    <w:semiHidden/>
-    <w:unhideWhenUsed/>
-    <w:rsid w:val="003D2442"/>
-    <w:rPr>
-      <w:rFonts w:ascii="Courier New" w:eastAsia="Times New Roman" w:hAnsi="Courier New" w:cs="Courier New"/>
-      <w:sz w:val="20"/>
-      <w:szCs w:val="20"/>
-    </w:rPr>
-  </w:style>
-  <w:style w:type="paragraph" w:styleId="HTMLVorformatiert">
-    <w:name w:val="HTML Preformatted"/>
-    <w:basedOn w:val="Standard"/>
-    <w:link w:val="HTMLVorformatiertZchn"/>
-    <w:uiPriority w:val="99"/>
-    <w:semiHidden/>
-    <w:unhideWhenUsed/>
-    <w:rsid w:val="003D2442"/>
-    <w:pPr>
-      <w:tabs>
-        <w:tab w:val="left" w:pos="916"/>
-        <w:tab w:val="left" w:pos="1832"/>
-        <w:tab w:val="left" w:pos="2748"/>
-        <w:tab w:val="left" w:pos="3664"/>
-        <w:tab w:val="left" w:pos="4580"/>
-        <w:tab w:val="left" w:pos="5496"/>
-        <w:tab w:val="left" w:pos="6412"/>
-        <w:tab w:val="left" w:pos="7328"/>
-        <w:tab w:val="left" w:pos="8244"/>
-        <w:tab w:val="left" w:pos="9160"/>
-        <w:tab w:val="left" w:pos="10076"/>
-        <w:tab w:val="left" w:pos="10992"/>
-        <w:tab w:val="left" w:pos="11908"/>
-        <w:tab w:val="left" w:pos="12824"/>
-        <w:tab w:val="left" w:pos="13740"/>
-        <w:tab w:val="left" w:pos="14656"/>
-      </w:tabs>
-    </w:pPr>
-    <w:rPr>
-      <w:rFonts w:ascii="Courier New" w:hAnsi="Courier New" w:cs="Courier New"/>
-      <w:sz w:val="20"/>
-      <w:lang w:eastAsia="de-CH"/>
-    </w:rPr>
-  </w:style>
-  <w:style w:type="character" w:customStyle="1" w:styleId="HTMLVorformatiertZchn">
-    <w:name w:val="HTML Vorformatiert Zchn"/>
-    <w:basedOn w:val="Absatz-Standardschriftart"/>
-    <w:link w:val="HTMLVorformatiert"/>
+  <w:style w:type="character" w:customStyle="1" w:styleId="HTMLPreformattedChar">
+    <w:name w:val="HTML Preformatted Char"/>
+    <w:basedOn w:val="DefaultParagraphFont"/>
+    <w:link w:val="HTMLPreformatted"/>
     <w:uiPriority w:val="99"/>
     <w:semiHidden/>
     <w:rsid w:val="003D2442"/>
@@ -5559,7 +5002,7 @@
 </file>
 
 <file path=customXml/itemProps1.xml><?xml version="1.0" encoding="utf-8"?>
-<ds:datastoreItem xmlns:ds="http://schemas.openxmlformats.org/officeDocument/2006/customXml" ds:itemID="{4A053E2A-1D21-49D4-BD7A-9981829AEBBD}">
+<ds:datastoreItem xmlns:ds="http://schemas.openxmlformats.org/officeDocument/2006/customXml" ds:itemID="{7AE1B7AE-2D60-4AD1-8D3A-4CC2C70D394D}">
   <ds:schemaRefs>
     <ds:schemaRef ds:uri="http://schemas.openxmlformats.org/officeDocument/2006/bibliography"/>
   </ds:schemaRefs>

</xml_diff>

<commit_message>
Improve display layout, change project folder structure
</commit_message>
<xml_diff>
--- a/Nextion_Display_Layout/PICTURES/ICONS_MIT_RAHMEN.docx
+++ b/Nextion_Display_Layout/PICTURES/ICONS_MIT_RAHMEN.docx
@@ -1,6 +1,6 @@
 
 <file path=word/document.xml><?xml version="1.0" encoding="utf-8"?>
-<w:document xmlns:wpc="http://schemas.microsoft.com/office/word/2010/wordprocessingCanvas" xmlns:cx="http://schemas.microsoft.com/office/drawing/2014/chartex" xmlns:cx1="http://schemas.microsoft.com/office/drawing/2015/9/8/chartex" xmlns:cx2="http://schemas.microsoft.com/office/drawing/2015/10/21/chartex" xmlns:cx3="http://schemas.microsoft.com/office/drawing/2016/5/9/chartex" xmlns:cx4="http://schemas.microsoft.com/office/drawing/2016/5/10/chartex" xmlns:cx5="http://schemas.microsoft.com/office/drawing/2016/5/11/chartex" xmlns:cx6="http://schemas.microsoft.com/office/drawing/2016/5/12/chartex" xmlns:cx7="http://schemas.microsoft.com/office/drawing/2016/5/13/chartex" xmlns:cx8="http://schemas.microsoft.com/office/drawing/2016/5/14/chartex" xmlns:mc="http://schemas.openxmlformats.org/markup-compatibility/2006" xmlns:aink="http://schemas.microsoft.com/office/drawing/2016/ink" xmlns:am3d="http://schemas.microsoft.com/office/drawing/2017/model3d" xmlns:o="urn:schemas-microsoft-com:office:office" xmlns:r="http://schemas.openxmlformats.org/officeDocument/2006/relationships" xmlns:m="http://schemas.openxmlformats.org/officeDocument/2006/math" xmlns:v="urn:schemas-microsoft-com:vml" xmlns:wp14="http://schemas.microsoft.com/office/word/2010/wordprocessingDrawing" xmlns:wp="http://schemas.openxmlformats.org/drawingml/2006/wordprocessingDrawing" xmlns:w10="urn:schemas-microsoft-com:office:word" xmlns:w="http://schemas.openxmlformats.org/wordprocessingml/2006/main" xmlns:w14="http://schemas.microsoft.com/office/word/2010/wordml" xmlns:w15="http://schemas.microsoft.com/office/word/2012/wordml" xmlns:w16cid="http://schemas.microsoft.com/office/word/2016/wordml/cid" xmlns:w16se="http://schemas.microsoft.com/office/word/2015/wordml/symex" xmlns:wpg="http://schemas.microsoft.com/office/word/2010/wordprocessingGroup" xmlns:wpi="http://schemas.microsoft.com/office/word/2010/wordprocessingInk" xmlns:wne="http://schemas.microsoft.com/office/word/2006/wordml" xmlns:wps="http://schemas.microsoft.com/office/word/2010/wordprocessingShape" mc:Ignorable="w14 w15 w16se w16cid wp14">
+<w:document xmlns:wpc="http://schemas.microsoft.com/office/word/2010/wordprocessingCanvas" xmlns:mc="http://schemas.openxmlformats.org/markup-compatibility/2006" xmlns:o="urn:schemas-microsoft-com:office:office" xmlns:r="http://schemas.openxmlformats.org/officeDocument/2006/relationships" xmlns:m="http://schemas.openxmlformats.org/officeDocument/2006/math" xmlns:v="urn:schemas-microsoft-com:vml" xmlns:wp14="http://schemas.microsoft.com/office/word/2010/wordprocessingDrawing" xmlns:wp="http://schemas.openxmlformats.org/drawingml/2006/wordprocessingDrawing" xmlns:w10="urn:schemas-microsoft-com:office:word" xmlns:w="http://schemas.openxmlformats.org/wordprocessingml/2006/main" xmlns:w14="http://schemas.microsoft.com/office/word/2010/wordml" xmlns:wpg="http://schemas.microsoft.com/office/word/2010/wordprocessingGroup" xmlns:wpi="http://schemas.microsoft.com/office/word/2010/wordprocessingInk" xmlns:wne="http://schemas.microsoft.com/office/word/2006/wordml" xmlns:wps="http://schemas.microsoft.com/office/word/2010/wordprocessingShape" mc:Ignorable="w14 wp14">
   <w:body>
     <w:p>
       <w:pPr>
@@ -13,61 +13,25 @@
     </w:p>
     <w:p>
       <w:pPr>
-        <w:jc w:val="center"/>
-        <w:rPr>
-          <w:noProof/>
-          <w:lang w:val="en-GB" w:eastAsia="en-GB"/>
-        </w:rPr>
-      </w:pPr>
+        <w:pStyle w:val="berschrift3"/>
+      </w:pPr>
+      <w:r>
+        <w:t>W</w:t>
+      </w:r>
+      <w:r>
+        <w:t>ORKFLOW</w:t>
+      </w:r>
     </w:p>
     <w:p>
       <w:pPr>
-        <w:jc w:val="center"/>
+        <w:rPr>
+          <w:lang w:val="en-GB" w:eastAsia="en-US"/>
+        </w:rPr>
       </w:pPr>
     </w:p>
     <w:p>
       <w:pPr>
-        <w:jc w:val="center"/>
-      </w:pPr>
-    </w:p>
-    <w:p>
-      <w:pPr>
-        <w:jc w:val="center"/>
-      </w:pPr>
-    </w:p>
-    <w:p>
-      <w:pPr>
-        <w:jc w:val="center"/>
-      </w:pPr>
-    </w:p>
-    <w:p>
-      <w:pPr>
-        <w:jc w:val="center"/>
-      </w:pPr>
-    </w:p>
-    <w:p>
-      <w:pPr>
-        <w:jc w:val="center"/>
-      </w:pPr>
-    </w:p>
-    <w:p>
-      <w:pPr>
-        <w:pStyle w:val="Heading1"/>
-      </w:pPr>
-      <w:r>
-        <w:t>Workflow:</w:t>
-      </w:r>
-    </w:p>
-    <w:p>
-      <w:pPr>
-        <w:rPr>
-          <w:lang w:val="en-GB" w:eastAsia="en-US"/>
-        </w:rPr>
-      </w:pPr>
-    </w:p>
-    <w:p>
-      <w:pPr>
-        <w:pStyle w:val="ListParagraph"/>
+        <w:pStyle w:val="Listenabsatz"/>
         <w:numPr>
           <w:ilvl w:val="0"/>
           <w:numId w:val="17"/>
@@ -115,7 +79,7 @@
     </w:p>
     <w:p>
       <w:pPr>
-        <w:pStyle w:val="ListParagraph"/>
+        <w:pStyle w:val="Listenabsatz"/>
         <w:numPr>
           <w:ilvl w:val="0"/>
           <w:numId w:val="17"/>
@@ -134,12 +98,48 @@
         <w:rPr>
           <w:lang w:eastAsia="en-US"/>
         </w:rPr>
-        <w:t xml:space="preserve"> auf breite 14cm skalieren</w:t>
+        <w:t xml:space="preserve"> auf </w:t>
+      </w:r>
+      <w:r>
+        <w:rPr>
+          <w:lang w:eastAsia="en-US"/>
+        </w:rPr>
+        <w:t>„Massstab“</w:t>
+      </w:r>
+      <w:r>
+        <w:rPr>
+          <w:lang w:eastAsia="en-US"/>
+        </w:rPr>
+        <w:t xml:space="preserve"> 1:</w:t>
+      </w:r>
+      <w:r>
+        <w:rPr>
+          <w:lang w:eastAsia="en-US"/>
+        </w:rPr>
+        <w:t>20</w:t>
+      </w:r>
+      <w:r>
+        <w:rPr>
+          <w:lang w:eastAsia="en-US"/>
+        </w:rPr>
+        <w:t xml:space="preserve"> s</w:t>
+      </w:r>
+      <w:r>
+        <w:rPr>
+          <w:lang w:eastAsia="en-US"/>
+        </w:rPr>
+        <w:t>kalieren</w:t>
+      </w:r>
+      <w:r>
+        <w:rPr>
+          <w:lang w:eastAsia="en-US"/>
+        </w:rPr>
+        <w:t xml:space="preserve"> (300Pixel » 15cm)</w:t>
       </w:r>
     </w:p>
     <w:p>
       <w:pPr>
-        <w:pStyle w:val="ListParagraph"/>
+        <w:pStyle w:val="Listenabsatz"/>
         <w:numPr>
           <w:ilvl w:val="0"/>
           <w:numId w:val="17"/>
@@ -157,7 +157,7 @@
     </w:p>
     <w:p>
       <w:pPr>
-        <w:pStyle w:val="ListParagraph"/>
+        <w:pStyle w:val="Listenabsatz"/>
         <w:numPr>
           <w:ilvl w:val="0"/>
           <w:numId w:val="17"/>
@@ -170,12 +170,24 @@
         <w:rPr>
           <w:lang w:eastAsia="en-US"/>
         </w:rPr>
-        <w:t>grossen Screenshot machen, unscharfe äusserste Pixellinie nicht kopieren</w:t>
+        <w:t>grossen Screenshot machen</w:t>
+      </w:r>
+      <w:r>
+        <w:rPr>
+          <w:lang w:eastAsia="en-US"/>
+        </w:rPr>
+        <w:t xml:space="preserve">, </w:t>
+      </w:r>
+      <w:r>
+        <w:rPr>
+          <w:lang w:eastAsia="en-US"/>
+        </w:rPr>
+        <w:t>einfügen in paint</w:t>
       </w:r>
     </w:p>
     <w:p>
       <w:pPr>
-        <w:pStyle w:val="ListParagraph"/>
+        <w:pStyle w:val="Listenabsatz"/>
         <w:numPr>
           <w:ilvl w:val="0"/>
           <w:numId w:val="17"/>
@@ -188,12 +200,12 @@
         <w:rPr>
           <w:lang w:eastAsia="en-US"/>
         </w:rPr>
-        <w:t>einfügen in paint.net</w:t>
+        <w:t>skalieren auf gewünschte Endpixelgrösse</w:t>
       </w:r>
     </w:p>
     <w:p>
       <w:pPr>
-        <w:pStyle w:val="ListParagraph"/>
+        <w:pStyle w:val="Listenabsatz"/>
         <w:numPr>
           <w:ilvl w:val="0"/>
           <w:numId w:val="17"/>
@@ -206,26 +218,15 @@
         <w:rPr>
           <w:lang w:eastAsia="en-US"/>
         </w:rPr>
-        <w:t>skalieren auf gewünschte Endpixelgrösse</w:t>
+        <w:t>speichern als png</w:t>
       </w:r>
     </w:p>
     <w:p>
       <w:pPr>
-        <w:pStyle w:val="ListParagraph"/>
-        <w:numPr>
-          <w:ilvl w:val="0"/>
-          <w:numId w:val="17"/>
-        </w:numPr>
         <w:rPr>
           <w:lang w:eastAsia="en-US"/>
         </w:rPr>
       </w:pPr>
-      <w:r>
-        <w:rPr>
-          <w:lang w:eastAsia="en-US"/>
-        </w:rPr>
-        <w:t>speichern als png</w:t>
-      </w:r>
     </w:p>
     <w:p>
       <w:pPr>
@@ -237,33 +238,44 @@
     <w:p>
       <w:pPr>
         <w:jc w:val="center"/>
+        <w:rPr>
+          <w:noProof/>
+          <w:lang w:val="en-GB" w:eastAsia="en-GB"/>
+        </w:rPr>
       </w:pPr>
     </w:p>
     <w:p>
       <w:pPr>
         <w:jc w:val="center"/>
-      </w:pPr>
+        <w:rPr>
+          <w:noProof/>
+          <w:lang w:val="en-GB" w:eastAsia="en-GB"/>
+        </w:rPr>
+      </w:pPr>
+      <w:bookmarkStart w:id="0" w:name="_GoBack"/>
+      <w:bookmarkEnd w:id="0"/>
     </w:p>
     <w:p>
       <w:pPr>
         <w:jc w:val="center"/>
+        <w:rPr>
+          <w:noProof/>
+          <w:lang w:val="en-GB" w:eastAsia="en-GB"/>
+        </w:rPr>
       </w:pPr>
     </w:p>
     <w:p>
       <w:pPr>
         <w:jc w:val="center"/>
+        <w:rPr>
+          <w:noProof/>
+          <w:lang w:val="en-GB" w:eastAsia="en-GB"/>
+        </w:rPr>
       </w:pPr>
     </w:p>
     <w:p>
       <w:pPr>
-        <w:jc w:val="center"/>
-      </w:pPr>
-      <w:r>
-        <w:br w:type="page"/>
-      </w:r>
-    </w:p>
-    <w:p>
-      <w:pPr>
+        <w:keepNext/>
         <w:jc w:val="center"/>
       </w:pPr>
       <w:r>
@@ -271,70 +283,11 @@
           <w:noProof/>
           <w:lang w:val="en-GB" w:eastAsia="en-GB"/>
         </w:rPr>
-        <w:lastRenderedPageBreak/>
         <w:drawing>
-          <wp:inline distT="0" distB="0" distL="0" distR="0" wp14:anchorId="6E164669" wp14:editId="6E16466A">
-            <wp:extent cx="5040000" cy="4114800"/>
-            <wp:effectExtent l="57150" t="57150" r="46355" b="38100"/>
-            <wp:docPr id="9" name="Grafik 9"/>
-            <wp:cNvGraphicFramePr>
-              <a:graphicFrameLocks xmlns:a="http://schemas.openxmlformats.org/drawingml/2006/main" noChangeAspect="1"/>
-            </wp:cNvGraphicFramePr>
-            <a:graphic xmlns:a="http://schemas.openxmlformats.org/drawingml/2006/main">
-              <a:graphicData uri="http://schemas.openxmlformats.org/drawingml/2006/picture">
-                <pic:pic xmlns:pic="http://schemas.openxmlformats.org/drawingml/2006/picture">
-                  <pic:nvPicPr>
-                    <pic:cNvPr id="0" name=""/>
-                    <pic:cNvPicPr/>
-                  </pic:nvPicPr>
-                  <pic:blipFill>
-                    <a:blip r:embed="rId8"/>
-                    <a:stretch>
-                      <a:fillRect/>
-                    </a:stretch>
-                  </pic:blipFill>
-                  <pic:spPr>
-                    <a:xfrm>
-                      <a:off x="0" y="0"/>
-                      <a:ext cx="5040000" cy="4114800"/>
-                    </a:xfrm>
-                    <a:prstGeom prst="rect">
-                      <a:avLst/>
-                    </a:prstGeom>
-                    <a:scene3d>
-                      <a:camera prst="orthographicFront"/>
-                      <a:lightRig rig="threePt" dir="t"/>
-                    </a:scene3d>
-                    <a:sp3d>
-                      <a:bevelT w="381000" h="381000"/>
-                    </a:sp3d>
-                  </pic:spPr>
-                </pic:pic>
-              </a:graphicData>
-            </a:graphic>
-          </wp:inline>
-        </w:drawing>
-      </w:r>
-    </w:p>
-    <w:p>
-      <w:pPr>
-        <w:jc w:val="center"/>
-      </w:pPr>
-    </w:p>
-    <w:p>
-      <w:pPr>
-        <w:jc w:val="center"/>
-      </w:pPr>
-      <w:r>
-        <w:rPr>
-          <w:noProof/>
-          <w:lang w:val="en-GB" w:eastAsia="en-GB"/>
-        </w:rPr>
-        <w:drawing>
-          <wp:inline distT="0" distB="0" distL="0" distR="0" wp14:anchorId="6E16466B" wp14:editId="6E16466C">
-            <wp:extent cx="5040000" cy="4114800"/>
-            <wp:effectExtent l="57150" t="57150" r="46355" b="38100"/>
-            <wp:docPr id="10" name="Grafik 10"/>
+          <wp:inline distT="0" distB="0" distL="0" distR="0" wp14:anchorId="71D6F9FE" wp14:editId="6D09C954">
+            <wp:extent cx="5760000" cy="3456000"/>
+            <wp:effectExtent l="0" t="0" r="0" b="0"/>
+            <wp:docPr id="1" name="Grafik 1"/>
             <wp:cNvGraphicFramePr>
               <a:graphicFrameLocks xmlns:a="http://schemas.openxmlformats.org/drawingml/2006/main" noChangeAspect="1"/>
             </wp:cNvGraphicFramePr>
@@ -354,18 +307,11 @@
                   <pic:spPr>
                     <a:xfrm>
                       <a:off x="0" y="0"/>
-                      <a:ext cx="5040000" cy="4114800"/>
+                      <a:ext cx="5760000" cy="3456000"/>
                     </a:xfrm>
                     <a:prstGeom prst="rect">
                       <a:avLst/>
                     </a:prstGeom>
-                    <a:scene3d>
-                      <a:camera prst="orthographicFront"/>
-                      <a:lightRig rig="threePt" dir="t"/>
-                    </a:scene3d>
-                    <a:sp3d>
-                      <a:bevelT w="381000" h="381000"/>
-                    </a:sp3d>
                   </pic:spPr>
                 </pic:pic>
               </a:graphicData>
@@ -376,22 +322,241 @@
     </w:p>
     <w:p>
       <w:pPr>
+        <w:pStyle w:val="Beschriftung"/>
         <w:jc w:val="center"/>
-      </w:pPr>
-      <w:r>
+        <w:rPr>
+          <w:lang w:val="en-GB" w:eastAsia="en-US"/>
+        </w:rPr>
+      </w:pPr>
+      <w:r>
+        <w:rPr>
+          <w:color w:val="575757" w:themeColor="text1"/>
+          <w:lang w:val="en-GB"/>
+        </w:rPr>
+        <w:t xml:space="preserve">Figure </w:t>
+      </w:r>
+      <w:r>
+        <w:rPr>
+          <w:color w:val="575757" w:themeColor="text1"/>
+        </w:rPr>
+        <w:fldChar w:fldCharType="begin"/>
+      </w:r>
+      <w:r>
+        <w:rPr>
+          <w:color w:val="575757" w:themeColor="text1"/>
+          <w:lang w:val="en-GB"/>
+        </w:rPr>
+        <w:instrText xml:space="preserve"> SEQ Figure \* ARABIC </w:instrText>
+      </w:r>
+      <w:r>
+        <w:rPr>
+          <w:color w:val="575757" w:themeColor="text1"/>
+        </w:rPr>
+        <w:fldChar w:fldCharType="separate"/>
+      </w:r>
+      <w:r>
+        <w:rPr>
+          <w:noProof/>
+          <w:color w:val="575757" w:themeColor="text1"/>
+          <w:lang w:val="en-GB"/>
+        </w:rPr>
+        <w:t>1</w:t>
+      </w:r>
+      <w:r>
+        <w:rPr>
+          <w:color w:val="575757" w:themeColor="text1"/>
+        </w:rPr>
+        <w:fldChar w:fldCharType="end"/>
+      </w:r>
+      <w:r>
+        <w:rPr>
+          <w:color w:val="575757" w:themeColor="text1"/>
+          <w:lang w:val="en-GB"/>
+        </w:rPr>
+        <w:t xml:space="preserve"> - Example l</w:t>
+      </w:r>
+      <w:r>
+        <w:rPr>
+          <w:color w:val="575757" w:themeColor="text1"/>
+          <w:lang w:val="en-GB"/>
+        </w:rPr>
+        <w:t>ayout</w:t>
+      </w:r>
+      <w:r>
+        <w:rPr>
+          <w:color w:val="575757" w:themeColor="text1"/>
+          <w:lang w:val="en-GB"/>
+        </w:rPr>
+        <w:t>, Pixelsize:</w:t>
+      </w:r>
+      <w:r>
+        <w:rPr>
+          <w:color w:val="575757" w:themeColor="text1"/>
+          <w:lang w:val="en-GB"/>
+        </w:rPr>
+        <w:t xml:space="preserve"> </w:t>
+      </w:r>
+      <w:r>
+        <w:rPr>
+          <w:color w:val="575757" w:themeColor="text1"/>
+          <w:lang w:val="en-GB"/>
+        </w:rPr>
+        <w:t>W</w:t>
+      </w:r>
+      <w:r>
+        <w:rPr>
+          <w:color w:val="575757" w:themeColor="text1"/>
+          <w:lang w:val="en-GB"/>
+        </w:rPr>
+        <w:t>800x</w:t>
+      </w:r>
+      <w:r>
+        <w:rPr>
+          <w:color w:val="575757" w:themeColor="text1"/>
+          <w:lang w:val="en-GB"/>
+        </w:rPr>
+        <w:t>H</w:t>
+      </w:r>
+      <w:r>
+        <w:rPr>
+          <w:color w:val="575757" w:themeColor="text1"/>
+          <w:lang w:val="en-GB"/>
+        </w:rPr>
+        <w:t>480</w:t>
+      </w:r>
+      <w:r>
+        <w:rPr>
+          <w:color w:val="575757" w:themeColor="text1"/>
+          <w:lang w:val="en-GB"/>
+        </w:rPr>
+        <w:t>, scaled “1:50” to picturewidth 16cm</w:t>
+      </w:r>
+    </w:p>
+    <w:p>
+      <w:pPr>
+        <w:jc w:val="center"/>
+        <w:rPr>
+          <w:lang w:val="en-GB"/>
+        </w:rPr>
+      </w:pPr>
+    </w:p>
+    <w:p>
+      <w:pPr>
+        <w:jc w:val="center"/>
+        <w:rPr>
+          <w:lang w:val="en-GB"/>
+        </w:rPr>
+      </w:pPr>
+    </w:p>
+    <w:p>
+      <w:pPr>
+        <w:jc w:val="center"/>
+        <w:rPr>
+          <w:lang w:val="en-GB"/>
+        </w:rPr>
+      </w:pPr>
+    </w:p>
+    <w:p>
+      <w:pPr>
+        <w:jc w:val="center"/>
+        <w:rPr>
+          <w:lang w:val="en-GB"/>
+        </w:rPr>
+      </w:pPr>
+    </w:p>
+    <w:p>
+      <w:pPr>
+        <w:jc w:val="center"/>
+        <w:rPr>
+          <w:lang w:val="en-GB"/>
+        </w:rPr>
+      </w:pPr>
+      <w:r>
+        <w:rPr>
+          <w:lang w:val="en-GB"/>
+        </w:rPr>
         <w:br w:type="page"/>
       </w:r>
+    </w:p>
+    <w:p>
+      <w:pPr>
+        <w:pStyle w:val="berschrift3"/>
+      </w:pPr>
+      <w:r>
+        <w:lastRenderedPageBreak/>
+        <w:t>STEP- / AUTO-MODE BUTTON</w:t>
+      </w:r>
+    </w:p>
+    <w:p>
+      <w:pPr>
+        <w:jc w:val="center"/>
+        <w:rPr>
+          <w:lang w:val="en-GB"/>
+        </w:rPr>
+      </w:pPr>
+      <w:r>
+        <w:rPr>
+          <w:lang w:val="en-GB"/>
+        </w:rPr>
+        <w:t>Pixelsize: W98 H80</w:t>
+      </w:r>
+      <w:r>
+        <w:rPr>
+          <w:lang w:val="en-GB"/>
+        </w:rPr>
+        <w:t xml:space="preserve"> (</w:t>
+      </w:r>
+      <w:r>
+        <w:rPr>
+          <w:lang w:val="en-GB"/>
+        </w:rPr>
+        <w:t xml:space="preserve">Word: </w:t>
+      </w:r>
+      <w:r>
+        <w:rPr>
+          <w:lang w:val="en-GB"/>
+        </w:rPr>
+        <w:t>W</w:t>
+      </w:r>
+      <w:r>
+        <w:rPr>
+          <w:lang w:val="en-GB"/>
+        </w:rPr>
+        <w:t>4</w:t>
+      </w:r>
+      <w:r>
+        <w:rPr>
+          <w:lang w:val="en-GB"/>
+        </w:rPr>
+        <w:t>.9</w:t>
+      </w:r>
+      <w:r>
+        <w:rPr>
+          <w:lang w:val="en-GB"/>
+        </w:rPr>
+        <w:t>cm</w:t>
+      </w:r>
+      <w:r>
+        <w:rPr>
+          <w:lang w:val="en-GB"/>
+        </w:rPr>
+        <w:t>)</w:t>
+      </w:r>
+    </w:p>
+    <w:p>
+      <w:pPr>
+        <w:jc w:val="center"/>
+      </w:pPr>
       <w:r>
         <w:rPr>
           <w:noProof/>
           <w:lang w:val="en-GB" w:eastAsia="en-GB"/>
         </w:rPr>
-        <w:lastRenderedPageBreak/>
         <w:drawing>
-          <wp:inline distT="0" distB="0" distL="0" distR="0" wp14:anchorId="6E16466D" wp14:editId="6E16466E">
-            <wp:extent cx="5040000" cy="4114800"/>
-            <wp:effectExtent l="57150" t="57150" r="46355" b="38100"/>
-            <wp:docPr id="11" name="Grafik 11"/>
+          <wp:inline distT="0" distB="0" distL="0" distR="0" wp14:anchorId="6E164669" wp14:editId="526CD2EA">
+            <wp:extent cx="1764000" cy="1440000"/>
+            <wp:effectExtent l="38100" t="38100" r="46355" b="46355"/>
+            <wp:docPr id="9" name="Grafik 9"/>
             <wp:cNvGraphicFramePr>
               <a:graphicFrameLocks xmlns:a="http://schemas.openxmlformats.org/drawingml/2006/main" noChangeAspect="1"/>
             </wp:cNvGraphicFramePr>
@@ -411,7 +576,7 @@
                   <pic:spPr>
                     <a:xfrm>
                       <a:off x="0" y="0"/>
-                      <a:ext cx="5040000" cy="4114800"/>
+                      <a:ext cx="1764000" cy="1440000"/>
                     </a:xfrm>
                     <a:prstGeom prst="rect">
                       <a:avLst/>
@@ -420,8 +585,8 @@
                       <a:camera prst="orthographicFront"/>
                       <a:lightRig rig="threePt" dir="t"/>
                     </a:scene3d>
-                    <a:sp3d>
-                      <a:bevelT w="381000" h="381000"/>
+                    <a:sp3d prstMaterial="matte">
+                      <a:bevelT w="38100" h="38100"/>
                     </a:sp3d>
                   </pic:spPr>
                 </pic:pic>
@@ -430,30 +595,16 @@
           </wp:inline>
         </w:drawing>
       </w:r>
-    </w:p>
-    <w:p>
-      <w:pPr>
-        <w:jc w:val="center"/>
+      <w:r>
         <w:rPr>
           <w:noProof/>
           <w:lang w:val="en-GB" w:eastAsia="en-GB"/>
         </w:rPr>
-      </w:pPr>
-    </w:p>
-    <w:p>
-      <w:pPr>
-        <w:jc w:val="center"/>
-      </w:pPr>
-      <w:r>
-        <w:rPr>
-          <w:noProof/>
-          <w:lang w:val="en-GB" w:eastAsia="en-GB"/>
-        </w:rPr>
         <w:drawing>
-          <wp:inline distT="0" distB="0" distL="0" distR="0" wp14:anchorId="6E16466F" wp14:editId="6E164670">
-            <wp:extent cx="5040000" cy="4114800"/>
-            <wp:effectExtent l="57150" t="57150" r="46355" b="38100"/>
-            <wp:docPr id="12" name="Grafik 12"/>
+          <wp:inline distT="0" distB="0" distL="0" distR="0" wp14:anchorId="6E16466B" wp14:editId="544240B6">
+            <wp:extent cx="1764000" cy="1440000"/>
+            <wp:effectExtent l="38100" t="38100" r="46355" b="46355"/>
+            <wp:docPr id="10" name="Grafik 10"/>
             <wp:cNvGraphicFramePr>
               <a:graphicFrameLocks xmlns:a="http://schemas.openxmlformats.org/drawingml/2006/main" noChangeAspect="1"/>
             </wp:cNvGraphicFramePr>
@@ -473,7 +624,7 @@
                   <pic:spPr>
                     <a:xfrm>
                       <a:off x="0" y="0"/>
-                      <a:ext cx="5040000" cy="4114800"/>
+                      <a:ext cx="1764000" cy="1440000"/>
                     </a:xfrm>
                     <a:prstGeom prst="rect">
                       <a:avLst/>
@@ -482,8 +633,8 @@
                       <a:camera prst="orthographicFront"/>
                       <a:lightRig rig="threePt" dir="t"/>
                     </a:scene3d>
-                    <a:sp3d>
-                      <a:bevelT w="381000" h="381000"/>
+                    <a:sp3d prstMaterial="matte">
+                      <a:bevelT w="38100" h="38100"/>
                     </a:sp3d>
                   </pic:spPr>
                 </pic:pic>
@@ -497,17 +648,66 @@
       <w:pPr>
         <w:jc w:val="center"/>
       </w:pPr>
+    </w:p>
+    <w:p>
+      <w:pPr>
+        <w:pStyle w:val="berschrift3"/>
+      </w:pPr>
+      <w:r>
+        <w:t>RESET</w:t>
+      </w:r>
+      <w:r>
+        <w:t xml:space="preserve"> BUTTON</w:t>
+      </w:r>
+    </w:p>
+    <w:p>
+      <w:pPr>
+        <w:jc w:val="center"/>
+        <w:rPr>
+          <w:b/>
+          <w:lang w:val="en-GB"/>
+        </w:rPr>
+      </w:pPr>
       <w:r>
         <w:rPr>
           <w:noProof/>
           <w:lang w:val="en-GB" w:eastAsia="en-GB"/>
         </w:rPr>
-        <w:lastRenderedPageBreak/>
+        <w:t>Pixelsize</w:t>
+      </w:r>
+      <w:r>
+        <w:rPr>
+          <w:lang w:val="en-GB"/>
+        </w:rPr>
+        <w:t>: W98 H80 (Word: W</w:t>
+      </w:r>
+      <w:r>
+        <w:rPr>
+          <w:lang w:val="en-GB"/>
+        </w:rPr>
+        <w:t>4.9</w:t>
+      </w:r>
+      <w:r>
+        <w:rPr>
+          <w:lang w:val="en-GB"/>
+        </w:rPr>
+        <w:t>cm)</w:t>
+      </w:r>
+    </w:p>
+    <w:p>
+      <w:pPr>
+        <w:jc w:val="center"/>
+      </w:pPr>
+      <w:r>
+        <w:rPr>
+          <w:noProof/>
+          <w:lang w:val="en-GB" w:eastAsia="en-GB"/>
+        </w:rPr>
         <w:drawing>
-          <wp:inline distT="0" distB="0" distL="0" distR="0" wp14:anchorId="6E164671" wp14:editId="6E164672">
-            <wp:extent cx="5040000" cy="4114800"/>
-            <wp:effectExtent l="57150" t="57150" r="46355" b="38100"/>
-            <wp:docPr id="19" name="Grafik 19"/>
+          <wp:inline distT="0" distB="0" distL="0" distR="0" wp14:anchorId="6E16466D" wp14:editId="592A7325">
+            <wp:extent cx="1764000" cy="1440000"/>
+            <wp:effectExtent l="38100" t="38100" r="46355" b="46355"/>
+            <wp:docPr id="11" name="Grafik 11"/>
             <wp:cNvGraphicFramePr>
               <a:graphicFrameLocks xmlns:a="http://schemas.openxmlformats.org/drawingml/2006/main" noChangeAspect="1"/>
             </wp:cNvGraphicFramePr>
@@ -527,7 +727,7 @@
                   <pic:spPr>
                     <a:xfrm>
                       <a:off x="0" y="0"/>
-                      <a:ext cx="5040000" cy="4114800"/>
+                      <a:ext cx="1764000" cy="1440000"/>
                     </a:xfrm>
                     <a:prstGeom prst="rect">
                       <a:avLst/>
@@ -536,8 +736,8 @@
                       <a:camera prst="orthographicFront"/>
                       <a:lightRig rig="threePt" dir="t"/>
                     </a:scene3d>
-                    <a:sp3d>
-                      <a:bevelT w="381000" h="381000"/>
+                    <a:sp3d prstMaterial="matte">
+                      <a:bevelT w="38100" h="38100"/>
                     </a:sp3d>
                   </pic:spPr>
                 </pic:pic>
@@ -546,26 +746,16 @@
           </wp:inline>
         </w:drawing>
       </w:r>
-    </w:p>
-    <w:p>
-      <w:pPr>
-        <w:jc w:val="center"/>
-      </w:pPr>
-    </w:p>
-    <w:p>
-      <w:pPr>
-        <w:jc w:val="center"/>
-      </w:pPr>
       <w:r>
         <w:rPr>
           <w:noProof/>
           <w:lang w:val="en-GB" w:eastAsia="en-GB"/>
         </w:rPr>
         <w:drawing>
-          <wp:inline distT="0" distB="0" distL="0" distR="0" wp14:anchorId="6E164673" wp14:editId="6E164674">
-            <wp:extent cx="5040000" cy="4111200"/>
-            <wp:effectExtent l="57150" t="57150" r="46355" b="41910"/>
-            <wp:docPr id="20" name="Grafik 20"/>
+          <wp:inline distT="0" distB="0" distL="0" distR="0" wp14:anchorId="6E16466F" wp14:editId="2CF118C1">
+            <wp:extent cx="1764000" cy="1440000"/>
+            <wp:effectExtent l="38100" t="38100" r="46355" b="46355"/>
+            <wp:docPr id="12" name="Grafik 12"/>
             <wp:cNvGraphicFramePr>
               <a:graphicFrameLocks xmlns:a="http://schemas.openxmlformats.org/drawingml/2006/main" noChangeAspect="1"/>
             </wp:cNvGraphicFramePr>
@@ -585,7 +775,7 @@
                   <pic:spPr>
                     <a:xfrm>
                       <a:off x="0" y="0"/>
-                      <a:ext cx="5040000" cy="4111200"/>
+                      <a:ext cx="1764000" cy="1440000"/>
                     </a:xfrm>
                     <a:prstGeom prst="rect">
                       <a:avLst/>
@@ -594,8 +784,8 @@
                       <a:camera prst="orthographicFront"/>
                       <a:lightRig rig="threePt" dir="t"/>
                     </a:scene3d>
-                    <a:sp3d>
-                      <a:bevelT w="381000" h="381000"/>
+                    <a:sp3d prstMaterial="matte">
+                      <a:bevelT w="38100" h="38100"/>
                     </a:sp3d>
                   </pic:spPr>
                 </pic:pic>
@@ -605,6 +795,50 @@
         </w:drawing>
       </w:r>
     </w:p>
+    <w:p/>
+    <w:p>
+      <w:pPr>
+        <w:pStyle w:val="berschrift3"/>
+      </w:pPr>
+      <w:r>
+        <w:t>PREVIOUS</w:t>
+      </w:r>
+      <w:r>
+        <w:t xml:space="preserve"> </w:t>
+      </w:r>
+      <w:r>
+        <w:t xml:space="preserve">STEP </w:t>
+      </w:r>
+      <w:r>
+        <w:t>BUTTON</w:t>
+      </w:r>
+    </w:p>
+    <w:p>
+      <w:pPr>
+        <w:jc w:val="center"/>
+        <w:rPr>
+          <w:lang w:val="en-GB"/>
+        </w:rPr>
+      </w:pPr>
+      <w:r>
+        <w:rPr>
+          <w:lang w:val="en-GB"/>
+        </w:rPr>
+        <w:t>Pixelsize: W98 H80 (Word: W</w:t>
+      </w:r>
+      <w:r>
+        <w:rPr>
+          <w:lang w:val="en-GB"/>
+        </w:rPr>
+        <w:t>4.9</w:t>
+      </w:r>
+      <w:r>
+        <w:rPr>
+          <w:lang w:val="en-GB"/>
+        </w:rPr>
+        <w:t>cm)</w:t>
+      </w:r>
+    </w:p>
     <w:p>
       <w:pPr>
         <w:jc w:val="center"/>
@@ -614,12 +848,11 @@
           <w:noProof/>
           <w:lang w:val="en-GB" w:eastAsia="en-GB"/>
         </w:rPr>
-        <w:lastRenderedPageBreak/>
         <w:drawing>
-          <wp:inline distT="0" distB="0" distL="0" distR="0" wp14:anchorId="6E164675" wp14:editId="6E164676">
-            <wp:extent cx="5040000" cy="4118400"/>
-            <wp:effectExtent l="57150" t="57150" r="46355" b="53975"/>
-            <wp:docPr id="21" name="Grafik 21"/>
+          <wp:inline distT="0" distB="0" distL="0" distR="0" wp14:anchorId="6E164671" wp14:editId="05CBFDB0">
+            <wp:extent cx="1764000" cy="1440000"/>
+            <wp:effectExtent l="38100" t="38100" r="46355" b="46355"/>
+            <wp:docPr id="19" name="Grafik 19"/>
             <wp:cNvGraphicFramePr>
               <a:graphicFrameLocks xmlns:a="http://schemas.openxmlformats.org/drawingml/2006/main" noChangeAspect="1"/>
             </wp:cNvGraphicFramePr>
@@ -639,7 +872,7 @@
                   <pic:spPr>
                     <a:xfrm>
                       <a:off x="0" y="0"/>
-                      <a:ext cx="5040000" cy="4118400"/>
+                      <a:ext cx="1764000" cy="1440000"/>
                     </a:xfrm>
                     <a:prstGeom prst="rect">
                       <a:avLst/>
@@ -648,8 +881,8 @@
                       <a:camera prst="orthographicFront"/>
                       <a:lightRig rig="threePt" dir="t"/>
                     </a:scene3d>
-                    <a:sp3d>
-                      <a:bevelT w="381000" h="381000"/>
+                    <a:sp3d prstMaterial="matte">
+                      <a:bevelT w="38100" h="38100"/>
                     </a:sp3d>
                   </pic:spPr>
                 </pic:pic>
@@ -658,26 +891,16 @@
           </wp:inline>
         </w:drawing>
       </w:r>
-    </w:p>
-    <w:p>
-      <w:pPr>
-        <w:jc w:val="center"/>
-      </w:pPr>
-    </w:p>
-    <w:p>
-      <w:pPr>
-        <w:jc w:val="center"/>
-      </w:pPr>
       <w:r>
         <w:rPr>
           <w:noProof/>
           <w:lang w:val="en-GB" w:eastAsia="en-GB"/>
         </w:rPr>
         <w:drawing>
-          <wp:inline distT="0" distB="0" distL="0" distR="0" wp14:anchorId="6E164677" wp14:editId="6E164678">
-            <wp:extent cx="5040000" cy="4114800"/>
-            <wp:effectExtent l="57150" t="57150" r="46355" b="38100"/>
-            <wp:docPr id="22" name="Grafik 22"/>
+          <wp:inline distT="0" distB="0" distL="0" distR="0" wp14:anchorId="6E164673" wp14:editId="37F94136">
+            <wp:extent cx="1764000" cy="1440000"/>
+            <wp:effectExtent l="38100" t="38100" r="46355" b="46355"/>
+            <wp:docPr id="20" name="Grafik 20"/>
             <wp:cNvGraphicFramePr>
               <a:graphicFrameLocks xmlns:a="http://schemas.openxmlformats.org/drawingml/2006/main" noChangeAspect="1"/>
             </wp:cNvGraphicFramePr>
@@ -697,7 +920,7 @@
                   <pic:spPr>
                     <a:xfrm>
                       <a:off x="0" y="0"/>
-                      <a:ext cx="5040000" cy="4114800"/>
+                      <a:ext cx="1764000" cy="1440000"/>
                     </a:xfrm>
                     <a:prstGeom prst="rect">
                       <a:avLst/>
@@ -706,8 +929,8 @@
                       <a:camera prst="orthographicFront"/>
                       <a:lightRig rig="threePt" dir="t"/>
                     </a:scene3d>
-                    <a:sp3d>
-                      <a:bevelT w="381000" h="381000"/>
+                    <a:sp3d prstMaterial="matte">
+                      <a:bevelT w="38100" h="38100"/>
                     </a:sp3d>
                   </pic:spPr>
                 </pic:pic>
@@ -724,6 +947,43 @@
     </w:p>
     <w:p>
       <w:pPr>
+        <w:pStyle w:val="berschrift3"/>
+      </w:pPr>
+      <w:r>
+        <w:t>NEXT STEP</w:t>
+      </w:r>
+      <w:r>
+        <w:t xml:space="preserve"> BUTTON</w:t>
+      </w:r>
+    </w:p>
+    <w:p>
+      <w:pPr>
+        <w:jc w:val="center"/>
+        <w:rPr>
+          <w:lang w:val="en-GB"/>
+        </w:rPr>
+      </w:pPr>
+      <w:r>
+        <w:rPr>
+          <w:lang w:val="en-GB"/>
+        </w:rPr>
+        <w:t>Pixelsize: W98 H80 (Word: W</w:t>
+      </w:r>
+      <w:r>
+        <w:rPr>
+          <w:lang w:val="en-GB"/>
+        </w:rPr>
+        <w:t>4.9</w:t>
+      </w:r>
+      <w:r>
+        <w:rPr>
+          <w:lang w:val="en-GB"/>
+        </w:rPr>
+        <w:t>cm)</w:t>
+      </w:r>
+    </w:p>
+    <w:p>
+      <w:pPr>
         <w:jc w:val="center"/>
       </w:pPr>
       <w:r>
@@ -731,12 +991,11 @@
           <w:noProof/>
           <w:lang w:val="en-GB" w:eastAsia="en-GB"/>
         </w:rPr>
-        <w:lastRenderedPageBreak/>
         <w:drawing>
-          <wp:inline distT="0" distB="0" distL="0" distR="0" wp14:anchorId="6E164679" wp14:editId="3CF127F8">
-            <wp:extent cx="5040000" cy="3366000"/>
-            <wp:effectExtent l="57150" t="57150" r="46355" b="44450"/>
-            <wp:docPr id="14" name="Grafik 14"/>
+          <wp:inline distT="0" distB="0" distL="0" distR="0" wp14:anchorId="6E164675" wp14:editId="48373048">
+            <wp:extent cx="1764000" cy="1440000"/>
+            <wp:effectExtent l="38100" t="38100" r="46355" b="46355"/>
+            <wp:docPr id="21" name="Grafik 21"/>
             <wp:cNvGraphicFramePr>
               <a:graphicFrameLocks xmlns:a="http://schemas.openxmlformats.org/drawingml/2006/main" noChangeAspect="1"/>
             </wp:cNvGraphicFramePr>
@@ -756,7 +1015,7 @@
                   <pic:spPr>
                     <a:xfrm>
                       <a:off x="0" y="0"/>
-                      <a:ext cx="5040000" cy="3366000"/>
+                      <a:ext cx="1764000" cy="1440000"/>
                     </a:xfrm>
                     <a:prstGeom prst="rect">
                       <a:avLst/>
@@ -765,8 +1024,8 @@
                       <a:camera prst="orthographicFront"/>
                       <a:lightRig rig="threePt" dir="t"/>
                     </a:scene3d>
-                    <a:sp3d>
-                      <a:bevelT w="101600" h="101600"/>
+                    <a:sp3d prstMaterial="matte">
+                      <a:bevelT w="38100" h="38100"/>
                     </a:sp3d>
                   </pic:spPr>
                 </pic:pic>
@@ -775,31 +1034,16 @@
           </wp:inline>
         </w:drawing>
       </w:r>
-      <w:bookmarkStart w:id="0" w:name="_GoBack"/>
-      <w:bookmarkEnd w:id="0"/>
-    </w:p>
-    <w:p>
-      <w:pPr>
-        <w:jc w:val="center"/>
-      </w:pPr>
-    </w:p>
-    <w:p>
-      <w:pPr>
-        <w:jc w:val="center"/>
-        <w:rPr>
-          <w14:props3d w14:extrusionH="0" w14:contourW="0" w14:prstMaterial="matte"/>
-        </w:rPr>
-      </w:pPr>
       <w:r>
         <w:rPr>
           <w:noProof/>
           <w:lang w:val="en-GB" w:eastAsia="en-GB"/>
         </w:rPr>
         <w:drawing>
-          <wp:inline distT="0" distB="0" distL="0" distR="0" wp14:anchorId="6E16467B" wp14:editId="66EA41BC">
-            <wp:extent cx="5040000" cy="3358800"/>
-            <wp:effectExtent l="38100" t="57150" r="46355" b="51435"/>
-            <wp:docPr id="15" name="Grafik 15"/>
+          <wp:inline distT="0" distB="0" distL="0" distR="0" wp14:anchorId="6E164677" wp14:editId="73530D26">
+            <wp:extent cx="1764000" cy="1440000"/>
+            <wp:effectExtent l="38100" t="38100" r="46355" b="46355"/>
+            <wp:docPr id="22" name="Grafik 22"/>
             <wp:cNvGraphicFramePr>
               <a:graphicFrameLocks xmlns:a="http://schemas.openxmlformats.org/drawingml/2006/main" noChangeAspect="1"/>
             </wp:cNvGraphicFramePr>
@@ -819,7 +1063,7 @@
                   <pic:spPr>
                     <a:xfrm>
                       <a:off x="0" y="0"/>
-                      <a:ext cx="5040000" cy="3358800"/>
+                      <a:ext cx="1764000" cy="1440000"/>
                     </a:xfrm>
                     <a:prstGeom prst="rect">
                       <a:avLst/>
@@ -828,8 +1072,8 @@
                       <a:camera prst="orthographicFront"/>
                       <a:lightRig rig="threePt" dir="t"/>
                     </a:scene3d>
-                    <a:sp3d>
-                      <a:bevelT w="101600" h="101600"/>
+                    <a:sp3d prstMaterial="matte">
+                      <a:bevelT w="38100" h="38100"/>
                     </a:sp3d>
                   </pic:spPr>
                 </pic:pic>
@@ -846,16 +1090,247 @@
     </w:p>
     <w:p>
       <w:pPr>
+        <w:rPr>
+          <w:b/>
+          <w:sz w:val="28"/>
+          <w:lang w:val="en-GB"/>
+        </w:rPr>
+      </w:pPr>
+      <w:r>
+        <w:br w:type="page"/>
+      </w:r>
+    </w:p>
+    <w:p>
+      <w:pPr>
+        <w:pStyle w:val="berschrift3"/>
+      </w:pPr>
+      <w:r>
+        <w:lastRenderedPageBreak/>
+        <w:t>PLAY / PAUSE</w:t>
+      </w:r>
+      <w:r>
+        <w:t xml:space="preserve"> BUTTON</w:t>
+      </w:r>
+    </w:p>
+    <w:p>
+      <w:pPr>
+        <w:jc w:val="center"/>
+        <w:rPr>
+          <w:lang w:val="en-GB"/>
+        </w:rPr>
+      </w:pPr>
+      <w:r>
+        <w:rPr>
+          <w:lang w:val="en-GB"/>
+        </w:rPr>
+        <w:t>Pixelsize: W</w:t>
+      </w:r>
+      <w:r>
+        <w:rPr>
+          <w:lang w:val="en-GB"/>
+        </w:rPr>
+        <w:t>300</w:t>
+      </w:r>
+      <w:r>
+        <w:rPr>
+          <w:lang w:val="en-GB"/>
+        </w:rPr>
+        <w:t xml:space="preserve"> H</w:t>
+      </w:r>
+      <w:r>
+        <w:rPr>
+          <w:lang w:val="en-GB"/>
+        </w:rPr>
+        <w:t>20</w:t>
+      </w:r>
+      <w:r>
+        <w:rPr>
+          <w:lang w:val="en-GB"/>
+        </w:rPr>
+        <w:t>0</w:t>
+      </w:r>
+      <w:r>
+        <w:rPr>
+          <w:lang w:val="en-GB"/>
+        </w:rPr>
+        <w:t xml:space="preserve"> (</w:t>
+      </w:r>
+      <w:r>
+        <w:rPr>
+          <w:lang w:val="en-GB"/>
+        </w:rPr>
+        <w:t xml:space="preserve">Word: </w:t>
+      </w:r>
+      <w:r>
+        <w:rPr>
+          <w:lang w:val="en-GB"/>
+        </w:rPr>
+        <w:t>W</w:t>
+      </w:r>
+      <w:r>
+        <w:rPr>
+          <w:lang w:val="en-GB"/>
+        </w:rPr>
+        <w:t>15</w:t>
+      </w:r>
+      <w:r>
+        <w:rPr>
+          <w:lang w:val="en-GB"/>
+        </w:rPr>
+        <w:t>cm</w:t>
+      </w:r>
+      <w:r>
+        <w:rPr>
+          <w:lang w:val="en-GB"/>
+        </w:rPr>
+        <w:t>)</w:t>
+      </w:r>
+    </w:p>
+    <w:p>
+      <w:pPr>
+        <w:jc w:val="center"/>
+        <w:rPr>
+          <w:lang w:val="en-GB"/>
+        </w:rPr>
+      </w:pPr>
+    </w:p>
+    <w:p>
+      <w:pPr>
+        <w:jc w:val="center"/>
+        <w:rPr>
+          <w14:props3d w14:extrusionH="0" w14:contourW="0" w14:prstMaterial="matte"/>
+        </w:rPr>
+      </w:pPr>
+      <w:r>
+        <w:rPr>
+          <w:noProof/>
+          <w:lang w:val="en-GB" w:eastAsia="en-GB"/>
+        </w:rPr>
+        <w:drawing>
+          <wp:inline distT="0" distB="0" distL="0" distR="0" wp14:anchorId="7F31B571" wp14:editId="25E4BCF3">
+            <wp:extent cx="5400000" cy="3600000"/>
+            <wp:effectExtent l="57150" t="38100" r="48895" b="38735"/>
+            <wp:docPr id="4" name="Grafik 4"/>
+            <wp:cNvGraphicFramePr>
+              <a:graphicFrameLocks xmlns:a="http://schemas.openxmlformats.org/drawingml/2006/main" noChangeAspect="1"/>
+            </wp:cNvGraphicFramePr>
+            <a:graphic xmlns:a="http://schemas.openxmlformats.org/drawingml/2006/main">
+              <a:graphicData uri="http://schemas.openxmlformats.org/drawingml/2006/picture">
+                <pic:pic xmlns:pic="http://schemas.openxmlformats.org/drawingml/2006/picture">
+                  <pic:nvPicPr>
+                    <pic:cNvPr id="0" name=""/>
+                    <pic:cNvPicPr/>
+                  </pic:nvPicPr>
+                  <pic:blipFill>
+                    <a:blip r:embed="rId18"/>
+                    <a:stretch>
+                      <a:fillRect/>
+                    </a:stretch>
+                  </pic:blipFill>
+                  <pic:spPr>
+                    <a:xfrm>
+                      <a:off x="0" y="0"/>
+                      <a:ext cx="5400000" cy="3600000"/>
+                    </a:xfrm>
+                    <a:prstGeom prst="rect">
+                      <a:avLst/>
+                    </a:prstGeom>
+                    <a:scene3d>
+                      <a:camera prst="orthographicFront"/>
+                      <a:lightRig rig="threePt" dir="t"/>
+                    </a:scene3d>
+                    <a:sp3d prstMaterial="matte">
+                      <a:bevelT w="88900" h="88900"/>
+                    </a:sp3d>
+                  </pic:spPr>
+                </pic:pic>
+              </a:graphicData>
+            </a:graphic>
+          </wp:inline>
+        </w:drawing>
+      </w:r>
+    </w:p>
+    <w:p>
+      <w:pPr>
+        <w:jc w:val="center"/>
+        <w:rPr>
+          <w14:props3d w14:extrusionH="0" w14:contourW="0" w14:prstMaterial="matte"/>
+        </w:rPr>
+      </w:pPr>
+    </w:p>
+    <w:p>
+      <w:pPr>
+        <w:jc w:val="center"/>
+        <w:rPr>
+          <w14:props3d w14:extrusionH="0" w14:contourW="0" w14:prstMaterial="matte"/>
+        </w:rPr>
+      </w:pPr>
+      <w:r>
+        <w:rPr>
+          <w:noProof/>
+          <w:lang w:val="en-GB" w:eastAsia="en-GB"/>
+        </w:rPr>
+        <w:drawing>
+          <wp:inline distT="0" distB="0" distL="0" distR="0" wp14:anchorId="2BE1950C" wp14:editId="2A98D871">
+            <wp:extent cx="5400000" cy="3600000"/>
+            <wp:effectExtent l="57150" t="38100" r="48895" b="38735"/>
+            <wp:docPr id="3" name="Grafik 3"/>
+            <wp:cNvGraphicFramePr>
+              <a:graphicFrameLocks xmlns:a="http://schemas.openxmlformats.org/drawingml/2006/main" noChangeAspect="1"/>
+            </wp:cNvGraphicFramePr>
+            <a:graphic xmlns:a="http://schemas.openxmlformats.org/drawingml/2006/main">
+              <a:graphicData uri="http://schemas.openxmlformats.org/drawingml/2006/picture">
+                <pic:pic xmlns:pic="http://schemas.openxmlformats.org/drawingml/2006/picture">
+                  <pic:nvPicPr>
+                    <pic:cNvPr id="0" name=""/>
+                    <pic:cNvPicPr/>
+                  </pic:nvPicPr>
+                  <pic:blipFill>
+                    <a:blip r:embed="rId19"/>
+                    <a:stretch>
+                      <a:fillRect/>
+                    </a:stretch>
+                  </pic:blipFill>
+                  <pic:spPr>
+                    <a:xfrm>
+                      <a:off x="0" y="0"/>
+                      <a:ext cx="5400000" cy="3600000"/>
+                    </a:xfrm>
+                    <a:prstGeom prst="rect">
+                      <a:avLst/>
+                    </a:prstGeom>
+                    <a:scene3d>
+                      <a:camera prst="orthographicFront"/>
+                      <a:lightRig rig="threePt" dir="t"/>
+                    </a:scene3d>
+                    <a:sp3d prstMaterial="matte">
+                      <a:bevelT w="88900" h="88900"/>
+                    </a:sp3d>
+                  </pic:spPr>
+                </pic:pic>
+              </a:graphicData>
+            </a:graphic>
+          </wp:inline>
+        </w:drawing>
+      </w:r>
+    </w:p>
+    <w:p>
+      <w:pPr>
+        <w:jc w:val="center"/>
+      </w:pPr>
+    </w:p>
+    <w:p>
+      <w:pPr>
         <w:jc w:val="center"/>
       </w:pPr>
     </w:p>
     <w:sectPr>
-      <w:headerReference w:type="even" r:id="rId18"/>
-      <w:headerReference w:type="default" r:id="rId19"/>
-      <w:footerReference w:type="even" r:id="rId20"/>
-      <w:footerReference w:type="default" r:id="rId21"/>
-      <w:headerReference w:type="first" r:id="rId22"/>
-      <w:footerReference w:type="first" r:id="rId23"/>
+      <w:headerReference w:type="even" r:id="rId20"/>
+      <w:headerReference w:type="default" r:id="rId21"/>
+      <w:footerReference w:type="even" r:id="rId22"/>
+      <w:footerReference w:type="default" r:id="rId23"/>
+      <w:headerReference w:type="first" r:id="rId24"/>
+      <w:footerReference w:type="first" r:id="rId25"/>
       <w:pgSz w:w="11907" w:h="16839" w:code="9"/>
       <w:pgMar w:top="720" w:right="720" w:bottom="720" w:left="720" w:header="737" w:footer="284" w:gutter="0"/>
       <w:cols w:space="708"/>
@@ -866,7 +1341,7 @@
 </file>
 
 <file path=word/endnotes.xml><?xml version="1.0" encoding="utf-8"?>
-<w:endnotes xmlns:wpc="http://schemas.microsoft.com/office/word/2010/wordprocessingCanvas" xmlns:cx="http://schemas.microsoft.com/office/drawing/2014/chartex" xmlns:cx1="http://schemas.microsoft.com/office/drawing/2015/9/8/chartex" xmlns:cx2="http://schemas.microsoft.com/office/drawing/2015/10/21/chartex" xmlns:cx3="http://schemas.microsoft.com/office/drawing/2016/5/9/chartex" xmlns:cx4="http://schemas.microsoft.com/office/drawing/2016/5/10/chartex" xmlns:cx5="http://schemas.microsoft.com/office/drawing/2016/5/11/chartex" xmlns:cx6="http://schemas.microsoft.com/office/drawing/2016/5/12/chartex" xmlns:cx7="http://schemas.microsoft.com/office/drawing/2016/5/13/chartex" xmlns:cx8="http://schemas.microsoft.com/office/drawing/2016/5/14/chartex" xmlns:mc="http://schemas.openxmlformats.org/markup-compatibility/2006" xmlns:aink="http://schemas.microsoft.com/office/drawing/2016/ink" xmlns:am3d="http://schemas.microsoft.com/office/drawing/2017/model3d" xmlns:o="urn:schemas-microsoft-com:office:office" xmlns:r="http://schemas.openxmlformats.org/officeDocument/2006/relationships" xmlns:m="http://schemas.openxmlformats.org/officeDocument/2006/math" xmlns:v="urn:schemas-microsoft-com:vml" xmlns:wp14="http://schemas.microsoft.com/office/word/2010/wordprocessingDrawing" xmlns:wp="http://schemas.openxmlformats.org/drawingml/2006/wordprocessingDrawing" xmlns:w10="urn:schemas-microsoft-com:office:word" xmlns:w="http://schemas.openxmlformats.org/wordprocessingml/2006/main" xmlns:w14="http://schemas.microsoft.com/office/word/2010/wordml" xmlns:w15="http://schemas.microsoft.com/office/word/2012/wordml" xmlns:w16cid="http://schemas.microsoft.com/office/word/2016/wordml/cid" xmlns:w16se="http://schemas.microsoft.com/office/word/2015/wordml/symex" xmlns:wpg="http://schemas.microsoft.com/office/word/2010/wordprocessingGroup" xmlns:wpi="http://schemas.microsoft.com/office/word/2010/wordprocessingInk" xmlns:wne="http://schemas.microsoft.com/office/word/2006/wordml" xmlns:wps="http://schemas.microsoft.com/office/word/2010/wordprocessingShape" mc:Ignorable="w14 w15 w16se w16cid wp14">
+<w:endnotes xmlns:wpc="http://schemas.microsoft.com/office/word/2010/wordprocessingCanvas" xmlns:mc="http://schemas.openxmlformats.org/markup-compatibility/2006" xmlns:o="urn:schemas-microsoft-com:office:office" xmlns:r="http://schemas.openxmlformats.org/officeDocument/2006/relationships" xmlns:m="http://schemas.openxmlformats.org/officeDocument/2006/math" xmlns:v="urn:schemas-microsoft-com:vml" xmlns:wp14="http://schemas.microsoft.com/office/word/2010/wordprocessingDrawing" xmlns:wp="http://schemas.openxmlformats.org/drawingml/2006/wordprocessingDrawing" xmlns:w10="urn:schemas-microsoft-com:office:word" xmlns:w="http://schemas.openxmlformats.org/wordprocessingml/2006/main" xmlns:w14="http://schemas.microsoft.com/office/word/2010/wordml" xmlns:wpg="http://schemas.microsoft.com/office/word/2010/wordprocessingGroup" xmlns:wpi="http://schemas.microsoft.com/office/word/2010/wordprocessingInk" xmlns:wne="http://schemas.microsoft.com/office/word/2006/wordml" xmlns:wps="http://schemas.microsoft.com/office/word/2010/wordprocessingShape" mc:Ignorable="w14 wp14">
   <w:endnote w:type="separator" w:id="-1">
     <w:p>
       <w:r>
@@ -885,20 +1360,20 @@
 </file>
 
 <file path=word/footer1.xml><?xml version="1.0" encoding="utf-8"?>
-<w:ftr xmlns:wpc="http://schemas.microsoft.com/office/word/2010/wordprocessingCanvas" xmlns:cx="http://schemas.microsoft.com/office/drawing/2014/chartex" xmlns:cx1="http://schemas.microsoft.com/office/drawing/2015/9/8/chartex" xmlns:cx2="http://schemas.microsoft.com/office/drawing/2015/10/21/chartex" xmlns:cx3="http://schemas.microsoft.com/office/drawing/2016/5/9/chartex" xmlns:cx4="http://schemas.microsoft.com/office/drawing/2016/5/10/chartex" xmlns:cx5="http://schemas.microsoft.com/office/drawing/2016/5/11/chartex" xmlns:cx6="http://schemas.microsoft.com/office/drawing/2016/5/12/chartex" xmlns:cx7="http://schemas.microsoft.com/office/drawing/2016/5/13/chartex" xmlns:cx8="http://schemas.microsoft.com/office/drawing/2016/5/14/chartex" xmlns:mc="http://schemas.openxmlformats.org/markup-compatibility/2006" xmlns:aink="http://schemas.microsoft.com/office/drawing/2016/ink" xmlns:am3d="http://schemas.microsoft.com/office/drawing/2017/model3d" xmlns:o="urn:schemas-microsoft-com:office:office" xmlns:r="http://schemas.openxmlformats.org/officeDocument/2006/relationships" xmlns:m="http://schemas.openxmlformats.org/officeDocument/2006/math" xmlns:v="urn:schemas-microsoft-com:vml" xmlns:wp14="http://schemas.microsoft.com/office/word/2010/wordprocessingDrawing" xmlns:wp="http://schemas.openxmlformats.org/drawingml/2006/wordprocessingDrawing" xmlns:w10="urn:schemas-microsoft-com:office:word" xmlns:w="http://schemas.openxmlformats.org/wordprocessingml/2006/main" xmlns:w14="http://schemas.microsoft.com/office/word/2010/wordml" xmlns:w15="http://schemas.microsoft.com/office/word/2012/wordml" xmlns:w16cid="http://schemas.microsoft.com/office/word/2016/wordml/cid" xmlns:w16se="http://schemas.microsoft.com/office/word/2015/wordml/symex" xmlns:wpg="http://schemas.microsoft.com/office/word/2010/wordprocessingGroup" xmlns:wpi="http://schemas.microsoft.com/office/word/2010/wordprocessingInk" xmlns:wne="http://schemas.microsoft.com/office/word/2006/wordml" xmlns:wps="http://schemas.microsoft.com/office/word/2010/wordprocessingShape" mc:Ignorable="w14 w15 w16se w16cid wp14">
+<w:ftr xmlns:wpc="http://schemas.microsoft.com/office/word/2010/wordprocessingCanvas" xmlns:mc="http://schemas.openxmlformats.org/markup-compatibility/2006" xmlns:o="urn:schemas-microsoft-com:office:office" xmlns:r="http://schemas.openxmlformats.org/officeDocument/2006/relationships" xmlns:m="http://schemas.openxmlformats.org/officeDocument/2006/math" xmlns:v="urn:schemas-microsoft-com:vml" xmlns:wp14="http://schemas.microsoft.com/office/word/2010/wordprocessingDrawing" xmlns:wp="http://schemas.openxmlformats.org/drawingml/2006/wordprocessingDrawing" xmlns:w10="urn:schemas-microsoft-com:office:word" xmlns:w="http://schemas.openxmlformats.org/wordprocessingml/2006/main" xmlns:w14="http://schemas.microsoft.com/office/word/2010/wordml" xmlns:wpg="http://schemas.microsoft.com/office/word/2010/wordprocessingGroup" xmlns:wpi="http://schemas.microsoft.com/office/word/2010/wordprocessingInk" xmlns:wne="http://schemas.microsoft.com/office/word/2006/wordml" xmlns:wps="http://schemas.microsoft.com/office/word/2010/wordprocessingShape" mc:Ignorable="w14 wp14">
   <w:p>
     <w:pPr>
-      <w:pStyle w:val="Footer"/>
+      <w:pStyle w:val="Fuzeile"/>
     </w:pPr>
   </w:p>
 </w:ftr>
 </file>
 
 <file path=word/footer2.xml><?xml version="1.0" encoding="utf-8"?>
-<w:ftr xmlns:wpc="http://schemas.microsoft.com/office/word/2010/wordprocessingCanvas" xmlns:cx="http://schemas.microsoft.com/office/drawing/2014/chartex" xmlns:cx1="http://schemas.microsoft.com/office/drawing/2015/9/8/chartex" xmlns:cx2="http://schemas.microsoft.com/office/drawing/2015/10/21/chartex" xmlns:cx3="http://schemas.microsoft.com/office/drawing/2016/5/9/chartex" xmlns:cx4="http://schemas.microsoft.com/office/drawing/2016/5/10/chartex" xmlns:cx5="http://schemas.microsoft.com/office/drawing/2016/5/11/chartex" xmlns:cx6="http://schemas.microsoft.com/office/drawing/2016/5/12/chartex" xmlns:cx7="http://schemas.microsoft.com/office/drawing/2016/5/13/chartex" xmlns:cx8="http://schemas.microsoft.com/office/drawing/2016/5/14/chartex" xmlns:mc="http://schemas.openxmlformats.org/markup-compatibility/2006" xmlns:aink="http://schemas.microsoft.com/office/drawing/2016/ink" xmlns:am3d="http://schemas.microsoft.com/office/drawing/2017/model3d" xmlns:o="urn:schemas-microsoft-com:office:office" xmlns:r="http://schemas.openxmlformats.org/officeDocument/2006/relationships" xmlns:m="http://schemas.openxmlformats.org/officeDocument/2006/math" xmlns:v="urn:schemas-microsoft-com:vml" xmlns:wp14="http://schemas.microsoft.com/office/word/2010/wordprocessingDrawing" xmlns:wp="http://schemas.openxmlformats.org/drawingml/2006/wordprocessingDrawing" xmlns:w10="urn:schemas-microsoft-com:office:word" xmlns:w="http://schemas.openxmlformats.org/wordprocessingml/2006/main" xmlns:w14="http://schemas.microsoft.com/office/word/2010/wordml" xmlns:w15="http://schemas.microsoft.com/office/word/2012/wordml" xmlns:w16cid="http://schemas.microsoft.com/office/word/2016/wordml/cid" xmlns:w16se="http://schemas.microsoft.com/office/word/2015/wordml/symex" xmlns:wpg="http://schemas.microsoft.com/office/word/2010/wordprocessingGroup" xmlns:wpi="http://schemas.microsoft.com/office/word/2010/wordprocessingInk" xmlns:wne="http://schemas.microsoft.com/office/word/2006/wordml" xmlns:wps="http://schemas.microsoft.com/office/word/2010/wordprocessingShape" mc:Ignorable="w14 w15 w16se w16cid wp14">
+<w:ftr xmlns:wpc="http://schemas.microsoft.com/office/word/2010/wordprocessingCanvas" xmlns:mc="http://schemas.openxmlformats.org/markup-compatibility/2006" xmlns:o="urn:schemas-microsoft-com:office:office" xmlns:r="http://schemas.openxmlformats.org/officeDocument/2006/relationships" xmlns:m="http://schemas.openxmlformats.org/officeDocument/2006/math" xmlns:v="urn:schemas-microsoft-com:vml" xmlns:wp14="http://schemas.microsoft.com/office/word/2010/wordprocessingDrawing" xmlns:wp="http://schemas.openxmlformats.org/drawingml/2006/wordprocessingDrawing" xmlns:w10="urn:schemas-microsoft-com:office:word" xmlns:w="http://schemas.openxmlformats.org/wordprocessingml/2006/main" xmlns:w14="http://schemas.microsoft.com/office/word/2010/wordml" xmlns:wpg="http://schemas.microsoft.com/office/word/2010/wordprocessingGroup" xmlns:wpi="http://schemas.microsoft.com/office/word/2010/wordprocessingInk" xmlns:wne="http://schemas.microsoft.com/office/word/2006/wordml" xmlns:wps="http://schemas.microsoft.com/office/word/2010/wordprocessingShape" mc:Ignorable="w14 wp14">
   <w:p>
     <w:pPr>
-      <w:pStyle w:val="Footer"/>
+      <w:pStyle w:val="Fuzeile"/>
       <w:tabs>
         <w:tab w:val="clear" w:pos="9072"/>
         <w:tab w:val="left" w:pos="870"/>
@@ -920,10 +1395,10 @@
 </file>
 
 <file path=word/footer3.xml><?xml version="1.0" encoding="utf-8"?>
-<w:ftr xmlns:wpc="http://schemas.microsoft.com/office/word/2010/wordprocessingCanvas" xmlns:cx="http://schemas.microsoft.com/office/drawing/2014/chartex" xmlns:cx1="http://schemas.microsoft.com/office/drawing/2015/9/8/chartex" xmlns:cx2="http://schemas.microsoft.com/office/drawing/2015/10/21/chartex" xmlns:cx3="http://schemas.microsoft.com/office/drawing/2016/5/9/chartex" xmlns:cx4="http://schemas.microsoft.com/office/drawing/2016/5/10/chartex" xmlns:cx5="http://schemas.microsoft.com/office/drawing/2016/5/11/chartex" xmlns:cx6="http://schemas.microsoft.com/office/drawing/2016/5/12/chartex" xmlns:cx7="http://schemas.microsoft.com/office/drawing/2016/5/13/chartex" xmlns:cx8="http://schemas.microsoft.com/office/drawing/2016/5/14/chartex" xmlns:mc="http://schemas.openxmlformats.org/markup-compatibility/2006" xmlns:aink="http://schemas.microsoft.com/office/drawing/2016/ink" xmlns:am3d="http://schemas.microsoft.com/office/drawing/2017/model3d" xmlns:o="urn:schemas-microsoft-com:office:office" xmlns:r="http://schemas.openxmlformats.org/officeDocument/2006/relationships" xmlns:m="http://schemas.openxmlformats.org/officeDocument/2006/math" xmlns:v="urn:schemas-microsoft-com:vml" xmlns:wp14="http://schemas.microsoft.com/office/word/2010/wordprocessingDrawing" xmlns:wp="http://schemas.openxmlformats.org/drawingml/2006/wordprocessingDrawing" xmlns:w10="urn:schemas-microsoft-com:office:word" xmlns:w="http://schemas.openxmlformats.org/wordprocessingml/2006/main" xmlns:w14="http://schemas.microsoft.com/office/word/2010/wordml" xmlns:w15="http://schemas.microsoft.com/office/word/2012/wordml" xmlns:w16cid="http://schemas.microsoft.com/office/word/2016/wordml/cid" xmlns:w16se="http://schemas.microsoft.com/office/word/2015/wordml/symex" xmlns:wpg="http://schemas.microsoft.com/office/word/2010/wordprocessingGroup" xmlns:wpi="http://schemas.microsoft.com/office/word/2010/wordprocessingInk" xmlns:wne="http://schemas.microsoft.com/office/word/2006/wordml" xmlns:wps="http://schemas.microsoft.com/office/word/2010/wordprocessingShape" mc:Ignorable="w14 w15 w16se w16cid wp14">
+<w:ftr xmlns:wpc="http://schemas.microsoft.com/office/word/2010/wordprocessingCanvas" xmlns:mc="http://schemas.openxmlformats.org/markup-compatibility/2006" xmlns:o="urn:schemas-microsoft-com:office:office" xmlns:r="http://schemas.openxmlformats.org/officeDocument/2006/relationships" xmlns:m="http://schemas.openxmlformats.org/officeDocument/2006/math" xmlns:v="urn:schemas-microsoft-com:vml" xmlns:wp14="http://schemas.microsoft.com/office/word/2010/wordprocessingDrawing" xmlns:wp="http://schemas.openxmlformats.org/drawingml/2006/wordprocessingDrawing" xmlns:w10="urn:schemas-microsoft-com:office:word" xmlns:w="http://schemas.openxmlformats.org/wordprocessingml/2006/main" xmlns:w14="http://schemas.microsoft.com/office/word/2010/wordml" xmlns:wpg="http://schemas.microsoft.com/office/word/2010/wordprocessingGroup" xmlns:wpi="http://schemas.microsoft.com/office/word/2010/wordprocessingInk" xmlns:wne="http://schemas.microsoft.com/office/word/2006/wordml" xmlns:wps="http://schemas.microsoft.com/office/word/2010/wordprocessingShape" mc:Ignorable="w14 wp14">
   <w:p>
     <w:pPr>
-      <w:pStyle w:val="Footer"/>
+      <w:pStyle w:val="Fuzeile"/>
       <w:tabs>
         <w:tab w:val="clear" w:pos="9072"/>
         <w:tab w:val="right" w:pos="9498"/>
@@ -1024,7 +1499,7 @@
         <w:sz w:val="16"/>
         <w:szCs w:val="16"/>
       </w:rPr>
-      <w:t>15.10.2019</w:t>
+      <w:t>16.10.2019</w:t>
     </w:r>
     <w:r>
       <w:rPr>
@@ -1092,7 +1567,7 @@
 </file>
 
 <file path=word/footnotes.xml><?xml version="1.0" encoding="utf-8"?>
-<w:footnotes xmlns:wpc="http://schemas.microsoft.com/office/word/2010/wordprocessingCanvas" xmlns:cx="http://schemas.microsoft.com/office/drawing/2014/chartex" xmlns:cx1="http://schemas.microsoft.com/office/drawing/2015/9/8/chartex" xmlns:cx2="http://schemas.microsoft.com/office/drawing/2015/10/21/chartex" xmlns:cx3="http://schemas.microsoft.com/office/drawing/2016/5/9/chartex" xmlns:cx4="http://schemas.microsoft.com/office/drawing/2016/5/10/chartex" xmlns:cx5="http://schemas.microsoft.com/office/drawing/2016/5/11/chartex" xmlns:cx6="http://schemas.microsoft.com/office/drawing/2016/5/12/chartex" xmlns:cx7="http://schemas.microsoft.com/office/drawing/2016/5/13/chartex" xmlns:cx8="http://schemas.microsoft.com/office/drawing/2016/5/14/chartex" xmlns:mc="http://schemas.openxmlformats.org/markup-compatibility/2006" xmlns:aink="http://schemas.microsoft.com/office/drawing/2016/ink" xmlns:am3d="http://schemas.microsoft.com/office/drawing/2017/model3d" xmlns:o="urn:schemas-microsoft-com:office:office" xmlns:r="http://schemas.openxmlformats.org/officeDocument/2006/relationships" xmlns:m="http://schemas.openxmlformats.org/officeDocument/2006/math" xmlns:v="urn:schemas-microsoft-com:vml" xmlns:wp14="http://schemas.microsoft.com/office/word/2010/wordprocessingDrawing" xmlns:wp="http://schemas.openxmlformats.org/drawingml/2006/wordprocessingDrawing" xmlns:w10="urn:schemas-microsoft-com:office:word" xmlns:w="http://schemas.openxmlformats.org/wordprocessingml/2006/main" xmlns:w14="http://schemas.microsoft.com/office/word/2010/wordml" xmlns:w15="http://schemas.microsoft.com/office/word/2012/wordml" xmlns:w16cid="http://schemas.microsoft.com/office/word/2016/wordml/cid" xmlns:w16se="http://schemas.microsoft.com/office/word/2015/wordml/symex" xmlns:wpg="http://schemas.microsoft.com/office/word/2010/wordprocessingGroup" xmlns:wpi="http://schemas.microsoft.com/office/word/2010/wordprocessingInk" xmlns:wne="http://schemas.microsoft.com/office/word/2006/wordml" xmlns:wps="http://schemas.microsoft.com/office/word/2010/wordprocessingShape" mc:Ignorable="w14 w15 w16se w16cid wp14">
+<w:footnotes xmlns:wpc="http://schemas.microsoft.com/office/word/2010/wordprocessingCanvas" xmlns:mc="http://schemas.openxmlformats.org/markup-compatibility/2006" xmlns:o="urn:schemas-microsoft-com:office:office" xmlns:r="http://schemas.openxmlformats.org/officeDocument/2006/relationships" xmlns:m="http://schemas.openxmlformats.org/officeDocument/2006/math" xmlns:v="urn:schemas-microsoft-com:vml" xmlns:wp14="http://schemas.microsoft.com/office/word/2010/wordprocessingDrawing" xmlns:wp="http://schemas.openxmlformats.org/drawingml/2006/wordprocessingDrawing" xmlns:w10="urn:schemas-microsoft-com:office:word" xmlns:w="http://schemas.openxmlformats.org/wordprocessingml/2006/main" xmlns:w14="http://schemas.microsoft.com/office/word/2010/wordml" xmlns:wpg="http://schemas.microsoft.com/office/word/2010/wordprocessingGroup" xmlns:wpi="http://schemas.microsoft.com/office/word/2010/wordprocessingInk" xmlns:wne="http://schemas.microsoft.com/office/word/2006/wordml" xmlns:wps="http://schemas.microsoft.com/office/word/2010/wordprocessingShape" mc:Ignorable="w14 wp14">
   <w:footnote w:type="separator" w:id="-1">
     <w:p>
       <w:r>
@@ -1111,10 +1586,10 @@
 </file>
 
 <file path=word/header1.xml><?xml version="1.0" encoding="utf-8"?>
-<w:hdr xmlns:wpc="http://schemas.microsoft.com/office/word/2010/wordprocessingCanvas" xmlns:cx="http://schemas.microsoft.com/office/drawing/2014/chartex" xmlns:cx1="http://schemas.microsoft.com/office/drawing/2015/9/8/chartex" xmlns:cx2="http://schemas.microsoft.com/office/drawing/2015/10/21/chartex" xmlns:cx3="http://schemas.microsoft.com/office/drawing/2016/5/9/chartex" xmlns:cx4="http://schemas.microsoft.com/office/drawing/2016/5/10/chartex" xmlns:cx5="http://schemas.microsoft.com/office/drawing/2016/5/11/chartex" xmlns:cx6="http://schemas.microsoft.com/office/drawing/2016/5/12/chartex" xmlns:cx7="http://schemas.microsoft.com/office/drawing/2016/5/13/chartex" xmlns:cx8="http://schemas.microsoft.com/office/drawing/2016/5/14/chartex" xmlns:mc="http://schemas.openxmlformats.org/markup-compatibility/2006" xmlns:aink="http://schemas.microsoft.com/office/drawing/2016/ink" xmlns:am3d="http://schemas.microsoft.com/office/drawing/2017/model3d" xmlns:o="urn:schemas-microsoft-com:office:office" xmlns:r="http://schemas.openxmlformats.org/officeDocument/2006/relationships" xmlns:m="http://schemas.openxmlformats.org/officeDocument/2006/math" xmlns:v="urn:schemas-microsoft-com:vml" xmlns:wp14="http://schemas.microsoft.com/office/word/2010/wordprocessingDrawing" xmlns:wp="http://schemas.openxmlformats.org/drawingml/2006/wordprocessingDrawing" xmlns:w10="urn:schemas-microsoft-com:office:word" xmlns:w="http://schemas.openxmlformats.org/wordprocessingml/2006/main" xmlns:w14="http://schemas.microsoft.com/office/word/2010/wordml" xmlns:w15="http://schemas.microsoft.com/office/word/2012/wordml" xmlns:w16cid="http://schemas.microsoft.com/office/word/2016/wordml/cid" xmlns:w16se="http://schemas.microsoft.com/office/word/2015/wordml/symex" xmlns:wpg="http://schemas.microsoft.com/office/word/2010/wordprocessingGroup" xmlns:wpi="http://schemas.microsoft.com/office/word/2010/wordprocessingInk" xmlns:wne="http://schemas.microsoft.com/office/word/2006/wordml" xmlns:wps="http://schemas.microsoft.com/office/word/2010/wordprocessingShape" mc:Ignorable="w14 w15 w16se w16cid wp14">
+<w:hdr xmlns:wpc="http://schemas.microsoft.com/office/word/2010/wordprocessingCanvas" xmlns:mc="http://schemas.openxmlformats.org/markup-compatibility/2006" xmlns:o="urn:schemas-microsoft-com:office:office" xmlns:r="http://schemas.openxmlformats.org/officeDocument/2006/relationships" xmlns:m="http://schemas.openxmlformats.org/officeDocument/2006/math" xmlns:v="urn:schemas-microsoft-com:vml" xmlns:wp14="http://schemas.microsoft.com/office/word/2010/wordprocessingDrawing" xmlns:wp="http://schemas.openxmlformats.org/drawingml/2006/wordprocessingDrawing" xmlns:w10="urn:schemas-microsoft-com:office:word" xmlns:w="http://schemas.openxmlformats.org/wordprocessingml/2006/main" xmlns:w14="http://schemas.microsoft.com/office/word/2010/wordml" xmlns:wpg="http://schemas.microsoft.com/office/word/2010/wordprocessingGroup" xmlns:wpi="http://schemas.microsoft.com/office/word/2010/wordprocessingInk" xmlns:wne="http://schemas.microsoft.com/office/word/2006/wordml" xmlns:wps="http://schemas.microsoft.com/office/word/2010/wordprocessingShape" mc:Ignorable="w14 wp14">
   <w:tbl>
     <w:tblPr>
-      <w:tblStyle w:val="TableGrid"/>
+      <w:tblStyle w:val="Tabellenraster"/>
       <w:tblW w:w="10207" w:type="dxa"/>
       <w:tblInd w:w="-142" w:type="dxa"/>
       <w:tblBorders>
@@ -1145,7 +1620,7 @@
         </w:tcPr>
         <w:p>
           <w:pPr>
-            <w:pStyle w:val="Header"/>
+            <w:pStyle w:val="Kopfzeile"/>
           </w:pPr>
           <w:r>
             <w:rPr>
@@ -1248,7 +1723,6 @@
               <w:lang w:val="fr-CH"/>
             </w:rPr>
           </w:pPr>
-          <w:proofErr w:type="spellStart"/>
           <w:r>
             <w:rPr>
               <w:rFonts w:asciiTheme="majorHAnsi" w:hAnsiTheme="majorHAnsi" w:cstheme="majorHAnsi"/>
@@ -1256,34 +1730,33 @@
             </w:rPr>
             <w:t>Bereich</w:t>
           </w:r>
-          <w:proofErr w:type="spellEnd"/>
         </w:p>
       </w:tc>
     </w:tr>
   </w:tbl>
   <w:p>
     <w:pPr>
-      <w:pStyle w:val="Header"/>
+      <w:pStyle w:val="Kopfzeile"/>
     </w:pPr>
   </w:p>
 </w:hdr>
 </file>
 
 <file path=word/header2.xml><?xml version="1.0" encoding="utf-8"?>
-<w:hdr xmlns:wpc="http://schemas.microsoft.com/office/word/2010/wordprocessingCanvas" xmlns:cx="http://schemas.microsoft.com/office/drawing/2014/chartex" xmlns:cx1="http://schemas.microsoft.com/office/drawing/2015/9/8/chartex" xmlns:cx2="http://schemas.microsoft.com/office/drawing/2015/10/21/chartex" xmlns:cx3="http://schemas.microsoft.com/office/drawing/2016/5/9/chartex" xmlns:cx4="http://schemas.microsoft.com/office/drawing/2016/5/10/chartex" xmlns:cx5="http://schemas.microsoft.com/office/drawing/2016/5/11/chartex" xmlns:cx6="http://schemas.microsoft.com/office/drawing/2016/5/12/chartex" xmlns:cx7="http://schemas.microsoft.com/office/drawing/2016/5/13/chartex" xmlns:cx8="http://schemas.microsoft.com/office/drawing/2016/5/14/chartex" xmlns:mc="http://schemas.openxmlformats.org/markup-compatibility/2006" xmlns:aink="http://schemas.microsoft.com/office/drawing/2016/ink" xmlns:am3d="http://schemas.microsoft.com/office/drawing/2017/model3d" xmlns:o="urn:schemas-microsoft-com:office:office" xmlns:r="http://schemas.openxmlformats.org/officeDocument/2006/relationships" xmlns:m="http://schemas.openxmlformats.org/officeDocument/2006/math" xmlns:v="urn:schemas-microsoft-com:vml" xmlns:wp14="http://schemas.microsoft.com/office/word/2010/wordprocessingDrawing" xmlns:wp="http://schemas.openxmlformats.org/drawingml/2006/wordprocessingDrawing" xmlns:w10="urn:schemas-microsoft-com:office:word" xmlns:w="http://schemas.openxmlformats.org/wordprocessingml/2006/main" xmlns:w14="http://schemas.microsoft.com/office/word/2010/wordml" xmlns:w15="http://schemas.microsoft.com/office/word/2012/wordml" xmlns:w16cid="http://schemas.microsoft.com/office/word/2016/wordml/cid" xmlns:w16se="http://schemas.microsoft.com/office/word/2015/wordml/symex" xmlns:wpg="http://schemas.microsoft.com/office/word/2010/wordprocessingGroup" xmlns:wpi="http://schemas.microsoft.com/office/word/2010/wordprocessingInk" xmlns:wne="http://schemas.microsoft.com/office/word/2006/wordml" xmlns:wps="http://schemas.microsoft.com/office/word/2010/wordprocessingShape" mc:Ignorable="w14 w15 w16se w16cid wp14">
+<w:hdr xmlns:wpc="http://schemas.microsoft.com/office/word/2010/wordprocessingCanvas" xmlns:mc="http://schemas.openxmlformats.org/markup-compatibility/2006" xmlns:o="urn:schemas-microsoft-com:office:office" xmlns:r="http://schemas.openxmlformats.org/officeDocument/2006/relationships" xmlns:m="http://schemas.openxmlformats.org/officeDocument/2006/math" xmlns:v="urn:schemas-microsoft-com:vml" xmlns:wp14="http://schemas.microsoft.com/office/word/2010/wordprocessingDrawing" xmlns:wp="http://schemas.openxmlformats.org/drawingml/2006/wordprocessingDrawing" xmlns:w10="urn:schemas-microsoft-com:office:word" xmlns:w="http://schemas.openxmlformats.org/wordprocessingml/2006/main" xmlns:w14="http://schemas.microsoft.com/office/word/2010/wordml" xmlns:wpg="http://schemas.microsoft.com/office/word/2010/wordprocessingGroup" xmlns:wpi="http://schemas.microsoft.com/office/word/2010/wordprocessingInk" xmlns:wne="http://schemas.microsoft.com/office/word/2006/wordml" xmlns:wps="http://schemas.microsoft.com/office/word/2010/wordprocessingShape" mc:Ignorable="w14 wp14">
   <w:p>
     <w:pPr>
-      <w:pStyle w:val="Header"/>
+      <w:pStyle w:val="Kopfzeile"/>
     </w:pPr>
   </w:p>
 </w:hdr>
 </file>
 
 <file path=word/header3.xml><?xml version="1.0" encoding="utf-8"?>
-<w:hdr xmlns:wpc="http://schemas.microsoft.com/office/word/2010/wordprocessingCanvas" xmlns:cx="http://schemas.microsoft.com/office/drawing/2014/chartex" xmlns:cx1="http://schemas.microsoft.com/office/drawing/2015/9/8/chartex" xmlns:cx2="http://schemas.microsoft.com/office/drawing/2015/10/21/chartex" xmlns:cx3="http://schemas.microsoft.com/office/drawing/2016/5/9/chartex" xmlns:cx4="http://schemas.microsoft.com/office/drawing/2016/5/10/chartex" xmlns:cx5="http://schemas.microsoft.com/office/drawing/2016/5/11/chartex" xmlns:cx6="http://schemas.microsoft.com/office/drawing/2016/5/12/chartex" xmlns:cx7="http://schemas.microsoft.com/office/drawing/2016/5/13/chartex" xmlns:cx8="http://schemas.microsoft.com/office/drawing/2016/5/14/chartex" xmlns:mc="http://schemas.openxmlformats.org/markup-compatibility/2006" xmlns:aink="http://schemas.microsoft.com/office/drawing/2016/ink" xmlns:am3d="http://schemas.microsoft.com/office/drawing/2017/model3d" xmlns:o="urn:schemas-microsoft-com:office:office" xmlns:r="http://schemas.openxmlformats.org/officeDocument/2006/relationships" xmlns:m="http://schemas.openxmlformats.org/officeDocument/2006/math" xmlns:v="urn:schemas-microsoft-com:vml" xmlns:wp14="http://schemas.microsoft.com/office/word/2010/wordprocessingDrawing" xmlns:wp="http://schemas.openxmlformats.org/drawingml/2006/wordprocessingDrawing" xmlns:w10="urn:schemas-microsoft-com:office:word" xmlns:w="http://schemas.openxmlformats.org/wordprocessingml/2006/main" xmlns:w14="http://schemas.microsoft.com/office/word/2010/wordml" xmlns:w15="http://schemas.microsoft.com/office/word/2012/wordml" xmlns:w16cid="http://schemas.microsoft.com/office/word/2016/wordml/cid" xmlns:w16se="http://schemas.microsoft.com/office/word/2015/wordml/symex" xmlns:wpg="http://schemas.microsoft.com/office/word/2010/wordprocessingGroup" xmlns:wpi="http://schemas.microsoft.com/office/word/2010/wordprocessingInk" xmlns:wne="http://schemas.microsoft.com/office/word/2006/wordml" xmlns:wps="http://schemas.microsoft.com/office/word/2010/wordprocessingShape" mc:Ignorable="w14 w15 w16se w16cid wp14">
+<w:hdr xmlns:wpc="http://schemas.microsoft.com/office/word/2010/wordprocessingCanvas" xmlns:mc="http://schemas.openxmlformats.org/markup-compatibility/2006" xmlns:o="urn:schemas-microsoft-com:office:office" xmlns:r="http://schemas.openxmlformats.org/officeDocument/2006/relationships" xmlns:m="http://schemas.openxmlformats.org/officeDocument/2006/math" xmlns:v="urn:schemas-microsoft-com:vml" xmlns:wp14="http://schemas.microsoft.com/office/word/2010/wordprocessingDrawing" xmlns:wp="http://schemas.openxmlformats.org/drawingml/2006/wordprocessingDrawing" xmlns:w10="urn:schemas-microsoft-com:office:word" xmlns:w="http://schemas.openxmlformats.org/wordprocessingml/2006/main" xmlns:w14="http://schemas.microsoft.com/office/word/2010/wordml" xmlns:wpg="http://schemas.microsoft.com/office/word/2010/wordprocessingGroup" xmlns:wpi="http://schemas.microsoft.com/office/word/2010/wordprocessingInk" xmlns:wne="http://schemas.microsoft.com/office/word/2006/wordml" xmlns:wps="http://schemas.microsoft.com/office/word/2010/wordprocessingShape" mc:Ignorable="w14 wp14">
   <w:tbl>
     <w:tblPr>
-      <w:tblStyle w:val="TableGrid"/>
+      <w:tblStyle w:val="Tabellenraster"/>
       <w:tblW w:w="10207" w:type="dxa"/>
       <w:tblInd w:w="-142" w:type="dxa"/>
       <w:tblBorders>
@@ -1314,7 +1787,7 @@
         </w:tcPr>
         <w:p>
           <w:pPr>
-            <w:pStyle w:val="Header"/>
+            <w:pStyle w:val="Kopfzeile"/>
           </w:pPr>
           <w:r>
             <w:rPr>
@@ -1417,7 +1890,6 @@
               <w:lang w:val="fr-CH"/>
             </w:rPr>
           </w:pPr>
-          <w:proofErr w:type="spellStart"/>
           <w:r>
             <w:rPr>
               <w:rFonts w:asciiTheme="majorHAnsi" w:hAnsiTheme="majorHAnsi" w:cstheme="majorHAnsi"/>
@@ -1425,14 +1897,13 @@
             </w:rPr>
             <w:t>Bereich</w:t>
           </w:r>
-          <w:proofErr w:type="spellEnd"/>
         </w:p>
       </w:tc>
     </w:tr>
   </w:tbl>
   <w:p>
     <w:pPr>
-      <w:pStyle w:val="Header"/>
+      <w:pStyle w:val="Kopfzeile"/>
       <w:rPr>
         <w:sz w:val="24"/>
         <w:szCs w:val="24"/>
@@ -1444,8 +1915,8 @@
 </file>
 
 <file path=word/numbering.xml><?xml version="1.0" encoding="utf-8"?>
-<w:numbering xmlns:wpc="http://schemas.microsoft.com/office/word/2010/wordprocessingCanvas" xmlns:cx="http://schemas.microsoft.com/office/drawing/2014/chartex" xmlns:cx1="http://schemas.microsoft.com/office/drawing/2015/9/8/chartex" xmlns:cx2="http://schemas.microsoft.com/office/drawing/2015/10/21/chartex" xmlns:cx3="http://schemas.microsoft.com/office/drawing/2016/5/9/chartex" xmlns:cx4="http://schemas.microsoft.com/office/drawing/2016/5/10/chartex" xmlns:cx5="http://schemas.microsoft.com/office/drawing/2016/5/11/chartex" xmlns:cx6="http://schemas.microsoft.com/office/drawing/2016/5/12/chartex" xmlns:cx7="http://schemas.microsoft.com/office/drawing/2016/5/13/chartex" xmlns:cx8="http://schemas.microsoft.com/office/drawing/2016/5/14/chartex" xmlns:mc="http://schemas.openxmlformats.org/markup-compatibility/2006" xmlns:aink="http://schemas.microsoft.com/office/drawing/2016/ink" xmlns:am3d="http://schemas.microsoft.com/office/drawing/2017/model3d" xmlns:o="urn:schemas-microsoft-com:office:office" xmlns:r="http://schemas.openxmlformats.org/officeDocument/2006/relationships" xmlns:m="http://schemas.openxmlformats.org/officeDocument/2006/math" xmlns:v="urn:schemas-microsoft-com:vml" xmlns:wp14="http://schemas.microsoft.com/office/word/2010/wordprocessingDrawing" xmlns:wp="http://schemas.openxmlformats.org/drawingml/2006/wordprocessingDrawing" xmlns:w10="urn:schemas-microsoft-com:office:word" xmlns:w="http://schemas.openxmlformats.org/wordprocessingml/2006/main" xmlns:w14="http://schemas.microsoft.com/office/word/2010/wordml" xmlns:w15="http://schemas.microsoft.com/office/word/2012/wordml" xmlns:w16cid="http://schemas.microsoft.com/office/word/2016/wordml/cid" xmlns:w16se="http://schemas.microsoft.com/office/word/2015/wordml/symex" xmlns:wpg="http://schemas.microsoft.com/office/word/2010/wordprocessingGroup" xmlns:wpi="http://schemas.microsoft.com/office/word/2010/wordprocessingInk" xmlns:wne="http://schemas.microsoft.com/office/word/2006/wordml" xmlns:wps="http://schemas.microsoft.com/office/word/2010/wordprocessingShape" mc:Ignorable="w14 w15 w16se w16cid wp14">
-  <w:abstractNum w:abstractNumId="0" w15:restartNumberingAfterBreak="0">
+<w:numbering xmlns:wpc="http://schemas.microsoft.com/office/word/2010/wordprocessingCanvas" xmlns:mc="http://schemas.openxmlformats.org/markup-compatibility/2006" xmlns:o="urn:schemas-microsoft-com:office:office" xmlns:r="http://schemas.openxmlformats.org/officeDocument/2006/relationships" xmlns:m="http://schemas.openxmlformats.org/officeDocument/2006/math" xmlns:v="urn:schemas-microsoft-com:vml" xmlns:wp14="http://schemas.microsoft.com/office/word/2010/wordprocessingDrawing" xmlns:wp="http://schemas.openxmlformats.org/drawingml/2006/wordprocessingDrawing" xmlns:w10="urn:schemas-microsoft-com:office:word" xmlns:w="http://schemas.openxmlformats.org/wordprocessingml/2006/main" xmlns:w14="http://schemas.microsoft.com/office/word/2010/wordml" xmlns:wpg="http://schemas.microsoft.com/office/word/2010/wordprocessingGroup" xmlns:wpi="http://schemas.microsoft.com/office/word/2010/wordprocessingInk" xmlns:wne="http://schemas.microsoft.com/office/word/2006/wordml" xmlns:wps="http://schemas.microsoft.com/office/word/2010/wordprocessingShape" mc:Ignorable="w14 wp14">
+  <w:abstractNum w:abstractNumId="0">
     <w:nsid w:val="052472D8"/>
     <w:multiLevelType w:val="hybridMultilevel"/>
     <w:tmpl w:val="36442EA0"/>
@@ -1558,7 +2029,7 @@
       </w:rPr>
     </w:lvl>
   </w:abstractNum>
-  <w:abstractNum w:abstractNumId="1" w15:restartNumberingAfterBreak="0">
+  <w:abstractNum w:abstractNumId="1">
     <w:nsid w:val="078A5AB4"/>
     <w:multiLevelType w:val="multilevel"/>
     <w:tmpl w:val="C94C03CA"/>
@@ -1707,7 +2178,7 @@
       </w:rPr>
     </w:lvl>
   </w:abstractNum>
-  <w:abstractNum w:abstractNumId="2" w15:restartNumberingAfterBreak="0">
+  <w:abstractNum w:abstractNumId="2">
     <w:nsid w:val="10E67D30"/>
     <w:multiLevelType w:val="multilevel"/>
     <w:tmpl w:val="D766DF40"/>
@@ -1856,7 +2327,7 @@
       </w:rPr>
     </w:lvl>
   </w:abstractNum>
-  <w:abstractNum w:abstractNumId="3" w15:restartNumberingAfterBreak="0">
+  <w:abstractNum w:abstractNumId="3">
     <w:nsid w:val="14BD5943"/>
     <w:multiLevelType w:val="multilevel"/>
     <w:tmpl w:val="634A814E"/>
@@ -2005,7 +2476,7 @@
       </w:rPr>
     </w:lvl>
   </w:abstractNum>
-  <w:abstractNum w:abstractNumId="4" w15:restartNumberingAfterBreak="0">
+  <w:abstractNum w:abstractNumId="4">
     <w:nsid w:val="21091095"/>
     <w:multiLevelType w:val="hybridMultilevel"/>
     <w:tmpl w:val="976A4D22"/>
@@ -2119,7 +2590,7 @@
       </w:rPr>
     </w:lvl>
   </w:abstractNum>
-  <w:abstractNum w:abstractNumId="5" w15:restartNumberingAfterBreak="0">
+  <w:abstractNum w:abstractNumId="5">
     <w:nsid w:val="2BEC416C"/>
     <w:multiLevelType w:val="multilevel"/>
     <w:tmpl w:val="1DBE474C"/>
@@ -2268,7 +2739,7 @@
       </w:rPr>
     </w:lvl>
   </w:abstractNum>
-  <w:abstractNum w:abstractNumId="6" w15:restartNumberingAfterBreak="0">
+  <w:abstractNum w:abstractNumId="6">
     <w:nsid w:val="423F3AD7"/>
     <w:multiLevelType w:val="hybridMultilevel"/>
     <w:tmpl w:val="21FC1BF0"/>
@@ -2381,7 +2852,7 @@
       </w:rPr>
     </w:lvl>
   </w:abstractNum>
-  <w:abstractNum w:abstractNumId="7" w15:restartNumberingAfterBreak="0">
+  <w:abstractNum w:abstractNumId="7">
     <w:nsid w:val="42405BC5"/>
     <w:multiLevelType w:val="multilevel"/>
     <w:tmpl w:val="CBAC3882"/>
@@ -2530,7 +3001,7 @@
       </w:rPr>
     </w:lvl>
   </w:abstractNum>
-  <w:abstractNum w:abstractNumId="8" w15:restartNumberingAfterBreak="0">
+  <w:abstractNum w:abstractNumId="8">
     <w:nsid w:val="42ED359A"/>
     <w:multiLevelType w:val="multilevel"/>
     <w:tmpl w:val="41F00490"/>
@@ -2679,7 +3150,7 @@
       </w:rPr>
     </w:lvl>
   </w:abstractNum>
-  <w:abstractNum w:abstractNumId="9" w15:restartNumberingAfterBreak="0">
+  <w:abstractNum w:abstractNumId="9">
     <w:nsid w:val="4CF353CC"/>
     <w:multiLevelType w:val="multilevel"/>
     <w:tmpl w:val="EB14FDF6"/>
@@ -2828,7 +3299,7 @@
       </w:rPr>
     </w:lvl>
   </w:abstractNum>
-  <w:abstractNum w:abstractNumId="10" w15:restartNumberingAfterBreak="0">
+  <w:abstractNum w:abstractNumId="10">
     <w:nsid w:val="5FA467D6"/>
     <w:multiLevelType w:val="hybridMultilevel"/>
     <w:tmpl w:val="43DCDB7C"/>
@@ -2942,7 +3413,7 @@
       </w:rPr>
     </w:lvl>
   </w:abstractNum>
-  <w:abstractNum w:abstractNumId="11" w15:restartNumberingAfterBreak="0">
+  <w:abstractNum w:abstractNumId="11">
     <w:nsid w:val="60DC2523"/>
     <w:multiLevelType w:val="hybridMultilevel"/>
     <w:tmpl w:val="CA40949C"/>
@@ -3055,7 +3526,7 @@
       </w:rPr>
     </w:lvl>
   </w:abstractNum>
-  <w:abstractNum w:abstractNumId="12" w15:restartNumberingAfterBreak="0">
+  <w:abstractNum w:abstractNumId="12">
     <w:nsid w:val="64B6751A"/>
     <w:multiLevelType w:val="multilevel"/>
     <w:tmpl w:val="4B124E14"/>
@@ -3204,14 +3675,14 @@
       </w:rPr>
     </w:lvl>
   </w:abstractNum>
-  <w:abstractNum w:abstractNumId="13" w15:restartNumberingAfterBreak="0">
+  <w:abstractNum w:abstractNumId="13">
     <w:nsid w:val="66A6391F"/>
     <w:multiLevelType w:val="hybridMultilevel"/>
     <w:tmpl w:val="044420F0"/>
     <w:lvl w:ilvl="0" w:tplc="10AAA352">
       <w:start w:val="1"/>
       <w:numFmt w:val="bullet"/>
-      <w:pStyle w:val="ListParagraph"/>
+      <w:pStyle w:val="Listenabsatz"/>
       <w:lvlText w:val=""/>
       <w:lvlJc w:val="left"/>
       <w:pPr>
@@ -3318,7 +3789,7 @@
       </w:rPr>
     </w:lvl>
   </w:abstractNum>
-  <w:abstractNum w:abstractNumId="14" w15:restartNumberingAfterBreak="0">
+  <w:abstractNum w:abstractNumId="14">
     <w:nsid w:val="75E054D9"/>
     <w:multiLevelType w:val="multilevel"/>
     <w:tmpl w:val="B46663A0"/>
@@ -3467,7 +3938,7 @@
       </w:rPr>
     </w:lvl>
   </w:abstractNum>
-  <w:abstractNum w:abstractNumId="15" w15:restartNumberingAfterBreak="0">
+  <w:abstractNum w:abstractNumId="15">
     <w:nsid w:val="78AE1086"/>
     <w:multiLevelType w:val="multilevel"/>
     <w:tmpl w:val="39FE1068"/>
@@ -3671,7 +4142,7 @@
 </file>
 
 <file path=word/styles.xml><?xml version="1.0" encoding="utf-8"?>
-<w:styles xmlns:mc="http://schemas.openxmlformats.org/markup-compatibility/2006" xmlns:r="http://schemas.openxmlformats.org/officeDocument/2006/relationships" xmlns:w="http://schemas.openxmlformats.org/wordprocessingml/2006/main" xmlns:w14="http://schemas.microsoft.com/office/word/2010/wordml" xmlns:w15="http://schemas.microsoft.com/office/word/2012/wordml" xmlns:w16cid="http://schemas.microsoft.com/office/word/2016/wordml/cid" xmlns:w16se="http://schemas.microsoft.com/office/word/2015/wordml/symex" mc:Ignorable="w14 w15 w16se w16cid">
+<w:styles xmlns:mc="http://schemas.openxmlformats.org/markup-compatibility/2006" xmlns:r="http://schemas.openxmlformats.org/officeDocument/2006/relationships" xmlns:w="http://schemas.openxmlformats.org/wordprocessingml/2006/main" xmlns:w14="http://schemas.microsoft.com/office/word/2010/wordml" mc:Ignorable="w14">
   <w:docDefaults>
     <w:rPrDefault>
       <w:rPr>
@@ -3683,386 +4154,147 @@
     </w:rPrDefault>
     <w:pPrDefault/>
   </w:docDefaults>
-  <w:latentStyles w:defLockedState="0" w:defUIPriority="99" w:defSemiHidden="0" w:defUnhideWhenUsed="0" w:defQFormat="0" w:count="377">
-    <w:lsdException w:name="Normal" w:uiPriority="0" w:qFormat="1"/>
-    <w:lsdException w:name="heading 1" w:uiPriority="9" w:qFormat="1"/>
-    <w:lsdException w:name="heading 2" w:semiHidden="1" w:uiPriority="9" w:unhideWhenUsed="1" w:qFormat="1"/>
-    <w:lsdException w:name="heading 3" w:semiHidden="1" w:uiPriority="9" w:unhideWhenUsed="1" w:qFormat="1"/>
-    <w:lsdException w:name="heading 4" w:semiHidden="1" w:uiPriority="9" w:unhideWhenUsed="1" w:qFormat="1"/>
-    <w:lsdException w:name="heading 5" w:semiHidden="1" w:uiPriority="9" w:unhideWhenUsed="1" w:qFormat="1"/>
-    <w:lsdException w:name="heading 6" w:semiHidden="1" w:uiPriority="9" w:unhideWhenUsed="1" w:qFormat="1"/>
-    <w:lsdException w:name="heading 7" w:semiHidden="1" w:uiPriority="9" w:unhideWhenUsed="1" w:qFormat="1"/>
-    <w:lsdException w:name="heading 8" w:semiHidden="1" w:uiPriority="9" w:unhideWhenUsed="1" w:qFormat="1"/>
-    <w:lsdException w:name="heading 9" w:semiHidden="1" w:uiPriority="9" w:unhideWhenUsed="1" w:qFormat="1"/>
-    <w:lsdException w:name="index 1" w:semiHidden="1" w:unhideWhenUsed="1"/>
-    <w:lsdException w:name="index 2" w:semiHidden="1" w:unhideWhenUsed="1"/>
-    <w:lsdException w:name="index 3" w:semiHidden="1" w:unhideWhenUsed="1"/>
-    <w:lsdException w:name="index 4" w:semiHidden="1" w:unhideWhenUsed="1"/>
-    <w:lsdException w:name="index 5" w:semiHidden="1" w:unhideWhenUsed="1"/>
-    <w:lsdException w:name="index 6" w:semiHidden="1" w:unhideWhenUsed="1"/>
-    <w:lsdException w:name="index 7" w:semiHidden="1" w:unhideWhenUsed="1"/>
-    <w:lsdException w:name="index 8" w:semiHidden="1" w:unhideWhenUsed="1"/>
-    <w:lsdException w:name="index 9" w:semiHidden="1" w:unhideWhenUsed="1"/>
-    <w:lsdException w:name="toc 1" w:semiHidden="1" w:uiPriority="39" w:unhideWhenUsed="1"/>
-    <w:lsdException w:name="toc 2" w:semiHidden="1" w:uiPriority="39" w:unhideWhenUsed="1"/>
-    <w:lsdException w:name="toc 3" w:semiHidden="1" w:uiPriority="39" w:unhideWhenUsed="1"/>
-    <w:lsdException w:name="toc 4" w:semiHidden="1" w:uiPriority="39" w:unhideWhenUsed="1"/>
-    <w:lsdException w:name="toc 5" w:semiHidden="1" w:uiPriority="39" w:unhideWhenUsed="1"/>
-    <w:lsdException w:name="toc 6" w:semiHidden="1" w:uiPriority="39" w:unhideWhenUsed="1"/>
-    <w:lsdException w:name="toc 7" w:semiHidden="1" w:uiPriority="39" w:unhideWhenUsed="1"/>
-    <w:lsdException w:name="toc 8" w:semiHidden="1" w:uiPriority="39" w:unhideWhenUsed="1"/>
-    <w:lsdException w:name="toc 9" w:semiHidden="1" w:uiPriority="39" w:unhideWhenUsed="1"/>
-    <w:lsdException w:name="Normal Indent" w:semiHidden="1" w:unhideWhenUsed="1"/>
-    <w:lsdException w:name="footnote text" w:semiHidden="1" w:unhideWhenUsed="1"/>
-    <w:lsdException w:name="annotation text" w:semiHidden="1" w:unhideWhenUsed="1"/>
-    <w:lsdException w:name="header" w:semiHidden="1" w:uiPriority="0" w:unhideWhenUsed="1"/>
-    <w:lsdException w:name="footer" w:semiHidden="1" w:unhideWhenUsed="1"/>
-    <w:lsdException w:name="index heading" w:semiHidden="1" w:unhideWhenUsed="1"/>
-    <w:lsdException w:name="caption" w:semiHidden="1" w:uiPriority="35" w:unhideWhenUsed="1" w:qFormat="1"/>
-    <w:lsdException w:name="table of figures" w:semiHidden="1" w:unhideWhenUsed="1"/>
-    <w:lsdException w:name="envelope address" w:semiHidden="1" w:unhideWhenUsed="1"/>
-    <w:lsdException w:name="envelope return" w:semiHidden="1" w:unhideWhenUsed="1"/>
-    <w:lsdException w:name="footnote reference" w:semiHidden="1" w:unhideWhenUsed="1"/>
-    <w:lsdException w:name="annotation reference" w:semiHidden="1" w:unhideWhenUsed="1"/>
-    <w:lsdException w:name="line number" w:semiHidden="1" w:unhideWhenUsed="1"/>
-    <w:lsdException w:name="page number" w:semiHidden="1" w:unhideWhenUsed="1"/>
-    <w:lsdException w:name="endnote reference" w:semiHidden="1" w:unhideWhenUsed="1"/>
-    <w:lsdException w:name="endnote text" w:semiHidden="1" w:unhideWhenUsed="1"/>
-    <w:lsdException w:name="table of authorities" w:semiHidden="1" w:unhideWhenUsed="1"/>
-    <w:lsdException w:name="macro" w:semiHidden="1" w:unhideWhenUsed="1"/>
-    <w:lsdException w:name="toa heading" w:semiHidden="1" w:unhideWhenUsed="1"/>
-    <w:lsdException w:name="List" w:semiHidden="1" w:unhideWhenUsed="1"/>
-    <w:lsdException w:name="List Bullet" w:semiHidden="1" w:unhideWhenUsed="1"/>
-    <w:lsdException w:name="List Number" w:semiHidden="1" w:unhideWhenUsed="1"/>
-    <w:lsdException w:name="List 2" w:semiHidden="1" w:unhideWhenUsed="1"/>
-    <w:lsdException w:name="List 3" w:semiHidden="1" w:unhideWhenUsed="1"/>
-    <w:lsdException w:name="List 4" w:semiHidden="1" w:unhideWhenUsed="1"/>
-    <w:lsdException w:name="List 5" w:semiHidden="1" w:unhideWhenUsed="1"/>
-    <w:lsdException w:name="List Bullet 2" w:semiHidden="1" w:unhideWhenUsed="1"/>
-    <w:lsdException w:name="List Bullet 3" w:semiHidden="1" w:unhideWhenUsed="1"/>
-    <w:lsdException w:name="List Bullet 4" w:semiHidden="1" w:unhideWhenUsed="1"/>
-    <w:lsdException w:name="List Bullet 5" w:semiHidden="1" w:unhideWhenUsed="1"/>
-    <w:lsdException w:name="List Number 2" w:semiHidden="1" w:unhideWhenUsed="1"/>
-    <w:lsdException w:name="List Number 3" w:semiHidden="1" w:unhideWhenUsed="1"/>
-    <w:lsdException w:name="List Number 4" w:semiHidden="1" w:unhideWhenUsed="1"/>
-    <w:lsdException w:name="List Number 5" w:semiHidden="1" w:unhideWhenUsed="1"/>
-    <w:lsdException w:name="Title" w:uiPriority="10" w:qFormat="1"/>
-    <w:lsdException w:name="Closing" w:semiHidden="1" w:unhideWhenUsed="1"/>
-    <w:lsdException w:name="Signature" w:semiHidden="1" w:unhideWhenUsed="1"/>
-    <w:lsdException w:name="Default Paragraph Font" w:semiHidden="1" w:uiPriority="1" w:unhideWhenUsed="1"/>
-    <w:lsdException w:name="Body Text" w:semiHidden="1" w:unhideWhenUsed="1"/>
-    <w:lsdException w:name="Body Text Indent" w:semiHidden="1" w:unhideWhenUsed="1"/>
-    <w:lsdException w:name="List Continue" w:semiHidden="1" w:unhideWhenUsed="1"/>
-    <w:lsdException w:name="List Continue 2" w:semiHidden="1" w:unhideWhenUsed="1"/>
-    <w:lsdException w:name="List Continue 3" w:semiHidden="1" w:unhideWhenUsed="1"/>
-    <w:lsdException w:name="List Continue 4" w:semiHidden="1" w:unhideWhenUsed="1"/>
-    <w:lsdException w:name="List Continue 5" w:semiHidden="1" w:unhideWhenUsed="1"/>
-    <w:lsdException w:name="Message Header" w:semiHidden="1" w:unhideWhenUsed="1"/>
-    <w:lsdException w:name="Subtitle" w:uiPriority="11" w:qFormat="1"/>
-    <w:lsdException w:name="Salutation" w:semiHidden="1" w:unhideWhenUsed="1"/>
-    <w:lsdException w:name="Date" w:semiHidden="1" w:unhideWhenUsed="1"/>
-    <w:lsdException w:name="Body Text First Indent" w:semiHidden="1" w:unhideWhenUsed="1"/>
-    <w:lsdException w:name="Body Text First Indent 2" w:semiHidden="1" w:unhideWhenUsed="1"/>
-    <w:lsdException w:name="Note Heading" w:semiHidden="1" w:unhideWhenUsed="1"/>
-    <w:lsdException w:name="Body Text 2" w:semiHidden="1" w:unhideWhenUsed="1"/>
-    <w:lsdException w:name="Body Text 3" w:semiHidden="1" w:unhideWhenUsed="1"/>
-    <w:lsdException w:name="Body Text Indent 2" w:semiHidden="1" w:unhideWhenUsed="1"/>
-    <w:lsdException w:name="Body Text Indent 3" w:semiHidden="1" w:unhideWhenUsed="1"/>
-    <w:lsdException w:name="Block Text" w:semiHidden="1" w:unhideWhenUsed="1"/>
-    <w:lsdException w:name="Hyperlink" w:semiHidden="1" w:unhideWhenUsed="1"/>
-    <w:lsdException w:name="FollowedHyperlink" w:semiHidden="1" w:unhideWhenUsed="1"/>
-    <w:lsdException w:name="Strong" w:uiPriority="22" w:qFormat="1"/>
-    <w:lsdException w:name="Emphasis" w:uiPriority="20" w:qFormat="1"/>
-    <w:lsdException w:name="Document Map" w:semiHidden="1" w:unhideWhenUsed="1"/>
-    <w:lsdException w:name="Plain Text" w:semiHidden="1" w:unhideWhenUsed="1"/>
-    <w:lsdException w:name="E-mail Signature" w:semiHidden="1" w:unhideWhenUsed="1"/>
-    <w:lsdException w:name="HTML Top of Form" w:semiHidden="1" w:unhideWhenUsed="1"/>
-    <w:lsdException w:name="HTML Bottom of Form" w:semiHidden="1" w:unhideWhenUsed="1"/>
-    <w:lsdException w:name="Normal (Web)" w:semiHidden="1" w:unhideWhenUsed="1"/>
-    <w:lsdException w:name="HTML Acronym" w:semiHidden="1" w:unhideWhenUsed="1"/>
-    <w:lsdException w:name="HTML Address" w:semiHidden="1" w:unhideWhenUsed="1"/>
-    <w:lsdException w:name="HTML Cite" w:semiHidden="1" w:unhideWhenUsed="1"/>
-    <w:lsdException w:name="HTML Code" w:semiHidden="1" w:unhideWhenUsed="1"/>
-    <w:lsdException w:name="HTML Definition" w:semiHidden="1" w:unhideWhenUsed="1"/>
-    <w:lsdException w:name="HTML Keyboard" w:semiHidden="1" w:unhideWhenUsed="1"/>
-    <w:lsdException w:name="HTML Preformatted" w:semiHidden="1" w:unhideWhenUsed="1"/>
-    <w:lsdException w:name="HTML Sample" w:semiHidden="1" w:unhideWhenUsed="1"/>
-    <w:lsdException w:name="HTML Typewriter" w:semiHidden="1" w:unhideWhenUsed="1"/>
-    <w:lsdException w:name="HTML Variable" w:semiHidden="1" w:unhideWhenUsed="1"/>
-    <w:lsdException w:name="Normal Table" w:semiHidden="1" w:unhideWhenUsed="1"/>
-    <w:lsdException w:name="annotation subject" w:semiHidden="1" w:unhideWhenUsed="1"/>
-    <w:lsdException w:name="No List" w:semiHidden="1" w:unhideWhenUsed="1"/>
-    <w:lsdException w:name="Outline List 1" w:semiHidden="1" w:unhideWhenUsed="1"/>
-    <w:lsdException w:name="Outline List 2" w:semiHidden="1" w:unhideWhenUsed="1"/>
-    <w:lsdException w:name="Outline List 3" w:semiHidden="1" w:unhideWhenUsed="1"/>
-    <w:lsdException w:name="Table Simple 1" w:semiHidden="1" w:unhideWhenUsed="1"/>
-    <w:lsdException w:name="Table Simple 2" w:semiHidden="1" w:unhideWhenUsed="1"/>
-    <w:lsdException w:name="Table Simple 3" w:semiHidden="1" w:unhideWhenUsed="1"/>
-    <w:lsdException w:name="Table Classic 1" w:semiHidden="1" w:unhideWhenUsed="1"/>
-    <w:lsdException w:name="Table Classic 2" w:semiHidden="1" w:unhideWhenUsed="1"/>
-    <w:lsdException w:name="Table Classic 3" w:semiHidden="1" w:unhideWhenUsed="1"/>
-    <w:lsdException w:name="Table Classic 4" w:semiHidden="1" w:unhideWhenUsed="1"/>
-    <w:lsdException w:name="Table Colorful 1" w:semiHidden="1" w:unhideWhenUsed="1"/>
-    <w:lsdException w:name="Table Colorful 2" w:semiHidden="1" w:unhideWhenUsed="1"/>
-    <w:lsdException w:name="Table Colorful 3" w:semiHidden="1" w:unhideWhenUsed="1"/>
-    <w:lsdException w:name="Table Columns 1" w:semiHidden="1" w:unhideWhenUsed="1"/>
-    <w:lsdException w:name="Table Columns 2" w:semiHidden="1" w:unhideWhenUsed="1"/>
-    <w:lsdException w:name="Table Columns 3" w:semiHidden="1" w:unhideWhenUsed="1"/>
-    <w:lsdException w:name="Table Columns 4" w:semiHidden="1" w:unhideWhenUsed="1"/>
-    <w:lsdException w:name="Table Columns 5" w:semiHidden="1" w:unhideWhenUsed="1"/>
-    <w:lsdException w:name="Table Grid 1" w:semiHidden="1" w:unhideWhenUsed="1"/>
-    <w:lsdException w:name="Table Grid 2" w:semiHidden="1" w:unhideWhenUsed="1"/>
-    <w:lsdException w:name="Table Grid 3" w:semiHidden="1" w:unhideWhenUsed="1"/>
-    <w:lsdException w:name="Table Grid 4" w:semiHidden="1" w:unhideWhenUsed="1"/>
-    <w:lsdException w:name="Table Grid 5" w:semiHidden="1" w:unhideWhenUsed="1"/>
-    <w:lsdException w:name="Table Grid 6" w:semiHidden="1" w:unhideWhenUsed="1"/>
-    <w:lsdException w:name="Table Grid 7" w:semiHidden="1" w:unhideWhenUsed="1"/>
-    <w:lsdException w:name="Table Grid 8" w:semiHidden="1" w:unhideWhenUsed="1"/>
-    <w:lsdException w:name="Table List 1" w:semiHidden="1" w:unhideWhenUsed="1"/>
-    <w:lsdException w:name="Table List 2" w:semiHidden="1" w:unhideWhenUsed="1"/>
-    <w:lsdException w:name="Table List 3" w:semiHidden="1" w:unhideWhenUsed="1"/>
-    <w:lsdException w:name="Table List 4" w:semiHidden="1" w:unhideWhenUsed="1"/>
-    <w:lsdException w:name="Table List 5" w:semiHidden="1" w:unhideWhenUsed="1"/>
-    <w:lsdException w:name="Table List 6" w:semiHidden="1" w:unhideWhenUsed="1"/>
-    <w:lsdException w:name="Table List 7" w:semiHidden="1" w:unhideWhenUsed="1"/>
-    <w:lsdException w:name="Table List 8" w:semiHidden="1" w:unhideWhenUsed="1"/>
-    <w:lsdException w:name="Table 3D effects 1" w:semiHidden="1" w:unhideWhenUsed="1"/>
-    <w:lsdException w:name="Table 3D effects 2" w:semiHidden="1" w:unhideWhenUsed="1"/>
-    <w:lsdException w:name="Table 3D effects 3" w:semiHidden="1" w:unhideWhenUsed="1"/>
-    <w:lsdException w:name="Table Contemporary" w:semiHidden="1" w:unhideWhenUsed="1"/>
-    <w:lsdException w:name="Table Elegant" w:semiHidden="1" w:unhideWhenUsed="1"/>
-    <w:lsdException w:name="Table Professional" w:semiHidden="1" w:unhideWhenUsed="1"/>
-    <w:lsdException w:name="Table Subtle 1" w:semiHidden="1" w:unhideWhenUsed="1"/>
-    <w:lsdException w:name="Table Subtle 2" w:semiHidden="1" w:unhideWhenUsed="1"/>
-    <w:lsdException w:name="Table Web 1" w:semiHidden="1" w:unhideWhenUsed="1"/>
-    <w:lsdException w:name="Table Web 2" w:semiHidden="1" w:unhideWhenUsed="1"/>
-    <w:lsdException w:name="Table Web 3" w:semiHidden="1" w:unhideWhenUsed="1"/>
-    <w:lsdException w:name="Balloon Text" w:semiHidden="1" w:unhideWhenUsed="1"/>
-    <w:lsdException w:name="Table Grid" w:semiHidden="1" w:uiPriority="59" w:unhideWhenUsed="1"/>
-    <w:lsdException w:name="Table Theme" w:semiHidden="1" w:unhideWhenUsed="1"/>
-    <w:lsdException w:name="Placeholder Text" w:semiHidden="1"/>
-    <w:lsdException w:name="No Spacing" w:uiPriority="1" w:qFormat="1"/>
-    <w:lsdException w:name="Light Shading" w:uiPriority="60"/>
-    <w:lsdException w:name="Light List" w:uiPriority="61"/>
-    <w:lsdException w:name="Light Grid" w:uiPriority="62"/>
-    <w:lsdException w:name="Medium Shading 1" w:uiPriority="63"/>
-    <w:lsdException w:name="Medium Shading 2" w:uiPriority="64"/>
-    <w:lsdException w:name="Medium List 1" w:uiPriority="65"/>
-    <w:lsdException w:name="Medium List 2" w:uiPriority="66"/>
-    <w:lsdException w:name="Medium Grid 1" w:uiPriority="67"/>
-    <w:lsdException w:name="Medium Grid 2" w:uiPriority="68"/>
-    <w:lsdException w:name="Medium Grid 3" w:uiPriority="69"/>
-    <w:lsdException w:name="Dark List" w:uiPriority="70"/>
-    <w:lsdException w:name="Colorful Shading" w:uiPriority="71"/>
-    <w:lsdException w:name="Colorful List" w:uiPriority="72"/>
-    <w:lsdException w:name="Colorful Grid" w:uiPriority="73"/>
-    <w:lsdException w:name="Light Shading Accent 1" w:uiPriority="60"/>
-    <w:lsdException w:name="Light List Accent 1" w:uiPriority="61"/>
-    <w:lsdException w:name="Light Grid Accent 1" w:uiPriority="62"/>
-    <w:lsdException w:name="Medium Shading 1 Accent 1" w:uiPriority="63"/>
-    <w:lsdException w:name="Medium Shading 2 Accent 1" w:uiPriority="64"/>
-    <w:lsdException w:name="Medium List 1 Accent 1" w:uiPriority="65"/>
-    <w:lsdException w:name="Revision" w:semiHidden="1"/>
-    <w:lsdException w:name="List Paragraph" w:uiPriority="34" w:qFormat="1"/>
-    <w:lsdException w:name="Quote" w:uiPriority="29" w:qFormat="1"/>
-    <w:lsdException w:name="Intense Quote" w:uiPriority="30" w:qFormat="1"/>
-    <w:lsdException w:name="Medium List 2 Accent 1" w:uiPriority="66"/>
-    <w:lsdException w:name="Medium Grid 1 Accent 1" w:uiPriority="67"/>
-    <w:lsdException w:name="Medium Grid 2 Accent 1" w:uiPriority="68"/>
-    <w:lsdException w:name="Medium Grid 3 Accent 1" w:uiPriority="69"/>
-    <w:lsdException w:name="Dark List Accent 1" w:uiPriority="70"/>
-    <w:lsdException w:name="Colorful Shading Accent 1" w:uiPriority="71"/>
-    <w:lsdException w:name="Colorful List Accent 1" w:uiPriority="72"/>
-    <w:lsdException w:name="Colorful Grid Accent 1" w:uiPriority="73"/>
-    <w:lsdException w:name="Light Shading Accent 2" w:uiPriority="60"/>
-    <w:lsdException w:name="Light List Accent 2" w:uiPriority="61"/>
-    <w:lsdException w:name="Light Grid Accent 2" w:uiPriority="62"/>
-    <w:lsdException w:name="Medium Shading 1 Accent 2" w:uiPriority="63"/>
-    <w:lsdException w:name="Medium Shading 2 Accent 2" w:uiPriority="64"/>
-    <w:lsdException w:name="Medium List 1 Accent 2" w:uiPriority="65"/>
-    <w:lsdException w:name="Medium List 2 Accent 2" w:uiPriority="66"/>
-    <w:lsdException w:name="Medium Grid 1 Accent 2" w:uiPriority="67"/>
-    <w:lsdException w:name="Medium Grid 2 Accent 2" w:uiPriority="68"/>
-    <w:lsdException w:name="Medium Grid 3 Accent 2" w:uiPriority="69"/>
-    <w:lsdException w:name="Dark List Accent 2" w:uiPriority="70"/>
-    <w:lsdException w:name="Colorful Shading Accent 2" w:uiPriority="71"/>
-    <w:lsdException w:name="Colorful List Accent 2" w:uiPriority="72"/>
-    <w:lsdException w:name="Colorful Grid Accent 2" w:uiPriority="73"/>
-    <w:lsdException w:name="Light Shading Accent 3" w:uiPriority="60"/>
-    <w:lsdException w:name="Light List Accent 3" w:uiPriority="61"/>
-    <w:lsdException w:name="Light Grid Accent 3" w:uiPriority="62"/>
-    <w:lsdException w:name="Medium Shading 1 Accent 3" w:uiPriority="63"/>
-    <w:lsdException w:name="Medium Shading 2 Accent 3" w:uiPriority="64"/>
-    <w:lsdException w:name="Medium List 1 Accent 3" w:uiPriority="65"/>
-    <w:lsdException w:name="Medium List 2 Accent 3" w:uiPriority="66"/>
-    <w:lsdException w:name="Medium Grid 1 Accent 3" w:uiPriority="67"/>
-    <w:lsdException w:name="Medium Grid 2 Accent 3" w:uiPriority="68"/>
-    <w:lsdException w:name="Medium Grid 3 Accent 3" w:uiPriority="69"/>
-    <w:lsdException w:name="Dark List Accent 3" w:uiPriority="70"/>
-    <w:lsdException w:name="Colorful Shading Accent 3" w:uiPriority="71"/>
-    <w:lsdException w:name="Colorful List Accent 3" w:uiPriority="72"/>
-    <w:lsdException w:name="Colorful Grid Accent 3" w:uiPriority="73"/>
-    <w:lsdException w:name="Light Shading Accent 4" w:uiPriority="60"/>
-    <w:lsdException w:name="Light List Accent 4" w:uiPriority="61"/>
-    <w:lsdException w:name="Light Grid Accent 4" w:uiPriority="62"/>
-    <w:lsdException w:name="Medium Shading 1 Accent 4" w:uiPriority="63"/>
-    <w:lsdException w:name="Medium Shading 2 Accent 4" w:uiPriority="64"/>
-    <w:lsdException w:name="Medium List 1 Accent 4" w:uiPriority="65"/>
-    <w:lsdException w:name="Medium List 2 Accent 4" w:uiPriority="66"/>
-    <w:lsdException w:name="Medium Grid 1 Accent 4" w:uiPriority="67"/>
-    <w:lsdException w:name="Medium Grid 2 Accent 4" w:uiPriority="68"/>
-    <w:lsdException w:name="Medium Grid 3 Accent 4" w:uiPriority="69"/>
-    <w:lsdException w:name="Dark List Accent 4" w:uiPriority="70"/>
-    <w:lsdException w:name="Colorful Shading Accent 4" w:uiPriority="71"/>
-    <w:lsdException w:name="Colorful List Accent 4" w:uiPriority="72"/>
-    <w:lsdException w:name="Colorful Grid Accent 4" w:uiPriority="73"/>
-    <w:lsdException w:name="Light Shading Accent 5" w:uiPriority="60"/>
-    <w:lsdException w:name="Light List Accent 5" w:uiPriority="61"/>
-    <w:lsdException w:name="Light Grid Accent 5" w:uiPriority="62"/>
-    <w:lsdException w:name="Medium Shading 1 Accent 5" w:uiPriority="63"/>
-    <w:lsdException w:name="Medium Shading 2 Accent 5" w:uiPriority="64"/>
-    <w:lsdException w:name="Medium List 1 Accent 5" w:uiPriority="65"/>
-    <w:lsdException w:name="Medium List 2 Accent 5" w:uiPriority="66"/>
-    <w:lsdException w:name="Medium Grid 1 Accent 5" w:uiPriority="67"/>
-    <w:lsdException w:name="Medium Grid 2 Accent 5" w:uiPriority="68"/>
-    <w:lsdException w:name="Medium Grid 3 Accent 5" w:uiPriority="69"/>
-    <w:lsdException w:name="Dark List Accent 5" w:uiPriority="70"/>
-    <w:lsdException w:name="Colorful Shading Accent 5" w:uiPriority="71"/>
-    <w:lsdException w:name="Colorful List Accent 5" w:uiPriority="72"/>
-    <w:lsdException w:name="Colorful Grid Accent 5" w:uiPriority="73"/>
-    <w:lsdException w:name="Light Shading Accent 6" w:uiPriority="60"/>
-    <w:lsdException w:name="Light List Accent 6" w:uiPriority="61"/>
-    <w:lsdException w:name="Light Grid Accent 6" w:uiPriority="62"/>
-    <w:lsdException w:name="Medium Shading 1 Accent 6" w:uiPriority="63"/>
-    <w:lsdException w:name="Medium Shading 2 Accent 6" w:uiPriority="64"/>
-    <w:lsdException w:name="Medium List 1 Accent 6" w:uiPriority="65"/>
-    <w:lsdException w:name="Medium List 2 Accent 6" w:uiPriority="66"/>
-    <w:lsdException w:name="Medium Grid 1 Accent 6" w:uiPriority="67"/>
-    <w:lsdException w:name="Medium Grid 2 Accent 6" w:uiPriority="68"/>
-    <w:lsdException w:name="Medium Grid 3 Accent 6" w:uiPriority="69"/>
-    <w:lsdException w:name="Dark List Accent 6" w:uiPriority="70"/>
-    <w:lsdException w:name="Colorful Shading Accent 6" w:uiPriority="71"/>
-    <w:lsdException w:name="Colorful List Accent 6" w:uiPriority="72"/>
-    <w:lsdException w:name="Colorful Grid Accent 6" w:uiPriority="73"/>
-    <w:lsdException w:name="Subtle Emphasis" w:uiPriority="19" w:qFormat="1"/>
-    <w:lsdException w:name="Intense Emphasis" w:uiPriority="21" w:qFormat="1"/>
-    <w:lsdException w:name="Subtle Reference" w:uiPriority="31" w:qFormat="1"/>
-    <w:lsdException w:name="Intense Reference" w:uiPriority="32" w:qFormat="1"/>
-    <w:lsdException w:name="Book Title" w:uiPriority="33" w:qFormat="1"/>
-    <w:lsdException w:name="Bibliography" w:semiHidden="1" w:uiPriority="37" w:unhideWhenUsed="1"/>
-    <w:lsdException w:name="TOC Heading" w:semiHidden="1" w:uiPriority="39" w:unhideWhenUsed="1" w:qFormat="1"/>
-    <w:lsdException w:name="Plain Table 1" w:uiPriority="41"/>
-    <w:lsdException w:name="Plain Table 2" w:uiPriority="42"/>
-    <w:lsdException w:name="Plain Table 3" w:uiPriority="43"/>
-    <w:lsdException w:name="Plain Table 4" w:uiPriority="44"/>
-    <w:lsdException w:name="Plain Table 5" w:uiPriority="45"/>
-    <w:lsdException w:name="Grid Table Light" w:uiPriority="40"/>
-    <w:lsdException w:name="Grid Table 1 Light" w:uiPriority="46"/>
-    <w:lsdException w:name="Grid Table 2" w:uiPriority="47"/>
-    <w:lsdException w:name="Grid Table 3" w:uiPriority="48"/>
-    <w:lsdException w:name="Grid Table 4" w:uiPriority="49"/>
-    <w:lsdException w:name="Grid Table 5 Dark" w:uiPriority="50"/>
-    <w:lsdException w:name="Grid Table 6 Colorful" w:uiPriority="51"/>
-    <w:lsdException w:name="Grid Table 7 Colorful" w:uiPriority="52"/>
-    <w:lsdException w:name="Grid Table 1 Light Accent 1" w:uiPriority="46"/>
-    <w:lsdException w:name="Grid Table 2 Accent 1" w:uiPriority="47"/>
-    <w:lsdException w:name="Grid Table 3 Accent 1" w:uiPriority="48"/>
-    <w:lsdException w:name="Grid Table 4 Accent 1" w:uiPriority="49"/>
-    <w:lsdException w:name="Grid Table 5 Dark Accent 1" w:uiPriority="50"/>
-    <w:lsdException w:name="Grid Table 6 Colorful Accent 1" w:uiPriority="51"/>
-    <w:lsdException w:name="Grid Table 7 Colorful Accent 1" w:uiPriority="52"/>
-    <w:lsdException w:name="Grid Table 1 Light Accent 2" w:uiPriority="46"/>
-    <w:lsdException w:name="Grid Table 2 Accent 2" w:uiPriority="47"/>
-    <w:lsdException w:name="Grid Table 3 Accent 2" w:uiPriority="48"/>
-    <w:lsdException w:name="Grid Table 4 Accent 2" w:uiPriority="49"/>
-    <w:lsdException w:name="Grid Table 5 Dark Accent 2" w:uiPriority="50"/>
-    <w:lsdException w:name="Grid Table 6 Colorful Accent 2" w:uiPriority="51"/>
-    <w:lsdException w:name="Grid Table 7 Colorful Accent 2" w:uiPriority="52"/>
-    <w:lsdException w:name="Grid Table 1 Light Accent 3" w:uiPriority="46"/>
-    <w:lsdException w:name="Grid Table 2 Accent 3" w:uiPriority="47"/>
-    <w:lsdException w:name="Grid Table 3 Accent 3" w:uiPriority="48"/>
-    <w:lsdException w:name="Grid Table 4 Accent 3" w:uiPriority="49"/>
-    <w:lsdException w:name="Grid Table 5 Dark Accent 3" w:uiPriority="50"/>
-    <w:lsdException w:name="Grid Table 6 Colorful Accent 3" w:uiPriority="51"/>
-    <w:lsdException w:name="Grid Table 7 Colorful Accent 3" w:uiPriority="52"/>
-    <w:lsdException w:name="Grid Table 1 Light Accent 4" w:uiPriority="46"/>
-    <w:lsdException w:name="Grid Table 2 Accent 4" w:uiPriority="47"/>
-    <w:lsdException w:name="Grid Table 3 Accent 4" w:uiPriority="48"/>
-    <w:lsdException w:name="Grid Table 4 Accent 4" w:uiPriority="49"/>
-    <w:lsdException w:name="Grid Table 5 Dark Accent 4" w:uiPriority="50"/>
-    <w:lsdException w:name="Grid Table 6 Colorful Accent 4" w:uiPriority="51"/>
-    <w:lsdException w:name="Grid Table 7 Colorful Accent 4" w:uiPriority="52"/>
-    <w:lsdException w:name="Grid Table 1 Light Accent 5" w:uiPriority="46"/>
-    <w:lsdException w:name="Grid Table 2 Accent 5" w:uiPriority="47"/>
-    <w:lsdException w:name="Grid Table 3 Accent 5" w:uiPriority="48"/>
-    <w:lsdException w:name="Grid Table 4 Accent 5" w:uiPriority="49"/>
-    <w:lsdException w:name="Grid Table 5 Dark Accent 5" w:uiPriority="50"/>
-    <w:lsdException w:name="Grid Table 6 Colorful Accent 5" w:uiPriority="51"/>
-    <w:lsdException w:name="Grid Table 7 Colorful Accent 5" w:uiPriority="52"/>
-    <w:lsdException w:name="Grid Table 1 Light Accent 6" w:uiPriority="46"/>
-    <w:lsdException w:name="Grid Table 2 Accent 6" w:uiPriority="47"/>
-    <w:lsdException w:name="Grid Table 3 Accent 6" w:uiPriority="48"/>
-    <w:lsdException w:name="Grid Table 4 Accent 6" w:uiPriority="49"/>
-    <w:lsdException w:name="Grid Table 5 Dark Accent 6" w:uiPriority="50"/>
-    <w:lsdException w:name="Grid Table 6 Colorful Accent 6" w:uiPriority="51"/>
-    <w:lsdException w:name="Grid Table 7 Colorful Accent 6" w:uiPriority="52"/>
-    <w:lsdException w:name="List Table 1 Light" w:uiPriority="46"/>
-    <w:lsdException w:name="List Table 2" w:uiPriority="47"/>
-    <w:lsdException w:name="List Table 3" w:uiPriority="48"/>
-    <w:lsdException w:name="List Table 4" w:uiPriority="49"/>
-    <w:lsdException w:name="List Table 5 Dark" w:uiPriority="50"/>
-    <w:lsdException w:name="List Table 6 Colorful" w:uiPriority="51"/>
-    <w:lsdException w:name="List Table 7 Colorful" w:uiPriority="52"/>
-    <w:lsdException w:name="List Table 1 Light Accent 1" w:uiPriority="46"/>
-    <w:lsdException w:name="List Table 2 Accent 1" w:uiPriority="47"/>
-    <w:lsdException w:name="List Table 3 Accent 1" w:uiPriority="48"/>
-    <w:lsdException w:name="List Table 4 Accent 1" w:uiPriority="49"/>
-    <w:lsdException w:name="List Table 5 Dark Accent 1" w:uiPriority="50"/>
-    <w:lsdException w:name="List Table 6 Colorful Accent 1" w:uiPriority="51"/>
-    <w:lsdException w:name="List Table 7 Colorful Accent 1" w:uiPriority="52"/>
-    <w:lsdException w:name="List Table 1 Light Accent 2" w:uiPriority="46"/>
-    <w:lsdException w:name="List Table 2 Accent 2" w:uiPriority="47"/>
-    <w:lsdException w:name="List Table 3 Accent 2" w:uiPriority="48"/>
-    <w:lsdException w:name="List Table 4 Accent 2" w:uiPriority="49"/>
-    <w:lsdException w:name="List Table 5 Dark Accent 2" w:uiPriority="50"/>
-    <w:lsdException w:name="List Table 6 Colorful Accent 2" w:uiPriority="51"/>
-    <w:lsdException w:name="List Table 7 Colorful Accent 2" w:uiPriority="52"/>
-    <w:lsdException w:name="List Table 1 Light Accent 3" w:uiPriority="46"/>
-    <w:lsdException w:name="List Table 2 Accent 3" w:uiPriority="47"/>
-    <w:lsdException w:name="List Table 3 Accent 3" w:uiPriority="48"/>
-    <w:lsdException w:name="List Table 4 Accent 3" w:uiPriority="49"/>
-    <w:lsdException w:name="List Table 5 Dark Accent 3" w:uiPriority="50"/>
-    <w:lsdException w:name="List Table 6 Colorful Accent 3" w:uiPriority="51"/>
-    <w:lsdException w:name="List Table 7 Colorful Accent 3" w:uiPriority="52"/>
-    <w:lsdException w:name="List Table 1 Light Accent 4" w:uiPriority="46"/>
-    <w:lsdException w:name="List Table 2 Accent 4" w:uiPriority="47"/>
-    <w:lsdException w:name="List Table 3 Accent 4" w:uiPriority="48"/>
-    <w:lsdException w:name="List Table 4 Accent 4" w:uiPriority="49"/>
-    <w:lsdException w:name="List Table 5 Dark Accent 4" w:uiPriority="50"/>
-    <w:lsdException w:name="List Table 6 Colorful Accent 4" w:uiPriority="51"/>
-    <w:lsdException w:name="List Table 7 Colorful Accent 4" w:uiPriority="52"/>
-    <w:lsdException w:name="List Table 1 Light Accent 5" w:uiPriority="46"/>
-    <w:lsdException w:name="List Table 2 Accent 5" w:uiPriority="47"/>
-    <w:lsdException w:name="List Table 3 Accent 5" w:uiPriority="48"/>
-    <w:lsdException w:name="List Table 4 Accent 5" w:uiPriority="49"/>
-    <w:lsdException w:name="List Table 5 Dark Accent 5" w:uiPriority="50"/>
-    <w:lsdException w:name="List Table 6 Colorful Accent 5" w:uiPriority="51"/>
-    <w:lsdException w:name="List Table 7 Colorful Accent 5" w:uiPriority="52"/>
-    <w:lsdException w:name="List Table 1 Light Accent 6" w:uiPriority="46"/>
-    <w:lsdException w:name="List Table 2 Accent 6" w:uiPriority="47"/>
-    <w:lsdException w:name="List Table 3 Accent 6" w:uiPriority="48"/>
-    <w:lsdException w:name="List Table 4 Accent 6" w:uiPriority="49"/>
-    <w:lsdException w:name="List Table 5 Dark Accent 6" w:uiPriority="50"/>
-    <w:lsdException w:name="List Table 6 Colorful Accent 6" w:uiPriority="51"/>
-    <w:lsdException w:name="List Table 7 Colorful Accent 6" w:uiPriority="52"/>
-    <w:lsdException w:name="Mention" w:semiHidden="1" w:unhideWhenUsed="1"/>
-    <w:lsdException w:name="Smart Hyperlink" w:semiHidden="1" w:unhideWhenUsed="1"/>
-    <w:lsdException w:name="Hashtag" w:semiHidden="1" w:unhideWhenUsed="1"/>
-    <w:lsdException w:name="Unresolved Mention" w:semiHidden="1" w:unhideWhenUsed="1"/>
-    <w:lsdException w:name="Smart Link" w:semiHidden="1" w:unhideWhenUsed="1"/>
-    <w:lsdException w:name="Smart Link Error" w:semiHidden="1" w:unhideWhenUsed="1"/>
+  <w:latentStyles w:defLockedState="0" w:defUIPriority="99" w:defSemiHidden="1" w:defUnhideWhenUsed="1" w:defQFormat="0" w:count="267">
+    <w:lsdException w:name="Normal" w:semiHidden="0" w:uiPriority="0" w:unhideWhenUsed="0" w:qFormat="1"/>
+    <w:lsdException w:name="heading 1" w:semiHidden="0" w:uiPriority="9" w:unhideWhenUsed="0" w:qFormat="1"/>
+    <w:lsdException w:name="heading 2" w:uiPriority="9" w:qFormat="1"/>
+    <w:lsdException w:name="heading 3" w:uiPriority="9" w:qFormat="1"/>
+    <w:lsdException w:name="heading 4" w:uiPriority="9" w:qFormat="1"/>
+    <w:lsdException w:name="heading 5" w:uiPriority="9" w:qFormat="1"/>
+    <w:lsdException w:name="heading 6" w:uiPriority="9" w:qFormat="1"/>
+    <w:lsdException w:name="heading 7" w:uiPriority="9" w:qFormat="1"/>
+    <w:lsdException w:name="heading 8" w:uiPriority="9" w:qFormat="1"/>
+    <w:lsdException w:name="heading 9" w:uiPriority="9" w:qFormat="1"/>
+    <w:lsdException w:name="toc 1" w:uiPriority="39"/>
+    <w:lsdException w:name="toc 2" w:uiPriority="39"/>
+    <w:lsdException w:name="toc 3" w:uiPriority="39"/>
+    <w:lsdException w:name="toc 4" w:uiPriority="39"/>
+    <w:lsdException w:name="toc 5" w:uiPriority="39"/>
+    <w:lsdException w:name="toc 6" w:uiPriority="39"/>
+    <w:lsdException w:name="toc 7" w:uiPriority="39"/>
+    <w:lsdException w:name="toc 8" w:uiPriority="39"/>
+    <w:lsdException w:name="toc 9" w:uiPriority="39"/>
+    <w:lsdException w:name="header" w:uiPriority="0"/>
+    <w:lsdException w:name="caption" w:uiPriority="35" w:qFormat="1"/>
+    <w:lsdException w:name="Title" w:semiHidden="0" w:uiPriority="10" w:unhideWhenUsed="0" w:qFormat="1"/>
+    <w:lsdException w:name="Default Paragraph Font" w:uiPriority="1"/>
+    <w:lsdException w:name="Subtitle" w:semiHidden="0" w:uiPriority="11" w:unhideWhenUsed="0" w:qFormat="1"/>
+    <w:lsdException w:name="Strong" w:semiHidden="0" w:uiPriority="22" w:unhideWhenUsed="0" w:qFormat="1"/>
+    <w:lsdException w:name="Emphasis" w:semiHidden="0" w:uiPriority="20" w:unhideWhenUsed="0" w:qFormat="1"/>
+    <w:lsdException w:name="Table Grid" w:uiPriority="59"/>
+    <w:lsdException w:name="Placeholder Text" w:unhideWhenUsed="0"/>
+    <w:lsdException w:name="No Spacing" w:semiHidden="0" w:uiPriority="1" w:unhideWhenUsed="0" w:qFormat="1"/>
+    <w:lsdException w:name="Light Shading" w:semiHidden="0" w:uiPriority="60" w:unhideWhenUsed="0"/>
+    <w:lsdException w:name="Light List" w:semiHidden="0" w:uiPriority="61" w:unhideWhenUsed="0"/>
+    <w:lsdException w:name="Light Grid" w:semiHidden="0" w:uiPriority="62" w:unhideWhenUsed="0"/>
+    <w:lsdException w:name="Medium Shading 1" w:semiHidden="0" w:uiPriority="63" w:unhideWhenUsed="0"/>
+    <w:lsdException w:name="Medium Shading 2" w:semiHidden="0" w:uiPriority="64" w:unhideWhenUsed="0"/>
+    <w:lsdException w:name="Medium List 1" w:semiHidden="0" w:uiPriority="65" w:unhideWhenUsed="0"/>
+    <w:lsdException w:name="Medium List 2" w:semiHidden="0" w:uiPriority="66" w:unhideWhenUsed="0"/>
+    <w:lsdException w:name="Medium Grid 1" w:semiHidden="0" w:uiPriority="67" w:unhideWhenUsed="0"/>
+    <w:lsdException w:name="Medium Grid 2" w:semiHidden="0" w:uiPriority="68" w:unhideWhenUsed="0"/>
+    <w:lsdException w:name="Medium Grid 3" w:semiHidden="0" w:uiPriority="69" w:unhideWhenUsed="0"/>
+    <w:lsdException w:name="Dark List" w:semiHidden="0" w:uiPriority="70" w:unhideWhenUsed="0"/>
+    <w:lsdException w:name="Colorful Shading" w:semiHidden="0" w:uiPriority="71" w:unhideWhenUsed="0"/>
+    <w:lsdException w:name="Colorful List" w:semiHidden="0" w:uiPriority="72" w:unhideWhenUsed="0"/>
+    <w:lsdException w:name="Colorful Grid" w:semiHidden="0" w:uiPriority="73" w:unhideWhenUsed="0"/>
+    <w:lsdException w:name="Light Shading Accent 1" w:semiHidden="0" w:uiPriority="60" w:unhideWhenUsed="0"/>
+    <w:lsdException w:name="Light List Accent 1" w:semiHidden="0" w:uiPriority="61" w:unhideWhenUsed="0"/>
+    <w:lsdException w:name="Light Grid Accent 1" w:semiHidden="0" w:uiPriority="62" w:unhideWhenUsed="0"/>
+    <w:lsdException w:name="Medium Shading 1 Accent 1" w:semiHidden="0" w:uiPriority="63" w:unhideWhenUsed="0"/>
+    <w:lsdException w:name="Medium Shading 2 Accent 1" w:semiHidden="0" w:uiPriority="64" w:unhideWhenUsed="0"/>
+    <w:lsdException w:name="Medium List 1 Accent 1" w:semiHidden="0" w:uiPriority="65" w:unhideWhenUsed="0"/>
+    <w:lsdException w:name="Revision" w:unhideWhenUsed="0"/>
+    <w:lsdException w:name="List Paragraph" w:semiHidden="0" w:uiPriority="34" w:unhideWhenUsed="0" w:qFormat="1"/>
+    <w:lsdException w:name="Quote" w:semiHidden="0" w:uiPriority="29" w:unhideWhenUsed="0" w:qFormat="1"/>
+    <w:lsdException w:name="Intense Quote" w:semiHidden="0" w:uiPriority="30" w:unhideWhenUsed="0" w:qFormat="1"/>
+    <w:lsdException w:name="Medium List 2 Accent 1" w:semiHidden="0" w:uiPriority="66" w:unhideWhenUsed="0"/>
+    <w:lsdException w:name="Medium Grid 1 Accent 1" w:semiHidden="0" w:uiPriority="67" w:unhideWhenUsed="0"/>
+    <w:lsdException w:name="Medium Grid 2 Accent 1" w:semiHidden="0" w:uiPriority="68" w:unhideWhenUsed="0"/>
+    <w:lsdException w:name="Medium Grid 3 Accent 1" w:semiHidden="0" w:uiPriority="69" w:unhideWhenUsed="0"/>
+    <w:lsdException w:name="Dark List Accent 1" w:semiHidden="0" w:uiPriority="70" w:unhideWhenUsed="0"/>
+    <w:lsdException w:name="Colorful Shading Accent 1" w:semiHidden="0" w:uiPriority="71" w:unhideWhenUsed="0"/>
+    <w:lsdException w:name="Colorful List Accent 1" w:semiHidden="0" w:uiPriority="72" w:unhideWhenUsed="0"/>
+    <w:lsdException w:name="Colorful Grid Accent 1" w:semiHidden="0" w:uiPriority="73" w:unhideWhenUsed="0"/>
+    <w:lsdException w:name="Light Shading Accent 2" w:semiHidden="0" w:uiPriority="60" w:unhideWhenUsed="0"/>
+    <w:lsdException w:name="Light List Accent 2" w:semiHidden="0" w:uiPriority="61" w:unhideWhenUsed="0"/>
+    <w:lsdException w:name="Light Grid Accent 2" w:semiHidden="0" w:uiPriority="62" w:unhideWhenUsed="0"/>
+    <w:lsdException w:name="Medium Shading 1 Accent 2" w:semiHidden="0" w:uiPriority="63" w:unhideWhenUsed="0"/>
+    <w:lsdException w:name="Medium Shading 2 Accent 2" w:semiHidden="0" w:uiPriority="64" w:unhideWhenUsed="0"/>
+    <w:lsdException w:name="Medium List 1 Accent 2" w:semiHidden="0" w:uiPriority="65" w:unhideWhenUsed="0"/>
+    <w:lsdException w:name="Medium List 2 Accent 2" w:semiHidden="0" w:uiPriority="66" w:unhideWhenUsed="0"/>
+    <w:lsdException w:name="Medium Grid 1 Accent 2" w:semiHidden="0" w:uiPriority="67" w:unhideWhenUsed="0"/>
+    <w:lsdException w:name="Medium Grid 2 Accent 2" w:semiHidden="0" w:uiPriority="68" w:unhideWhenUsed="0"/>
+    <w:lsdException w:name="Medium Grid 3 Accent 2" w:semiHidden="0" w:uiPriority="69" w:unhideWhenUsed="0"/>
+    <w:lsdException w:name="Dark List Accent 2" w:semiHidden="0" w:uiPriority="70" w:unhideWhenUsed="0"/>
+    <w:lsdException w:name="Colorful Shading Accent 2" w:semiHidden="0" w:uiPriority="71" w:unhideWhenUsed="0"/>
+    <w:lsdException w:name="Colorful List Accent 2" w:semiHidden="0" w:uiPriority="72" w:unhideWhenUsed="0"/>
+    <w:lsdException w:name="Colorful Grid Accent 2" w:semiHidden="0" w:uiPriority="73" w:unhideWhenUsed="0"/>
+    <w:lsdException w:name="Light Shading Accent 3" w:semiHidden="0" w:uiPriority="60" w:unhideWhenUsed="0"/>
+    <w:lsdException w:name="Light List Accent 3" w:semiHidden="0" w:uiPriority="61" w:unhideWhenUsed="0"/>
+    <w:lsdException w:name="Light Grid Accent 3" w:semiHidden="0" w:uiPriority="62" w:unhideWhenUsed="0"/>
+    <w:lsdException w:name="Medium Shading 1 Accent 3" w:semiHidden="0" w:uiPriority="63" w:unhideWhenUsed="0"/>
+    <w:lsdException w:name="Medium Shading 2 Accent 3" w:semiHidden="0" w:uiPriority="64" w:unhideWhenUsed="0"/>
+    <w:lsdException w:name="Medium List 1 Accent 3" w:semiHidden="0" w:uiPriority="65" w:unhideWhenUsed="0"/>
+    <w:lsdException w:name="Medium List 2 Accent 3" w:semiHidden="0" w:uiPriority="66" w:unhideWhenUsed="0"/>
+    <w:lsdException w:name="Medium Grid 1 Accent 3" w:semiHidden="0" w:uiPriority="67" w:unhideWhenUsed="0"/>
+    <w:lsdException w:name="Medium Grid 2 Accent 3" w:semiHidden="0" w:uiPriority="68" w:unhideWhenUsed="0"/>
+    <w:lsdException w:name="Medium Grid 3 Accent 3" w:semiHidden="0" w:uiPriority="69" w:unhideWhenUsed="0"/>
+    <w:lsdException w:name="Dark List Accent 3" w:semiHidden="0" w:uiPriority="70" w:unhideWhenUsed="0"/>
+    <w:lsdException w:name="Colorful Shading Accent 3" w:semiHidden="0" w:uiPriority="71" w:unhideWhenUsed="0"/>
+    <w:lsdException w:name="Colorful List Accent 3" w:semiHidden="0" w:uiPriority="72" w:unhideWhenUsed="0"/>
+    <w:lsdException w:name="Colorful Grid Accent 3" w:semiHidden="0" w:uiPriority="73" w:unhideWhenUsed="0"/>
+    <w:lsdException w:name="Light Shading Accent 4" w:semiHidden="0" w:uiPriority="60" w:unhideWhenUsed="0"/>
+    <w:lsdException w:name="Light List Accent 4" w:semiHidden="0" w:uiPriority="61" w:unhideWhenUsed="0"/>
+    <w:lsdException w:name="Light Grid Accent 4" w:semiHidden="0" w:uiPriority="62" w:unhideWhenUsed="0"/>
+    <w:lsdException w:name="Medium Shading 1 Accent 4" w:semiHidden="0" w:uiPriority="63" w:unhideWhenUsed="0"/>
+    <w:lsdException w:name="Medium Shading 2 Accent 4" w:semiHidden="0" w:uiPriority="64" w:unhideWhenUsed="0"/>
+    <w:lsdException w:name="Medium List 1 Accent 4" w:semiHidden="0" w:uiPriority="65" w:unhideWhenUsed="0"/>
+    <w:lsdException w:name="Medium List 2 Accent 4" w:semiHidden="0" w:uiPriority="66" w:unhideWhenUsed="0"/>
+    <w:lsdException w:name="Medium Grid 1 Accent 4" w:semiHidden="0" w:uiPriority="67" w:unhideWhenUsed="0"/>
+    <w:lsdException w:name="Medium Grid 2 Accent 4" w:semiHidden="0" w:uiPriority="68" w:unhideWhenUsed="0"/>
+    <w:lsdException w:name="Medium Grid 3 Accent 4" w:semiHidden="0" w:uiPriority="69" w:unhideWhenUsed="0"/>
+    <w:lsdException w:name="Dark List Accent 4" w:semiHidden="0" w:uiPriority="70" w:unhideWhenUsed="0"/>
+    <w:lsdException w:name="Colorful Shading Accent 4" w:semiHidden="0" w:uiPriority="71" w:unhideWhenUsed="0"/>
+    <w:lsdException w:name="Colorful List Accent 4" w:semiHidden="0" w:uiPriority="72" w:unhideWhenUsed="0"/>
+    <w:lsdException w:name="Colorful Grid Accent 4" w:semiHidden="0" w:uiPriority="73" w:unhideWhenUsed="0"/>
+    <w:lsdException w:name="Light Shading Accent 5" w:semiHidden="0" w:uiPriority="60" w:unhideWhenUsed="0"/>
+    <w:lsdException w:name="Light List Accent 5" w:semiHidden="0" w:uiPriority="61" w:unhideWhenUsed="0"/>
+    <w:lsdException w:name="Light Grid Accent 5" w:semiHidden="0" w:uiPriority="62" w:unhideWhenUsed="0"/>
+    <w:lsdException w:name="Medium Shading 1 Accent 5" w:semiHidden="0" w:uiPriority="63" w:unhideWhenUsed="0"/>
+    <w:lsdException w:name="Medium Shading 2 Accent 5" w:semiHidden="0" w:uiPriority="64" w:unhideWhenUsed="0"/>
+    <w:lsdException w:name="Medium List 1 Accent 5" w:semiHidden="0" w:uiPriority="65" w:unhideWhenUsed="0"/>
+    <w:lsdException w:name="Medium List 2 Accent 5" w:semiHidden="0" w:uiPriority="66" w:unhideWhenUsed="0"/>
+    <w:lsdException w:name="Medium Grid 1 Accent 5" w:semiHidden="0" w:uiPriority="67" w:unhideWhenUsed="0"/>
+    <w:lsdException w:name="Medium Grid 2 Accent 5" w:semiHidden="0" w:uiPriority="68" w:unhideWhenUsed="0"/>
+    <w:lsdException w:name="Medium Grid 3 Accent 5" w:semiHidden="0" w:uiPriority="69" w:unhideWhenUsed="0"/>
+    <w:lsdException w:name="Dark List Accent 5" w:semiHidden="0" w:uiPriority="70" w:unhideWhenUsed="0"/>
+    <w:lsdException w:name="Colorful Shading Accent 5" w:semiHidden="0" w:uiPriority="71" w:unhideWhenUsed="0"/>
+    <w:lsdException w:name="Colorful List Accent 5" w:semiHidden="0" w:uiPriority="72" w:unhideWhenUsed="0"/>
+    <w:lsdException w:name="Colorful Grid Accent 5" w:semiHidden="0" w:uiPriority="73" w:unhideWhenUsed="0"/>
+    <w:lsdException w:name="Light Shading Accent 6" w:semiHidden="0" w:uiPriority="60" w:unhideWhenUsed="0"/>
+    <w:lsdException w:name="Light List Accent 6" w:semiHidden="0" w:uiPriority="61" w:unhideWhenUsed="0"/>
+    <w:lsdException w:name="Light Grid Accent 6" w:semiHidden="0" w:uiPriority="62" w:unhideWhenUsed="0"/>
+    <w:lsdException w:name="Medium Shading 1 Accent 6" w:semiHidden="0" w:uiPriority="63" w:unhideWhenUsed="0"/>
+    <w:lsdException w:name="Medium Shading 2 Accent 6" w:semiHidden="0" w:uiPriority="64" w:unhideWhenUsed="0"/>
+    <w:lsdException w:name="Medium List 1 Accent 6" w:semiHidden="0" w:uiPriority="65" w:unhideWhenUsed="0"/>
+    <w:lsdException w:name="Medium List 2 Accent 6" w:semiHidden="0" w:uiPriority="66" w:unhideWhenUsed="0"/>
+    <w:lsdException w:name="Medium Grid 1 Accent 6" w:semiHidden="0" w:uiPriority="67" w:unhideWhenUsed="0"/>
+    <w:lsdException w:name="Medium Grid 2 Accent 6" w:semiHidden="0" w:uiPriority="68" w:unhideWhenUsed="0"/>
+    <w:lsdException w:name="Medium Grid 3 Accent 6" w:semiHidden="0" w:uiPriority="69" w:unhideWhenUsed="0"/>
+    <w:lsdException w:name="Dark List Accent 6" w:semiHidden="0" w:uiPriority="70" w:unhideWhenUsed="0"/>
+    <w:lsdException w:name="Colorful Shading Accent 6" w:semiHidden="0" w:uiPriority="71" w:unhideWhenUsed="0"/>
+    <w:lsdException w:name="Colorful List Accent 6" w:semiHidden="0" w:uiPriority="72" w:unhideWhenUsed="0"/>
+    <w:lsdException w:name="Colorful Grid Accent 6" w:semiHidden="0" w:uiPriority="73" w:unhideWhenUsed="0"/>
+    <w:lsdException w:name="Subtle Emphasis" w:semiHidden="0" w:uiPriority="19" w:unhideWhenUsed="0" w:qFormat="1"/>
+    <w:lsdException w:name="Intense Emphasis" w:semiHidden="0" w:uiPriority="21" w:unhideWhenUsed="0" w:qFormat="1"/>
+    <w:lsdException w:name="Subtle Reference" w:semiHidden="0" w:uiPriority="31" w:unhideWhenUsed="0" w:qFormat="1"/>
+    <w:lsdException w:name="Intense Reference" w:semiHidden="0" w:uiPriority="32" w:unhideWhenUsed="0" w:qFormat="1"/>
+    <w:lsdException w:name="Book Title" w:semiHidden="0" w:uiPriority="33" w:unhideWhenUsed="0" w:qFormat="1"/>
+    <w:lsdException w:name="Bibliography" w:uiPriority="37"/>
+    <w:lsdException w:name="TOC Heading" w:uiPriority="39" w:qFormat="1"/>
   </w:latentStyles>
-  <w:style w:type="paragraph" w:default="1" w:styleId="Normal">
+  <w:style w:type="paragraph" w:default="1" w:styleId="Standard">
     <w:name w:val="Normal"/>
     <w:qFormat/>
     <w:rsid w:val="00782FAF"/>
@@ -4072,11 +4304,11 @@
       <w:lang w:eastAsia="de-DE"/>
     </w:rPr>
   </w:style>
-  <w:style w:type="paragraph" w:styleId="Heading1">
+  <w:style w:type="paragraph" w:styleId="berschrift1">
     <w:name w:val="heading 1"/>
-    <w:basedOn w:val="Normal"/>
-    <w:next w:val="Normal"/>
-    <w:link w:val="Heading1Char"/>
+    <w:basedOn w:val="Standard"/>
+    <w:next w:val="Standard"/>
+    <w:link w:val="berschrift1Zchn"/>
     <w:uiPriority w:val="9"/>
     <w:qFormat/>
     <w:rsid w:val="0034371C"/>
@@ -4096,10 +4328,10 @@
       <w:lang w:val="en-GB" w:eastAsia="en-US"/>
     </w:rPr>
   </w:style>
-  <w:style w:type="paragraph" w:styleId="Heading2">
+  <w:style w:type="paragraph" w:styleId="berschrift2">
     <w:name w:val="heading 2"/>
-    <w:basedOn w:val="Normal"/>
-    <w:link w:val="Heading2Char"/>
+    <w:basedOn w:val="Standard"/>
+    <w:link w:val="berschrift2Zchn"/>
     <w:uiPriority w:val="9"/>
     <w:qFormat/>
     <w:rsid w:val="00EC70EE"/>
@@ -4116,30 +4348,27 @@
       <w:lang w:eastAsia="de-CH"/>
     </w:rPr>
   </w:style>
-  <w:style w:type="paragraph" w:styleId="Heading3">
+  <w:style w:type="paragraph" w:styleId="berschrift3">
     <w:name w:val="heading 3"/>
-    <w:basedOn w:val="Normal"/>
-    <w:link w:val="Heading3Char"/>
+    <w:basedOn w:val="Standard"/>
+    <w:link w:val="berschrift3Zchn"/>
     <w:uiPriority w:val="9"/>
     <w:qFormat/>
-    <w:rsid w:val="00EC70EE"/>
+    <w:rsid w:val="00CA00F5"/>
     <w:pPr>
-      <w:spacing w:before="100" w:beforeAutospacing="1" w:after="100" w:afterAutospacing="1"/>
+      <w:jc w:val="center"/>
       <w:outlineLvl w:val="2"/>
     </w:pPr>
     <w:rPr>
-      <w:rFonts w:ascii="Times New Roman" w:hAnsi="Times New Roman"/>
       <w:b/>
-      <w:bCs/>
-      <w:sz w:val="27"/>
-      <w:szCs w:val="27"/>
-      <w:lang w:eastAsia="de-CH"/>
-    </w:rPr>
-  </w:style>
-  <w:style w:type="paragraph" w:styleId="Heading4">
+      <w:sz w:val="28"/>
+      <w:lang w:val="en-GB"/>
+    </w:rPr>
+  </w:style>
+  <w:style w:type="paragraph" w:styleId="berschrift4">
     <w:name w:val="heading 4"/>
-    <w:basedOn w:val="Normal"/>
-    <w:link w:val="Heading4Char"/>
+    <w:basedOn w:val="Standard"/>
+    <w:link w:val="berschrift4Zchn"/>
     <w:uiPriority w:val="9"/>
     <w:qFormat/>
     <w:rsid w:val="00EC70EE"/>
@@ -4156,13 +4385,13 @@
       <w:lang w:eastAsia="de-CH"/>
     </w:rPr>
   </w:style>
-  <w:style w:type="character" w:default="1" w:styleId="DefaultParagraphFont">
+  <w:style w:type="character" w:default="1" w:styleId="Absatz-Standardschriftart">
     <w:name w:val="Default Paragraph Font"/>
     <w:uiPriority w:val="1"/>
     <w:semiHidden/>
     <w:unhideWhenUsed/>
   </w:style>
-  <w:style w:type="table" w:default="1" w:styleId="TableNormal">
+  <w:style w:type="table" w:default="1" w:styleId="NormaleTabelle">
     <w:name w:val="Normal Table"/>
     <w:uiPriority w:val="99"/>
     <w:semiHidden/>
@@ -4177,16 +4406,16 @@
       </w:tblCellMar>
     </w:tblPr>
   </w:style>
-  <w:style w:type="numbering" w:default="1" w:styleId="NoList">
+  <w:style w:type="numbering" w:default="1" w:styleId="KeineListe">
     <w:name w:val="No List"/>
     <w:uiPriority w:val="99"/>
     <w:semiHidden/>
     <w:unhideWhenUsed/>
   </w:style>
-  <w:style w:type="character" w:customStyle="1" w:styleId="Heading1Char">
-    <w:name w:val="Heading 1 Char"/>
-    <w:basedOn w:val="DefaultParagraphFont"/>
-    <w:link w:val="Heading1"/>
+  <w:style w:type="character" w:customStyle="1" w:styleId="berschrift1Zchn">
+    <w:name w:val="Überschrift 1 Zchn"/>
+    <w:basedOn w:val="Absatz-Standardschriftart"/>
+    <w:link w:val="berschrift1"/>
     <w:uiPriority w:val="9"/>
     <w:rsid w:val="0034371C"/>
     <w:rPr>
@@ -4199,11 +4428,11 @@
       <w:lang w:val="en-GB"/>
     </w:rPr>
   </w:style>
-  <w:style w:type="paragraph" w:styleId="Title">
+  <w:style w:type="paragraph" w:styleId="Titel">
     <w:name w:val="Title"/>
-    <w:basedOn w:val="Normal"/>
-    <w:next w:val="Normal"/>
-    <w:link w:val="TitleChar"/>
+    <w:basedOn w:val="Standard"/>
+    <w:next w:val="Standard"/>
+    <w:link w:val="TitelZchn"/>
     <w:uiPriority w:val="10"/>
     <w:qFormat/>
     <w:rsid w:val="002E7188"/>
@@ -4224,10 +4453,10 @@
       <w:lang w:eastAsia="en-US"/>
     </w:rPr>
   </w:style>
-  <w:style w:type="character" w:customStyle="1" w:styleId="TitleChar">
-    <w:name w:val="Title Char"/>
-    <w:basedOn w:val="DefaultParagraphFont"/>
-    <w:link w:val="Title"/>
+  <w:style w:type="character" w:customStyle="1" w:styleId="TitelZchn">
+    <w:name w:val="Titel Zchn"/>
+    <w:basedOn w:val="Absatz-Standardschriftart"/>
+    <w:link w:val="Titel"/>
     <w:uiPriority w:val="10"/>
     <w:rsid w:val="002E7188"/>
     <w:rPr>
@@ -4239,16 +4468,16 @@
       <w:szCs w:val="52"/>
     </w:rPr>
   </w:style>
-  <w:style w:type="paragraph" w:styleId="NoSpacing">
+  <w:style w:type="paragraph" w:styleId="KeinLeerraum">
     <w:name w:val="No Spacing"/>
     <w:uiPriority w:val="1"/>
     <w:qFormat/>
     <w:rsid w:val="002E7188"/>
   </w:style>
-  <w:style w:type="paragraph" w:styleId="Header">
+  <w:style w:type="paragraph" w:styleId="Kopfzeile">
     <w:name w:val="header"/>
-    <w:basedOn w:val="Normal"/>
-    <w:link w:val="HeaderChar"/>
+    <w:basedOn w:val="Standard"/>
+    <w:link w:val="KopfzeileZchn"/>
     <w:unhideWhenUsed/>
     <w:rsid w:val="00C3254E"/>
     <w:pPr>
@@ -4263,17 +4492,17 @@
       <w:lang w:eastAsia="en-US"/>
     </w:rPr>
   </w:style>
-  <w:style w:type="character" w:customStyle="1" w:styleId="HeaderChar">
-    <w:name w:val="Header Char"/>
-    <w:basedOn w:val="DefaultParagraphFont"/>
-    <w:link w:val="Header"/>
+  <w:style w:type="character" w:customStyle="1" w:styleId="KopfzeileZchn">
+    <w:name w:val="Kopfzeile Zchn"/>
+    <w:basedOn w:val="Absatz-Standardschriftart"/>
+    <w:link w:val="Kopfzeile"/>
     <w:uiPriority w:val="99"/>
     <w:rsid w:val="00C3254E"/>
   </w:style>
-  <w:style w:type="paragraph" w:styleId="Footer">
+  <w:style w:type="paragraph" w:styleId="Fuzeile">
     <w:name w:val="footer"/>
-    <w:basedOn w:val="Normal"/>
-    <w:link w:val="FooterChar"/>
+    <w:basedOn w:val="Standard"/>
+    <w:link w:val="FuzeileZchn"/>
     <w:uiPriority w:val="99"/>
     <w:unhideWhenUsed/>
     <w:rsid w:val="00C3254E"/>
@@ -4289,17 +4518,17 @@
       <w:lang w:eastAsia="en-US"/>
     </w:rPr>
   </w:style>
-  <w:style w:type="character" w:customStyle="1" w:styleId="FooterChar">
-    <w:name w:val="Footer Char"/>
-    <w:basedOn w:val="DefaultParagraphFont"/>
-    <w:link w:val="Footer"/>
+  <w:style w:type="character" w:customStyle="1" w:styleId="FuzeileZchn">
+    <w:name w:val="Fußzeile Zchn"/>
+    <w:basedOn w:val="Absatz-Standardschriftart"/>
+    <w:link w:val="Fuzeile"/>
     <w:uiPriority w:val="99"/>
     <w:rsid w:val="00C3254E"/>
   </w:style>
-  <w:style w:type="paragraph" w:styleId="BalloonText">
+  <w:style w:type="paragraph" w:styleId="Sprechblasentext">
     <w:name w:val="Balloon Text"/>
-    <w:basedOn w:val="Normal"/>
-    <w:link w:val="BalloonTextChar"/>
+    <w:basedOn w:val="Standard"/>
+    <w:link w:val="SprechblasentextZchn"/>
     <w:uiPriority w:val="99"/>
     <w:semiHidden/>
     <w:unhideWhenUsed/>
@@ -4311,10 +4540,10 @@
       <w:lang w:eastAsia="en-US"/>
     </w:rPr>
   </w:style>
-  <w:style w:type="character" w:customStyle="1" w:styleId="BalloonTextChar">
-    <w:name w:val="Balloon Text Char"/>
-    <w:basedOn w:val="DefaultParagraphFont"/>
-    <w:link w:val="BalloonText"/>
+  <w:style w:type="character" w:customStyle="1" w:styleId="SprechblasentextZchn">
+    <w:name w:val="Sprechblasentext Zchn"/>
+    <w:basedOn w:val="Absatz-Standardschriftart"/>
+    <w:link w:val="Sprechblasentext"/>
     <w:uiPriority w:val="99"/>
     <w:semiHidden/>
     <w:rsid w:val="00C932DA"/>
@@ -4326,7 +4555,7 @@
   </w:style>
   <w:style w:type="paragraph" w:customStyle="1" w:styleId="EinfAbs">
     <w:name w:val="[Einf. Abs.]"/>
-    <w:basedOn w:val="Normal"/>
+    <w:basedOn w:val="Standard"/>
     <w:uiPriority w:val="99"/>
     <w:rsid w:val="006A7102"/>
     <w:pPr>
@@ -4344,9 +4573,9 @@
       <w:lang w:val="de-DE" w:eastAsia="en-US"/>
     </w:rPr>
   </w:style>
-  <w:style w:type="table" w:styleId="TableGrid">
+  <w:style w:type="table" w:styleId="Tabellenraster">
     <w:name w:val="Table Grid"/>
-    <w:basedOn w:val="TableNormal"/>
+    <w:basedOn w:val="NormaleTabelle"/>
     <w:uiPriority w:val="59"/>
     <w:rsid w:val="00430174"/>
     <w:tblPr>
@@ -4362,7 +4591,7 @@
   </w:style>
   <w:style w:type="character" w:styleId="Hyperlink">
     <w:name w:val="Hyperlink"/>
-    <w:basedOn w:val="DefaultParagraphFont"/>
+    <w:basedOn w:val="Absatz-Standardschriftart"/>
     <w:uiPriority w:val="99"/>
     <w:unhideWhenUsed/>
     <w:rsid w:val="00130C28"/>
@@ -4371,10 +4600,10 @@
       <w:u w:val="single"/>
     </w:rPr>
   </w:style>
-  <w:style w:type="character" w:customStyle="1" w:styleId="Heading2Char">
-    <w:name w:val="Heading 2 Char"/>
-    <w:basedOn w:val="DefaultParagraphFont"/>
-    <w:link w:val="Heading2"/>
+  <w:style w:type="character" w:customStyle="1" w:styleId="berschrift2Zchn">
+    <w:name w:val="Überschrift 2 Zchn"/>
+    <w:basedOn w:val="Absatz-Standardschriftart"/>
+    <w:link w:val="berschrift2"/>
     <w:uiPriority w:val="9"/>
     <w:rsid w:val="00EC70EE"/>
     <w:rPr>
@@ -4386,25 +4615,24 @@
       <w:lang w:eastAsia="de-CH"/>
     </w:rPr>
   </w:style>
-  <w:style w:type="character" w:customStyle="1" w:styleId="Heading3Char">
-    <w:name w:val="Heading 3 Char"/>
-    <w:basedOn w:val="DefaultParagraphFont"/>
-    <w:link w:val="Heading3"/>
+  <w:style w:type="character" w:customStyle="1" w:styleId="berschrift3Zchn">
+    <w:name w:val="Überschrift 3 Zchn"/>
+    <w:basedOn w:val="Absatz-Standardschriftart"/>
+    <w:link w:val="berschrift3"/>
     <w:uiPriority w:val="9"/>
-    <w:rsid w:val="00EC70EE"/>
-    <w:rPr>
-      <w:rFonts w:ascii="Times New Roman" w:hAnsi="Times New Roman" w:cs="Times New Roman"/>
+    <w:rsid w:val="00CA00F5"/>
+    <w:rPr>
+      <w:rFonts w:ascii="Arial" w:hAnsi="Arial" w:cs="Times New Roman"/>
       <w:b/>
-      <w:bCs/>
-      <w:sz w:val="27"/>
-      <w:szCs w:val="27"/>
-      <w:lang w:eastAsia="de-CH"/>
-    </w:rPr>
-  </w:style>
-  <w:style w:type="character" w:customStyle="1" w:styleId="Heading4Char">
-    <w:name w:val="Heading 4 Char"/>
-    <w:basedOn w:val="DefaultParagraphFont"/>
-    <w:link w:val="Heading4"/>
+      <w:sz w:val="28"/>
+      <w:szCs w:val="20"/>
+      <w:lang w:val="en-GB" w:eastAsia="de-DE"/>
+    </w:rPr>
+  </w:style>
+  <w:style w:type="character" w:customStyle="1" w:styleId="berschrift4Zchn">
+    <w:name w:val="Überschrift 4 Zchn"/>
+    <w:basedOn w:val="Absatz-Standardschriftart"/>
+    <w:link w:val="berschrift4"/>
     <w:uiPriority w:val="9"/>
     <w:rsid w:val="00EC70EE"/>
     <w:rPr>
@@ -4418,17 +4646,17 @@
   </w:style>
   <w:style w:type="character" w:customStyle="1" w:styleId="u-hidden-text">
     <w:name w:val="u-hidden-text"/>
-    <w:basedOn w:val="DefaultParagraphFont"/>
+    <w:basedOn w:val="Absatz-Standardschriftart"/>
     <w:rsid w:val="00EC70EE"/>
   </w:style>
   <w:style w:type="character" w:customStyle="1" w:styleId="Titel1">
     <w:name w:val="Titel1"/>
-    <w:basedOn w:val="DefaultParagraphFont"/>
+    <w:basedOn w:val="Absatz-Standardschriftart"/>
     <w:rsid w:val="00EC70EE"/>
   </w:style>
-  <w:style w:type="character" w:styleId="Strong">
+  <w:style w:type="character" w:styleId="Fett">
     <w:name w:val="Strong"/>
-    <w:basedOn w:val="DefaultParagraphFont"/>
+    <w:basedOn w:val="Absatz-Standardschriftart"/>
     <w:uiPriority w:val="22"/>
     <w:qFormat/>
     <w:rsid w:val="00EC70EE"/>
@@ -4439,22 +4667,22 @@
   </w:style>
   <w:style w:type="character" w:customStyle="1" w:styleId="foundation-hide-phone">
     <w:name w:val="foundation-hide-phone"/>
-    <w:basedOn w:val="DefaultParagraphFont"/>
+    <w:basedOn w:val="Absatz-Standardschriftart"/>
     <w:rsid w:val="00EC70EE"/>
   </w:style>
   <w:style w:type="character" w:customStyle="1" w:styleId="languages-levelname">
     <w:name w:val="languages-levelname"/>
-    <w:basedOn w:val="DefaultParagraphFont"/>
+    <w:basedOn w:val="Absatz-Standardschriftart"/>
     <w:rsid w:val="00EC70EE"/>
   </w:style>
   <w:style w:type="character" w:customStyle="1" w:styleId="foundation-show-tablet">
     <w:name w:val="foundation-show-tablet"/>
-    <w:basedOn w:val="DefaultParagraphFont"/>
+    <w:basedOn w:val="Absatz-Standardschriftart"/>
     <w:rsid w:val="00EC70EE"/>
   </w:style>
   <w:style w:type="paragraph" w:customStyle="1" w:styleId="profilesbenefits-text">
     <w:name w:val="profilesbenefits-text"/>
-    <w:basedOn w:val="Normal"/>
+    <w:basedOn w:val="Standard"/>
     <w:rsid w:val="00EC70EE"/>
     <w:pPr>
       <w:spacing w:before="100" w:beforeAutospacing="1" w:after="100" w:afterAutospacing="1"/>
@@ -4466,11 +4694,11 @@
       <w:lang w:eastAsia="de-CH"/>
     </w:rPr>
   </w:style>
-  <w:style w:type="paragraph" w:styleId="z-TopofForm">
+  <w:style w:type="paragraph" w:styleId="z-Formularbeginn">
     <w:name w:val="HTML Top of Form"/>
-    <w:basedOn w:val="Normal"/>
-    <w:next w:val="Normal"/>
-    <w:link w:val="z-TopofFormChar"/>
+    <w:basedOn w:val="Standard"/>
+    <w:next w:val="Standard"/>
+    <w:link w:val="z-FormularbeginnZchn"/>
     <w:hidden/>
     <w:uiPriority w:val="99"/>
     <w:semiHidden/>
@@ -4490,10 +4718,10 @@
       <w:lang w:eastAsia="de-CH"/>
     </w:rPr>
   </w:style>
-  <w:style w:type="character" w:customStyle="1" w:styleId="z-TopofFormChar">
-    <w:name w:val="z-Top of Form Char"/>
-    <w:basedOn w:val="DefaultParagraphFont"/>
-    <w:link w:val="z-TopofForm"/>
+  <w:style w:type="character" w:customStyle="1" w:styleId="z-FormularbeginnZchn">
+    <w:name w:val="z-Formularbeginn Zchn"/>
+    <w:basedOn w:val="Absatz-Standardschriftart"/>
+    <w:link w:val="z-Formularbeginn"/>
     <w:uiPriority w:val="99"/>
     <w:semiHidden/>
     <w:rsid w:val="00EC70EE"/>
@@ -4505,11 +4733,11 @@
       <w:lang w:eastAsia="de-CH"/>
     </w:rPr>
   </w:style>
-  <w:style w:type="paragraph" w:styleId="z-BottomofForm">
+  <w:style w:type="paragraph" w:styleId="z-Formularende">
     <w:name w:val="HTML Bottom of Form"/>
-    <w:basedOn w:val="Normal"/>
-    <w:next w:val="Normal"/>
-    <w:link w:val="z-BottomofFormChar"/>
+    <w:basedOn w:val="Standard"/>
+    <w:next w:val="Standard"/>
+    <w:link w:val="z-FormularendeZchn"/>
     <w:hidden/>
     <w:uiPriority w:val="99"/>
     <w:semiHidden/>
@@ -4529,10 +4757,10 @@
       <w:lang w:eastAsia="de-CH"/>
     </w:rPr>
   </w:style>
-  <w:style w:type="character" w:customStyle="1" w:styleId="z-BottomofFormChar">
-    <w:name w:val="z-Bottom of Form Char"/>
-    <w:basedOn w:val="DefaultParagraphFont"/>
-    <w:link w:val="z-BottomofForm"/>
+  <w:style w:type="character" w:customStyle="1" w:styleId="z-FormularendeZchn">
+    <w:name w:val="z-Formularende Zchn"/>
+    <w:basedOn w:val="Absatz-Standardschriftart"/>
+    <w:link w:val="z-Formularende"/>
     <w:uiPriority w:val="99"/>
     <w:semiHidden/>
     <w:rsid w:val="00EC70EE"/>
@@ -4546,32 +4774,32 @@
   </w:style>
   <w:style w:type="character" w:customStyle="1" w:styleId="author-name">
     <w:name w:val="author-name"/>
-    <w:basedOn w:val="DefaultParagraphFont"/>
+    <w:basedOn w:val="Absatz-Standardschriftart"/>
     <w:rsid w:val="0034371C"/>
   </w:style>
   <w:style w:type="character" w:customStyle="1" w:styleId="author-date">
     <w:name w:val="author-date"/>
-    <w:basedOn w:val="DefaultParagraphFont"/>
+    <w:basedOn w:val="Absatz-Standardschriftart"/>
     <w:rsid w:val="0034371C"/>
   </w:style>
   <w:style w:type="character" w:customStyle="1" w:styleId="portal-name">
     <w:name w:val="portal-name"/>
-    <w:basedOn w:val="DefaultParagraphFont"/>
+    <w:basedOn w:val="Absatz-Standardschriftart"/>
     <w:rsid w:val="0034371C"/>
   </w:style>
   <w:style w:type="character" w:customStyle="1" w:styleId="ng-binding">
     <w:name w:val="ng-binding"/>
-    <w:basedOn w:val="DefaultParagraphFont"/>
+    <w:basedOn w:val="Absatz-Standardschriftart"/>
     <w:rsid w:val="0034371C"/>
   </w:style>
   <w:style w:type="character" w:customStyle="1" w:styleId="action-label">
     <w:name w:val="action-label"/>
-    <w:basedOn w:val="DefaultParagraphFont"/>
+    <w:basedOn w:val="Absatz-Standardschriftart"/>
     <w:rsid w:val="0034371C"/>
   </w:style>
   <w:style w:type="paragraph" w:customStyle="1" w:styleId="ng-isolate-scope">
     <w:name w:val="ng-isolate-scope"/>
-    <w:basedOn w:val="Normal"/>
+    <w:basedOn w:val="Standard"/>
     <w:rsid w:val="0034371C"/>
     <w:pPr>
       <w:spacing w:before="100" w:beforeAutospacing="1" w:after="100" w:afterAutospacing="1"/>
@@ -4585,17 +4813,17 @@
   </w:style>
   <w:style w:type="character" w:customStyle="1" w:styleId="comment-after">
     <w:name w:val="comment-after"/>
-    <w:basedOn w:val="DefaultParagraphFont"/>
+    <w:basedOn w:val="Absatz-Standardschriftart"/>
     <w:rsid w:val="0034371C"/>
   </w:style>
   <w:style w:type="character" w:customStyle="1" w:styleId="save-title">
     <w:name w:val="save-title"/>
-    <w:basedOn w:val="DefaultParagraphFont"/>
+    <w:basedOn w:val="Absatz-Standardschriftart"/>
     <w:rsid w:val="0034371C"/>
   </w:style>
-  <w:style w:type="paragraph" w:styleId="NormalWeb">
+  <w:style w:type="paragraph" w:styleId="StandardWeb">
     <w:name w:val="Normal (Web)"/>
-    <w:basedOn w:val="Normal"/>
+    <w:basedOn w:val="Standard"/>
     <w:uiPriority w:val="99"/>
     <w:semiHidden/>
     <w:unhideWhenUsed/>
@@ -4610,9 +4838,9 @@
       <w:lang w:eastAsia="de-CH"/>
     </w:rPr>
   </w:style>
-  <w:style w:type="character" w:styleId="Emphasis">
+  <w:style w:type="character" w:styleId="Hervorhebung">
     <w:name w:val="Emphasis"/>
-    <w:basedOn w:val="DefaultParagraphFont"/>
+    <w:basedOn w:val="Absatz-Standardschriftart"/>
     <w:uiPriority w:val="20"/>
     <w:qFormat/>
     <w:rsid w:val="0034371C"/>
@@ -4623,7 +4851,7 @@
   </w:style>
   <w:style w:type="paragraph" w:customStyle="1" w:styleId="Zitat1">
     <w:name w:val="Zitat1"/>
-    <w:basedOn w:val="Normal"/>
+    <w:basedOn w:val="Standard"/>
     <w:rsid w:val="0034371C"/>
     <w:pPr>
       <w:spacing w:before="100" w:beforeAutospacing="1" w:after="100" w:afterAutospacing="1"/>
@@ -4635,9 +4863,9 @@
       <w:lang w:eastAsia="de-CH"/>
     </w:rPr>
   </w:style>
-  <w:style w:type="paragraph" w:styleId="ListParagraph">
+  <w:style w:type="paragraph" w:styleId="Listenabsatz">
     <w:name w:val="List Paragraph"/>
-    <w:basedOn w:val="Normal"/>
+    <w:basedOn w:val="Standard"/>
     <w:uiPriority w:val="34"/>
     <w:qFormat/>
     <w:rsid w:val="00DF1796"/>
@@ -4650,7 +4878,7 @@
   </w:style>
   <w:style w:type="character" w:styleId="HTMLCode">
     <w:name w:val="HTML Code"/>
-    <w:basedOn w:val="DefaultParagraphFont"/>
+    <w:basedOn w:val="Absatz-Standardschriftart"/>
     <w:uiPriority w:val="99"/>
     <w:semiHidden/>
     <w:unhideWhenUsed/>
@@ -4661,10 +4889,10 @@
       <w:szCs w:val="20"/>
     </w:rPr>
   </w:style>
-  <w:style w:type="paragraph" w:styleId="HTMLPreformatted">
+  <w:style w:type="paragraph" w:styleId="HTMLVorformatiert">
     <w:name w:val="HTML Preformatted"/>
-    <w:basedOn w:val="Normal"/>
-    <w:link w:val="HTMLPreformattedChar"/>
+    <w:basedOn w:val="Standard"/>
+    <w:link w:val="HTMLVorformatiertZchn"/>
     <w:uiPriority w:val="99"/>
     <w:semiHidden/>
     <w:unhideWhenUsed/>
@@ -4695,10 +4923,10 @@
       <w:lang w:eastAsia="de-CH"/>
     </w:rPr>
   </w:style>
-  <w:style w:type="character" w:customStyle="1" w:styleId="HTMLPreformattedChar">
-    <w:name w:val="HTML Preformatted Char"/>
-    <w:basedOn w:val="DefaultParagraphFont"/>
-    <w:link w:val="HTMLPreformatted"/>
+  <w:style w:type="character" w:customStyle="1" w:styleId="HTMLVorformatiertZchn">
+    <w:name w:val="HTML Vorformatiert Zchn"/>
+    <w:basedOn w:val="Absatz-Standardschriftart"/>
+    <w:link w:val="HTMLVorformatiert"/>
     <w:uiPriority w:val="99"/>
     <w:semiHidden/>
     <w:rsid w:val="003D2442"/>
@@ -4707,6 +4935,843 @@
       <w:sz w:val="20"/>
       <w:szCs w:val="20"/>
       <w:lang w:eastAsia="de-CH"/>
+    </w:rPr>
+  </w:style>
+  <w:style w:type="paragraph" w:styleId="Beschriftung">
+    <w:name w:val="caption"/>
+    <w:basedOn w:val="Standard"/>
+    <w:next w:val="Standard"/>
+    <w:uiPriority w:val="35"/>
+    <w:unhideWhenUsed/>
+    <w:qFormat/>
+    <w:rsid w:val="007A26E3"/>
+    <w:pPr>
+      <w:spacing w:after="200"/>
+    </w:pPr>
+    <w:rPr>
+      <w:b/>
+      <w:bCs/>
+      <w:color w:val="E8E8E8" w:themeColor="accent1"/>
+      <w:sz w:val="18"/>
+      <w:szCs w:val="18"/>
+    </w:rPr>
+  </w:style>
+</w:styles>
+</file>
+
+<file path=word/stylesWithEffects.xml><?xml version="1.0" encoding="utf-8"?>
+<w:styles xmlns:wpc="http://schemas.microsoft.com/office/word/2010/wordprocessingCanvas" xmlns:mc="http://schemas.openxmlformats.org/markup-compatibility/2006" xmlns:o="urn:schemas-microsoft-com:office:office" xmlns:r="http://schemas.openxmlformats.org/officeDocument/2006/relationships" xmlns:m="http://schemas.openxmlformats.org/officeDocument/2006/math" xmlns:v="urn:schemas-microsoft-com:vml" xmlns:wp14="http://schemas.microsoft.com/office/word/2010/wordprocessingDrawing" xmlns:wp="http://schemas.openxmlformats.org/drawingml/2006/wordprocessingDrawing" xmlns:w10="urn:schemas-microsoft-com:office:word" xmlns:w="http://schemas.openxmlformats.org/wordprocessingml/2006/main" xmlns:w14="http://schemas.microsoft.com/office/word/2010/wordml" xmlns:wpg="http://schemas.microsoft.com/office/word/2010/wordprocessingGroup" xmlns:wpi="http://schemas.microsoft.com/office/word/2010/wordprocessingInk" xmlns:wne="http://schemas.microsoft.com/office/word/2006/wordml" xmlns:wps="http://schemas.microsoft.com/office/word/2010/wordprocessingShape" mc:Ignorable="w14 wp14">
+  <w:docDefaults>
+    <w:rPrDefault>
+      <w:rPr>
+        <w:rFonts w:asciiTheme="minorHAnsi" w:eastAsia="Times New Roman" w:hAnsiTheme="minorHAnsi" w:cstheme="minorBidi"/>
+        <w:sz w:val="22"/>
+        <w:szCs w:val="22"/>
+        <w:lang w:val="de-CH" w:eastAsia="en-US" w:bidi="ar-SA"/>
+      </w:rPr>
+    </w:rPrDefault>
+    <w:pPrDefault/>
+  </w:docDefaults>
+  <w:latentStyles w:defLockedState="0" w:defUIPriority="99" w:defSemiHidden="1" w:defUnhideWhenUsed="1" w:defQFormat="0" w:count="267">
+    <w:lsdException w:name="Normal" w:semiHidden="0" w:uiPriority="0" w:unhideWhenUsed="0" w:qFormat="1"/>
+    <w:lsdException w:name="heading 1" w:semiHidden="0" w:uiPriority="9" w:unhideWhenUsed="0" w:qFormat="1"/>
+    <w:lsdException w:name="heading 2" w:uiPriority="9" w:qFormat="1"/>
+    <w:lsdException w:name="heading 3" w:uiPriority="9" w:qFormat="1"/>
+    <w:lsdException w:name="heading 4" w:uiPriority="9" w:qFormat="1"/>
+    <w:lsdException w:name="heading 5" w:uiPriority="9" w:qFormat="1"/>
+    <w:lsdException w:name="heading 6" w:uiPriority="9" w:qFormat="1"/>
+    <w:lsdException w:name="heading 7" w:uiPriority="9" w:qFormat="1"/>
+    <w:lsdException w:name="heading 8" w:uiPriority="9" w:qFormat="1"/>
+    <w:lsdException w:name="heading 9" w:uiPriority="9" w:qFormat="1"/>
+    <w:lsdException w:name="toc 1" w:uiPriority="39"/>
+    <w:lsdException w:name="toc 2" w:uiPriority="39"/>
+    <w:lsdException w:name="toc 3" w:uiPriority="39"/>
+    <w:lsdException w:name="toc 4" w:uiPriority="39"/>
+    <w:lsdException w:name="toc 5" w:uiPriority="39"/>
+    <w:lsdException w:name="toc 6" w:uiPriority="39"/>
+    <w:lsdException w:name="toc 7" w:uiPriority="39"/>
+    <w:lsdException w:name="toc 8" w:uiPriority="39"/>
+    <w:lsdException w:name="toc 9" w:uiPriority="39"/>
+    <w:lsdException w:name="header" w:uiPriority="0"/>
+    <w:lsdException w:name="caption" w:uiPriority="35" w:qFormat="1"/>
+    <w:lsdException w:name="Title" w:semiHidden="0" w:uiPriority="10" w:unhideWhenUsed="0" w:qFormat="1"/>
+    <w:lsdException w:name="Default Paragraph Font" w:uiPriority="1"/>
+    <w:lsdException w:name="Subtitle" w:semiHidden="0" w:uiPriority="11" w:unhideWhenUsed="0" w:qFormat="1"/>
+    <w:lsdException w:name="Strong" w:semiHidden="0" w:uiPriority="22" w:unhideWhenUsed="0" w:qFormat="1"/>
+    <w:lsdException w:name="Emphasis" w:semiHidden="0" w:uiPriority="20" w:unhideWhenUsed="0" w:qFormat="1"/>
+    <w:lsdException w:name="Table Grid" w:uiPriority="59"/>
+    <w:lsdException w:name="Placeholder Text" w:unhideWhenUsed="0"/>
+    <w:lsdException w:name="No Spacing" w:semiHidden="0" w:uiPriority="1" w:unhideWhenUsed="0" w:qFormat="1"/>
+    <w:lsdException w:name="Light Shading" w:semiHidden="0" w:uiPriority="60" w:unhideWhenUsed="0"/>
+    <w:lsdException w:name="Light List" w:semiHidden="0" w:uiPriority="61" w:unhideWhenUsed="0"/>
+    <w:lsdException w:name="Light Grid" w:semiHidden="0" w:uiPriority="62" w:unhideWhenUsed="0"/>
+    <w:lsdException w:name="Medium Shading 1" w:semiHidden="0" w:uiPriority="63" w:unhideWhenUsed="0"/>
+    <w:lsdException w:name="Medium Shading 2" w:semiHidden="0" w:uiPriority="64" w:unhideWhenUsed="0"/>
+    <w:lsdException w:name="Medium List 1" w:semiHidden="0" w:uiPriority="65" w:unhideWhenUsed="0"/>
+    <w:lsdException w:name="Medium List 2" w:semiHidden="0" w:uiPriority="66" w:unhideWhenUsed="0"/>
+    <w:lsdException w:name="Medium Grid 1" w:semiHidden="0" w:uiPriority="67" w:unhideWhenUsed="0"/>
+    <w:lsdException w:name="Medium Grid 2" w:semiHidden="0" w:uiPriority="68" w:unhideWhenUsed="0"/>
+    <w:lsdException w:name="Medium Grid 3" w:semiHidden="0" w:uiPriority="69" w:unhideWhenUsed="0"/>
+    <w:lsdException w:name="Dark List" w:semiHidden="0" w:uiPriority="70" w:unhideWhenUsed="0"/>
+    <w:lsdException w:name="Colorful Shading" w:semiHidden="0" w:uiPriority="71" w:unhideWhenUsed="0"/>
+    <w:lsdException w:name="Colorful List" w:semiHidden="0" w:uiPriority="72" w:unhideWhenUsed="0"/>
+    <w:lsdException w:name="Colorful Grid" w:semiHidden="0" w:uiPriority="73" w:unhideWhenUsed="0"/>
+    <w:lsdException w:name="Light Shading Accent 1" w:semiHidden="0" w:uiPriority="60" w:unhideWhenUsed="0"/>
+    <w:lsdException w:name="Light List Accent 1" w:semiHidden="0" w:uiPriority="61" w:unhideWhenUsed="0"/>
+    <w:lsdException w:name="Light Grid Accent 1" w:semiHidden="0" w:uiPriority="62" w:unhideWhenUsed="0"/>
+    <w:lsdException w:name="Medium Shading 1 Accent 1" w:semiHidden="0" w:uiPriority="63" w:unhideWhenUsed="0"/>
+    <w:lsdException w:name="Medium Shading 2 Accent 1" w:semiHidden="0" w:uiPriority="64" w:unhideWhenUsed="0"/>
+    <w:lsdException w:name="Medium List 1 Accent 1" w:semiHidden="0" w:uiPriority="65" w:unhideWhenUsed="0"/>
+    <w:lsdException w:name="Revision" w:unhideWhenUsed="0"/>
+    <w:lsdException w:name="List Paragraph" w:semiHidden="0" w:uiPriority="34" w:unhideWhenUsed="0" w:qFormat="1"/>
+    <w:lsdException w:name="Quote" w:semiHidden="0" w:uiPriority="29" w:unhideWhenUsed="0" w:qFormat="1"/>
+    <w:lsdException w:name="Intense Quote" w:semiHidden="0" w:uiPriority="30" w:unhideWhenUsed="0" w:qFormat="1"/>
+    <w:lsdException w:name="Medium List 2 Accent 1" w:semiHidden="0" w:uiPriority="66" w:unhideWhenUsed="0"/>
+    <w:lsdException w:name="Medium Grid 1 Accent 1" w:semiHidden="0" w:uiPriority="67" w:unhideWhenUsed="0"/>
+    <w:lsdException w:name="Medium Grid 2 Accent 1" w:semiHidden="0" w:uiPriority="68" w:unhideWhenUsed="0"/>
+    <w:lsdException w:name="Medium Grid 3 Accent 1" w:semiHidden="0" w:uiPriority="69" w:unhideWhenUsed="0"/>
+    <w:lsdException w:name="Dark List Accent 1" w:semiHidden="0" w:uiPriority="70" w:unhideWhenUsed="0"/>
+    <w:lsdException w:name="Colorful Shading Accent 1" w:semiHidden="0" w:uiPriority="71" w:unhideWhenUsed="0"/>
+    <w:lsdException w:name="Colorful List Accent 1" w:semiHidden="0" w:uiPriority="72" w:unhideWhenUsed="0"/>
+    <w:lsdException w:name="Colorful Grid Accent 1" w:semiHidden="0" w:uiPriority="73" w:unhideWhenUsed="0"/>
+    <w:lsdException w:name="Light Shading Accent 2" w:semiHidden="0" w:uiPriority="60" w:unhideWhenUsed="0"/>
+    <w:lsdException w:name="Light List Accent 2" w:semiHidden="0" w:uiPriority="61" w:unhideWhenUsed="0"/>
+    <w:lsdException w:name="Light Grid Accent 2" w:semiHidden="0" w:uiPriority="62" w:unhideWhenUsed="0"/>
+    <w:lsdException w:name="Medium Shading 1 Accent 2" w:semiHidden="0" w:uiPriority="63" w:unhideWhenUsed="0"/>
+    <w:lsdException w:name="Medium Shading 2 Accent 2" w:semiHidden="0" w:uiPriority="64" w:unhideWhenUsed="0"/>
+    <w:lsdException w:name="Medium List 1 Accent 2" w:semiHidden="0" w:uiPriority="65" w:unhideWhenUsed="0"/>
+    <w:lsdException w:name="Medium List 2 Accent 2" w:semiHidden="0" w:uiPriority="66" w:unhideWhenUsed="0"/>
+    <w:lsdException w:name="Medium Grid 1 Accent 2" w:semiHidden="0" w:uiPriority="67" w:unhideWhenUsed="0"/>
+    <w:lsdException w:name="Medium Grid 2 Accent 2" w:semiHidden="0" w:uiPriority="68" w:unhideWhenUsed="0"/>
+    <w:lsdException w:name="Medium Grid 3 Accent 2" w:semiHidden="0" w:uiPriority="69" w:unhideWhenUsed="0"/>
+    <w:lsdException w:name="Dark List Accent 2" w:semiHidden="0" w:uiPriority="70" w:unhideWhenUsed="0"/>
+    <w:lsdException w:name="Colorful Shading Accent 2" w:semiHidden="0" w:uiPriority="71" w:unhideWhenUsed="0"/>
+    <w:lsdException w:name="Colorful List Accent 2" w:semiHidden="0" w:uiPriority="72" w:unhideWhenUsed="0"/>
+    <w:lsdException w:name="Colorful Grid Accent 2" w:semiHidden="0" w:uiPriority="73" w:unhideWhenUsed="0"/>
+    <w:lsdException w:name="Light Shading Accent 3" w:semiHidden="0" w:uiPriority="60" w:unhideWhenUsed="0"/>
+    <w:lsdException w:name="Light List Accent 3" w:semiHidden="0" w:uiPriority="61" w:unhideWhenUsed="0"/>
+    <w:lsdException w:name="Light Grid Accent 3" w:semiHidden="0" w:uiPriority="62" w:unhideWhenUsed="0"/>
+    <w:lsdException w:name="Medium Shading 1 Accent 3" w:semiHidden="0" w:uiPriority="63" w:unhideWhenUsed="0"/>
+    <w:lsdException w:name="Medium Shading 2 Accent 3" w:semiHidden="0" w:uiPriority="64" w:unhideWhenUsed="0"/>
+    <w:lsdException w:name="Medium List 1 Accent 3" w:semiHidden="0" w:uiPriority="65" w:unhideWhenUsed="0"/>
+    <w:lsdException w:name="Medium List 2 Accent 3" w:semiHidden="0" w:uiPriority="66" w:unhideWhenUsed="0"/>
+    <w:lsdException w:name="Medium Grid 1 Accent 3" w:semiHidden="0" w:uiPriority="67" w:unhideWhenUsed="0"/>
+    <w:lsdException w:name="Medium Grid 2 Accent 3" w:semiHidden="0" w:uiPriority="68" w:unhideWhenUsed="0"/>
+    <w:lsdException w:name="Medium Grid 3 Accent 3" w:semiHidden="0" w:uiPriority="69" w:unhideWhenUsed="0"/>
+    <w:lsdException w:name="Dark List Accent 3" w:semiHidden="0" w:uiPriority="70" w:unhideWhenUsed="0"/>
+    <w:lsdException w:name="Colorful Shading Accent 3" w:semiHidden="0" w:uiPriority="71" w:unhideWhenUsed="0"/>
+    <w:lsdException w:name="Colorful List Accent 3" w:semiHidden="0" w:uiPriority="72" w:unhideWhenUsed="0"/>
+    <w:lsdException w:name="Colorful Grid Accent 3" w:semiHidden="0" w:uiPriority="73" w:unhideWhenUsed="0"/>
+    <w:lsdException w:name="Light Shading Accent 4" w:semiHidden="0" w:uiPriority="60" w:unhideWhenUsed="0"/>
+    <w:lsdException w:name="Light List Accent 4" w:semiHidden="0" w:uiPriority="61" w:unhideWhenUsed="0"/>
+    <w:lsdException w:name="Light Grid Accent 4" w:semiHidden="0" w:uiPriority="62" w:unhideWhenUsed="0"/>
+    <w:lsdException w:name="Medium Shading 1 Accent 4" w:semiHidden="0" w:uiPriority="63" w:unhideWhenUsed="0"/>
+    <w:lsdException w:name="Medium Shading 2 Accent 4" w:semiHidden="0" w:uiPriority="64" w:unhideWhenUsed="0"/>
+    <w:lsdException w:name="Medium List 1 Accent 4" w:semiHidden="0" w:uiPriority="65" w:unhideWhenUsed="0"/>
+    <w:lsdException w:name="Medium List 2 Accent 4" w:semiHidden="0" w:uiPriority="66" w:unhideWhenUsed="0"/>
+    <w:lsdException w:name="Medium Grid 1 Accent 4" w:semiHidden="0" w:uiPriority="67" w:unhideWhenUsed="0"/>
+    <w:lsdException w:name="Medium Grid 2 Accent 4" w:semiHidden="0" w:uiPriority="68" w:unhideWhenUsed="0"/>
+    <w:lsdException w:name="Medium Grid 3 Accent 4" w:semiHidden="0" w:uiPriority="69" w:unhideWhenUsed="0"/>
+    <w:lsdException w:name="Dark List Accent 4" w:semiHidden="0" w:uiPriority="70" w:unhideWhenUsed="0"/>
+    <w:lsdException w:name="Colorful Shading Accent 4" w:semiHidden="0" w:uiPriority="71" w:unhideWhenUsed="0"/>
+    <w:lsdException w:name="Colorful List Accent 4" w:semiHidden="0" w:uiPriority="72" w:unhideWhenUsed="0"/>
+    <w:lsdException w:name="Colorful Grid Accent 4" w:semiHidden="0" w:uiPriority="73" w:unhideWhenUsed="0"/>
+    <w:lsdException w:name="Light Shading Accent 5" w:semiHidden="0" w:uiPriority="60" w:unhideWhenUsed="0"/>
+    <w:lsdException w:name="Light List Accent 5" w:semiHidden="0" w:uiPriority="61" w:unhideWhenUsed="0"/>
+    <w:lsdException w:name="Light Grid Accent 5" w:semiHidden="0" w:uiPriority="62" w:unhideWhenUsed="0"/>
+    <w:lsdException w:name="Medium Shading 1 Accent 5" w:semiHidden="0" w:uiPriority="63" w:unhideWhenUsed="0"/>
+    <w:lsdException w:name="Medium Shading 2 Accent 5" w:semiHidden="0" w:uiPriority="64" w:unhideWhenUsed="0"/>
+    <w:lsdException w:name="Medium List 1 Accent 5" w:semiHidden="0" w:uiPriority="65" w:unhideWhenUsed="0"/>
+    <w:lsdException w:name="Medium List 2 Accent 5" w:semiHidden="0" w:uiPriority="66" w:unhideWhenUsed="0"/>
+    <w:lsdException w:name="Medium Grid 1 Accent 5" w:semiHidden="0" w:uiPriority="67" w:unhideWhenUsed="0"/>
+    <w:lsdException w:name="Medium Grid 2 Accent 5" w:semiHidden="0" w:uiPriority="68" w:unhideWhenUsed="0"/>
+    <w:lsdException w:name="Medium Grid 3 Accent 5" w:semiHidden="0" w:uiPriority="69" w:unhideWhenUsed="0"/>
+    <w:lsdException w:name="Dark List Accent 5" w:semiHidden="0" w:uiPriority="70" w:unhideWhenUsed="0"/>
+    <w:lsdException w:name="Colorful Shading Accent 5" w:semiHidden="0" w:uiPriority="71" w:unhideWhenUsed="0"/>
+    <w:lsdException w:name="Colorful List Accent 5" w:semiHidden="0" w:uiPriority="72" w:unhideWhenUsed="0"/>
+    <w:lsdException w:name="Colorful Grid Accent 5" w:semiHidden="0" w:uiPriority="73" w:unhideWhenUsed="0"/>
+    <w:lsdException w:name="Light Shading Accent 6" w:semiHidden="0" w:uiPriority="60" w:unhideWhenUsed="0"/>
+    <w:lsdException w:name="Light List Accent 6" w:semiHidden="0" w:uiPriority="61" w:unhideWhenUsed="0"/>
+    <w:lsdException w:name="Light Grid Accent 6" w:semiHidden="0" w:uiPriority="62" w:unhideWhenUsed="0"/>
+    <w:lsdException w:name="Medium Shading 1 Accent 6" w:semiHidden="0" w:uiPriority="63" w:unhideWhenUsed="0"/>
+    <w:lsdException w:name="Medium Shading 2 Accent 6" w:semiHidden="0" w:uiPriority="64" w:unhideWhenUsed="0"/>
+    <w:lsdException w:name="Medium List 1 Accent 6" w:semiHidden="0" w:uiPriority="65" w:unhideWhenUsed="0"/>
+    <w:lsdException w:name="Medium List 2 Accent 6" w:semiHidden="0" w:uiPriority="66" w:unhideWhenUsed="0"/>
+    <w:lsdException w:name="Medium Grid 1 Accent 6" w:semiHidden="0" w:uiPriority="67" w:unhideWhenUsed="0"/>
+    <w:lsdException w:name="Medium Grid 2 Accent 6" w:semiHidden="0" w:uiPriority="68" w:unhideWhenUsed="0"/>
+    <w:lsdException w:name="Medium Grid 3 Accent 6" w:semiHidden="0" w:uiPriority="69" w:unhideWhenUsed="0"/>
+    <w:lsdException w:name="Dark List Accent 6" w:semiHidden="0" w:uiPriority="70" w:unhideWhenUsed="0"/>
+    <w:lsdException w:name="Colorful Shading Accent 6" w:semiHidden="0" w:uiPriority="71" w:unhideWhenUsed="0"/>
+    <w:lsdException w:name="Colorful List Accent 6" w:semiHidden="0" w:uiPriority="72" w:unhideWhenUsed="0"/>
+    <w:lsdException w:name="Colorful Grid Accent 6" w:semiHidden="0" w:uiPriority="73" w:unhideWhenUsed="0"/>
+    <w:lsdException w:name="Subtle Emphasis" w:semiHidden="0" w:uiPriority="19" w:unhideWhenUsed="0" w:qFormat="1"/>
+    <w:lsdException w:name="Intense Emphasis" w:semiHidden="0" w:uiPriority="21" w:unhideWhenUsed="0" w:qFormat="1"/>
+    <w:lsdException w:name="Subtle Reference" w:semiHidden="0" w:uiPriority="31" w:unhideWhenUsed="0" w:qFormat="1"/>
+    <w:lsdException w:name="Intense Reference" w:semiHidden="0" w:uiPriority="32" w:unhideWhenUsed="0" w:qFormat="1"/>
+    <w:lsdException w:name="Book Title" w:semiHidden="0" w:uiPriority="33" w:unhideWhenUsed="0" w:qFormat="1"/>
+    <w:lsdException w:name="Bibliography" w:uiPriority="37"/>
+    <w:lsdException w:name="TOC Heading" w:uiPriority="39" w:qFormat="1"/>
+  </w:latentStyles>
+  <w:style w:type="paragraph" w:default="1" w:styleId="Standard">
+    <w:name w:val="Normal"/>
+    <w:qFormat/>
+    <w:rsid w:val="00782FAF"/>
+    <w:rPr>
+      <w:rFonts w:ascii="Arial" w:hAnsi="Arial" w:cs="Times New Roman"/>
+      <w:szCs w:val="20"/>
+      <w:lang w:eastAsia="de-DE"/>
+    </w:rPr>
+  </w:style>
+  <w:style w:type="paragraph" w:styleId="berschrift1">
+    <w:name w:val="heading 1"/>
+    <w:basedOn w:val="Standard"/>
+    <w:next w:val="Standard"/>
+    <w:link w:val="berschrift1Zchn"/>
+    <w:uiPriority w:val="9"/>
+    <w:qFormat/>
+    <w:rsid w:val="0034371C"/>
+    <w:pPr>
+      <w:keepNext/>
+      <w:keepLines/>
+      <w:spacing w:before="480"/>
+      <w:outlineLvl w:val="0"/>
+    </w:pPr>
+    <w:rPr>
+      <w:rFonts w:asciiTheme="majorHAnsi" w:eastAsiaTheme="majorEastAsia" w:hAnsiTheme="majorHAnsi" w:cstheme="majorBidi"/>
+      <w:b/>
+      <w:bCs/>
+      <w:color w:val="2B2B2B" w:themeColor="text1" w:themeShade="80"/>
+      <w:sz w:val="40"/>
+      <w:szCs w:val="28"/>
+      <w:lang w:val="en-GB" w:eastAsia="en-US"/>
+    </w:rPr>
+  </w:style>
+  <w:style w:type="paragraph" w:styleId="berschrift2">
+    <w:name w:val="heading 2"/>
+    <w:basedOn w:val="Standard"/>
+    <w:link w:val="berschrift2Zchn"/>
+    <w:uiPriority w:val="9"/>
+    <w:qFormat/>
+    <w:rsid w:val="00EC70EE"/>
+    <w:pPr>
+      <w:spacing w:before="100" w:beforeAutospacing="1" w:after="100" w:afterAutospacing="1"/>
+      <w:outlineLvl w:val="1"/>
+    </w:pPr>
+    <w:rPr>
+      <w:rFonts w:ascii="Times New Roman" w:hAnsi="Times New Roman"/>
+      <w:b/>
+      <w:bCs/>
+      <w:sz w:val="36"/>
+      <w:szCs w:val="36"/>
+      <w:lang w:eastAsia="de-CH"/>
+    </w:rPr>
+  </w:style>
+  <w:style w:type="paragraph" w:styleId="berschrift3">
+    <w:name w:val="heading 3"/>
+    <w:basedOn w:val="Standard"/>
+    <w:link w:val="berschrift3Zchn"/>
+    <w:uiPriority w:val="9"/>
+    <w:qFormat/>
+    <w:rsid w:val="00CA00F5"/>
+    <w:pPr>
+      <w:jc w:val="center"/>
+      <w:outlineLvl w:val="2"/>
+    </w:pPr>
+    <w:rPr>
+      <w:b/>
+      <w:sz w:val="28"/>
+      <w:lang w:val="en-GB"/>
+    </w:rPr>
+  </w:style>
+  <w:style w:type="paragraph" w:styleId="berschrift4">
+    <w:name w:val="heading 4"/>
+    <w:basedOn w:val="Standard"/>
+    <w:link w:val="berschrift4Zchn"/>
+    <w:uiPriority w:val="9"/>
+    <w:qFormat/>
+    <w:rsid w:val="00EC70EE"/>
+    <w:pPr>
+      <w:spacing w:before="100" w:beforeAutospacing="1" w:after="100" w:afterAutospacing="1"/>
+      <w:outlineLvl w:val="3"/>
+    </w:pPr>
+    <w:rPr>
+      <w:rFonts w:ascii="Times New Roman" w:hAnsi="Times New Roman"/>
+      <w:b/>
+      <w:bCs/>
+      <w:sz w:val="24"/>
+      <w:szCs w:val="24"/>
+      <w:lang w:eastAsia="de-CH"/>
+    </w:rPr>
+  </w:style>
+  <w:style w:type="character" w:default="1" w:styleId="Absatz-Standardschriftart">
+    <w:name w:val="Default Paragraph Font"/>
+    <w:uiPriority w:val="1"/>
+    <w:semiHidden/>
+    <w:unhideWhenUsed/>
+  </w:style>
+  <w:style w:type="table" w:default="1" w:styleId="NormaleTabelle">
+    <w:name w:val="Normal Table"/>
+    <w:uiPriority w:val="99"/>
+    <w:semiHidden/>
+    <w:unhideWhenUsed/>
+    <w:tblPr>
+      <w:tblInd w:w="0" w:type="dxa"/>
+      <w:tblCellMar>
+        <w:top w:w="0" w:type="dxa"/>
+        <w:left w:w="108" w:type="dxa"/>
+        <w:bottom w:w="0" w:type="dxa"/>
+        <w:right w:w="108" w:type="dxa"/>
+      </w:tblCellMar>
+    </w:tblPr>
+  </w:style>
+  <w:style w:type="numbering" w:default="1" w:styleId="KeineListe">
+    <w:name w:val="No List"/>
+    <w:uiPriority w:val="99"/>
+    <w:semiHidden/>
+    <w:unhideWhenUsed/>
+  </w:style>
+  <w:style w:type="character" w:customStyle="1" w:styleId="berschrift1Zchn">
+    <w:name w:val="Überschrift 1 Zchn"/>
+    <w:basedOn w:val="Absatz-Standardschriftart"/>
+    <w:link w:val="berschrift1"/>
+    <w:uiPriority w:val="9"/>
+    <w:rsid w:val="0034371C"/>
+    <w:rPr>
+      <w:rFonts w:asciiTheme="majorHAnsi" w:eastAsiaTheme="majorEastAsia" w:hAnsiTheme="majorHAnsi" w:cstheme="majorBidi"/>
+      <w:b/>
+      <w:bCs/>
+      <w:color w:val="2B2B2B" w:themeColor="text1" w:themeShade="80"/>
+      <w:sz w:val="40"/>
+      <w:szCs w:val="28"/>
+      <w:lang w:val="en-GB"/>
+    </w:rPr>
+  </w:style>
+  <w:style w:type="paragraph" w:styleId="Titel">
+    <w:name w:val="Title"/>
+    <w:basedOn w:val="Standard"/>
+    <w:next w:val="Standard"/>
+    <w:link w:val="TitelZchn"/>
+    <w:uiPriority w:val="10"/>
+    <w:qFormat/>
+    <w:rsid w:val="002E7188"/>
+    <w:pPr>
+      <w:pBdr>
+        <w:bottom w:val="single" w:sz="8" w:space="4" w:color="E8E8E8" w:themeColor="accent1"/>
+      </w:pBdr>
+      <w:spacing w:after="300"/>
+      <w:contextualSpacing/>
+    </w:pPr>
+    <w:rPr>
+      <w:rFonts w:asciiTheme="majorHAnsi" w:eastAsiaTheme="majorEastAsia" w:hAnsiTheme="majorHAnsi" w:cstheme="majorBidi"/>
+      <w:color w:val="666969" w:themeColor="text2" w:themeShade="BF"/>
+      <w:spacing w:val="5"/>
+      <w:kern w:val="28"/>
+      <w:sz w:val="52"/>
+      <w:szCs w:val="52"/>
+      <w:lang w:eastAsia="en-US"/>
+    </w:rPr>
+  </w:style>
+  <w:style w:type="character" w:customStyle="1" w:styleId="TitelZchn">
+    <w:name w:val="Titel Zchn"/>
+    <w:basedOn w:val="Absatz-Standardschriftart"/>
+    <w:link w:val="Titel"/>
+    <w:uiPriority w:val="10"/>
+    <w:rsid w:val="002E7188"/>
+    <w:rPr>
+      <w:rFonts w:asciiTheme="majorHAnsi" w:eastAsiaTheme="majorEastAsia" w:hAnsiTheme="majorHAnsi" w:cstheme="majorBidi"/>
+      <w:color w:val="666969" w:themeColor="text2" w:themeShade="BF"/>
+      <w:spacing w:val="5"/>
+      <w:kern w:val="28"/>
+      <w:sz w:val="52"/>
+      <w:szCs w:val="52"/>
+    </w:rPr>
+  </w:style>
+  <w:style w:type="paragraph" w:styleId="KeinLeerraum">
+    <w:name w:val="No Spacing"/>
+    <w:uiPriority w:val="1"/>
+    <w:qFormat/>
+    <w:rsid w:val="002E7188"/>
+  </w:style>
+  <w:style w:type="paragraph" w:styleId="Kopfzeile">
+    <w:name w:val="header"/>
+    <w:basedOn w:val="Standard"/>
+    <w:link w:val="KopfzeileZchn"/>
+    <w:unhideWhenUsed/>
+    <w:rsid w:val="00C3254E"/>
+    <w:pPr>
+      <w:tabs>
+        <w:tab w:val="center" w:pos="4536"/>
+        <w:tab w:val="right" w:pos="9072"/>
+      </w:tabs>
+    </w:pPr>
+    <w:rPr>
+      <w:rFonts w:asciiTheme="minorHAnsi" w:hAnsiTheme="minorHAnsi" w:cstheme="minorBidi"/>
+      <w:szCs w:val="22"/>
+      <w:lang w:eastAsia="en-US"/>
+    </w:rPr>
+  </w:style>
+  <w:style w:type="character" w:customStyle="1" w:styleId="KopfzeileZchn">
+    <w:name w:val="Kopfzeile Zchn"/>
+    <w:basedOn w:val="Absatz-Standardschriftart"/>
+    <w:link w:val="Kopfzeile"/>
+    <w:uiPriority w:val="99"/>
+    <w:rsid w:val="00C3254E"/>
+  </w:style>
+  <w:style w:type="paragraph" w:styleId="Fuzeile">
+    <w:name w:val="footer"/>
+    <w:basedOn w:val="Standard"/>
+    <w:link w:val="FuzeileZchn"/>
+    <w:uiPriority w:val="99"/>
+    <w:unhideWhenUsed/>
+    <w:rsid w:val="00C3254E"/>
+    <w:pPr>
+      <w:tabs>
+        <w:tab w:val="center" w:pos="4536"/>
+        <w:tab w:val="right" w:pos="9072"/>
+      </w:tabs>
+    </w:pPr>
+    <w:rPr>
+      <w:rFonts w:asciiTheme="minorHAnsi" w:hAnsiTheme="minorHAnsi" w:cstheme="minorBidi"/>
+      <w:szCs w:val="22"/>
+      <w:lang w:eastAsia="en-US"/>
+    </w:rPr>
+  </w:style>
+  <w:style w:type="character" w:customStyle="1" w:styleId="FuzeileZchn">
+    <w:name w:val="Fußzeile Zchn"/>
+    <w:basedOn w:val="Absatz-Standardschriftart"/>
+    <w:link w:val="Fuzeile"/>
+    <w:uiPriority w:val="99"/>
+    <w:rsid w:val="00C3254E"/>
+  </w:style>
+  <w:style w:type="paragraph" w:styleId="Sprechblasentext">
+    <w:name w:val="Balloon Text"/>
+    <w:basedOn w:val="Standard"/>
+    <w:link w:val="SprechblasentextZchn"/>
+    <w:uiPriority w:val="99"/>
+    <w:semiHidden/>
+    <w:unhideWhenUsed/>
+    <w:rsid w:val="00C932DA"/>
+    <w:rPr>
+      <w:rFonts w:ascii="Tahoma" w:eastAsiaTheme="minorHAnsi" w:hAnsi="Tahoma" w:cs="Tahoma"/>
+      <w:sz w:val="16"/>
+      <w:szCs w:val="16"/>
+      <w:lang w:eastAsia="en-US"/>
+    </w:rPr>
+  </w:style>
+  <w:style w:type="character" w:customStyle="1" w:styleId="SprechblasentextZchn">
+    <w:name w:val="Sprechblasentext Zchn"/>
+    <w:basedOn w:val="Absatz-Standardschriftart"/>
+    <w:link w:val="Sprechblasentext"/>
+    <w:uiPriority w:val="99"/>
+    <w:semiHidden/>
+    <w:rsid w:val="00C932DA"/>
+    <w:rPr>
+      <w:rFonts w:ascii="Tahoma" w:hAnsi="Tahoma" w:cs="Tahoma"/>
+      <w:sz w:val="16"/>
+      <w:szCs w:val="16"/>
+    </w:rPr>
+  </w:style>
+  <w:style w:type="paragraph" w:customStyle="1" w:styleId="EinfAbs">
+    <w:name w:val="[Einf. Abs.]"/>
+    <w:basedOn w:val="Standard"/>
+    <w:uiPriority w:val="99"/>
+    <w:rsid w:val="006A7102"/>
+    <w:pPr>
+      <w:autoSpaceDE w:val="0"/>
+      <w:autoSpaceDN w:val="0"/>
+      <w:adjustRightInd w:val="0"/>
+      <w:spacing w:line="288" w:lineRule="auto"/>
+      <w:textAlignment w:val="center"/>
+    </w:pPr>
+    <w:rPr>
+      <w:rFonts w:ascii="Minion Pro" w:eastAsiaTheme="minorHAnsi" w:hAnsi="Minion Pro" w:cs="Minion Pro"/>
+      <w:color w:val="000000"/>
+      <w:sz w:val="24"/>
+      <w:szCs w:val="24"/>
+      <w:lang w:val="de-DE" w:eastAsia="en-US"/>
+    </w:rPr>
+  </w:style>
+  <w:style w:type="table" w:styleId="Tabellenraster">
+    <w:name w:val="Table Grid"/>
+    <w:basedOn w:val="NormaleTabelle"/>
+    <w:uiPriority w:val="59"/>
+    <w:rsid w:val="00430174"/>
+    <w:tblPr>
+      <w:tblBorders>
+        <w:top w:val="single" w:sz="4" w:space="0" w:color="auto"/>
+        <w:left w:val="single" w:sz="4" w:space="0" w:color="auto"/>
+        <w:bottom w:val="single" w:sz="4" w:space="0" w:color="auto"/>
+        <w:right w:val="single" w:sz="4" w:space="0" w:color="auto"/>
+        <w:insideH w:val="single" w:sz="4" w:space="0" w:color="auto"/>
+        <w:insideV w:val="single" w:sz="4" w:space="0" w:color="auto"/>
+      </w:tblBorders>
+    </w:tblPr>
+  </w:style>
+  <w:style w:type="character" w:styleId="Hyperlink">
+    <w:name w:val="Hyperlink"/>
+    <w:basedOn w:val="Absatz-Standardschriftart"/>
+    <w:uiPriority w:val="99"/>
+    <w:unhideWhenUsed/>
+    <w:rsid w:val="00130C28"/>
+    <w:rPr>
+      <w:color w:val="575757" w:themeColor="hyperlink"/>
+      <w:u w:val="single"/>
+    </w:rPr>
+  </w:style>
+  <w:style w:type="character" w:customStyle="1" w:styleId="berschrift2Zchn">
+    <w:name w:val="Überschrift 2 Zchn"/>
+    <w:basedOn w:val="Absatz-Standardschriftart"/>
+    <w:link w:val="berschrift2"/>
+    <w:uiPriority w:val="9"/>
+    <w:rsid w:val="00EC70EE"/>
+    <w:rPr>
+      <w:rFonts w:ascii="Times New Roman" w:hAnsi="Times New Roman" w:cs="Times New Roman"/>
+      <w:b/>
+      <w:bCs/>
+      <w:sz w:val="36"/>
+      <w:szCs w:val="36"/>
+      <w:lang w:eastAsia="de-CH"/>
+    </w:rPr>
+  </w:style>
+  <w:style w:type="character" w:customStyle="1" w:styleId="berschrift3Zchn">
+    <w:name w:val="Überschrift 3 Zchn"/>
+    <w:basedOn w:val="Absatz-Standardschriftart"/>
+    <w:link w:val="berschrift3"/>
+    <w:uiPriority w:val="9"/>
+    <w:rsid w:val="00CA00F5"/>
+    <w:rPr>
+      <w:rFonts w:ascii="Arial" w:hAnsi="Arial" w:cs="Times New Roman"/>
+      <w:b/>
+      <w:sz w:val="28"/>
+      <w:szCs w:val="20"/>
+      <w:lang w:val="en-GB" w:eastAsia="de-DE"/>
+    </w:rPr>
+  </w:style>
+  <w:style w:type="character" w:customStyle="1" w:styleId="berschrift4Zchn">
+    <w:name w:val="Überschrift 4 Zchn"/>
+    <w:basedOn w:val="Absatz-Standardschriftart"/>
+    <w:link w:val="berschrift4"/>
+    <w:uiPriority w:val="9"/>
+    <w:rsid w:val="00EC70EE"/>
+    <w:rPr>
+      <w:rFonts w:ascii="Times New Roman" w:hAnsi="Times New Roman" w:cs="Times New Roman"/>
+      <w:b/>
+      <w:bCs/>
+      <w:sz w:val="24"/>
+      <w:szCs w:val="24"/>
+      <w:lang w:eastAsia="de-CH"/>
+    </w:rPr>
+  </w:style>
+  <w:style w:type="character" w:customStyle="1" w:styleId="u-hidden-text">
+    <w:name w:val="u-hidden-text"/>
+    <w:basedOn w:val="Absatz-Standardschriftart"/>
+    <w:rsid w:val="00EC70EE"/>
+  </w:style>
+  <w:style w:type="character" w:customStyle="1" w:styleId="Titel1">
+    <w:name w:val="Titel1"/>
+    <w:basedOn w:val="Absatz-Standardschriftart"/>
+    <w:rsid w:val="00EC70EE"/>
+  </w:style>
+  <w:style w:type="character" w:styleId="Fett">
+    <w:name w:val="Strong"/>
+    <w:basedOn w:val="Absatz-Standardschriftart"/>
+    <w:uiPriority w:val="22"/>
+    <w:qFormat/>
+    <w:rsid w:val="00EC70EE"/>
+    <w:rPr>
+      <w:b/>
+      <w:bCs/>
+    </w:rPr>
+  </w:style>
+  <w:style w:type="character" w:customStyle="1" w:styleId="foundation-hide-phone">
+    <w:name w:val="foundation-hide-phone"/>
+    <w:basedOn w:val="Absatz-Standardschriftart"/>
+    <w:rsid w:val="00EC70EE"/>
+  </w:style>
+  <w:style w:type="character" w:customStyle="1" w:styleId="languages-levelname">
+    <w:name w:val="languages-levelname"/>
+    <w:basedOn w:val="Absatz-Standardschriftart"/>
+    <w:rsid w:val="00EC70EE"/>
+  </w:style>
+  <w:style w:type="character" w:customStyle="1" w:styleId="foundation-show-tablet">
+    <w:name w:val="foundation-show-tablet"/>
+    <w:basedOn w:val="Absatz-Standardschriftart"/>
+    <w:rsid w:val="00EC70EE"/>
+  </w:style>
+  <w:style w:type="paragraph" w:customStyle="1" w:styleId="profilesbenefits-text">
+    <w:name w:val="profilesbenefits-text"/>
+    <w:basedOn w:val="Standard"/>
+    <w:rsid w:val="00EC70EE"/>
+    <w:pPr>
+      <w:spacing w:before="100" w:beforeAutospacing="1" w:after="100" w:afterAutospacing="1"/>
+    </w:pPr>
+    <w:rPr>
+      <w:rFonts w:ascii="Times New Roman" w:hAnsi="Times New Roman"/>
+      <w:sz w:val="24"/>
+      <w:szCs w:val="24"/>
+      <w:lang w:eastAsia="de-CH"/>
+    </w:rPr>
+  </w:style>
+  <w:style w:type="paragraph" w:styleId="z-Formularbeginn">
+    <w:name w:val="HTML Top of Form"/>
+    <w:basedOn w:val="Standard"/>
+    <w:next w:val="Standard"/>
+    <w:link w:val="z-FormularbeginnZchn"/>
+    <w:hidden/>
+    <w:uiPriority w:val="99"/>
+    <w:semiHidden/>
+    <w:unhideWhenUsed/>
+    <w:rsid w:val="00EC70EE"/>
+    <w:pPr>
+      <w:pBdr>
+        <w:bottom w:val="single" w:sz="6" w:space="1" w:color="auto"/>
+      </w:pBdr>
+      <w:jc w:val="center"/>
+    </w:pPr>
+    <w:rPr>
+      <w:rFonts w:cs="Arial"/>
+      <w:vanish/>
+      <w:sz w:val="16"/>
+      <w:szCs w:val="16"/>
+      <w:lang w:eastAsia="de-CH"/>
+    </w:rPr>
+  </w:style>
+  <w:style w:type="character" w:customStyle="1" w:styleId="z-FormularbeginnZchn">
+    <w:name w:val="z-Formularbeginn Zchn"/>
+    <w:basedOn w:val="Absatz-Standardschriftart"/>
+    <w:link w:val="z-Formularbeginn"/>
+    <w:uiPriority w:val="99"/>
+    <w:semiHidden/>
+    <w:rsid w:val="00EC70EE"/>
+    <w:rPr>
+      <w:rFonts w:ascii="Arial" w:hAnsi="Arial" w:cs="Arial"/>
+      <w:vanish/>
+      <w:sz w:val="16"/>
+      <w:szCs w:val="16"/>
+      <w:lang w:eastAsia="de-CH"/>
+    </w:rPr>
+  </w:style>
+  <w:style w:type="paragraph" w:styleId="z-Formularende">
+    <w:name w:val="HTML Bottom of Form"/>
+    <w:basedOn w:val="Standard"/>
+    <w:next w:val="Standard"/>
+    <w:link w:val="z-FormularendeZchn"/>
+    <w:hidden/>
+    <w:uiPriority w:val="99"/>
+    <w:semiHidden/>
+    <w:unhideWhenUsed/>
+    <w:rsid w:val="00EC70EE"/>
+    <w:pPr>
+      <w:pBdr>
+        <w:top w:val="single" w:sz="6" w:space="1" w:color="auto"/>
+      </w:pBdr>
+      <w:jc w:val="center"/>
+    </w:pPr>
+    <w:rPr>
+      <w:rFonts w:cs="Arial"/>
+      <w:vanish/>
+      <w:sz w:val="16"/>
+      <w:szCs w:val="16"/>
+      <w:lang w:eastAsia="de-CH"/>
+    </w:rPr>
+  </w:style>
+  <w:style w:type="character" w:customStyle="1" w:styleId="z-FormularendeZchn">
+    <w:name w:val="z-Formularende Zchn"/>
+    <w:basedOn w:val="Absatz-Standardschriftart"/>
+    <w:link w:val="z-Formularende"/>
+    <w:uiPriority w:val="99"/>
+    <w:semiHidden/>
+    <w:rsid w:val="00EC70EE"/>
+    <w:rPr>
+      <w:rFonts w:ascii="Arial" w:hAnsi="Arial" w:cs="Arial"/>
+      <w:vanish/>
+      <w:sz w:val="16"/>
+      <w:szCs w:val="16"/>
+      <w:lang w:eastAsia="de-CH"/>
+    </w:rPr>
+  </w:style>
+  <w:style w:type="character" w:customStyle="1" w:styleId="author-name">
+    <w:name w:val="author-name"/>
+    <w:basedOn w:val="Absatz-Standardschriftart"/>
+    <w:rsid w:val="0034371C"/>
+  </w:style>
+  <w:style w:type="character" w:customStyle="1" w:styleId="author-date">
+    <w:name w:val="author-date"/>
+    <w:basedOn w:val="Absatz-Standardschriftart"/>
+    <w:rsid w:val="0034371C"/>
+  </w:style>
+  <w:style w:type="character" w:customStyle="1" w:styleId="portal-name">
+    <w:name w:val="portal-name"/>
+    <w:basedOn w:val="Absatz-Standardschriftart"/>
+    <w:rsid w:val="0034371C"/>
+  </w:style>
+  <w:style w:type="character" w:customStyle="1" w:styleId="ng-binding">
+    <w:name w:val="ng-binding"/>
+    <w:basedOn w:val="Absatz-Standardschriftart"/>
+    <w:rsid w:val="0034371C"/>
+  </w:style>
+  <w:style w:type="character" w:customStyle="1" w:styleId="action-label">
+    <w:name w:val="action-label"/>
+    <w:basedOn w:val="Absatz-Standardschriftart"/>
+    <w:rsid w:val="0034371C"/>
+  </w:style>
+  <w:style w:type="paragraph" w:customStyle="1" w:styleId="ng-isolate-scope">
+    <w:name w:val="ng-isolate-scope"/>
+    <w:basedOn w:val="Standard"/>
+    <w:rsid w:val="0034371C"/>
+    <w:pPr>
+      <w:spacing w:before="100" w:beforeAutospacing="1" w:after="100" w:afterAutospacing="1"/>
+    </w:pPr>
+    <w:rPr>
+      <w:rFonts w:ascii="Times New Roman" w:hAnsi="Times New Roman"/>
+      <w:sz w:val="24"/>
+      <w:szCs w:val="24"/>
+      <w:lang w:eastAsia="de-CH"/>
+    </w:rPr>
+  </w:style>
+  <w:style w:type="character" w:customStyle="1" w:styleId="comment-after">
+    <w:name w:val="comment-after"/>
+    <w:basedOn w:val="Absatz-Standardschriftart"/>
+    <w:rsid w:val="0034371C"/>
+  </w:style>
+  <w:style w:type="character" w:customStyle="1" w:styleId="save-title">
+    <w:name w:val="save-title"/>
+    <w:basedOn w:val="Absatz-Standardschriftart"/>
+    <w:rsid w:val="0034371C"/>
+  </w:style>
+  <w:style w:type="paragraph" w:styleId="StandardWeb">
+    <w:name w:val="Normal (Web)"/>
+    <w:basedOn w:val="Standard"/>
+    <w:uiPriority w:val="99"/>
+    <w:semiHidden/>
+    <w:unhideWhenUsed/>
+    <w:rsid w:val="0034371C"/>
+    <w:pPr>
+      <w:spacing w:before="100" w:beforeAutospacing="1" w:after="100" w:afterAutospacing="1"/>
+    </w:pPr>
+    <w:rPr>
+      <w:rFonts w:ascii="Times New Roman" w:hAnsi="Times New Roman"/>
+      <w:sz w:val="24"/>
+      <w:szCs w:val="24"/>
+      <w:lang w:eastAsia="de-CH"/>
+    </w:rPr>
+  </w:style>
+  <w:style w:type="character" w:styleId="Hervorhebung">
+    <w:name w:val="Emphasis"/>
+    <w:basedOn w:val="Absatz-Standardschriftart"/>
+    <w:uiPriority w:val="20"/>
+    <w:qFormat/>
+    <w:rsid w:val="0034371C"/>
+    <w:rPr>
+      <w:i/>
+      <w:iCs/>
+    </w:rPr>
+  </w:style>
+  <w:style w:type="paragraph" w:customStyle="1" w:styleId="Zitat1">
+    <w:name w:val="Zitat1"/>
+    <w:basedOn w:val="Standard"/>
+    <w:rsid w:val="0034371C"/>
+    <w:pPr>
+      <w:spacing w:before="100" w:beforeAutospacing="1" w:after="100" w:afterAutospacing="1"/>
+    </w:pPr>
+    <w:rPr>
+      <w:rFonts w:ascii="Times New Roman" w:hAnsi="Times New Roman"/>
+      <w:sz w:val="24"/>
+      <w:szCs w:val="24"/>
+      <w:lang w:eastAsia="de-CH"/>
+    </w:rPr>
+  </w:style>
+  <w:style w:type="paragraph" w:styleId="Listenabsatz">
+    <w:name w:val="List Paragraph"/>
+    <w:basedOn w:val="Standard"/>
+    <w:uiPriority w:val="34"/>
+    <w:qFormat/>
+    <w:rsid w:val="00DF1796"/>
+    <w:pPr>
+      <w:numPr>
+        <w:numId w:val="10"/>
+      </w:numPr>
+      <w:contextualSpacing/>
+    </w:pPr>
+  </w:style>
+  <w:style w:type="character" w:styleId="HTMLCode">
+    <w:name w:val="HTML Code"/>
+    <w:basedOn w:val="Absatz-Standardschriftart"/>
+    <w:uiPriority w:val="99"/>
+    <w:semiHidden/>
+    <w:unhideWhenUsed/>
+    <w:rsid w:val="003D2442"/>
+    <w:rPr>
+      <w:rFonts w:ascii="Courier New" w:eastAsia="Times New Roman" w:hAnsi="Courier New" w:cs="Courier New"/>
+      <w:sz w:val="20"/>
+      <w:szCs w:val="20"/>
+    </w:rPr>
+  </w:style>
+  <w:style w:type="paragraph" w:styleId="HTMLVorformatiert">
+    <w:name w:val="HTML Preformatted"/>
+    <w:basedOn w:val="Standard"/>
+    <w:link w:val="HTMLVorformatiertZchn"/>
+    <w:uiPriority w:val="99"/>
+    <w:semiHidden/>
+    <w:unhideWhenUsed/>
+    <w:rsid w:val="003D2442"/>
+    <w:pPr>
+      <w:tabs>
+        <w:tab w:val="left" w:pos="916"/>
+        <w:tab w:val="left" w:pos="1832"/>
+        <w:tab w:val="left" w:pos="2748"/>
+        <w:tab w:val="left" w:pos="3664"/>
+        <w:tab w:val="left" w:pos="4580"/>
+        <w:tab w:val="left" w:pos="5496"/>
+        <w:tab w:val="left" w:pos="6412"/>
+        <w:tab w:val="left" w:pos="7328"/>
+        <w:tab w:val="left" w:pos="8244"/>
+        <w:tab w:val="left" w:pos="9160"/>
+        <w:tab w:val="left" w:pos="10076"/>
+        <w:tab w:val="left" w:pos="10992"/>
+        <w:tab w:val="left" w:pos="11908"/>
+        <w:tab w:val="left" w:pos="12824"/>
+        <w:tab w:val="left" w:pos="13740"/>
+        <w:tab w:val="left" w:pos="14656"/>
+      </w:tabs>
+    </w:pPr>
+    <w:rPr>
+      <w:rFonts w:ascii="Courier New" w:hAnsi="Courier New" w:cs="Courier New"/>
+      <w:sz w:val="20"/>
+      <w:lang w:eastAsia="de-CH"/>
+    </w:rPr>
+  </w:style>
+  <w:style w:type="character" w:customStyle="1" w:styleId="HTMLVorformatiertZchn">
+    <w:name w:val="HTML Vorformatiert Zchn"/>
+    <w:basedOn w:val="Absatz-Standardschriftart"/>
+    <w:link w:val="HTMLVorformatiert"/>
+    <w:uiPriority w:val="99"/>
+    <w:semiHidden/>
+    <w:rsid w:val="003D2442"/>
+    <w:rPr>
+      <w:rFonts w:ascii="Courier New" w:hAnsi="Courier New" w:cs="Courier New"/>
+      <w:sz w:val="20"/>
+      <w:szCs w:val="20"/>
+      <w:lang w:eastAsia="de-CH"/>
+    </w:rPr>
+  </w:style>
+  <w:style w:type="paragraph" w:styleId="Beschriftung">
+    <w:name w:val="caption"/>
+    <w:basedOn w:val="Standard"/>
+    <w:next w:val="Standard"/>
+    <w:uiPriority w:val="35"/>
+    <w:unhideWhenUsed/>
+    <w:qFormat/>
+    <w:rsid w:val="007A26E3"/>
+    <w:pPr>
+      <w:spacing w:after="200"/>
+    </w:pPr>
+    <w:rPr>
+      <w:b/>
+      <w:bCs/>
+      <w:color w:val="E8E8E8" w:themeColor="accent1"/>
+      <w:sz w:val="18"/>
+      <w:szCs w:val="18"/>
     </w:rPr>
   </w:style>
 </w:styles>
@@ -5002,7 +6067,7 @@
 </file>
 
 <file path=customXml/itemProps1.xml><?xml version="1.0" encoding="utf-8"?>
-<ds:datastoreItem xmlns:ds="http://schemas.openxmlformats.org/officeDocument/2006/customXml" ds:itemID="{7AE1B7AE-2D60-4AD1-8D3A-4CC2C70D394D}">
+<ds:datastoreItem xmlns:ds="http://schemas.openxmlformats.org/officeDocument/2006/customXml" ds:itemID="{88BCE5C3-1E0F-482D-B5A8-1E8B5119C268}">
   <ds:schemaRefs>
     <ds:schemaRef ds:uri="http://schemas.openxmlformats.org/officeDocument/2006/bibliography"/>
   </ds:schemaRefs>

</xml_diff>